<commit_message>
Encore une mise a jour
</commit_message>
<xml_diff>
--- a/Praxis-les-regles.docx
+++ b/Praxis-les-regles.docx
@@ -37,12 +37,24 @@
         <w:rPr>
           <w:lang w:eastAsia="fr-FR"/>
         </w:rPr>
-        <w:t xml:space="preserve"> pour 2 à 4 joueurs. Chaque joueur</w:t>
+        <w:t xml:space="preserve"> pour 2 à 4 joueurs. </w:t>
       </w:r>
       <w:r>
         <w:rPr>
           <w:lang w:eastAsia="fr-FR"/>
         </w:rPr>
+        <w:t>A son tour, c</w:t>
+      </w:r>
+      <w:r>
+        <w:rPr>
+          <w:lang w:eastAsia="fr-FR"/>
+        </w:rPr>
+        <w:t>haque joueur</w:t>
+      </w:r>
+      <w:r>
+        <w:rPr>
+          <w:lang w:eastAsia="fr-FR"/>
+        </w:rPr>
         <w:t xml:space="preserve"> </w:t>
       </w:r>
       <w:r>
@@ -103,285 +115,143 @@
         <w:rPr>
           <w:lang w:eastAsia="fr-FR"/>
         </w:rPr>
-        <w:t>Les tuiles ont divers effets dont la capacité à faire muter la face active du dé.</w:t>
+        <w:t>Certaines t</w:t>
+      </w:r>
+      <w:r>
+        <w:rPr>
+          <w:lang w:eastAsia="fr-FR"/>
+        </w:rPr>
+        <w:t xml:space="preserve">uiles </w:t>
+      </w:r>
+      <w:r>
+        <w:rPr>
+          <w:lang w:eastAsia="fr-FR"/>
+        </w:rPr>
+        <w:t xml:space="preserve">modifient les </w:t>
+      </w:r>
+      <w:r>
+        <w:rPr>
+          <w:lang w:eastAsia="fr-FR"/>
+        </w:rPr>
+        <w:t xml:space="preserve">capacités des </w:t>
+      </w:r>
+      <w:r>
+        <w:rPr>
+          <w:lang w:eastAsia="fr-FR"/>
+        </w:rPr>
+        <w:t xml:space="preserve">dés ou </w:t>
+      </w:r>
+      <w:r>
+        <w:rPr>
+          <w:lang w:eastAsia="fr-FR"/>
+        </w:rPr>
+        <w:t>du</w:t>
+      </w:r>
+      <w:r>
+        <w:rPr>
+          <w:lang w:eastAsia="fr-FR"/>
+        </w:rPr>
+        <w:t xml:space="preserve"> terrain, ou encore font gagner des points dans des collections.</w:t>
       </w:r>
     </w:p>
     <w:p>
       <w:pPr>
         <w:jc w:val="both"/>
         <w:rPr>
+          <w:i/>
+          <w:iCs/>
+          <w:sz w:val="16"/>
+          <w:szCs w:val="16"/>
           <w:lang w:eastAsia="fr-FR"/>
         </w:rPr>
       </w:pPr>
       <w:r>
         <w:rPr>
-          <w:highlight w:val="yellow"/>
+          <w:i/>
+          <w:iCs/>
+          <w:sz w:val="16"/>
+          <w:szCs w:val="16"/>
           <w:lang w:eastAsia="fr-FR"/>
         </w:rPr>
-        <w:t>Les règles sont en chantier !</w:t>
-      </w:r>
-    </w:p>
-    <w:p>
-      <w:pPr>
-        <w:pStyle w:val="Titre1"/>
-        <w:numPr>
-          <w:ilvl w:val="0"/>
-          <w:numId w:val="7"/>
-        </w:numPr>
-      </w:pPr>
-      <w:r>
-        <w:t>Copyright</w:t>
-      </w:r>
-    </w:p>
-    <w:p>
-      <w:r>
-        <w:rPr>
-          <w:noProof/>
-        </w:rPr>
-        <w:drawing>
-          <wp:inline distT="0" distB="0" distL="0" distR="0" wp14:anchorId="4312E3F2" wp14:editId="7F4E5375">
-            <wp:extent cx="840105" cy="295910"/>
-            <wp:effectExtent l="0" t="0" r="0" b="8890"/>
-            <wp:docPr id="700" name="Image 700" descr="Licence Creative Commons">
-              <a:hlinkClick xmlns:a="http://schemas.openxmlformats.org/drawingml/2006/main" r:id="rId7"/>
-            </wp:docPr>
-            <wp:cNvGraphicFramePr>
-              <a:graphicFrameLocks xmlns:a="http://schemas.openxmlformats.org/drawingml/2006/main" noChangeAspect="1"/>
-            </wp:cNvGraphicFramePr>
-            <a:graphic xmlns:a="http://schemas.openxmlformats.org/drawingml/2006/main">
-              <a:graphicData uri="http://schemas.openxmlformats.org/drawingml/2006/picture">
-                <pic:pic xmlns:pic="http://schemas.openxmlformats.org/drawingml/2006/picture">
-                  <pic:nvPicPr>
-                    <pic:cNvPr id="700" name="Image 700" descr="Licence Creative Commons">
-                      <a:hlinkClick r:id="rId7"/>
-                    </pic:cNvPr>
-                    <pic:cNvPicPr>
-                      <a:picLocks noChangeAspect="1" noChangeArrowheads="1"/>
-                    </pic:cNvPicPr>
-                  </pic:nvPicPr>
-                  <pic:blipFill>
-                    <a:blip r:embed="rId8">
-                      <a:extLst>
-                        <a:ext uri="{28A0092B-C50C-407E-A947-70E740481C1C}">
-                          <a14:useLocalDpi xmlns:a14="http://schemas.microsoft.com/office/drawing/2010/main" val="0"/>
-                        </a:ext>
-                      </a:extLst>
-                    </a:blip>
-                    <a:srcRect/>
-                    <a:stretch>
-                      <a:fillRect/>
-                    </a:stretch>
-                  </pic:blipFill>
-                  <pic:spPr bwMode="auto">
-                    <a:xfrm>
-                      <a:off x="0" y="0"/>
-                      <a:ext cx="840105" cy="295910"/>
-                    </a:xfrm>
-                    <a:prstGeom prst="rect">
-                      <a:avLst/>
-                    </a:prstGeom>
-                    <a:noFill/>
-                    <a:ln>
-                      <a:noFill/>
-                    </a:ln>
-                  </pic:spPr>
-                </pic:pic>
-              </a:graphicData>
-            </a:graphic>
-          </wp:inline>
-        </w:drawing>
-      </w:r>
-      <w:r>
-        <w:t xml:space="preserve"> Copyright © 202</w:t>
-      </w:r>
-      <w:r>
-        <w:t>1</w:t>
-      </w:r>
-      <w:r>
-        <w:t xml:space="preserve"> Lucas </w:t>
-      </w:r>
-      <w:proofErr w:type="spellStart"/>
-      <w:r>
-        <w:t>Borboleta</w:t>
-      </w:r>
-      <w:proofErr w:type="spellEnd"/>
-    </w:p>
-    <w:p>
-      <w:pPr>
-        <w:jc w:val="both"/>
-        <w:rPr>
-          <w:rFonts w:cstheme="minorHAnsi"/>
-          <w:color w:val="464646"/>
-        </w:rPr>
-      </w:pPr>
-      <w:r>
-        <w:rPr>
+        <w:t xml:space="preserve">Le mot </w:t>
+      </w:r>
+      <w:r>
+        <w:rPr>
+          <w:i/>
+          <w:iCs/>
+          <w:sz w:val="16"/>
+          <w:szCs w:val="16"/>
           <w:lang w:eastAsia="fr-FR"/>
         </w:rPr>
-        <w:t>Praxis</w:t>
-      </w:r>
-      <w:r>
-        <w:rPr>
-          <w:rFonts w:cstheme="minorHAnsi"/>
-          <w:color w:val="000000" w:themeColor="text1"/>
-        </w:rPr>
-        <w:t xml:space="preserve">, règles </w:t>
-      </w:r>
-      <w:r>
-        <w:rPr>
-          <w:rFonts w:cstheme="minorHAnsi"/>
-          <w:color w:val="000000" w:themeColor="text1"/>
-        </w:rPr>
-        <w:t xml:space="preserve">et design </w:t>
-      </w:r>
-      <w:r>
-        <w:rPr>
-          <w:rFonts w:cstheme="minorHAnsi"/>
-          <w:color w:val="000000" w:themeColor="text1"/>
-        </w:rPr>
-        <w:t xml:space="preserve">d'un jeu </w:t>
-      </w:r>
-      <w:r>
-        <w:rPr>
-          <w:rFonts w:cstheme="minorHAnsi"/>
-          <w:color w:val="000000" w:themeColor="text1"/>
-        </w:rPr>
-        <w:t>de stratégie</w:t>
-      </w:r>
-      <w:r>
-        <w:rPr>
-          <w:rFonts w:cstheme="minorHAnsi"/>
-          <w:color w:val="000000" w:themeColor="text1"/>
-        </w:rPr>
-        <w:t xml:space="preserve">, de </w:t>
-      </w:r>
-      <w:r>
-        <w:rPr>
-          <w:color w:val="000000" w:themeColor="text1"/>
-        </w:rPr>
-        <w:t xml:space="preserve">Lucas </w:t>
-      </w:r>
-      <w:proofErr w:type="spellStart"/>
-      <w:r>
-        <w:t>Borboleta</w:t>
-      </w:r>
-      <w:proofErr w:type="spellEnd"/>
-      <w:r>
-        <w:t xml:space="preserve"> </w:t>
-      </w:r>
-      <w:r>
-        <w:rPr>
-          <w:rFonts w:cstheme="minorHAnsi"/>
-          <w:color w:val="464646"/>
-        </w:rPr>
-        <w:t>(</w:t>
-      </w:r>
-      <w:hyperlink r:id="rId9" w:history="1">
+        <w:t xml:space="preserve">« praxis » </w:t>
+      </w:r>
+      <w:r>
+        <w:rPr>
+          <w:i/>
+          <w:iCs/>
+          <w:sz w:val="16"/>
+          <w:szCs w:val="16"/>
+          <w:lang w:eastAsia="fr-FR"/>
+        </w:rPr>
+        <w:t>vient du grec ancien signifiant « action » et de quasi-synonyme « pratique » ; sens contemporain</w:t>
+      </w:r>
+      <w:r>
+        <w:rPr>
+          <w:i/>
+          <w:iCs/>
+          <w:sz w:val="16"/>
+          <w:szCs w:val="16"/>
+          <w:lang w:eastAsia="fr-FR"/>
+        </w:rPr>
+        <w:t xml:space="preserve"> générique</w:t>
+      </w:r>
+      <w:r>
+        <w:rPr>
+          <w:i/>
+          <w:iCs/>
+          <w:sz w:val="16"/>
+          <w:szCs w:val="16"/>
+          <w:lang w:eastAsia="fr-FR"/>
+        </w:rPr>
+        <w:t> : activité codifiée, manière générique de penser la transformation de l'environnement ; cf. </w:t>
+      </w:r>
+      <w:hyperlink r:id="rId7" w:history="1">
         <w:r>
           <w:rPr>
             <w:rStyle w:val="Lienhypertexte"/>
-            <w:rFonts w:cstheme="minorHAnsi"/>
+            <w:i/>
+            <w:iCs/>
+            <w:sz w:val="16"/>
+            <w:szCs w:val="16"/>
+            <w:lang w:eastAsia="fr-FR"/>
           </w:rPr>
-          <w:t>https://github.com/LucasBorboleta/</w:t>
-        </w:r>
-        <w:r>
-          <w:rPr>
-            <w:rStyle w:val="Lienhypertexte"/>
-            <w:rFonts w:cstheme="minorHAnsi"/>
-          </w:rPr>
-          <w:t>praxis</w:t>
+          <w:t>https://fr.wiktionary.org/wiki/praxis </w:t>
         </w:r>
       </w:hyperlink>
       <w:r>
         <w:rPr>
-          <w:rFonts w:cstheme="minorHAnsi"/>
-          <w:color w:val="464646"/>
-        </w:rPr>
-        <w:t>),</w:t>
-      </w:r>
-      <w:r>
-        <w:rPr>
-          <w:rFonts w:cstheme="minorHAnsi"/>
-          <w:color w:val="464646"/>
-        </w:rPr>
-        <w:t xml:space="preserve"> </w:t>
-      </w:r>
-      <w:r>
-        <w:rPr>
-          <w:rFonts w:cstheme="minorHAnsi"/>
-          <w:color w:val="000000" w:themeColor="text1"/>
-        </w:rPr>
-        <w:t>est mis à disposition selon les termes de</w:t>
-      </w:r>
-      <w:r>
-        <w:rPr>
-          <w:color w:val="000000" w:themeColor="text1"/>
-        </w:rPr>
-        <w:t xml:space="preserve"> </w:t>
-      </w:r>
-      <w:r>
-        <w:rPr>
-          <w:rFonts w:cstheme="minorHAnsi"/>
-          <w:color w:val="000000" w:themeColor="text1"/>
-        </w:rPr>
-        <w:t xml:space="preserve">la licence Creative Commons Attribution - Pas d’Utilisation Commerciale - Partage dans les Mêmes Conditions 4.0 International. Pour afficher une copie de cette licence, visitez </w:t>
-      </w:r>
-      <w:hyperlink r:id="rId10" w:history="1">
-        <w:r>
-          <w:rPr>
-            <w:rStyle w:val="Lienhypertexte"/>
-            <w:rFonts w:cstheme="minorHAnsi"/>
-          </w:rPr>
-          <w:t>http://creativecommons.org/licenses/by-nc-sa/4.0/</w:t>
-        </w:r>
-      </w:hyperlink>
-      <w:r>
-        <w:rPr>
-          <w:rFonts w:cstheme="minorHAnsi"/>
-          <w:color w:val="464646"/>
-        </w:rPr>
-        <w:t xml:space="preserve">. </w:t>
+          <w:i/>
+          <w:iCs/>
+          <w:sz w:val="16"/>
+          <w:szCs w:val="16"/>
+          <w:lang w:eastAsia="fr-FR"/>
+        </w:rPr>
+        <w:t>.</w:t>
       </w:r>
     </w:p>
     <w:p>
       <w:pPr>
         <w:jc w:val="both"/>
         <w:rPr>
-          <w:rStyle w:val="Titre1Car"/>
-          <w:rFonts w:cstheme="minorHAnsi"/>
-          <w:b/>
-          <w:color w:val="464646"/>
-        </w:rPr>
-      </w:pPr>
-      <w:r>
-        <w:rPr>
-          <w:rFonts w:cstheme="minorHAnsi"/>
-          <w:color w:val="000000" w:themeColor="text1"/>
-        </w:rPr>
-        <w:t xml:space="preserve">Les autorisations au-delà du champ de cette licence peuvent être obtenues </w:t>
-      </w:r>
-      <w:r>
-        <w:rPr>
-          <w:rFonts w:cstheme="minorHAnsi"/>
-          <w:color w:val="464646"/>
-        </w:rPr>
-        <w:t xml:space="preserve">à </w:t>
-      </w:r>
-      <w:hyperlink r:id="rId11" w:history="1">
-        <w:r>
-          <w:rPr>
-            <w:rStyle w:val="Lienhypertexte"/>
-            <w:rFonts w:cstheme="minorHAnsi"/>
-          </w:rPr>
-          <w:t>lucas.borboleta@free.fr</w:t>
-        </w:r>
-      </w:hyperlink>
-      <w:r>
-        <w:rPr>
-          <w:rFonts w:cstheme="minorHAnsi"/>
-          <w:color w:val="464646"/>
-        </w:rPr>
-        <w:t>.</w:t>
+          <w:lang w:eastAsia="fr-FR"/>
+        </w:rPr>
+      </w:pPr>
+      <w:r>
+        <w:rPr>
+          <w:highlight w:val="yellow"/>
+          <w:lang w:eastAsia="fr-FR"/>
+        </w:rPr>
+        <w:t>Les règles sont en chantier !</w:t>
       </w:r>
     </w:p>
     <w:p>
@@ -578,9 +448,9 @@
         <mc:AlternateContent>
           <mc:Choice Requires="wpc">
             <w:drawing>
-              <wp:inline distT="0" distB="0" distL="0" distR="0" wp14:anchorId="032311EF" wp14:editId="27569270">
-                <wp:extent cx="5159828" cy="2772410"/>
-                <wp:effectExtent l="0" t="0" r="3175" b="8890"/>
+              <wp:inline distT="0" distB="0" distL="0" distR="0" wp14:anchorId="032311EF" wp14:editId="780F37D2">
+                <wp:extent cx="4251550" cy="2808135"/>
+                <wp:effectExtent l="0" t="0" r="0" b="0"/>
                 <wp:docPr id="1" name="Zone de dessin 1"/>
                 <wp:cNvGraphicFramePr>
                   <a:graphicFrameLocks xmlns:a="http://schemas.openxmlformats.org/drawingml/2006/main" noChangeAspect="1"/>
@@ -603,7 +473,7 @@
                         <wpg:cNvGrpSpPr/>
                         <wpg:grpSpPr>
                           <a:xfrm>
-                            <a:off x="3042502" y="780962"/>
+                            <a:off x="3042502" y="767899"/>
                             <a:ext cx="180000" cy="180000"/>
                             <a:chOff x="4170657" y="438580"/>
                             <a:chExt cx="180000" cy="180000"/>
@@ -691,7 +561,7 @@
                         <wpg:cNvGrpSpPr/>
                         <wpg:grpSpPr>
                           <a:xfrm>
-                            <a:off x="3274999" y="781257"/>
+                            <a:off x="3274999" y="768194"/>
                             <a:ext cx="179705" cy="179705"/>
                             <a:chOff x="0" y="0"/>
                             <a:chExt cx="180000" cy="180000"/>
@@ -779,7 +649,7 @@
                         <wpg:cNvGrpSpPr/>
                         <wpg:grpSpPr>
                           <a:xfrm>
-                            <a:off x="3042502" y="1019223"/>
+                            <a:off x="3042502" y="1006160"/>
                             <a:ext cx="179705" cy="179705"/>
                             <a:chOff x="0" y="0"/>
                             <a:chExt cx="180000" cy="180000"/>
@@ -870,7 +740,7 @@
                         <wpg:cNvGrpSpPr/>
                         <wpg:grpSpPr>
                           <a:xfrm>
-                            <a:off x="3275547" y="1019858"/>
+                            <a:off x="3275547" y="1006795"/>
                             <a:ext cx="179705" cy="179705"/>
                             <a:chOff x="233045" y="635"/>
                             <a:chExt cx="180000" cy="180000"/>
@@ -961,7 +831,7 @@
                         <wpg:cNvGrpSpPr/>
                         <wpg:grpSpPr>
                           <a:xfrm>
-                            <a:off x="3042502" y="1250092"/>
+                            <a:off x="3042502" y="1237029"/>
                             <a:ext cx="179705" cy="179705"/>
                             <a:chOff x="0" y="0"/>
                             <a:chExt cx="180000" cy="180000"/>
@@ -1052,7 +922,7 @@
                         <wpg:cNvGrpSpPr/>
                         <wpg:grpSpPr>
                           <a:xfrm>
-                            <a:off x="3275547" y="1250727"/>
+                            <a:off x="3275547" y="1237664"/>
                             <a:ext cx="179705" cy="179705"/>
                             <a:chOff x="233045" y="635"/>
                             <a:chExt cx="180000" cy="180000"/>
@@ -1143,7 +1013,7 @@
                         <wpg:cNvGrpSpPr/>
                         <wpg:grpSpPr>
                           <a:xfrm>
-                            <a:off x="3042502" y="1480741"/>
+                            <a:off x="3042502" y="1467678"/>
                             <a:ext cx="179705" cy="179705"/>
                             <a:chOff x="0" y="0"/>
                             <a:chExt cx="180000" cy="180000"/>
@@ -1234,7 +1104,7 @@
                         <wpg:cNvGrpSpPr/>
                         <wpg:grpSpPr>
                           <a:xfrm>
-                            <a:off x="3275547" y="1481376"/>
+                            <a:off x="3275547" y="1468313"/>
                             <a:ext cx="179705" cy="179705"/>
                             <a:chOff x="233045" y="635"/>
                             <a:chExt cx="180000" cy="180000"/>
@@ -1325,7 +1195,7 @@
                         <wpg:cNvGrpSpPr/>
                         <wpg:grpSpPr>
                           <a:xfrm>
-                            <a:off x="3042797" y="1714912"/>
+                            <a:off x="3042797" y="1701849"/>
                             <a:ext cx="179705" cy="179705"/>
                             <a:chOff x="0" y="0"/>
                             <a:chExt cx="180000" cy="180000"/>
@@ -1418,7 +1288,7 @@
                         <wpg:cNvGrpSpPr/>
                         <wpg:grpSpPr>
                           <a:xfrm>
-                            <a:off x="222461" y="141034"/>
+                            <a:off x="222461" y="127971"/>
                             <a:ext cx="2560320" cy="2553478"/>
                             <a:chOff x="1338741" y="420103"/>
                             <a:chExt cx="2560320" cy="2553478"/>
@@ -4456,7 +4326,7 @@
           </mc:Choice>
           <mc:Fallback>
             <w:pict>
-              <v:group w14:anchorId="3E3CB7AC" id="Zone de dessin 1" o:spid="_x0000_s1026" editas="canvas" style="width:406.3pt;height:218.3pt;mso-position-horizontal-relative:char;mso-position-vertical-relative:line" coordsize="51593,27724" o:gfxdata="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">
+              <v:group w14:anchorId="518F11C6" id="Zone de dessin 1" o:spid="_x0000_s1026" editas="canvas" style="width:334.75pt;height:221.1pt;mso-position-horizontal-relative:char;mso-position-vertical-relative:line" coordsize="42513,28079" o:gfxdata="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">
                 <v:shapetype id="_x0000_t75" coordsize="21600,21600" o:spt="75" o:preferrelative="t" path="m@4@5l@4@11@9@11@9@5xe" filled="f" stroked="f">
                   <v:stroke joinstyle="miter"/>
                   <v:formulas>
@@ -4476,11 +4346,11 @@
                   <v:path o:extrusionok="f" gradientshapeok="t" o:connecttype="rect"/>
                   <o:lock v:ext="edit" aspectratio="t"/>
                 </v:shapetype>
-                <v:shape id="_x0000_s1027" type="#_x0000_t75" style="position:absolute;width:51593;height:27724;visibility:visible;mso-wrap-style:square" filled="t">
+                <v:shape id="_x0000_s1027" type="#_x0000_t75" style="position:absolute;width:42513;height:28079;visibility:visible;mso-wrap-style:square" filled="t">
                   <v:fill o:detectmouseclick="t"/>
                   <v:path o:connecttype="none"/>
                 </v:shape>
-                <v:group id="Groupe 676" o:spid="_x0000_s1028" style="position:absolute;left:30425;top:7809;width:1800;height:1800" coordorigin="41706,4385" coordsize="1800,1800" o:gfxdata="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">
+                <v:group id="Groupe 676" o:spid="_x0000_s1028" style="position:absolute;left:30425;top:7678;width:1800;height:1800" coordorigin="41706,4385" coordsize="1800,1800" o:gfxdata="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">
                   <v:roundrect id="Rectangle : coins arrondis 674" o:spid="_x0000_s1029" style="position:absolute;left:41706;top:4385;width:1800;height:1800;visibility:visible;mso-wrap-style:square;v-text-anchor:middle" arcsize="10923f" o:gfxdata="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" fillcolor="#4472c4 [3204]" strokecolor="black [3213]" strokeweight="1pt">
                     <v:stroke joinstyle="miter"/>
                   </v:roundrect>
@@ -4488,7 +4358,7 @@
                     <v:stroke joinstyle="miter"/>
                   </v:oval>
                 </v:group>
-                <v:group id="Groupe 75" o:spid="_x0000_s1031" style="position:absolute;left:32749;top:7812;width:1798;height:1797" coordsize="180000,180000" o:gfxdata="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">
+                <v:group id="Groupe 75" o:spid="_x0000_s1031" style="position:absolute;left:32749;top:7681;width:1798;height:1797" coordsize="180000,180000" o:gfxdata="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">
                   <v:roundrect id="Rectangle : coins arrondis 76" o:spid="_x0000_s1032" style="position:absolute;width:180000;height:180000;visibility:visible;mso-wrap-style:square;v-text-anchor:middle" arcsize="10923f" o:gfxdata="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" fillcolor="#4472c4 [3204]" strokecolor="black [3213]" strokeweight="1pt">
                     <v:stroke joinstyle="miter"/>
                   </v:roundrect>
@@ -4496,7 +4366,7 @@
                     <v:stroke joinstyle="miter"/>
                   </v:oval>
                 </v:group>
-                <v:group id="Groupe 78" o:spid="_x0000_s1034" style="position:absolute;left:30425;top:10192;width:1797;height:1797" coordsize="180000,180000" o:gfxdata="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">
+                <v:group id="Groupe 78" o:spid="_x0000_s1034" style="position:absolute;left:30425;top:10061;width:1797;height:1797" coordsize="180000,180000" o:gfxdata="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">
                   <v:roundrect id="Rectangle : coins arrondis 82" o:spid="_x0000_s1035" style="position:absolute;width:180000;height:180000;visibility:visible;mso-wrap-style:square;v-text-anchor:middle" arcsize="10923f" o:gfxdata="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" fillcolor="red" strokecolor="black [3213]" strokeweight="1pt">
                     <v:stroke joinstyle="miter"/>
                   </v:roundrect>
@@ -4504,7 +4374,7 @@
                     <v:stroke joinstyle="miter"/>
                   </v:oval>
                 </v:group>
-                <v:group id="Groupe 79" o:spid="_x0000_s1037" style="position:absolute;left:32755;top:10198;width:1797;height:1797" coordorigin="233045,635" coordsize="180000,180000" o:gfxdata="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">
+                <v:group id="Groupe 79" o:spid="_x0000_s1037" style="position:absolute;left:32755;top:10067;width:1797;height:1798" coordorigin="233045,635" coordsize="180000,180000" o:gfxdata="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">
                   <v:roundrect id="Rectangle : coins arrondis 80" o:spid="_x0000_s1038" style="position:absolute;left:233045;top:635;width:180000;height:180000;visibility:visible;mso-wrap-style:square;v-text-anchor:middle" arcsize="10923f" o:gfxdata="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" fillcolor="red" strokecolor="black [3213]" strokeweight="1pt">
                     <v:stroke joinstyle="miter"/>
                   </v:roundrect>
@@ -4512,7 +4382,7 @@
                     <v:stroke joinstyle="miter"/>
                   </v:oval>
                 </v:group>
-                <v:group id="Groupe 84" o:spid="_x0000_s1040" style="position:absolute;left:30425;top:12500;width:1797;height:1797" coordsize="180000,180000" o:gfxdata="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">
+                <v:group id="Groupe 84" o:spid="_x0000_s1040" style="position:absolute;left:30425;top:12370;width:1797;height:1797" coordsize="180000,180000" o:gfxdata="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">
                   <v:roundrect id="Rectangle : coins arrondis 88" o:spid="_x0000_s1041" style="position:absolute;width:180000;height:180000;visibility:visible;mso-wrap-style:square;v-text-anchor:middle" arcsize="10923f" o:gfxdata="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" fillcolor="#92d050" strokecolor="black [3213]" strokeweight="1pt">
                     <v:stroke joinstyle="miter"/>
                   </v:roundrect>
@@ -4520,7 +4390,7 @@
                     <v:stroke joinstyle="miter"/>
                   </v:oval>
                 </v:group>
-                <v:group id="Groupe 85" o:spid="_x0000_s1043" style="position:absolute;left:32755;top:12507;width:1797;height:1797" coordorigin="233045,635" coordsize="180000,180000" o:gfxdata="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">
+                <v:group id="Groupe 85" o:spid="_x0000_s1043" style="position:absolute;left:32755;top:12376;width:1797;height:1797" coordorigin="233045,635" coordsize="180000,180000" o:gfxdata="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">
                   <v:roundrect id="Rectangle : coins arrondis 86" o:spid="_x0000_s1044" style="position:absolute;left:233045;top:635;width:180000;height:180000;visibility:visible;mso-wrap-style:square;v-text-anchor:middle" arcsize="10923f" o:gfxdata="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" fillcolor="#92d050" strokecolor="black [3213]" strokeweight="1pt">
                     <v:stroke joinstyle="miter"/>
                   </v:roundrect>
@@ -4528,7 +4398,7 @@
                     <v:stroke joinstyle="miter"/>
                   </v:oval>
                 </v:group>
-                <v:group id="Groupe 90" o:spid="_x0000_s1046" style="position:absolute;left:30425;top:14807;width:1797;height:1797" coordsize="180000,180000" o:gfxdata="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">
+                <v:group id="Groupe 90" o:spid="_x0000_s1046" style="position:absolute;left:30425;top:14676;width:1797;height:1797" coordsize="180000,180000" o:gfxdata="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">
                   <v:roundrect id="Rectangle : coins arrondis 94" o:spid="_x0000_s1047" style="position:absolute;width:180000;height:180000;visibility:visible;mso-wrap-style:square;v-text-anchor:middle" arcsize="10923f" o:gfxdata="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" fillcolor="yellow" strokecolor="black [3213]" strokeweight="1pt">
                     <v:stroke joinstyle="miter"/>
                   </v:roundrect>
@@ -4536,7 +4406,7 @@
                     <v:stroke joinstyle="miter"/>
                   </v:oval>
                 </v:group>
-                <v:group id="Groupe 91" o:spid="_x0000_s1049" style="position:absolute;left:32755;top:14813;width:1797;height:1797" coordorigin="233045,635" coordsize="180000,180000" o:gfxdata="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">
+                <v:group id="Groupe 91" o:spid="_x0000_s1049" style="position:absolute;left:32755;top:14683;width:1797;height:1797" coordorigin="233045,635" coordsize="180000,180000" o:gfxdata="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">
                   <v:roundrect id="Rectangle : coins arrondis 92" o:spid="_x0000_s1050" style="position:absolute;left:233045;top:635;width:180000;height:180000;visibility:visible;mso-wrap-style:square;v-text-anchor:middle" arcsize="10923f" o:gfxdata="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" fillcolor="yellow" strokecolor="black [3213]" strokeweight="1pt">
                     <v:stroke joinstyle="miter"/>
                   </v:roundrect>
@@ -4544,7 +4414,7 @@
                     <v:stroke joinstyle="miter"/>
                   </v:oval>
                 </v:group>
-                <v:group id="Groupe 96" o:spid="_x0000_s1052" style="position:absolute;left:30427;top:17149;width:1798;height:1797" coordsize="180000,180000" o:gfxdata="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">
+                <v:group id="Groupe 96" o:spid="_x0000_s1052" style="position:absolute;left:30427;top:17018;width:1798;height:1797" coordsize="180000,180000" o:gfxdata="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">
                   <v:roundrect id="Rectangle : coins arrondis 97" o:spid="_x0000_s1053" style="position:absolute;width:180000;height:180000;visibility:visible;mso-wrap-style:square;v-text-anchor:middle" arcsize="10923f" o:gfxdata="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" fillcolor="white [3212]" strokecolor="black [3213]" strokeweight="1pt">
                     <v:stroke joinstyle="miter"/>
                   </v:roundrect>
@@ -4552,7 +4422,7 @@
                     <v:stroke joinstyle="miter"/>
                   </v:oval>
                 </v:group>
-                <v:group id="Groupe 678" o:spid="_x0000_s1055" style="position:absolute;left:2224;top:1410;width:25603;height:25535" coordorigin="13387,4201" coordsize="25603,25534" o:gfxdata="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">
+                <v:group id="Groupe 678" o:spid="_x0000_s1055" style="position:absolute;left:2224;top:1279;width:25603;height:25535" coordorigin="13387,4201" coordsize="25603,25534" o:gfxdata="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">
                   <v:rect id="Rectangle 4" o:spid="_x0000_s1056" style="position:absolute;left:16587;top:4201;width:3201;height:3200;visibility:visible;mso-wrap-style:square;v-text-anchor:middle" o:gfxdata="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" fillcolor="#d8d8d8 [2732]" strokecolor="black [3213]" strokeweight="1pt"/>
                   <v:rect id="Rectangle 5" o:spid="_x0000_s1057" style="position:absolute;left:19788;top:4201;width:3200;height:3200;visibility:visible;mso-wrap-style:square;v-text-anchor:middle" o:gfxdata="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" fillcolor="#d8d8d8 [2732]" strokecolor="black [3213]" strokeweight="1pt"/>
                   <v:rect id="Rectangle 6" o:spid="_x0000_s1058" style="position:absolute;left:22988;top:4201;width:3201;height:3200;visibility:visible;mso-wrap-style:square;v-text-anchor:middle" o:gfxdata="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" fillcolor="white [3212]" strokecolor="black [3213]" strokeweight="1pt"/>
@@ -4651,7 +4521,6 @@
         <w:rPr>
           <w:lang w:eastAsia="fr-FR"/>
         </w:rPr>
-        <w:lastRenderedPageBreak/>
         <w:t>Les tuiles restantes constituent la pioche.</w:t>
       </w:r>
     </w:p>
@@ -4686,49 +4555,7 @@
         <w:rPr>
           <w:lang w:eastAsia="fr-FR"/>
         </w:rPr>
-        <w:t xml:space="preserve">place </w:t>
-      </w:r>
-      <w:r>
-        <w:rPr>
-          <w:lang w:eastAsia="fr-FR"/>
-        </w:rPr>
-        <w:t>un</w:t>
-      </w:r>
-      <w:r>
-        <w:rPr>
-          <w:lang w:eastAsia="fr-FR"/>
-        </w:rPr>
-        <w:t xml:space="preserve"> </w:t>
-      </w:r>
-      <w:r>
-        <w:rPr>
-          <w:lang w:eastAsia="fr-FR"/>
-        </w:rPr>
-        <w:t xml:space="preserve">premier </w:t>
-      </w:r>
-      <w:r>
-        <w:rPr>
-          <w:lang w:eastAsia="fr-FR"/>
-        </w:rPr>
-        <w:t xml:space="preserve">dé sur une des cases </w:t>
-      </w:r>
-      <w:r>
-        <w:rPr>
-          <w:lang w:eastAsia="fr-FR"/>
-        </w:rPr>
-        <w:t>blanches</w:t>
-      </w:r>
-      <w:r>
-        <w:rPr>
-          <w:lang w:eastAsia="fr-FR"/>
-        </w:rPr>
-        <w:t xml:space="preserve"> inoccupées</w:t>
-      </w:r>
-      <w:r>
-        <w:rPr>
-          <w:lang w:eastAsia="fr-FR"/>
-        </w:rPr>
-        <w:t xml:space="preserve"> en bordure. L’opération est répétée pour le second dé.</w:t>
+        <w:t>place un premier dé sur une des cases blanches inoccupées en bordure. L’opération est répétée pour le second dé.</w:t>
       </w:r>
     </w:p>
     <w:p>
@@ -4760,6 +4587,7 @@
         </w:numPr>
       </w:pPr>
       <w:r>
+        <w:lastRenderedPageBreak/>
         <w:t>But du jeu</w:t>
       </w:r>
     </w:p>
@@ -4906,13 +4734,13 @@
         <w:t xml:space="preserve"> </w:t>
       </w:r>
       <w:r>
-        <w:t>une de ses</w:t>
-      </w:r>
-      <w:r>
-        <w:t xml:space="preserve"> dé</w:t>
-      </w:r>
-      <w:r>
-        <w:t>s</w:t>
+        <w:t>son</w:t>
+      </w:r>
+      <w:r>
+        <w:t xml:space="preserve"> </w:t>
+      </w:r>
+      <w:r>
+        <w:t>dé</w:t>
       </w:r>
       <w:r>
         <w:t>, ou bien dans l’ordre inverse, déplac</w:t>
@@ -4964,7 +4792,7 @@
         <w:jc w:val="both"/>
       </w:pPr>
       <w:r>
-        <w:t>Certaines tuiles agissent sur des tuiles précédemment posées.</w:t>
+        <w:t>Comme le joueur a deux dés, à chaque tour, il en choisit un.</w:t>
       </w:r>
     </w:p>
     <w:p>
@@ -4972,7 +4800,7 @@
         <w:jc w:val="both"/>
       </w:pPr>
       <w:r>
-        <w:t>La pose est optionnelle. Le déplacement est optionnel. Il est possible de passer son tour.</w:t>
+        <w:t>Certaines tuiles agissent sur des tuiles précédemment posées.</w:t>
       </w:r>
     </w:p>
     <w:p>
@@ -4980,7 +4808,7 @@
         <w:jc w:val="both"/>
       </w:pPr>
       <w:r>
-        <w:t>Lorsque le joueur pose une tuile, il complète aussitôt sa main en tirant une tuile dans la pioche.</w:t>
+        <w:t>La pose est optionnelle. Le déplacement est optionnel. Il est possible de passer son tour.</w:t>
       </w:r>
     </w:p>
     <w:p>
@@ -4988,7 +4816,7 @@
         <w:jc w:val="both"/>
       </w:pPr>
       <w:r>
-        <w:t>Lorsque le dé arrive sur une tuile, alors l’effet de la tuile, si applicable, est aussitôt appliqué.</w:t>
+        <w:t>Lorsque le joueur pose une tuile, il complète aussitôt sa main en tirant une tuile dans la pioche.</w:t>
       </w:r>
     </w:p>
     <w:p>
@@ -4996,7 +4824,7 @@
         <w:jc w:val="both"/>
       </w:pPr>
       <w:r>
-        <w:t>Un dé avec une face active impaire (1, 3, 5) se déplace orthogonalement, comme la tour des échecs.</w:t>
+        <w:t>Lorsque le dé arrive sur une tuile, alors l’effet de la tuile, si applicable, est aussitôt appliqué.</w:t>
       </w:r>
     </w:p>
     <w:p>
@@ -5004,49 +4832,7 @@
         <w:jc w:val="both"/>
       </w:pPr>
       <w:r>
-        <w:t xml:space="preserve">Un dé avec une face active </w:t>
-      </w:r>
-      <w:r>
-        <w:t>paire</w:t>
-      </w:r>
-      <w:r>
-        <w:t xml:space="preserve"> (</w:t>
-      </w:r>
-      <w:r>
-        <w:t>2</w:t>
-      </w:r>
-      <w:r>
-        <w:t xml:space="preserve">, </w:t>
-      </w:r>
-      <w:r>
-        <w:t>4</w:t>
-      </w:r>
-      <w:r>
-        <w:t xml:space="preserve">, </w:t>
-      </w:r>
-      <w:r>
-        <w:t>6</w:t>
-      </w:r>
-      <w:r>
-        <w:t xml:space="preserve">) se déplace </w:t>
-      </w:r>
-      <w:r>
-        <w:t>diagonalement</w:t>
-      </w:r>
-      <w:r>
-        <w:t xml:space="preserve">, comme </w:t>
-      </w:r>
-      <w:r>
-        <w:t>le</w:t>
-      </w:r>
-      <w:r>
-        <w:t xml:space="preserve"> </w:t>
-      </w:r>
-      <w:r>
-        <w:t>fou</w:t>
-      </w:r>
-      <w:r>
-        <w:t xml:space="preserve"> des échecs.</w:t>
+        <w:t>Un dé avec une face active impaire (1, 3, 5) se déplace orthogonalement, comme la tour des échecs.</w:t>
       </w:r>
     </w:p>
     <w:p>
@@ -5054,7 +4840,7 @@
         <w:jc w:val="both"/>
       </w:pPr>
       <w:r>
-        <w:t>Un dé se déplace d’une ou plusieurs tuiles sans sauter par-dessus des dés ou des tuiles infranchissables.</w:t>
+        <w:t>Un dé avec une face active paire (2, 4, 6) se déplace diagonalement, comme le fou des échecs.</w:t>
       </w:r>
     </w:p>
     <w:p>
@@ -5062,7 +4848,23 @@
         <w:jc w:val="both"/>
       </w:pPr>
       <w:r>
+        <w:t>Un dé se déplace d’une ou plusieurs tuiles sans sauter par-dessus des dés ou des tuiles infranchissables.</w:t>
+      </w:r>
+    </w:p>
+    <w:p>
+      <w:pPr>
+        <w:jc w:val="both"/>
+      </w:pPr>
+      <w:r>
         <w:t>Deux dés ne peuvent pas occuper la même tuile.</w:t>
+      </w:r>
+    </w:p>
+    <w:p>
+      <w:pPr>
+        <w:jc w:val="both"/>
+      </w:pPr>
+      <w:r>
+        <w:t>Variantes : diversifier davantage les capacités de déplacement en fonction de la face active du dé ; mais au risque de complexifier les règles …</w:t>
       </w:r>
     </w:p>
     <w:p>
@@ -5094,10 +4896,7 @@
         <w:t xml:space="preserve"> s</w:t>
       </w:r>
       <w:r>
-        <w:t>ont bleues, rouges, vertes et jaunes</w:t>
-      </w:r>
-      <w:r>
-        <w:t>.</w:t>
+        <w:t>ont bleues, rouges, vertes et jaunes.</w:t>
       </w:r>
       <w:r>
         <w:t xml:space="preserve"> </w:t>
@@ -5122,7 +4921,7 @@
       </w:tblPr>
       <w:tblGrid>
         <w:gridCol w:w="546"/>
-        <w:gridCol w:w="8526"/>
+        <w:gridCol w:w="8524"/>
       </w:tblGrid>
       <w:tr>
         <w:tc>
@@ -5271,10 +5070,7 @@
               <w:jc w:val="both"/>
             </w:pPr>
             <w:r>
-              <w:t>Pour transférer une tuile de sa main vers ses collections, le joueur doit déplacer son dé sur une tuile de terrain « collectionner » de même couleur.</w:t>
-            </w:r>
-            <w:r>
-              <w:t xml:space="preserve"> Avoir son dé sur la tuile « collectionner » n’est pas suffisant, il est nécessaire que le dé se déplace sur cette tuile afin de déclencher l’effet.</w:t>
+              <w:t>Pour transférer une tuile de sa main vers ses collections, le joueur doit déplacer son dé sur une tuile de terrain « collectionner » de même couleur. Avoir son dé sur la tuile « collectionner » n’est pas suffisant, il est nécessaire que le dé se déplace sur cette tuile afin de déclencher l’effet.</w:t>
             </w:r>
           </w:p>
         </w:tc>
@@ -5285,22 +5081,25 @@
       <w:r>
         <w:t>Score des collections</w:t>
       </w:r>
+      <w:r>
+        <w:t> :</w:t>
+      </w:r>
     </w:p>
     <w:tbl>
       <w:tblPr>
         <w:tblStyle w:val="Grilledutableau"/>
-        <w:tblW w:w="0" w:type="auto"/>
+        <w:tblW w:w="5000" w:type="pct"/>
         <w:tblLook w:val="04A0" w:firstRow="1" w:lastRow="0" w:firstColumn="1" w:lastColumn="0" w:noHBand="0" w:noVBand="1"/>
       </w:tblPr>
       <w:tblGrid>
-        <w:gridCol w:w="3106"/>
-        <w:gridCol w:w="3059"/>
-        <w:gridCol w:w="2897"/>
+        <w:gridCol w:w="1778"/>
+        <w:gridCol w:w="1560"/>
+        <w:gridCol w:w="5722"/>
       </w:tblGrid>
       <w:tr>
         <w:tc>
           <w:tcPr>
-            <w:tcW w:w="3106" w:type="dxa"/>
+            <w:tcW w:w="981" w:type="pct"/>
             <w:shd w:val="pct10" w:color="auto" w:fill="auto"/>
           </w:tcPr>
           <w:p>
@@ -5314,7 +5113,7 @@
         </w:tc>
         <w:tc>
           <w:tcPr>
-            <w:tcW w:w="3059" w:type="dxa"/>
+            <w:tcW w:w="861" w:type="pct"/>
             <w:shd w:val="pct10" w:color="auto" w:fill="auto"/>
           </w:tcPr>
           <w:p>
@@ -5328,7 +5127,7 @@
         </w:tc>
         <w:tc>
           <w:tcPr>
-            <w:tcW w:w="2897" w:type="dxa"/>
+            <w:tcW w:w="3158" w:type="pct"/>
             <w:shd w:val="pct10" w:color="auto" w:fill="auto"/>
           </w:tcPr>
           <w:p>
@@ -5344,15 +5143,25 @@
       <w:tr>
         <w:tc>
           <w:tcPr>
-            <w:tcW w:w="3106" w:type="dxa"/>
+            <w:tcW w:w="981" w:type="pct"/>
           </w:tcPr>
-          <w:p/>
+          <w:p>
+            <w:pPr>
+              <w:jc w:val="center"/>
+            </w:pPr>
+            <w:r>
+              <w:t>10</w:t>
+            </w:r>
+          </w:p>
         </w:tc>
         <w:tc>
           <w:tcPr>
-            <w:tcW w:w="3059" w:type="dxa"/>
+            <w:tcW w:w="861" w:type="pct"/>
           </w:tcPr>
           <w:p>
+            <w:pPr>
+              <w:jc w:val="center"/>
+            </w:pPr>
             <w:r>
               <w:t>carré</w:t>
             </w:r>
@@ -5360,7 +5169,7 @@
         </w:tc>
         <w:tc>
           <w:tcPr>
-            <w:tcW w:w="2897" w:type="dxa"/>
+            <w:tcW w:w="3158" w:type="pct"/>
           </w:tcPr>
           <w:p>
             <w:r>
@@ -5372,19 +5181,27 @@
       <w:tr>
         <w:tc>
           <w:tcPr>
-            <w:tcW w:w="3106" w:type="dxa"/>
+            <w:tcW w:w="981" w:type="pct"/>
           </w:tcPr>
-          <w:p/>
+          <w:p>
+            <w:pPr>
+              <w:jc w:val="center"/>
+            </w:pPr>
+          </w:p>
         </w:tc>
         <w:tc>
           <w:tcPr>
-            <w:tcW w:w="3059" w:type="dxa"/>
+            <w:tcW w:w="861" w:type="pct"/>
           </w:tcPr>
-          <w:p/>
+          <w:p>
+            <w:pPr>
+              <w:jc w:val="center"/>
+            </w:pPr>
+          </w:p>
         </w:tc>
         <w:tc>
           <w:tcPr>
-            <w:tcW w:w="2897" w:type="dxa"/>
+            <w:tcW w:w="3158" w:type="pct"/>
           </w:tcPr>
           <w:p/>
         </w:tc>
@@ -5392,19 +5209,27 @@
       <w:tr>
         <w:tc>
           <w:tcPr>
-            <w:tcW w:w="3106" w:type="dxa"/>
+            <w:tcW w:w="981" w:type="pct"/>
           </w:tcPr>
-          <w:p/>
+          <w:p>
+            <w:pPr>
+              <w:jc w:val="center"/>
+            </w:pPr>
+          </w:p>
         </w:tc>
         <w:tc>
           <w:tcPr>
-            <w:tcW w:w="3059" w:type="dxa"/>
+            <w:tcW w:w="861" w:type="pct"/>
           </w:tcPr>
-          <w:p/>
+          <w:p>
+            <w:pPr>
+              <w:jc w:val="center"/>
+            </w:pPr>
+          </w:p>
         </w:tc>
         <w:tc>
           <w:tcPr>
-            <w:tcW w:w="2897" w:type="dxa"/>
+            <w:tcW w:w="3158" w:type="pct"/>
           </w:tcPr>
           <w:p/>
         </w:tc>
@@ -5420,6 +5245,7 @@
         </w:numPr>
       </w:pPr>
       <w:r>
+        <w:lastRenderedPageBreak/>
         <w:t xml:space="preserve">Attaque directe </w:t>
       </w:r>
       <w:r>
@@ -5518,13 +5344,7 @@
         <w:t xml:space="preserve">Tuile « -1 » : </w:t>
       </w:r>
       <w:r>
-        <w:t xml:space="preserve">cette tuile </w:t>
-      </w:r>
-      <w:r>
-        <w:t>décrémente</w:t>
-      </w:r>
-      <w:r>
-        <w:t xml:space="preserve"> de 1 la face d’un dé ;</w:t>
+        <w:t>cette tuile décrémente de 1 la face d’un dé ;</w:t>
       </w:r>
     </w:p>
     <w:p>
@@ -5587,10 +5407,274 @@
         <w:t>Tuile « résurrection » : le joueur fait rentrer son dé détruit sur une case autour de lui, après avec tiré au sort sa face active.</w:t>
       </w:r>
     </w:p>
+    <w:p>
+      <w:pPr>
+        <w:pStyle w:val="Titre1"/>
+        <w:numPr>
+          <w:ilvl w:val="0"/>
+          <w:numId w:val="7"/>
+        </w:numPr>
+      </w:pPr>
+      <w:r>
+        <w:t>Copyright</w:t>
+      </w:r>
+    </w:p>
+    <w:p>
+      <w:r>
+        <w:rPr>
+          <w:noProof/>
+        </w:rPr>
+        <w:drawing>
+          <wp:inline distT="0" distB="0" distL="0" distR="0" wp14:anchorId="66B4DF24" wp14:editId="43E14750">
+            <wp:extent cx="840105" cy="295910"/>
+            <wp:effectExtent l="0" t="0" r="0" b="8890"/>
+            <wp:docPr id="700" name="Image 700" descr="Licence Creative Commons">
+              <a:hlinkClick xmlns:a="http://schemas.openxmlformats.org/drawingml/2006/main" r:id="rId8"/>
+            </wp:docPr>
+            <wp:cNvGraphicFramePr>
+              <a:graphicFrameLocks xmlns:a="http://schemas.openxmlformats.org/drawingml/2006/main" noChangeAspect="1"/>
+            </wp:cNvGraphicFramePr>
+            <a:graphic xmlns:a="http://schemas.openxmlformats.org/drawingml/2006/main">
+              <a:graphicData uri="http://schemas.openxmlformats.org/drawingml/2006/picture">
+                <pic:pic xmlns:pic="http://schemas.openxmlformats.org/drawingml/2006/picture">
+                  <pic:nvPicPr>
+                    <pic:cNvPr id="700" name="Image 700" descr="Licence Creative Commons">
+                      <a:hlinkClick r:id="rId8"/>
+                    </pic:cNvPr>
+                    <pic:cNvPicPr>
+                      <a:picLocks noChangeAspect="1" noChangeArrowheads="1"/>
+                    </pic:cNvPicPr>
+                  </pic:nvPicPr>
+                  <pic:blipFill>
+                    <a:blip r:embed="rId9">
+                      <a:extLst>
+                        <a:ext uri="{28A0092B-C50C-407E-A947-70E740481C1C}">
+                          <a14:useLocalDpi xmlns:a14="http://schemas.microsoft.com/office/drawing/2010/main" val="0"/>
+                        </a:ext>
+                      </a:extLst>
+                    </a:blip>
+                    <a:srcRect/>
+                    <a:stretch>
+                      <a:fillRect/>
+                    </a:stretch>
+                  </pic:blipFill>
+                  <pic:spPr bwMode="auto">
+                    <a:xfrm>
+                      <a:off x="0" y="0"/>
+                      <a:ext cx="840105" cy="295910"/>
+                    </a:xfrm>
+                    <a:prstGeom prst="rect">
+                      <a:avLst/>
+                    </a:prstGeom>
+                    <a:noFill/>
+                    <a:ln>
+                      <a:noFill/>
+                    </a:ln>
+                  </pic:spPr>
+                </pic:pic>
+              </a:graphicData>
+            </a:graphic>
+          </wp:inline>
+        </w:drawing>
+      </w:r>
+      <w:r>
+        <w:t xml:space="preserve"> Copyright © 202</w:t>
+      </w:r>
+      <w:r>
+        <w:t>1</w:t>
+      </w:r>
+      <w:r>
+        <w:t xml:space="preserve"> Lucas </w:t>
+      </w:r>
+      <w:proofErr w:type="spellStart"/>
+      <w:r>
+        <w:t>Borboleta</w:t>
+      </w:r>
+      <w:proofErr w:type="spellEnd"/>
+    </w:p>
+    <w:p>
+      <w:pPr>
+        <w:jc w:val="both"/>
+        <w:rPr>
+          <w:rFonts w:cstheme="minorHAnsi"/>
+          <w:color w:val="464646"/>
+        </w:rPr>
+      </w:pPr>
+      <w:r>
+        <w:rPr>
+          <w:lang w:eastAsia="fr-FR"/>
+        </w:rPr>
+        <w:t>Praxis</w:t>
+      </w:r>
+      <w:r>
+        <w:rPr>
+          <w:rFonts w:cstheme="minorHAnsi"/>
+          <w:color w:val="000000" w:themeColor="text1"/>
+        </w:rPr>
+        <w:t xml:space="preserve">, règles </w:t>
+      </w:r>
+      <w:r>
+        <w:rPr>
+          <w:rFonts w:cstheme="minorHAnsi"/>
+          <w:color w:val="000000" w:themeColor="text1"/>
+        </w:rPr>
+        <w:t xml:space="preserve">et design </w:t>
+      </w:r>
+      <w:r>
+        <w:rPr>
+          <w:rFonts w:cstheme="minorHAnsi"/>
+          <w:color w:val="000000" w:themeColor="text1"/>
+        </w:rPr>
+        <w:t xml:space="preserve">d'un jeu </w:t>
+      </w:r>
+      <w:r>
+        <w:rPr>
+          <w:rFonts w:cstheme="minorHAnsi"/>
+          <w:color w:val="000000" w:themeColor="text1"/>
+        </w:rPr>
+        <w:t>de stratégie</w:t>
+      </w:r>
+      <w:r>
+        <w:rPr>
+          <w:rFonts w:cstheme="minorHAnsi"/>
+          <w:color w:val="000000" w:themeColor="text1"/>
+        </w:rPr>
+        <w:t xml:space="preserve">, de </w:t>
+      </w:r>
+      <w:r>
+        <w:rPr>
+          <w:color w:val="000000" w:themeColor="text1"/>
+        </w:rPr>
+        <w:t xml:space="preserve">Lucas </w:t>
+      </w:r>
+      <w:proofErr w:type="spellStart"/>
+      <w:r>
+        <w:t>Borboleta</w:t>
+      </w:r>
+      <w:proofErr w:type="spellEnd"/>
+      <w:r>
+        <w:t xml:space="preserve"> </w:t>
+      </w:r>
+      <w:r>
+        <w:rPr>
+          <w:rFonts w:cstheme="minorHAnsi"/>
+          <w:color w:val="464646"/>
+        </w:rPr>
+        <w:t>(</w:t>
+      </w:r>
+      <w:hyperlink r:id="rId10" w:history="1">
+        <w:r>
+          <w:rPr>
+            <w:rStyle w:val="Lienhypertexte"/>
+            <w:rFonts w:cstheme="minorHAnsi"/>
+          </w:rPr>
+          <w:t>https://github.com/LucasBorboleta/</w:t>
+        </w:r>
+        <w:r>
+          <w:rPr>
+            <w:rStyle w:val="Lienhypertexte"/>
+            <w:rFonts w:cstheme="minorHAnsi"/>
+          </w:rPr>
+          <w:t>praxis</w:t>
+        </w:r>
+      </w:hyperlink>
+      <w:r>
+        <w:rPr>
+          <w:rFonts w:cstheme="minorHAnsi"/>
+          <w:color w:val="464646"/>
+        </w:rPr>
+        <w:t>),</w:t>
+      </w:r>
+      <w:r>
+        <w:rPr>
+          <w:rFonts w:cstheme="minorHAnsi"/>
+          <w:color w:val="464646"/>
+        </w:rPr>
+        <w:t xml:space="preserve"> </w:t>
+      </w:r>
+      <w:r>
+        <w:rPr>
+          <w:rFonts w:cstheme="minorHAnsi"/>
+          <w:color w:val="000000" w:themeColor="text1"/>
+        </w:rPr>
+        <w:t>est mis à disposition selon les termes de</w:t>
+      </w:r>
+      <w:r>
+        <w:rPr>
+          <w:color w:val="000000" w:themeColor="text1"/>
+        </w:rPr>
+        <w:t xml:space="preserve"> </w:t>
+      </w:r>
+      <w:r>
+        <w:rPr>
+          <w:rFonts w:cstheme="minorHAnsi"/>
+          <w:color w:val="000000" w:themeColor="text1"/>
+        </w:rPr>
+        <w:t xml:space="preserve">la licence Creative Commons Attribution - Pas d’Utilisation Commerciale - Partage dans les Mêmes Conditions 4.0 International. Pour afficher une copie de cette licence, visitez </w:t>
+      </w:r>
+      <w:hyperlink r:id="rId11" w:history="1">
+        <w:r>
+          <w:rPr>
+            <w:rStyle w:val="Lienhypertexte"/>
+            <w:rFonts w:cstheme="minorHAnsi"/>
+          </w:rPr>
+          <w:t>http://creativecommons.org/licenses/by-nc-sa/4.0/</w:t>
+        </w:r>
+      </w:hyperlink>
+      <w:r>
+        <w:rPr>
+          <w:rFonts w:cstheme="minorHAnsi"/>
+          <w:color w:val="464646"/>
+        </w:rPr>
+        <w:t xml:space="preserve">. </w:t>
+      </w:r>
+    </w:p>
+    <w:p>
+      <w:pPr>
+        <w:jc w:val="both"/>
+        <w:rPr>
+          <w:rStyle w:val="Titre1Car"/>
+          <w:rFonts w:cstheme="minorHAnsi"/>
+          <w:b/>
+          <w:color w:val="464646"/>
+        </w:rPr>
+      </w:pPr>
+      <w:r>
+        <w:rPr>
+          <w:rFonts w:cstheme="minorHAnsi"/>
+          <w:color w:val="000000" w:themeColor="text1"/>
+        </w:rPr>
+        <w:t xml:space="preserve">Les autorisations au-delà du champ de cette licence peuvent être obtenues </w:t>
+      </w:r>
+      <w:r>
+        <w:rPr>
+          <w:rFonts w:cstheme="minorHAnsi"/>
+          <w:color w:val="464646"/>
+        </w:rPr>
+        <w:t xml:space="preserve">à </w:t>
+      </w:r>
+      <w:hyperlink r:id="rId12" w:history="1">
+        <w:r>
+          <w:rPr>
+            <w:rStyle w:val="Lienhypertexte"/>
+            <w:rFonts w:cstheme="minorHAnsi"/>
+          </w:rPr>
+          <w:t>lucas.borboleta@free.fr</w:t>
+        </w:r>
+      </w:hyperlink>
+      <w:r>
+        <w:rPr>
+          <w:rFonts w:cstheme="minorHAnsi"/>
+          <w:color w:val="464646"/>
+        </w:rPr>
+        <w:t>.</w:t>
+      </w:r>
+    </w:p>
+    <w:p/>
     <w:sectPr>
-      <w:headerReference w:type="default" r:id="rId12"/>
-      <w:pgSz w:w="11906" w:h="16838"/>
-      <w:pgMar w:top="1417" w:right="1417" w:bottom="1417" w:left="1417" w:header="708" w:footer="708" w:gutter="0"/>
+      <w:headerReference w:type="default" r:id="rId13"/>
+      <w:pgSz w:w="11906" w:h="16838" w:code="9"/>
+      <w:pgMar w:top="1418" w:right="1418" w:bottom="1418" w:left="1418" w:header="709" w:footer="709" w:gutter="0"/>
       <w:cols w:space="708"/>
       <w:docGrid w:linePitch="360"/>
     </w:sectPr>
@@ -5650,113 +5734,256 @@
 
 <file path=word/header1.xml><?xml version="1.0" encoding="utf-8"?>
 <w:hdr xmlns:wpc="http://schemas.microsoft.com/office/word/2010/wordprocessingCanvas" xmlns:cx="http://schemas.microsoft.com/office/drawing/2014/chartex" xmlns:cx1="http://schemas.microsoft.com/office/drawing/2015/9/8/chartex" xmlns:cx2="http://schemas.microsoft.com/office/drawing/2015/10/21/chartex" xmlns:cx3="http://schemas.microsoft.com/office/drawing/2016/5/9/chartex" xmlns:cx4="http://schemas.microsoft.com/office/drawing/2016/5/10/chartex" xmlns:cx5="http://schemas.microsoft.com/office/drawing/2016/5/11/chartex" xmlns:cx6="http://schemas.microsoft.com/office/drawing/2016/5/12/chartex" xmlns:cx7="http://schemas.microsoft.com/office/drawing/2016/5/13/chartex" xmlns:cx8="http://schemas.microsoft.com/office/drawing/2016/5/14/chartex" xmlns:mc="http://schemas.openxmlformats.org/markup-compatibility/2006" xmlns:aink="http://schemas.microsoft.com/office/drawing/2016/ink" xmlns:am3d="http://schemas.microsoft.com/office/drawing/2017/model3d" xmlns:o="urn:schemas-microsoft-com:office:office" xmlns:r="http://schemas.openxmlformats.org/officeDocument/2006/relationships" xmlns:m="http://schemas.openxmlformats.org/officeDocument/2006/math" xmlns:v="urn:schemas-microsoft-com:vml" xmlns:wp14="http://schemas.microsoft.com/office/word/2010/wordprocessingDrawing" xmlns:wp="http://schemas.openxmlformats.org/drawingml/2006/wordprocessingDrawing" xmlns:w10="urn:schemas-microsoft-com:office:word" xmlns:w="http://schemas.openxmlformats.org/wordprocessingml/2006/main" xmlns:w14="http://schemas.microsoft.com/office/word/2010/wordml" xmlns:w15="http://schemas.microsoft.com/office/word/2012/wordml" xmlns:w16cex="http://schemas.microsoft.com/office/word/2018/wordml/cex" xmlns:w16cid="http://schemas.microsoft.com/office/word/2016/wordml/cid" xmlns:w16="http://schemas.microsoft.com/office/word/2018/wordml" xmlns:w16sdtdh="http://schemas.microsoft.com/office/word/2020/wordml/sdtdatahash" xmlns:w16se="http://schemas.microsoft.com/office/word/2015/wordml/symex" xmlns:wpg="http://schemas.microsoft.com/office/word/2010/wordprocessingGroup" xmlns:wpi="http://schemas.microsoft.com/office/word/2010/wordprocessingInk" xmlns:wne="http://schemas.microsoft.com/office/word/2006/wordml" xmlns:wps="http://schemas.microsoft.com/office/word/2010/wordprocessingShape" mc:Ignorable="w14 w15 w16se w16cid w16 w16cex w16sdtdh wp14">
+  <w:tbl>
+    <w:tblPr>
+      <w:tblStyle w:val="Grilledutableau"/>
+      <w:tblW w:w="5000" w:type="pct"/>
+      <w:jc w:val="center"/>
+      <w:tblBorders>
+        <w:top w:val="none" w:sz="0" w:space="0" w:color="auto"/>
+        <w:left w:val="none" w:sz="0" w:space="0" w:color="auto"/>
+        <w:bottom w:val="none" w:sz="0" w:space="0" w:color="auto"/>
+        <w:right w:val="none" w:sz="0" w:space="0" w:color="auto"/>
+        <w:insideH w:val="none" w:sz="0" w:space="0" w:color="auto"/>
+        <w:insideV w:val="none" w:sz="0" w:space="0" w:color="auto"/>
+      </w:tblBorders>
+      <w:tblLook w:val="04A0" w:firstRow="1" w:lastRow="0" w:firstColumn="1" w:lastColumn="0" w:noHBand="0" w:noVBand="1"/>
+    </w:tblPr>
+    <w:tblGrid>
+      <w:gridCol w:w="1727"/>
+      <w:gridCol w:w="1738"/>
+      <w:gridCol w:w="4537"/>
+      <w:gridCol w:w="1068"/>
+    </w:tblGrid>
+    <w:tr>
+      <w:trPr>
+        <w:jc w:val="center"/>
+      </w:trPr>
+      <w:tc>
+        <w:tcPr>
+          <w:tcW w:w="952" w:type="pct"/>
+          <w:vAlign w:val="center"/>
+        </w:tcPr>
+        <w:p>
+          <w:pPr>
+            <w:jc w:val="center"/>
+            <w:rPr>
+              <w:sz w:val="20"/>
+              <w:szCs w:val="20"/>
+            </w:rPr>
+          </w:pPr>
+          <w:r>
+            <w:rPr>
+              <w:sz w:val="20"/>
+              <w:szCs w:val="20"/>
+            </w:rPr>
+            <w:t>Praxis, les règles</w:t>
+          </w:r>
+        </w:p>
+      </w:tc>
+      <w:tc>
+        <w:tcPr>
+          <w:tcW w:w="958" w:type="pct"/>
+          <w:vAlign w:val="center"/>
+        </w:tcPr>
+        <w:p>
+          <w:pPr>
+            <w:jc w:val="center"/>
+            <w:rPr>
+              <w:sz w:val="20"/>
+              <w:szCs w:val="20"/>
+            </w:rPr>
+          </w:pPr>
+          <w:r>
+            <w:rPr>
+              <w:noProof/>
+              <w:sz w:val="20"/>
+              <w:szCs w:val="20"/>
+            </w:rPr>
+            <w:fldChar w:fldCharType="begin"/>
+          </w:r>
+          <w:r>
+            <w:rPr>
+              <w:noProof/>
+              <w:sz w:val="20"/>
+              <w:szCs w:val="20"/>
+            </w:rPr>
+            <w:instrText xml:space="preserve"> SAVEDATE  \@ "yyyy-MMdd-HHmm"  \* MERGEFORMAT </w:instrText>
+          </w:r>
+          <w:r>
+            <w:rPr>
+              <w:noProof/>
+              <w:sz w:val="20"/>
+              <w:szCs w:val="20"/>
+            </w:rPr>
+            <w:fldChar w:fldCharType="separate"/>
+          </w:r>
+          <w:r>
+            <w:rPr>
+              <w:noProof/>
+              <w:sz w:val="20"/>
+              <w:szCs w:val="20"/>
+            </w:rPr>
+            <w:t>2021-0920-2117</w:t>
+          </w:r>
+          <w:r>
+            <w:rPr>
+              <w:noProof/>
+              <w:sz w:val="20"/>
+              <w:szCs w:val="20"/>
+            </w:rPr>
+            <w:fldChar w:fldCharType="end"/>
+          </w:r>
+        </w:p>
+      </w:tc>
+      <w:tc>
+        <w:tcPr>
+          <w:tcW w:w="2501" w:type="pct"/>
+          <w:vAlign w:val="center"/>
+        </w:tcPr>
+        <w:p>
+          <w:pPr>
+            <w:jc w:val="center"/>
+            <w:rPr>
+              <w:sz w:val="20"/>
+              <w:szCs w:val="20"/>
+            </w:rPr>
+          </w:pPr>
+          <w:r>
+            <w:rPr>
+              <w:sz w:val="20"/>
+              <w:szCs w:val="20"/>
+            </w:rPr>
+            <w:t xml:space="preserve">Copyright © 2021 Lucas </w:t>
+          </w:r>
+          <w:proofErr w:type="spellStart"/>
+          <w:r>
+            <w:rPr>
+              <w:sz w:val="20"/>
+              <w:szCs w:val="20"/>
+            </w:rPr>
+            <w:t>Borboleta</w:t>
+          </w:r>
+          <w:proofErr w:type="spellEnd"/>
+          <w:r>
+            <w:rPr>
+              <w:sz w:val="20"/>
+              <w:szCs w:val="20"/>
+            </w:rPr>
+            <w:t>, CC-BY-NC-SA</w:t>
+          </w:r>
+        </w:p>
+      </w:tc>
+      <w:tc>
+        <w:tcPr>
+          <w:tcW w:w="589" w:type="pct"/>
+          <w:vAlign w:val="center"/>
+        </w:tcPr>
+        <w:p>
+          <w:pPr>
+            <w:jc w:val="center"/>
+            <w:rPr>
+              <w:sz w:val="20"/>
+              <w:szCs w:val="20"/>
+            </w:rPr>
+          </w:pPr>
+          <w:r>
+            <w:rPr>
+              <w:sz w:val="20"/>
+              <w:szCs w:val="20"/>
+            </w:rPr>
+            <w:t xml:space="preserve">page </w:t>
+          </w:r>
+          <w:r>
+            <w:rPr>
+              <w:sz w:val="20"/>
+              <w:szCs w:val="20"/>
+            </w:rPr>
+            <w:fldChar w:fldCharType="begin"/>
+          </w:r>
+          <w:r>
+            <w:rPr>
+              <w:sz w:val="20"/>
+              <w:szCs w:val="20"/>
+            </w:rPr>
+            <w:instrText xml:space="preserve"> PAGE   \* MERGEFORMAT </w:instrText>
+          </w:r>
+          <w:r>
+            <w:rPr>
+              <w:sz w:val="20"/>
+              <w:szCs w:val="20"/>
+            </w:rPr>
+            <w:fldChar w:fldCharType="separate"/>
+          </w:r>
+          <w:r>
+            <w:rPr>
+              <w:sz w:val="20"/>
+              <w:szCs w:val="20"/>
+            </w:rPr>
+            <w:t>1</w:t>
+          </w:r>
+          <w:r>
+            <w:rPr>
+              <w:sz w:val="20"/>
+              <w:szCs w:val="20"/>
+            </w:rPr>
+            <w:fldChar w:fldCharType="end"/>
+          </w:r>
+          <w:r>
+            <w:rPr>
+              <w:sz w:val="20"/>
+              <w:szCs w:val="20"/>
+            </w:rPr>
+            <w:t>/</w:t>
+          </w:r>
+          <w:r>
+            <w:rPr>
+              <w:sz w:val="20"/>
+              <w:szCs w:val="20"/>
+            </w:rPr>
+            <w:fldChar w:fldCharType="begin"/>
+          </w:r>
+          <w:r>
+            <w:rPr>
+              <w:sz w:val="20"/>
+              <w:szCs w:val="20"/>
+            </w:rPr>
+            <w:instrText xml:space="preserve"> NUMPAGES   \* MERGEFORMAT </w:instrText>
+          </w:r>
+          <w:r>
+            <w:rPr>
+              <w:sz w:val="20"/>
+              <w:szCs w:val="20"/>
+            </w:rPr>
+            <w:fldChar w:fldCharType="separate"/>
+          </w:r>
+          <w:r>
+            <w:rPr>
+              <w:sz w:val="20"/>
+              <w:szCs w:val="20"/>
+            </w:rPr>
+            <w:t>3</w:t>
+          </w:r>
+          <w:r>
+            <w:rPr>
+              <w:noProof/>
+              <w:sz w:val="20"/>
+              <w:szCs w:val="20"/>
+            </w:rPr>
+            <w:fldChar w:fldCharType="end"/>
+          </w:r>
+        </w:p>
+      </w:tc>
+    </w:tr>
+  </w:tbl>
   <w:p>
     <w:pPr>
       <w:pStyle w:val="En-tte"/>
+      <w:rPr>
+        <w:sz w:val="20"/>
+        <w:szCs w:val="20"/>
+      </w:rPr>
     </w:pPr>
-    <w:r>
-      <w:fldChar w:fldCharType="begin"/>
-    </w:r>
-    <w:r>
-      <w:instrText xml:space="preserve"> FILENAME   \* MERGEFORMAT </w:instrText>
-    </w:r>
-    <w:r>
-      <w:fldChar w:fldCharType="separate"/>
-    </w:r>
-    <w:r>
-      <w:rPr>
-        <w:noProof/>
-      </w:rPr>
-      <w:t>Praxis-les-regles.docx</w:t>
-    </w:r>
-    <w:r>
-      <w:rPr>
-        <w:noProof/>
-      </w:rPr>
-      <w:fldChar w:fldCharType="end"/>
-    </w:r>
-    <w:r>
-      <w:rPr>
-        <w:noProof/>
-      </w:rPr>
-      <w:tab/>
-    </w:r>
-    <w:r>
-      <w:rPr>
-        <w:noProof/>
-      </w:rPr>
-      <w:fldChar w:fldCharType="begin"/>
-    </w:r>
-    <w:r>
-      <w:rPr>
-        <w:noProof/>
-      </w:rPr>
-      <w:instrText xml:space="preserve"> SAVEDATE  \@ "yyyy-MMdd-HHmm"  \* MERGEFORMAT </w:instrText>
-    </w:r>
-    <w:r>
-      <w:rPr>
-        <w:noProof/>
-      </w:rPr>
-      <w:fldChar w:fldCharType="separate"/>
-    </w:r>
-    <w:r>
-      <w:rPr>
-        <w:noProof/>
-      </w:rPr>
-      <w:t>2021-0918-1727</w:t>
-    </w:r>
-    <w:r>
-      <w:rPr>
-        <w:noProof/>
-      </w:rPr>
-      <w:fldChar w:fldCharType="end"/>
-    </w:r>
-    <w:r>
-      <w:tab/>
-      <w:t xml:space="preserve">page </w:t>
-    </w:r>
-    <w:r>
-      <w:fldChar w:fldCharType="begin"/>
-    </w:r>
-    <w:r>
-      <w:instrText xml:space="preserve"> PAGE   \* MERGEFORMAT </w:instrText>
-    </w:r>
-    <w:r>
-      <w:fldChar w:fldCharType="separate"/>
-    </w:r>
-    <w:r>
-      <w:rPr>
-        <w:noProof/>
-      </w:rPr>
-      <w:t>1</w:t>
-    </w:r>
-    <w:r>
-      <w:fldChar w:fldCharType="end"/>
-    </w:r>
-    <w:r>
-      <w:t>/</w:t>
-    </w:r>
-    <w:r>
-      <w:fldChar w:fldCharType="begin"/>
-    </w:r>
-    <w:r>
-      <w:instrText xml:space="preserve"> NUMPAGES   \* MERGEFORMAT </w:instrText>
-    </w:r>
-    <w:r>
-      <w:fldChar w:fldCharType="separate"/>
-    </w:r>
-    <w:r>
-      <w:rPr>
-        <w:noProof/>
-      </w:rPr>
-      <w:t>2</w:t>
-    </w:r>
-    <w:r>
-      <w:rPr>
-        <w:noProof/>
-      </w:rPr>
-      <w:fldChar w:fldCharType="end"/>
-    </w:r>
   </w:p>
 </w:hdr>
 </file>

</xml_diff>

<commit_message>
Maturation des principes rendus homogenes
</commit_message>
<xml_diff>
--- a/Praxis-les-regles.docx
+++ b/Praxis-les-regles.docx
@@ -73,7 +73,13 @@
         <w:rPr>
           <w:lang w:eastAsia="fr-FR"/>
         </w:rPr>
-        <w:t>son dé</w:t>
+        <w:t>un</w:t>
+      </w:r>
+      <w:r>
+        <w:rPr>
+          <w:lang w:eastAsia="fr-FR"/>
+        </w:rPr>
+        <w:t xml:space="preserve"> dé</w:t>
       </w:r>
       <w:r>
         <w:rPr>
@@ -103,7 +109,19 @@
         <w:rPr>
           <w:lang w:eastAsia="fr-FR"/>
         </w:rPr>
-        <w:t xml:space="preserve"> et pose une tuile de sa main.</w:t>
+        <w:t xml:space="preserve"> et pose une tuile </w:t>
+      </w:r>
+      <w:r>
+        <w:rPr>
+          <w:lang w:eastAsia="fr-FR"/>
+        </w:rPr>
+        <w:t xml:space="preserve">à effet </w:t>
+      </w:r>
+      <w:r>
+        <w:rPr>
+          <w:lang w:eastAsia="fr-FR"/>
+        </w:rPr>
+        <w:t>de sa main.</w:t>
       </w:r>
       <w:r>
         <w:rPr>
@@ -115,43 +133,109 @@
         <w:rPr>
           <w:lang w:eastAsia="fr-FR"/>
         </w:rPr>
-        <w:t>Certaines t</w:t>
-      </w:r>
-      <w:r>
-        <w:rPr>
-          <w:lang w:eastAsia="fr-FR"/>
-        </w:rPr>
-        <w:t xml:space="preserve">uiles </w:t>
-      </w:r>
-      <w:r>
-        <w:rPr>
-          <w:lang w:eastAsia="fr-FR"/>
-        </w:rPr>
-        <w:t xml:space="preserve">modifient les </w:t>
-      </w:r>
-      <w:r>
-        <w:rPr>
-          <w:lang w:eastAsia="fr-FR"/>
-        </w:rPr>
-        <w:t xml:space="preserve">capacités des </w:t>
-      </w:r>
-      <w:r>
-        <w:rPr>
-          <w:lang w:eastAsia="fr-FR"/>
-        </w:rPr>
-        <w:t xml:space="preserve">dés ou </w:t>
-      </w:r>
-      <w:r>
-        <w:rPr>
-          <w:lang w:eastAsia="fr-FR"/>
-        </w:rPr>
-        <w:t>du</w:t>
-      </w:r>
-      <w:r>
-        <w:rPr>
-          <w:lang w:eastAsia="fr-FR"/>
-        </w:rPr>
-        <w:t xml:space="preserve"> terrain, ou encore font gagner des points dans des collections.</w:t>
+        <w:t>Un</w:t>
+      </w:r>
+      <w:r>
+        <w:rPr>
+          <w:lang w:eastAsia="fr-FR"/>
+        </w:rPr>
+        <w:t>e</w:t>
+      </w:r>
+      <w:r>
+        <w:rPr>
+          <w:lang w:eastAsia="fr-FR"/>
+        </w:rPr>
+        <w:t xml:space="preserve"> t</w:t>
+      </w:r>
+      <w:r>
+        <w:rPr>
+          <w:lang w:eastAsia="fr-FR"/>
+        </w:rPr>
+        <w:t>uile</w:t>
+      </w:r>
+      <w:r>
+        <w:rPr>
+          <w:lang w:eastAsia="fr-FR"/>
+        </w:rPr>
+        <w:t xml:space="preserve"> à effet est </w:t>
+      </w:r>
+      <w:r>
+        <w:rPr>
+          <w:lang w:eastAsia="fr-FR"/>
+        </w:rPr>
+        <w:t>activée par la pose de dé</w:t>
+      </w:r>
+      <w:r>
+        <w:rPr>
+          <w:lang w:eastAsia="fr-FR"/>
+        </w:rPr>
+        <w:t>. Cet effet</w:t>
+      </w:r>
+      <w:r>
+        <w:rPr>
+          <w:lang w:eastAsia="fr-FR"/>
+        </w:rPr>
+        <w:t xml:space="preserve"> </w:t>
+      </w:r>
+      <w:r>
+        <w:rPr>
+          <w:lang w:eastAsia="fr-FR"/>
+        </w:rPr>
+        <w:t xml:space="preserve">modifie </w:t>
+      </w:r>
+      <w:r>
+        <w:rPr>
+          <w:lang w:eastAsia="fr-FR"/>
+        </w:rPr>
+        <w:t>ce</w:t>
+      </w:r>
+      <w:r>
+        <w:rPr>
+          <w:lang w:eastAsia="fr-FR"/>
+        </w:rPr>
+        <w:t xml:space="preserve"> </w:t>
+      </w:r>
+      <w:r>
+        <w:rPr>
+          <w:lang w:eastAsia="fr-FR"/>
+        </w:rPr>
+        <w:t xml:space="preserve">dé ou </w:t>
+      </w:r>
+      <w:r>
+        <w:rPr>
+          <w:lang w:eastAsia="fr-FR"/>
+        </w:rPr>
+        <w:t>d’autres tuiles</w:t>
+      </w:r>
+      <w:r>
+        <w:rPr>
+          <w:lang w:eastAsia="fr-FR"/>
+        </w:rPr>
+        <w:t xml:space="preserve">, ou encore </w:t>
+      </w:r>
+      <w:r>
+        <w:rPr>
+          <w:lang w:eastAsia="fr-FR"/>
+        </w:rPr>
+        <w:t>fait</w:t>
+      </w:r>
+      <w:r>
+        <w:rPr>
+          <w:lang w:eastAsia="fr-FR"/>
+        </w:rPr>
+        <w:t xml:space="preserve"> gagner des points dans </w:t>
+      </w:r>
+      <w:r>
+        <w:rPr>
+          <w:lang w:eastAsia="fr-FR"/>
+        </w:rPr>
+        <w:t>des</w:t>
+      </w:r>
+      <w:r>
+        <w:rPr>
+          <w:lang w:eastAsia="fr-FR"/>
+        </w:rPr>
+        <w:t xml:space="preserve"> collections.</w:t>
       </w:r>
     </w:p>
     <w:p>
@@ -253,6 +337,13 @@
         </w:rPr>
         <w:t>Les règles sont en chantier !</w:t>
       </w:r>
+      <w:r>
+        <w:rPr>
+          <w:highlight w:val="yellow"/>
+          <w:lang w:eastAsia="fr-FR"/>
+        </w:rPr>
+        <w:t xml:space="preserve"> Voir la date et l’heure en entête afin de suivre la maturation.</w:t>
+      </w:r>
     </w:p>
     <w:p>
       <w:pPr>
@@ -296,7 +387,19 @@
         <w:rPr>
           <w:lang w:eastAsia="fr-FR"/>
         </w:rPr>
-        <w:t>des tuiles carrées en carton ;</w:t>
+        <w:t xml:space="preserve">des tuiles carrées </w:t>
+      </w:r>
+      <w:r>
+        <w:rPr>
+          <w:lang w:eastAsia="fr-FR"/>
+        </w:rPr>
+        <w:t>de terrain</w:t>
+      </w:r>
+      <w:r>
+        <w:rPr>
+          <w:lang w:eastAsia="fr-FR"/>
+        </w:rPr>
+        <w:t> ;</w:t>
       </w:r>
     </w:p>
     <w:p>
@@ -315,7 +418,19 @@
         <w:rPr>
           <w:lang w:eastAsia="fr-FR"/>
         </w:rPr>
-        <w:t>des dés à 6 faces ordinaires ;</w:t>
+        <w:t xml:space="preserve">des tuiles carrées </w:t>
+      </w:r>
+      <w:r>
+        <w:rPr>
+          <w:lang w:eastAsia="fr-FR"/>
+        </w:rPr>
+        <w:t>d’</w:t>
+      </w:r>
+      <w:r>
+        <w:rPr>
+          <w:lang w:eastAsia="fr-FR"/>
+        </w:rPr>
+        <w:t>effet ;</w:t>
       </w:r>
     </w:p>
     <w:p>
@@ -334,6 +449,25 @@
         <w:rPr>
           <w:lang w:eastAsia="fr-FR"/>
         </w:rPr>
+        <w:t>des dés à 6 faces ordinaires ;</w:t>
+      </w:r>
+    </w:p>
+    <w:p>
+      <w:pPr>
+        <w:pStyle w:val="Paragraphedeliste"/>
+        <w:numPr>
+          <w:ilvl w:val="0"/>
+          <w:numId w:val="13"/>
+        </w:numPr>
+        <w:jc w:val="both"/>
+        <w:rPr>
+          <w:lang w:eastAsia="fr-FR"/>
+        </w:rPr>
+      </w:pPr>
+      <w:r>
+        <w:rPr>
+          <w:lang w:eastAsia="fr-FR"/>
+        </w:rPr>
         <w:t>un livret de règles</w:t>
       </w:r>
     </w:p>
@@ -374,7 +508,31 @@
         <w:rPr>
           <w:lang w:eastAsia="fr-FR"/>
         </w:rPr>
-        <w:t>Chaque joueur choisit un dé à sa couleur. Le dé blanc est réservé aux tirages au sort.</w:t>
+        <w:t xml:space="preserve">Chaque joueur choisit </w:t>
+      </w:r>
+      <w:r>
+        <w:rPr>
+          <w:lang w:eastAsia="fr-FR"/>
+        </w:rPr>
+        <w:t>2</w:t>
+      </w:r>
+      <w:r>
+        <w:rPr>
+          <w:lang w:eastAsia="fr-FR"/>
+        </w:rPr>
+        <w:t xml:space="preserve"> dé</w:t>
+      </w:r>
+      <w:r>
+        <w:rPr>
+          <w:lang w:eastAsia="fr-FR"/>
+        </w:rPr>
+        <w:t>s</w:t>
+      </w:r>
+      <w:r>
+        <w:rPr>
+          <w:lang w:eastAsia="fr-FR"/>
+        </w:rPr>
+        <w:t xml:space="preserve"> à sa couleur. Le dé blanc est réservé aux tirages au sort.</w:t>
       </w:r>
     </w:p>
     <w:p>
@@ -430,7 +588,46 @@
         <w:rPr>
           <w:lang w:eastAsia="fr-FR"/>
         </w:rPr>
-        <w:t xml:space="preserve"> Variante : certaines tuiles de terrain sont piochées.</w:t>
+        <w:t xml:space="preserve"> Ci-dessous, les 4 tuiles de terrain de couleur sont des « portails » vers les collections.</w:t>
+      </w:r>
+    </w:p>
+    <w:p>
+      <w:pPr>
+        <w:jc w:val="both"/>
+        <w:rPr>
+          <w:lang w:eastAsia="fr-FR"/>
+        </w:rPr>
+      </w:pPr>
+      <w:r>
+        <w:rPr>
+          <w:highlight w:val="yellow"/>
+          <w:lang w:eastAsia="fr-FR"/>
+        </w:rPr>
+        <w:t>$Décision</w:t>
+      </w:r>
+      <w:r>
+        <w:rPr>
+          <w:lang w:eastAsia="fr-FR"/>
+        </w:rPr>
+        <w:t xml:space="preserve"> :</w:t>
+      </w:r>
+      <w:r>
+        <w:rPr>
+          <w:lang w:eastAsia="fr-FR"/>
+        </w:rPr>
+        <w:t xml:space="preserve"> certaines tuiles de terrain sont piochées</w:t>
+      </w:r>
+      <w:r>
+        <w:rPr>
+          <w:lang w:eastAsia="fr-FR"/>
+        </w:rPr>
+        <w:t> ?</w:t>
+      </w:r>
+      <w:r>
+        <w:rPr>
+          <w:lang w:eastAsia="fr-FR"/>
+        </w:rPr>
+        <w:t xml:space="preserve"> les tuiles portails sont placées avec un aléa ?</w:t>
       </w:r>
     </w:p>
     <w:p>
@@ -448,9 +645,9 @@
         <mc:AlternateContent>
           <mc:Choice Requires="wpc">
             <w:drawing>
-              <wp:inline distT="0" distB="0" distL="0" distR="0" wp14:anchorId="032311EF" wp14:editId="780F37D2">
-                <wp:extent cx="4251550" cy="2808135"/>
-                <wp:effectExtent l="0" t="0" r="0" b="0"/>
+              <wp:inline distT="0" distB="0" distL="0" distR="0" wp14:anchorId="032311EF" wp14:editId="30F694DC">
+                <wp:extent cx="3615690" cy="2921330"/>
+                <wp:effectExtent l="0" t="0" r="3810" b="0"/>
                 <wp:docPr id="1" name="Zone de dessin 1"/>
                 <wp:cNvGraphicFramePr>
                   <a:graphicFrameLocks xmlns:a="http://schemas.openxmlformats.org/drawingml/2006/main" noChangeAspect="1"/>
@@ -473,7 +670,7 @@
                         <wpg:cNvGrpSpPr/>
                         <wpg:grpSpPr>
                           <a:xfrm>
-                            <a:off x="3042502" y="767899"/>
+                            <a:off x="3012815" y="399762"/>
                             <a:ext cx="180000" cy="180000"/>
                             <a:chOff x="4170657" y="438580"/>
                             <a:chExt cx="180000" cy="180000"/>
@@ -561,7 +758,7 @@
                         <wpg:cNvGrpSpPr/>
                         <wpg:grpSpPr>
                           <a:xfrm>
-                            <a:off x="3274999" y="768194"/>
+                            <a:off x="3245312" y="400057"/>
                             <a:ext cx="179705" cy="179705"/>
                             <a:chOff x="0" y="0"/>
                             <a:chExt cx="180000" cy="180000"/>
@@ -649,7 +846,7 @@
                         <wpg:cNvGrpSpPr/>
                         <wpg:grpSpPr>
                           <a:xfrm>
-                            <a:off x="3042502" y="1006160"/>
+                            <a:off x="3012815" y="638023"/>
                             <a:ext cx="179705" cy="179705"/>
                             <a:chOff x="0" y="0"/>
                             <a:chExt cx="180000" cy="180000"/>
@@ -740,7 +937,7 @@
                         <wpg:cNvGrpSpPr/>
                         <wpg:grpSpPr>
                           <a:xfrm>
-                            <a:off x="3275547" y="1006795"/>
+                            <a:off x="3245860" y="638658"/>
                             <a:ext cx="179705" cy="179705"/>
                             <a:chOff x="233045" y="635"/>
                             <a:chExt cx="180000" cy="180000"/>
@@ -831,7 +1028,7 @@
                         <wpg:cNvGrpSpPr/>
                         <wpg:grpSpPr>
                           <a:xfrm>
-                            <a:off x="3042502" y="1237029"/>
+                            <a:off x="3012815" y="868892"/>
                             <a:ext cx="179705" cy="179705"/>
                             <a:chOff x="0" y="0"/>
                             <a:chExt cx="180000" cy="180000"/>
@@ -922,7 +1119,7 @@
                         <wpg:cNvGrpSpPr/>
                         <wpg:grpSpPr>
                           <a:xfrm>
-                            <a:off x="3275547" y="1237664"/>
+                            <a:off x="3245860" y="869527"/>
                             <a:ext cx="179705" cy="179705"/>
                             <a:chOff x="233045" y="635"/>
                             <a:chExt cx="180000" cy="180000"/>
@@ -1013,7 +1210,7 @@
                         <wpg:cNvGrpSpPr/>
                         <wpg:grpSpPr>
                           <a:xfrm>
-                            <a:off x="3042502" y="1467678"/>
+                            <a:off x="3012815" y="1099541"/>
                             <a:ext cx="179705" cy="179705"/>
                             <a:chOff x="0" y="0"/>
                             <a:chExt cx="180000" cy="180000"/>
@@ -1104,7 +1301,7 @@
                         <wpg:cNvGrpSpPr/>
                         <wpg:grpSpPr>
                           <a:xfrm>
-                            <a:off x="3275547" y="1468313"/>
+                            <a:off x="3245860" y="1100176"/>
                             <a:ext cx="179705" cy="179705"/>
                             <a:chOff x="233045" y="635"/>
                             <a:chExt cx="180000" cy="180000"/>
@@ -1195,7 +1392,7 @@
                         <wpg:cNvGrpSpPr/>
                         <wpg:grpSpPr>
                           <a:xfrm>
-                            <a:off x="3042797" y="1701849"/>
+                            <a:off x="3013110" y="1333712"/>
                             <a:ext cx="179705" cy="179705"/>
                             <a:chOff x="0" y="0"/>
                             <a:chExt cx="180000" cy="180000"/>
@@ -1288,7 +1485,7 @@
                         <wpg:cNvGrpSpPr/>
                         <wpg:grpSpPr>
                           <a:xfrm>
-                            <a:off x="222461" y="127971"/>
+                            <a:off x="192774" y="181409"/>
                             <a:ext cx="2560320" cy="2553478"/>
                             <a:chOff x="1338741" y="420103"/>
                             <a:chExt cx="2560320" cy="2553478"/>
@@ -4318,6 +4515,398 @@
                           </wps:bodyPr>
                         </wps:wsp>
                       </wpg:wgp>
+                      <wpg:wgp>
+                        <wpg:cNvPr id="3" name="Groupe 3"/>
+                        <wpg:cNvGrpSpPr/>
+                        <wpg:grpSpPr>
+                          <a:xfrm>
+                            <a:off x="2984708" y="2099139"/>
+                            <a:ext cx="319405" cy="320040"/>
+                            <a:chOff x="3697221" y="2241645"/>
+                            <a:chExt cx="319405" cy="320040"/>
+                          </a:xfrm>
+                        </wpg:grpSpPr>
+                        <wps:wsp>
+                          <wps:cNvPr id="104" name="Rectangle 104"/>
+                          <wps:cNvSpPr/>
+                          <wps:spPr>
+                            <a:xfrm>
+                              <a:off x="3697221" y="2241645"/>
+                              <a:ext cx="319405" cy="320040"/>
+                            </a:xfrm>
+                            <a:prstGeom prst="rect">
+                              <a:avLst/>
+                            </a:prstGeom>
+                            <a:solidFill>
+                              <a:schemeClr val="bg1">
+                                <a:lumMod val="65000"/>
+                              </a:schemeClr>
+                            </a:solidFill>
+                            <a:ln>
+                              <a:solidFill>
+                                <a:schemeClr val="tx1"/>
+                              </a:solidFill>
+                            </a:ln>
+                          </wps:spPr>
+                          <wps:style>
+                            <a:lnRef idx="2">
+                              <a:schemeClr val="accent1">
+                                <a:shade val="50000"/>
+                              </a:schemeClr>
+                            </a:lnRef>
+                            <a:fillRef idx="1">
+                              <a:schemeClr val="accent1"/>
+                            </a:fillRef>
+                            <a:effectRef idx="0">
+                              <a:schemeClr val="accent1"/>
+                            </a:effectRef>
+                            <a:fontRef idx="minor">
+                              <a:schemeClr val="lt1"/>
+                            </a:fontRef>
+                          </wps:style>
+                          <wps:bodyPr rot="0" spcFirstLastPara="0" vert="horz" wrap="square" lIns="91440" tIns="45720" rIns="91440" bIns="45720" numCol="1" spcCol="0" rtlCol="0" fromWordArt="0" anchor="ctr" anchorCtr="0" forceAA="0" compatLnSpc="1">
+                            <a:prstTxWarp prst="textNoShape">
+                              <a:avLst/>
+                            </a:prstTxWarp>
+                            <a:noAutofit/>
+                          </wps:bodyPr>
+                        </wps:wsp>
+                        <wps:wsp>
+                          <wps:cNvPr id="2" name="Étoile : 5 branches 2"/>
+                          <wps:cNvSpPr/>
+                          <wps:spPr>
+                            <a:xfrm>
+                              <a:off x="3755645" y="2300671"/>
+                              <a:ext cx="201878" cy="201880"/>
+                            </a:xfrm>
+                            <a:prstGeom prst="star5">
+                              <a:avLst/>
+                            </a:prstGeom>
+                            <a:solidFill>
+                              <a:schemeClr val="bg1"/>
+                            </a:solidFill>
+                            <a:ln>
+                              <a:noFill/>
+                            </a:ln>
+                          </wps:spPr>
+                          <wps:style>
+                            <a:lnRef idx="2">
+                              <a:schemeClr val="accent1">
+                                <a:shade val="50000"/>
+                              </a:schemeClr>
+                            </a:lnRef>
+                            <a:fillRef idx="1">
+                              <a:schemeClr val="accent1"/>
+                            </a:fillRef>
+                            <a:effectRef idx="0">
+                              <a:schemeClr val="accent1"/>
+                            </a:effectRef>
+                            <a:fontRef idx="minor">
+                              <a:schemeClr val="lt1"/>
+                            </a:fontRef>
+                          </wps:style>
+                          <wps:bodyPr rot="0" spcFirstLastPara="0" vertOverflow="overflow" horzOverflow="overflow" vert="horz" wrap="square" lIns="91440" tIns="45720" rIns="91440" bIns="45720" numCol="1" spcCol="0" rtlCol="0" fromWordArt="0" anchor="ctr" anchorCtr="0" forceAA="0" compatLnSpc="1">
+                            <a:prstTxWarp prst="textNoShape">
+                              <a:avLst/>
+                            </a:prstTxWarp>
+                            <a:noAutofit/>
+                          </wps:bodyPr>
+                        </wps:wsp>
+                      </wpg:wgp>
+                      <wpg:wgp>
+                        <wpg:cNvPr id="105" name="Groupe 105"/>
+                        <wpg:cNvGrpSpPr/>
+                        <wpg:grpSpPr>
+                          <a:xfrm>
+                            <a:off x="3031535" y="2043907"/>
+                            <a:ext cx="318770" cy="320040"/>
+                            <a:chOff x="0" y="0"/>
+                            <a:chExt cx="319405" cy="320040"/>
+                          </a:xfrm>
+                        </wpg:grpSpPr>
+                        <wps:wsp>
+                          <wps:cNvPr id="106" name="Rectangle 106"/>
+                          <wps:cNvSpPr/>
+                          <wps:spPr>
+                            <a:xfrm>
+                              <a:off x="0" y="0"/>
+                              <a:ext cx="319405" cy="320040"/>
+                            </a:xfrm>
+                            <a:prstGeom prst="rect">
+                              <a:avLst/>
+                            </a:prstGeom>
+                            <a:solidFill>
+                              <a:schemeClr val="bg1">
+                                <a:lumMod val="65000"/>
+                              </a:schemeClr>
+                            </a:solidFill>
+                            <a:ln>
+                              <a:solidFill>
+                                <a:schemeClr val="tx1"/>
+                              </a:solidFill>
+                            </a:ln>
+                          </wps:spPr>
+                          <wps:style>
+                            <a:lnRef idx="2">
+                              <a:schemeClr val="accent1">
+                                <a:shade val="50000"/>
+                              </a:schemeClr>
+                            </a:lnRef>
+                            <a:fillRef idx="1">
+                              <a:schemeClr val="accent1"/>
+                            </a:fillRef>
+                            <a:effectRef idx="0">
+                              <a:schemeClr val="accent1"/>
+                            </a:effectRef>
+                            <a:fontRef idx="minor">
+                              <a:schemeClr val="lt1"/>
+                            </a:fontRef>
+                          </wps:style>
+                          <wps:bodyPr rot="0" spcFirstLastPara="0" vert="horz" wrap="square" lIns="91440" tIns="45720" rIns="91440" bIns="45720" numCol="1" spcCol="0" rtlCol="0" fromWordArt="0" anchor="ctr" anchorCtr="0" forceAA="0" compatLnSpc="1">
+                            <a:prstTxWarp prst="textNoShape">
+                              <a:avLst/>
+                            </a:prstTxWarp>
+                            <a:noAutofit/>
+                          </wps:bodyPr>
+                        </wps:wsp>
+                        <wps:wsp>
+                          <wps:cNvPr id="107" name="Étoile : 5 branches 107"/>
+                          <wps:cNvSpPr/>
+                          <wps:spPr>
+                            <a:xfrm>
+                              <a:off x="58424" y="59026"/>
+                              <a:ext cx="201878" cy="201880"/>
+                            </a:xfrm>
+                            <a:prstGeom prst="star5">
+                              <a:avLst/>
+                            </a:prstGeom>
+                            <a:solidFill>
+                              <a:schemeClr val="bg1"/>
+                            </a:solidFill>
+                            <a:ln>
+                              <a:noFill/>
+                            </a:ln>
+                          </wps:spPr>
+                          <wps:style>
+                            <a:lnRef idx="2">
+                              <a:schemeClr val="accent1">
+                                <a:shade val="50000"/>
+                              </a:schemeClr>
+                            </a:lnRef>
+                            <a:fillRef idx="1">
+                              <a:schemeClr val="accent1"/>
+                            </a:fillRef>
+                            <a:effectRef idx="0">
+                              <a:schemeClr val="accent1"/>
+                            </a:effectRef>
+                            <a:fontRef idx="minor">
+                              <a:schemeClr val="lt1"/>
+                            </a:fontRef>
+                          </wps:style>
+                          <wps:bodyPr rot="0" spcFirstLastPara="0" vert="horz" wrap="square" lIns="91440" tIns="45720" rIns="91440" bIns="45720" numCol="1" spcCol="0" rtlCol="0" fromWordArt="0" anchor="ctr" anchorCtr="0" forceAA="0" compatLnSpc="1">
+                            <a:prstTxWarp prst="textNoShape">
+                              <a:avLst/>
+                            </a:prstTxWarp>
+                            <a:noAutofit/>
+                          </wps:bodyPr>
+                        </wps:wsp>
+                      </wpg:wgp>
+                      <wpg:wgp>
+                        <wpg:cNvPr id="108" name="Groupe 108"/>
+                        <wpg:cNvGrpSpPr/>
+                        <wpg:grpSpPr>
+                          <a:xfrm>
+                            <a:off x="3089817" y="1986049"/>
+                            <a:ext cx="318770" cy="320040"/>
+                            <a:chOff x="0" y="55245"/>
+                            <a:chExt cx="319405" cy="320040"/>
+                          </a:xfrm>
+                        </wpg:grpSpPr>
+                        <wps:wsp>
+                          <wps:cNvPr id="112" name="Rectangle 112"/>
+                          <wps:cNvSpPr/>
+                          <wps:spPr>
+                            <a:xfrm>
+                              <a:off x="0" y="55245"/>
+                              <a:ext cx="319405" cy="320040"/>
+                            </a:xfrm>
+                            <a:prstGeom prst="rect">
+                              <a:avLst/>
+                            </a:prstGeom>
+                            <a:solidFill>
+                              <a:schemeClr val="bg1">
+                                <a:lumMod val="65000"/>
+                              </a:schemeClr>
+                            </a:solidFill>
+                            <a:ln>
+                              <a:solidFill>
+                                <a:schemeClr val="tx1"/>
+                              </a:solidFill>
+                            </a:ln>
+                          </wps:spPr>
+                          <wps:style>
+                            <a:lnRef idx="2">
+                              <a:schemeClr val="accent1">
+                                <a:shade val="50000"/>
+                              </a:schemeClr>
+                            </a:lnRef>
+                            <a:fillRef idx="1">
+                              <a:schemeClr val="accent1"/>
+                            </a:fillRef>
+                            <a:effectRef idx="0">
+                              <a:schemeClr val="accent1"/>
+                            </a:effectRef>
+                            <a:fontRef idx="minor">
+                              <a:schemeClr val="lt1"/>
+                            </a:fontRef>
+                          </wps:style>
+                          <wps:bodyPr rot="0" spcFirstLastPara="0" vert="horz" wrap="square" lIns="91440" tIns="45720" rIns="91440" bIns="45720" numCol="1" spcCol="0" rtlCol="0" fromWordArt="0" anchor="ctr" anchorCtr="0" forceAA="0" compatLnSpc="1">
+                            <a:prstTxWarp prst="textNoShape">
+                              <a:avLst/>
+                            </a:prstTxWarp>
+                            <a:noAutofit/>
+                          </wps:bodyPr>
+                        </wps:wsp>
+                        <wps:wsp>
+                          <wps:cNvPr id="113" name="Étoile : 5 branches 113"/>
+                          <wps:cNvSpPr/>
+                          <wps:spPr>
+                            <a:xfrm>
+                              <a:off x="58424" y="114271"/>
+                              <a:ext cx="201878" cy="201880"/>
+                            </a:xfrm>
+                            <a:prstGeom prst="star5">
+                              <a:avLst/>
+                            </a:prstGeom>
+                            <a:solidFill>
+                              <a:schemeClr val="bg1"/>
+                            </a:solidFill>
+                            <a:ln>
+                              <a:noFill/>
+                            </a:ln>
+                          </wps:spPr>
+                          <wps:style>
+                            <a:lnRef idx="2">
+                              <a:schemeClr val="accent1">
+                                <a:shade val="50000"/>
+                              </a:schemeClr>
+                            </a:lnRef>
+                            <a:fillRef idx="1">
+                              <a:schemeClr val="accent1"/>
+                            </a:fillRef>
+                            <a:effectRef idx="0">
+                              <a:schemeClr val="accent1"/>
+                            </a:effectRef>
+                            <a:fontRef idx="minor">
+                              <a:schemeClr val="lt1"/>
+                            </a:fontRef>
+                          </wps:style>
+                          <wps:bodyPr rot="0" spcFirstLastPara="0" vert="horz" wrap="square" lIns="91440" tIns="45720" rIns="91440" bIns="45720" numCol="1" spcCol="0" rtlCol="0" fromWordArt="0" anchor="ctr" anchorCtr="0" forceAA="0" compatLnSpc="1">
+                            <a:prstTxWarp prst="textNoShape">
+                              <a:avLst/>
+                            </a:prstTxWarp>
+                            <a:noAutofit/>
+                          </wps:bodyPr>
+                        </wps:wsp>
+                      </wpg:wgp>
+                      <wpg:wgp>
+                        <wpg:cNvPr id="109" name="Groupe 109"/>
+                        <wpg:cNvGrpSpPr/>
+                        <wpg:grpSpPr>
+                          <a:xfrm>
+                            <a:off x="3136807" y="1930804"/>
+                            <a:ext cx="318135" cy="320040"/>
+                            <a:chOff x="46990" y="0"/>
+                            <a:chExt cx="319405" cy="320040"/>
+                          </a:xfrm>
+                        </wpg:grpSpPr>
+                        <wps:wsp>
+                          <wps:cNvPr id="110" name="Rectangle 110"/>
+                          <wps:cNvSpPr/>
+                          <wps:spPr>
+                            <a:xfrm>
+                              <a:off x="46990" y="0"/>
+                              <a:ext cx="319405" cy="320040"/>
+                            </a:xfrm>
+                            <a:prstGeom prst="rect">
+                              <a:avLst/>
+                            </a:prstGeom>
+                            <a:solidFill>
+                              <a:schemeClr val="bg1">
+                                <a:lumMod val="65000"/>
+                              </a:schemeClr>
+                            </a:solidFill>
+                            <a:ln>
+                              <a:solidFill>
+                                <a:schemeClr val="tx1"/>
+                              </a:solidFill>
+                            </a:ln>
+                          </wps:spPr>
+                          <wps:style>
+                            <a:lnRef idx="2">
+                              <a:schemeClr val="accent1">
+                                <a:shade val="50000"/>
+                              </a:schemeClr>
+                            </a:lnRef>
+                            <a:fillRef idx="1">
+                              <a:schemeClr val="accent1"/>
+                            </a:fillRef>
+                            <a:effectRef idx="0">
+                              <a:schemeClr val="accent1"/>
+                            </a:effectRef>
+                            <a:fontRef idx="minor">
+                              <a:schemeClr val="lt1"/>
+                            </a:fontRef>
+                          </wps:style>
+                          <wps:bodyPr rot="0" spcFirstLastPara="0" vert="horz" wrap="square" lIns="91440" tIns="45720" rIns="91440" bIns="45720" numCol="1" spcCol="0" rtlCol="0" fromWordArt="0" anchor="ctr" anchorCtr="0" forceAA="0" compatLnSpc="1">
+                            <a:prstTxWarp prst="textNoShape">
+                              <a:avLst/>
+                            </a:prstTxWarp>
+                            <a:noAutofit/>
+                          </wps:bodyPr>
+                        </wps:wsp>
+                        <wps:wsp>
+                          <wps:cNvPr id="111" name="Étoile : 5 branches 111"/>
+                          <wps:cNvSpPr/>
+                          <wps:spPr>
+                            <a:xfrm>
+                              <a:off x="105414" y="59026"/>
+                              <a:ext cx="201878" cy="201880"/>
+                            </a:xfrm>
+                            <a:prstGeom prst="star5">
+                              <a:avLst/>
+                            </a:prstGeom>
+                            <a:solidFill>
+                              <a:schemeClr val="bg1"/>
+                            </a:solidFill>
+                            <a:ln>
+                              <a:noFill/>
+                            </a:ln>
+                          </wps:spPr>
+                          <wps:style>
+                            <a:lnRef idx="2">
+                              <a:schemeClr val="accent1">
+                                <a:shade val="50000"/>
+                              </a:schemeClr>
+                            </a:lnRef>
+                            <a:fillRef idx="1">
+                              <a:schemeClr val="accent1"/>
+                            </a:fillRef>
+                            <a:effectRef idx="0">
+                              <a:schemeClr val="accent1"/>
+                            </a:effectRef>
+                            <a:fontRef idx="minor">
+                              <a:schemeClr val="lt1"/>
+                            </a:fontRef>
+                          </wps:style>
+                          <wps:bodyPr rot="0" spcFirstLastPara="0" vert="horz" wrap="square" lIns="91440" tIns="45720" rIns="91440" bIns="45720" numCol="1" spcCol="0" rtlCol="0" fromWordArt="0" anchor="ctr" anchorCtr="0" forceAA="0" compatLnSpc="1">
+                            <a:prstTxWarp prst="textNoShape">
+                              <a:avLst/>
+                            </a:prstTxWarp>
+                            <a:noAutofit/>
+                          </wps:bodyPr>
+                        </wps:wsp>
+                      </wpg:wgp>
                     </wpc:wpc>
                   </a:graphicData>
                 </a:graphic>
@@ -4326,7 +4915,7 @@
           </mc:Choice>
           <mc:Fallback>
             <w:pict>
-              <v:group w14:anchorId="518F11C6" id="Zone de dessin 1" o:spid="_x0000_s1026" editas="canvas" style="width:334.75pt;height:221.1pt;mso-position-horizontal-relative:char;mso-position-vertical-relative:line" coordsize="42513,28079" o:gfxdata="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">
+              <v:group w14:anchorId="0F6AA5CD" id="Zone de dessin 1" o:spid="_x0000_s1026" editas="canvas" style="width:284.7pt;height:230.05pt;mso-position-horizontal-relative:char;mso-position-vertical-relative:line" coordsize="36156,29210" o:gfxdata="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">
                 <v:shapetype id="_x0000_t75" coordsize="21600,21600" o:spt="75" o:preferrelative="t" path="m@4@5l@4@11@9@11@9@5xe" filled="f" stroked="f">
                   <v:stroke joinstyle="miter"/>
                   <v:formulas>
@@ -4346,11 +4935,11 @@
                   <v:path o:extrusionok="f" gradientshapeok="t" o:connecttype="rect"/>
                   <o:lock v:ext="edit" aspectratio="t"/>
                 </v:shapetype>
-                <v:shape id="_x0000_s1027" type="#_x0000_t75" style="position:absolute;width:42513;height:28079;visibility:visible;mso-wrap-style:square" filled="t">
+                <v:shape id="_x0000_s1027" type="#_x0000_t75" style="position:absolute;width:36156;height:29210;visibility:visible;mso-wrap-style:square" filled="t">
                   <v:fill o:detectmouseclick="t"/>
                   <v:path o:connecttype="none"/>
                 </v:shape>
-                <v:group id="Groupe 676" o:spid="_x0000_s1028" style="position:absolute;left:30425;top:7678;width:1800;height:1800" coordorigin="41706,4385" coordsize="1800,1800" o:gfxdata="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">
+                <v:group id="Groupe 676" o:spid="_x0000_s1028" style="position:absolute;left:30128;top:3997;width:1800;height:1800" coordorigin="41706,4385" coordsize="1800,1800" o:gfxdata="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">
                   <v:roundrect id="Rectangle : coins arrondis 674" o:spid="_x0000_s1029" style="position:absolute;left:41706;top:4385;width:1800;height:1800;visibility:visible;mso-wrap-style:square;v-text-anchor:middle" arcsize="10923f" o:gfxdata="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" fillcolor="#4472c4 [3204]" strokecolor="black [3213]" strokeweight="1pt">
                     <v:stroke joinstyle="miter"/>
                   </v:roundrect>
@@ -4358,7 +4947,7 @@
                     <v:stroke joinstyle="miter"/>
                   </v:oval>
                 </v:group>
-                <v:group id="Groupe 75" o:spid="_x0000_s1031" style="position:absolute;left:32749;top:7681;width:1798;height:1797" coordsize="180000,180000" o:gfxdata="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">
+                <v:group id="Groupe 75" o:spid="_x0000_s1031" style="position:absolute;left:32453;top:4000;width:1797;height:1797" coordsize="180000,180000" o:gfxdata="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">
                   <v:roundrect id="Rectangle : coins arrondis 76" o:spid="_x0000_s1032" style="position:absolute;width:180000;height:180000;visibility:visible;mso-wrap-style:square;v-text-anchor:middle" arcsize="10923f" o:gfxdata="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" fillcolor="#4472c4 [3204]" strokecolor="black [3213]" strokeweight="1pt">
                     <v:stroke joinstyle="miter"/>
                   </v:roundrect>
@@ -4366,7 +4955,7 @@
                     <v:stroke joinstyle="miter"/>
                   </v:oval>
                 </v:group>
-                <v:group id="Groupe 78" o:spid="_x0000_s1034" style="position:absolute;left:30425;top:10061;width:1797;height:1797" coordsize="180000,180000" o:gfxdata="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">
+                <v:group id="Groupe 78" o:spid="_x0000_s1034" style="position:absolute;left:30128;top:6380;width:1797;height:1797" coordsize="180000,180000" o:gfxdata="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">
                   <v:roundrect id="Rectangle : coins arrondis 82" o:spid="_x0000_s1035" style="position:absolute;width:180000;height:180000;visibility:visible;mso-wrap-style:square;v-text-anchor:middle" arcsize="10923f" o:gfxdata="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" fillcolor="red" strokecolor="black [3213]" strokeweight="1pt">
                     <v:stroke joinstyle="miter"/>
                   </v:roundrect>
@@ -4374,7 +4963,7 @@
                     <v:stroke joinstyle="miter"/>
                   </v:oval>
                 </v:group>
-                <v:group id="Groupe 79" o:spid="_x0000_s1037" style="position:absolute;left:32755;top:10067;width:1797;height:1798" coordorigin="233045,635" coordsize="180000,180000" o:gfxdata="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">
+                <v:group id="Groupe 79" o:spid="_x0000_s1037" style="position:absolute;left:32458;top:6386;width:1797;height:1797" coordorigin="233045,635" coordsize="180000,180000" o:gfxdata="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">
                   <v:roundrect id="Rectangle : coins arrondis 80" o:spid="_x0000_s1038" style="position:absolute;left:233045;top:635;width:180000;height:180000;visibility:visible;mso-wrap-style:square;v-text-anchor:middle" arcsize="10923f" o:gfxdata="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" fillcolor="red" strokecolor="black [3213]" strokeweight="1pt">
                     <v:stroke joinstyle="miter"/>
                   </v:roundrect>
@@ -4382,7 +4971,7 @@
                     <v:stroke joinstyle="miter"/>
                   </v:oval>
                 </v:group>
-                <v:group id="Groupe 84" o:spid="_x0000_s1040" style="position:absolute;left:30425;top:12370;width:1797;height:1797" coordsize="180000,180000" o:gfxdata="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">
+                <v:group id="Groupe 84" o:spid="_x0000_s1040" style="position:absolute;left:30128;top:8688;width:1797;height:1797" coordsize="180000,180000" o:gfxdata="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">
                   <v:roundrect id="Rectangle : coins arrondis 88" o:spid="_x0000_s1041" style="position:absolute;width:180000;height:180000;visibility:visible;mso-wrap-style:square;v-text-anchor:middle" arcsize="10923f" o:gfxdata="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" fillcolor="#92d050" strokecolor="black [3213]" strokeweight="1pt">
                     <v:stroke joinstyle="miter"/>
                   </v:roundrect>
@@ -4390,7 +4979,7 @@
                     <v:stroke joinstyle="miter"/>
                   </v:oval>
                 </v:group>
-                <v:group id="Groupe 85" o:spid="_x0000_s1043" style="position:absolute;left:32755;top:12376;width:1797;height:1797" coordorigin="233045,635" coordsize="180000,180000" o:gfxdata="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">
+                <v:group id="Groupe 85" o:spid="_x0000_s1043" style="position:absolute;left:32458;top:8695;width:1797;height:1797" coordorigin="233045,635" coordsize="180000,180000" o:gfxdata="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">
                   <v:roundrect id="Rectangle : coins arrondis 86" o:spid="_x0000_s1044" style="position:absolute;left:233045;top:635;width:180000;height:180000;visibility:visible;mso-wrap-style:square;v-text-anchor:middle" arcsize="10923f" o:gfxdata="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" fillcolor="#92d050" strokecolor="black [3213]" strokeweight="1pt">
                     <v:stroke joinstyle="miter"/>
                   </v:roundrect>
@@ -4398,7 +4987,7 @@
                     <v:stroke joinstyle="miter"/>
                   </v:oval>
                 </v:group>
-                <v:group id="Groupe 90" o:spid="_x0000_s1046" style="position:absolute;left:30425;top:14676;width:1797;height:1797" coordsize="180000,180000" o:gfxdata="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">
+                <v:group id="Groupe 90" o:spid="_x0000_s1046" style="position:absolute;left:30128;top:10995;width:1797;height:1797" coordsize="180000,180000" o:gfxdata="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">
                   <v:roundrect id="Rectangle : coins arrondis 94" o:spid="_x0000_s1047" style="position:absolute;width:180000;height:180000;visibility:visible;mso-wrap-style:square;v-text-anchor:middle" arcsize="10923f" o:gfxdata="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" fillcolor="yellow" strokecolor="black [3213]" strokeweight="1pt">
                     <v:stroke joinstyle="miter"/>
                   </v:roundrect>
@@ -4406,7 +4995,7 @@
                     <v:stroke joinstyle="miter"/>
                   </v:oval>
                 </v:group>
-                <v:group id="Groupe 91" o:spid="_x0000_s1049" style="position:absolute;left:32755;top:14683;width:1797;height:1797" coordorigin="233045,635" coordsize="180000,180000" o:gfxdata="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">
+                <v:group id="Groupe 91" o:spid="_x0000_s1049" style="position:absolute;left:32458;top:11001;width:1797;height:1797" coordorigin="233045,635" coordsize="180000,180000" o:gfxdata="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">
                   <v:roundrect id="Rectangle : coins arrondis 92" o:spid="_x0000_s1050" style="position:absolute;left:233045;top:635;width:180000;height:180000;visibility:visible;mso-wrap-style:square;v-text-anchor:middle" arcsize="10923f" o:gfxdata="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" fillcolor="yellow" strokecolor="black [3213]" strokeweight="1pt">
                     <v:stroke joinstyle="miter"/>
                   </v:roundrect>
@@ -4414,7 +5003,7 @@
                     <v:stroke joinstyle="miter"/>
                   </v:oval>
                 </v:group>
-                <v:group id="Groupe 96" o:spid="_x0000_s1052" style="position:absolute;left:30427;top:17018;width:1798;height:1797" coordsize="180000,180000" o:gfxdata="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">
+                <v:group id="Groupe 96" o:spid="_x0000_s1052" style="position:absolute;left:30131;top:13337;width:1797;height:1797" coordsize="180000,180000" o:gfxdata="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">
                   <v:roundrect id="Rectangle : coins arrondis 97" o:spid="_x0000_s1053" style="position:absolute;width:180000;height:180000;visibility:visible;mso-wrap-style:square;v-text-anchor:middle" arcsize="10923f" o:gfxdata="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" fillcolor="white [3212]" strokecolor="black [3213]" strokeweight="1pt">
                     <v:stroke joinstyle="miter"/>
                   </v:roundrect>
@@ -4422,7 +5011,7 @@
                     <v:stroke joinstyle="miter"/>
                   </v:oval>
                 </v:group>
-                <v:group id="Groupe 678" o:spid="_x0000_s1055" style="position:absolute;left:2224;top:1279;width:25603;height:25535" coordorigin="13387,4201" coordsize="25603,25534" o:gfxdata="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">
+                <v:group id="Groupe 678" o:spid="_x0000_s1055" style="position:absolute;left:1927;top:1814;width:25603;height:25534" coordorigin="13387,4201" coordsize="25603,25534" o:gfxdata="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">
                   <v:rect id="Rectangle 4" o:spid="_x0000_s1056" style="position:absolute;left:16587;top:4201;width:3201;height:3200;visibility:visible;mso-wrap-style:square;v-text-anchor:middle" o:gfxdata="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" fillcolor="#d8d8d8 [2732]" strokecolor="black [3213]" strokeweight="1pt"/>
                   <v:rect id="Rectangle 5" o:spid="_x0000_s1057" style="position:absolute;left:19788;top:4201;width:3200;height:3200;visibility:visible;mso-wrap-style:square;v-text-anchor:middle" o:gfxdata="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" fillcolor="#d8d8d8 [2732]" strokecolor="black [3213]" strokeweight="1pt"/>
                   <v:rect id="Rectangle 6" o:spid="_x0000_s1058" style="position:absolute;left:22988;top:4201;width:3201;height:3200;visibility:visible;mso-wrap-style:square;v-text-anchor:middle" o:gfxdata="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" fillcolor="white [3212]" strokecolor="black [3213]" strokeweight="1pt"/>
@@ -4503,6 +5092,34 @@
                     <v:stroke joinstyle="miter"/>
                   </v:shape>
                 </v:group>
+                <v:group id="Groupe 3" o:spid="_x0000_s1124" style="position:absolute;left:29847;top:20991;width:3194;height:3200" coordorigin="36972,22416" coordsize="3194,3200" o:gfxdata="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">
+                  <v:rect id="Rectangle 104" o:spid="_x0000_s1125" style="position:absolute;left:36972;top:22416;width:3194;height:3200;visibility:visible;mso-wrap-style:square;v-text-anchor:middle" o:gfxdata="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" fillcolor="#a5a5a5 [2092]" strokecolor="black [3213]" strokeweight="1pt"/>
+                  <v:shape id="Étoile : 5 branches 2" o:spid="_x0000_s1126" style="position:absolute;left:37556;top:23006;width:2019;height:2019;visibility:visible;mso-wrap-style:square;v-text-anchor:middle" coordsize="201878,201880" o:gfxdata="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" path="m,77111r77111,1l100939,r23828,77112l201878,77111r-62384,47657l163323,201879,100939,154222,38555,201879,62384,124768,,77111xe" fillcolor="white [3212]" stroked="f" strokeweight="1pt">
+                    <v:stroke joinstyle="miter"/>
+                    <v:path arrowok="t" o:connecttype="custom" o:connectlocs="0,77111;77111,77112;100939,0;124767,77112;201878,77111;139494,124768;163323,201879;100939,154222;38555,201879;62384,124768;0,77111" o:connectangles="0,0,0,0,0,0,0,0,0,0,0"/>
+                  </v:shape>
+                </v:group>
+                <v:group id="Groupe 105" o:spid="_x0000_s1127" style="position:absolute;left:30315;top:20439;width:3188;height:3200" coordsize="319405,320040" o:gfxdata="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">
+                  <v:rect id="Rectangle 106" o:spid="_x0000_s1128" style="position:absolute;width:319405;height:320040;visibility:visible;mso-wrap-style:square;v-text-anchor:middle" o:gfxdata="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" fillcolor="#a5a5a5 [2092]" strokecolor="black [3213]" strokeweight="1pt"/>
+                  <v:shape id="Étoile : 5 branches 107" o:spid="_x0000_s1129" style="position:absolute;left:58424;top:59026;width:201878;height:201880;visibility:visible;mso-wrap-style:square;v-text-anchor:middle" coordsize="201878,201880" o:gfxdata="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" path="m,77111r77111,1l100939,r23828,77112l201878,77111r-62384,47657l163323,201879,100939,154222,38555,201879,62384,124768,,77111xe" fillcolor="white [3212]" stroked="f" strokeweight="1pt">
+                    <v:stroke joinstyle="miter"/>
+                    <v:path arrowok="t" o:connecttype="custom" o:connectlocs="0,77111;77111,77112;100939,0;124767,77112;201878,77111;139494,124768;163323,201879;100939,154222;38555,201879;62384,124768;0,77111" o:connectangles="0,0,0,0,0,0,0,0,0,0,0"/>
+                  </v:shape>
+                </v:group>
+                <v:group id="Groupe 108" o:spid="_x0000_s1130" style="position:absolute;left:30898;top:19860;width:3187;height:3200" coordorigin=",55245" coordsize="319405,320040" o:gfxdata="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">
+                  <v:rect id="Rectangle 112" o:spid="_x0000_s1131" style="position:absolute;top:55245;width:319405;height:320040;visibility:visible;mso-wrap-style:square;v-text-anchor:middle" o:gfxdata="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" fillcolor="#a5a5a5 [2092]" strokecolor="black [3213]" strokeweight="1pt"/>
+                  <v:shape id="Étoile : 5 branches 113" o:spid="_x0000_s1132" style="position:absolute;left:58424;top:114271;width:201878;height:201880;visibility:visible;mso-wrap-style:square;v-text-anchor:middle" coordsize="201878,201880" o:gfxdata="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" path="m,77111r77111,1l100939,r23828,77112l201878,77111r-62384,47657l163323,201879,100939,154222,38555,201879,62384,124768,,77111xe" fillcolor="white [3212]" stroked="f" strokeweight="1pt">
+                    <v:stroke joinstyle="miter"/>
+                    <v:path arrowok="t" o:connecttype="custom" o:connectlocs="0,77111;77111,77112;100939,0;124767,77112;201878,77111;139494,124768;163323,201879;100939,154222;38555,201879;62384,124768;0,77111" o:connectangles="0,0,0,0,0,0,0,0,0,0,0"/>
+                  </v:shape>
+                </v:group>
+                <v:group id="Groupe 109" o:spid="_x0000_s1133" style="position:absolute;left:31368;top:19308;width:3181;height:3200" coordorigin="46990" coordsize="319405,320040" o:gfxdata="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">
+                  <v:rect id="Rectangle 110" o:spid="_x0000_s1134" style="position:absolute;left:46990;width:319405;height:320040;visibility:visible;mso-wrap-style:square;v-text-anchor:middle" o:gfxdata="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" fillcolor="#a5a5a5 [2092]" strokecolor="black [3213]" strokeweight="1pt"/>
+                  <v:shape id="Étoile : 5 branches 111" o:spid="_x0000_s1135" style="position:absolute;left:105414;top:59026;width:201878;height:201880;visibility:visible;mso-wrap-style:square;v-text-anchor:middle" coordsize="201878,201880" o:gfxdata="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" path="m,77111r77111,1l100939,r23828,77112l201878,77111r-62384,47657l163323,201879,100939,154222,38555,201879,62384,124768,,77111xe" fillcolor="white [3212]" stroked="f" strokeweight="1pt">
+                    <v:stroke joinstyle="miter"/>
+                    <v:path arrowok="t" o:connecttype="custom" o:connectlocs="0,77111;77111,77112;100939,0;124767,77112;201878,77111;139494,124768;163323,201879;100939,154222;38555,201879;62384,124768;0,77111" o:connectangles="0,0,0,0,0,0,0,0,0,0,0"/>
+                  </v:shape>
+                </v:group>
                 <w10:anchorlock/>
               </v:group>
             </w:pict>
@@ -4521,7 +5138,25 @@
         <w:rPr>
           <w:lang w:eastAsia="fr-FR"/>
         </w:rPr>
-        <w:t>Les tuiles restantes constituent la pioche.</w:t>
+        <w:t xml:space="preserve">Les tuiles </w:t>
+      </w:r>
+      <w:r>
+        <w:rPr>
+          <w:lang w:eastAsia="fr-FR"/>
+        </w:rPr>
+        <w:t>d’</w:t>
+      </w:r>
+      <w:r>
+        <w:rPr>
+          <w:lang w:eastAsia="fr-FR"/>
+        </w:rPr>
+        <w:t xml:space="preserve">effet </w:t>
+      </w:r>
+      <w:r>
+        <w:rPr>
+          <w:lang w:eastAsia="fr-FR"/>
+        </w:rPr>
+        <w:t>constituent la pioche.</w:t>
       </w:r>
     </w:p>
     <w:p>
@@ -4549,13 +5184,32 @@
         <w:rPr>
           <w:lang w:eastAsia="fr-FR"/>
         </w:rPr>
+        <w:lastRenderedPageBreak/>
         <w:t xml:space="preserve">A son tour, chaque joueur </w:t>
       </w:r>
       <w:r>
         <w:rPr>
           <w:lang w:eastAsia="fr-FR"/>
         </w:rPr>
-        <w:t>place un premier dé sur une des cases blanches inoccupées en bordure. L’opération est répétée pour le second dé.</w:t>
+        <w:t xml:space="preserve">tire la face d’un premier dé et le </w:t>
+      </w:r>
+      <w:r>
+        <w:rPr>
+          <w:lang w:eastAsia="fr-FR"/>
+        </w:rPr>
+        <w:t xml:space="preserve">place sur une des </w:t>
+      </w:r>
+      <w:r>
+        <w:rPr>
+          <w:lang w:eastAsia="fr-FR"/>
+        </w:rPr>
+        <w:t>tuiles de terrain</w:t>
+      </w:r>
+      <w:r>
+        <w:rPr>
+          <w:lang w:eastAsia="fr-FR"/>
+        </w:rPr>
+        <w:t xml:space="preserve"> blanches inoccupées en bordure. L’opération est répétée pour le second dé.</w:t>
       </w:r>
     </w:p>
     <w:p>
@@ -4575,7 +5229,44 @@
         <w:rPr>
           <w:lang w:eastAsia="fr-FR"/>
         </w:rPr>
-        <w:t>pioche 3 tuiles pour sa main.</w:t>
+        <w:t xml:space="preserve">pioche </w:t>
+      </w:r>
+      <w:r>
+        <w:rPr>
+          <w:highlight w:val="yellow"/>
+          <w:lang w:eastAsia="fr-FR"/>
+        </w:rPr>
+        <w:t>$</w:t>
+      </w:r>
+      <w:r>
+        <w:rPr>
+          <w:lang w:eastAsia="fr-FR"/>
+        </w:rPr>
+        <w:t xml:space="preserve"> tuiles </w:t>
+      </w:r>
+      <w:r>
+        <w:rPr>
+          <w:lang w:eastAsia="fr-FR"/>
+        </w:rPr>
+        <w:t>d’</w:t>
+      </w:r>
+      <w:r>
+        <w:rPr>
+          <w:lang w:eastAsia="fr-FR"/>
+        </w:rPr>
+        <w:t xml:space="preserve">effet </w:t>
+      </w:r>
+      <w:r>
+        <w:rPr>
+          <w:lang w:eastAsia="fr-FR"/>
+        </w:rPr>
+        <w:t>pour sa main.</w:t>
+      </w:r>
+      <w:r>
+        <w:rPr>
+          <w:lang w:eastAsia="fr-FR"/>
+        </w:rPr>
+        <w:t xml:space="preserve"> La préparation est alors terminée.</w:t>
       </w:r>
     </w:p>
     <w:p>
@@ -4587,7 +5278,6 @@
         </w:numPr>
       </w:pPr>
       <w:r>
-        <w:lastRenderedPageBreak/>
         <w:t>But du jeu</w:t>
       </w:r>
     </w:p>
@@ -4604,14 +5294,12 @@
         </w:rPr>
         <w:t>Faire des collections de tuiles qui rapportent le plus de points.</w:t>
       </w:r>
-    </w:p>
-    <w:p>
-      <w:pPr>
-        <w:jc w:val="both"/>
-        <w:rPr>
-          <w:lang w:eastAsia="fr-FR"/>
-        </w:rPr>
-      </w:pPr>
+      <w:r>
+        <w:rPr>
+          <w:lang w:eastAsia="fr-FR"/>
+        </w:rPr>
+        <w:t xml:space="preserve"> </w:t>
+      </w:r>
       <w:r>
         <w:rPr>
           <w:lang w:eastAsia="fr-FR"/>
@@ -4658,7 +5346,20 @@
         <w:rPr>
           <w:lang w:eastAsia="fr-FR"/>
         </w:rPr>
-        <w:t xml:space="preserve">atteindre ou dépasser xxx </w:t>
+        <w:t xml:space="preserve">atteindre ou dépasser </w:t>
+      </w:r>
+      <w:r>
+        <w:rPr>
+          <w:highlight w:val="yellow"/>
+          <w:lang w:eastAsia="fr-FR"/>
+        </w:rPr>
+        <w:t>$</w:t>
+      </w:r>
+      <w:r>
+        <w:rPr>
+          <w:lang w:eastAsia="fr-FR"/>
+        </w:rPr>
+        <w:t xml:space="preserve"> </w:t>
       </w:r>
       <w:r>
         <w:rPr>
@@ -4666,14 +5367,12 @@
         </w:rPr>
         <w:t>points.</w:t>
       </w:r>
-    </w:p>
-    <w:p>
-      <w:pPr>
-        <w:jc w:val="both"/>
-        <w:rPr>
-          <w:lang w:eastAsia="fr-FR"/>
-        </w:rPr>
-      </w:pPr>
+      <w:r>
+        <w:rPr>
+          <w:lang w:eastAsia="fr-FR"/>
+        </w:rPr>
+        <w:t xml:space="preserve"> </w:t>
+      </w:r>
       <w:r>
         <w:rPr>
           <w:lang w:eastAsia="fr-FR"/>
@@ -4702,16 +5401,7 @@
         </w:numPr>
       </w:pPr>
       <w:r>
-        <w:t>Déplace</w:t>
-      </w:r>
-      <w:r>
-        <w:t xml:space="preserve">r </w:t>
-      </w:r>
-      <w:r>
-        <w:t>et pose</w:t>
-      </w:r>
-      <w:r>
-        <w:t>r</w:t>
+        <w:t>Règles générales</w:t>
       </w:r>
     </w:p>
     <w:p>
@@ -4719,13 +5409,67 @@
         <w:jc w:val="both"/>
       </w:pPr>
       <w:r>
-        <w:t>Pose</w:t>
+        <w:t>Le mécanisme principal consiste à son tour de jeu : à p</w:t>
+      </w:r>
+      <w:r>
+        <w:t>ose</w:t>
       </w:r>
       <w:r>
         <w:t>r</w:t>
       </w:r>
       <w:r>
-        <w:t xml:space="preserve"> une tuile de sa main dans une case orthogonale ou diagonale à la case de son dé et déplace</w:t>
+        <w:t xml:space="preserve"> une tuile </w:t>
+      </w:r>
+      <w:r>
+        <w:t>d’</w:t>
+      </w:r>
+      <w:r>
+        <w:t xml:space="preserve">effet </w:t>
+      </w:r>
+      <w:r>
+        <w:t xml:space="preserve">de sa main </w:t>
+      </w:r>
+      <w:r>
+        <w:t>sur</w:t>
+      </w:r>
+      <w:r>
+        <w:t xml:space="preserve"> une </w:t>
+      </w:r>
+      <w:r>
+        <w:t>tuile de terrain</w:t>
+      </w:r>
+      <w:r>
+        <w:t xml:space="preserve">, </w:t>
+      </w:r>
+      <w:r>
+        <w:t xml:space="preserve">orthogonale ou diagonale à la </w:t>
+      </w:r>
+      <w:r>
+        <w:t>tuile</w:t>
+      </w:r>
+      <w:r>
+        <w:t xml:space="preserve"> </w:t>
+      </w:r>
+      <w:r>
+        <w:t xml:space="preserve">qu’occupe </w:t>
+      </w:r>
+      <w:r>
+        <w:t>son</w:t>
+      </w:r>
+      <w:r>
+        <w:t xml:space="preserve"> dé</w:t>
+      </w:r>
+      <w:r>
+        <w:t xml:space="preserve"> </w:t>
+      </w:r>
+      <w:r>
+        <w:t xml:space="preserve">et </w:t>
+      </w:r>
+      <w:r>
+        <w:t xml:space="preserve">à </w:t>
+      </w:r>
+      <w:r>
+        <w:t>déplace</w:t>
       </w:r>
       <w:r>
         <w:t>r</w:t>
@@ -4752,7 +5496,7 @@
         <w:t xml:space="preserve"> </w:t>
       </w:r>
       <w:r>
-        <w:t>un</w:t>
+        <w:t>son</w:t>
       </w:r>
       <w:r>
         <w:t xml:space="preserve"> dé</w:t>
@@ -4776,31 +5520,91 @@
         <w:t>tuile</w:t>
       </w:r>
       <w:r>
-        <w:t>.</w:t>
+        <w:t xml:space="preserve"> d’effet</w:t>
+      </w:r>
+      <w:r>
+        <w:t> :</w:t>
       </w:r>
     </w:p>
     <w:p>
       <w:pPr>
+        <w:pStyle w:val="Paragraphedeliste"/>
+        <w:numPr>
+          <w:ilvl w:val="0"/>
+          <w:numId w:val="13"/>
+        </w:numPr>
         <w:jc w:val="both"/>
       </w:pPr>
       <w:r>
-        <w:t>Poser une tuile sur une case occupé par un dé, à soi ou adverse, applique immédiatement l’effet à ce dé.</w:t>
+        <w:t>Si le joueur a deux dés en jeu, alors il en choisit</w:t>
+      </w:r>
+      <w:r>
+        <w:t xml:space="preserve"> un</w:t>
+      </w:r>
+      <w:r>
+        <w:t xml:space="preserve"> </w:t>
+      </w:r>
+      <w:r>
+        <w:t xml:space="preserve">seul </w:t>
+      </w:r>
+      <w:r>
+        <w:t xml:space="preserve">pour </w:t>
+      </w:r>
+      <w:r>
+        <w:t>tout son</w:t>
+      </w:r>
+      <w:r>
+        <w:t xml:space="preserve"> tour.</w:t>
       </w:r>
     </w:p>
     <w:p>
       <w:pPr>
+        <w:pStyle w:val="Paragraphedeliste"/>
+        <w:numPr>
+          <w:ilvl w:val="0"/>
+          <w:numId w:val="13"/>
+        </w:numPr>
         <w:jc w:val="both"/>
       </w:pPr>
       <w:r>
-        <w:t>Comme le joueur a deux dés, à chaque tour, il en choisit un.</w:t>
+        <w:t>Une tuile ne peut accueillir qu’un seul dé. Mais un dé peut en attaquer un autre pour prendre sa place (cf. attaque de dés).</w:t>
       </w:r>
     </w:p>
     <w:p>
       <w:pPr>
+        <w:pStyle w:val="Paragraphedeliste"/>
+        <w:numPr>
+          <w:ilvl w:val="0"/>
+          <w:numId w:val="13"/>
+        </w:numPr>
         <w:jc w:val="both"/>
       </w:pPr>
       <w:r>
-        <w:t>Certaines tuiles agissent sur des tuiles précédemment posées.</w:t>
+        <w:t xml:space="preserve">La </w:t>
+      </w:r>
+      <w:r>
+        <w:t>tuile de terrain</w:t>
+      </w:r>
+      <w:r>
+        <w:t xml:space="preserve"> recevant la tuile</w:t>
+      </w:r>
+      <w:r>
+        <w:t xml:space="preserve"> </w:t>
+      </w:r>
+      <w:r>
+        <w:t>d’</w:t>
+      </w:r>
+      <w:r>
+        <w:t>effet</w:t>
+      </w:r>
+      <w:r>
+        <w:t xml:space="preserve"> doit être </w:t>
+      </w:r>
+      <w:r>
+        <w:t>vide</w:t>
+      </w:r>
+      <w:r>
+        <w:t>.</w:t>
       </w:r>
     </w:p>
     <w:p>
@@ -4808,31 +5612,67 @@
         <w:jc w:val="both"/>
       </w:pPr>
       <w:r>
-        <w:t>La pose est optionnelle. Le déplacement est optionnel. Il est possible de passer son tour.</w:t>
+        <w:t>Options :</w:t>
       </w:r>
     </w:p>
     <w:p>
       <w:pPr>
+        <w:pStyle w:val="Paragraphedeliste"/>
+        <w:numPr>
+          <w:ilvl w:val="0"/>
+          <w:numId w:val="13"/>
+        </w:numPr>
         <w:jc w:val="both"/>
       </w:pPr>
       <w:r>
-        <w:t>Lorsque le joueur pose une tuile, il complète aussitôt sa main en tirant une tuile dans la pioche.</w:t>
+        <w:t>Poser une tuile</w:t>
+      </w:r>
+      <w:r>
+        <w:t xml:space="preserve"> d’effet</w:t>
+      </w:r>
+      <w:r>
+        <w:t xml:space="preserve"> est optionnel. Déplacer un dé est optionnel.</w:t>
+      </w:r>
+      <w:r>
+        <w:t xml:space="preserve"> </w:t>
+      </w:r>
+      <w:r>
+        <w:t>Il est possible de passer son tour.</w:t>
       </w:r>
     </w:p>
     <w:p>
       <w:pPr>
+        <w:pStyle w:val="Paragraphedeliste"/>
+        <w:numPr>
+          <w:ilvl w:val="0"/>
+          <w:numId w:val="13"/>
+        </w:numPr>
         <w:jc w:val="both"/>
       </w:pPr>
       <w:r>
-        <w:t>Lorsque le dé arrive sur une tuile, alors l’effet de la tuile, si applicable, est aussitôt appliqué.</w:t>
+        <w:t>Au lieu de déplacer et poser, le joueur peut défausser toute sa main et la piocher</w:t>
+      </w:r>
+      <w:r>
+        <w:t xml:space="preserve"> (avec le même nombre </w:t>
+      </w:r>
+      <w:r>
+        <w:t xml:space="preserve">de tuiles </w:t>
+      </w:r>
+      <w:r>
+        <w:t>qu’à la préparation).</w:t>
       </w:r>
     </w:p>
     <w:p>
       <w:pPr>
+        <w:pStyle w:val="Paragraphedeliste"/>
+        <w:numPr>
+          <w:ilvl w:val="0"/>
+          <w:numId w:val="13"/>
+        </w:numPr>
         <w:jc w:val="both"/>
       </w:pPr>
       <w:r>
-        <w:t>Un dé avec une face active impaire (1, 3, 5) se déplace orthogonalement, comme la tour des échecs.</w:t>
+        <w:t>Voir aussi la « résurrection de dé » dans « attaque de dés ».</w:t>
       </w:r>
     </w:p>
     <w:p>
@@ -4840,23 +5680,66 @@
         <w:jc w:val="both"/>
       </w:pPr>
       <w:r>
-        <w:t>Un dé avec une face active paire (2, 4, 6) se déplace diagonalement, comme le fou des échecs.</w:t>
+        <w:t>Tuiles d’effet</w:t>
+      </w:r>
+      <w:r>
+        <w:t> :</w:t>
       </w:r>
     </w:p>
     <w:p>
       <w:pPr>
+        <w:pStyle w:val="Paragraphedeliste"/>
+        <w:numPr>
+          <w:ilvl w:val="0"/>
+          <w:numId w:val="13"/>
+        </w:numPr>
         <w:jc w:val="both"/>
       </w:pPr>
       <w:r>
-        <w:t>Un dé se déplace d’une ou plusieurs tuiles sans sauter par-dessus des dés ou des tuiles infranchissables.</w:t>
+        <w:t xml:space="preserve">Lorsque le dé arrive sur une tuile d’effet, alors </w:t>
+      </w:r>
+      <w:r>
+        <w:t>cette</w:t>
+      </w:r>
+      <w:r>
+        <w:t xml:space="preserve"> tuile</w:t>
+      </w:r>
+      <w:r>
+        <w:t xml:space="preserve"> est </w:t>
+      </w:r>
+      <w:r>
+        <w:t>activée</w:t>
+      </w:r>
+      <w:r>
+        <w:t>,</w:t>
+      </w:r>
+      <w:r>
+        <w:t xml:space="preserve"> et</w:t>
+      </w:r>
+      <w:r>
+        <w:t xml:space="preserve"> si applicable, </w:t>
+      </w:r>
+      <w:r>
+        <w:t xml:space="preserve">son effet </w:t>
+      </w:r>
+      <w:r>
+        <w:t>est aussitôt appliqué. Puis cette tuile d’effet est défaussée.</w:t>
       </w:r>
     </w:p>
     <w:p>
       <w:pPr>
+        <w:pStyle w:val="Paragraphedeliste"/>
+        <w:numPr>
+          <w:ilvl w:val="0"/>
+          <w:numId w:val="13"/>
+        </w:numPr>
         <w:jc w:val="both"/>
       </w:pPr>
       <w:r>
-        <w:t>Deux dés ne peuvent pas occuper la même tuile.</w:t>
+        <w:t>Les effets de tuile sont variés</w:t>
+      </w:r>
+      <w:r>
+        <w:t> : transformer le dé ; collecter ; téléporter (cf. catalogue des effets).</w:t>
       </w:r>
     </w:p>
     <w:p>
@@ -4864,7 +5747,122 @@
         <w:jc w:val="both"/>
       </w:pPr>
       <w:r>
-        <w:t>Variantes : diversifier davantage les capacités de déplacement en fonction de la face active du dé ; mais au risque de complexifier les règles …</w:t>
+        <w:t>Pioche :</w:t>
+      </w:r>
+    </w:p>
+    <w:p>
+      <w:pPr>
+        <w:pStyle w:val="Paragraphedeliste"/>
+        <w:numPr>
+          <w:ilvl w:val="0"/>
+          <w:numId w:val="13"/>
+        </w:numPr>
+        <w:jc w:val="both"/>
+      </w:pPr>
+      <w:r>
+        <w:t xml:space="preserve">Lorsque le joueur pose une tuile, il complète aussitôt sa main en tirant une tuile </w:t>
+      </w:r>
+      <w:r>
+        <w:t xml:space="preserve">d’effet </w:t>
+      </w:r>
+      <w:r>
+        <w:t>dans la pioche.</w:t>
+      </w:r>
+    </w:p>
+    <w:p>
+      <w:pPr>
+        <w:pStyle w:val="Paragraphedeliste"/>
+        <w:numPr>
+          <w:ilvl w:val="0"/>
+          <w:numId w:val="13"/>
+        </w:numPr>
+        <w:jc w:val="both"/>
+      </w:pPr>
+      <w:r>
+        <w:t xml:space="preserve">Comme dit plus haut, au lieu de poser une tuile </w:t>
+      </w:r>
+      <w:r>
+        <w:t xml:space="preserve">d’effet </w:t>
+      </w:r>
+      <w:r>
+        <w:t>et déplacer un dé, le joueur peut défausser toute sa main et la piocher complètement.</w:t>
+      </w:r>
+    </w:p>
+    <w:p>
+      <w:pPr>
+        <w:jc w:val="both"/>
+      </w:pPr>
+      <w:r>
+        <w:t>Déplacement :</w:t>
+      </w:r>
+    </w:p>
+    <w:p>
+      <w:pPr>
+        <w:pStyle w:val="Paragraphedeliste"/>
+        <w:numPr>
+          <w:ilvl w:val="0"/>
+          <w:numId w:val="13"/>
+        </w:numPr>
+        <w:jc w:val="both"/>
+      </w:pPr>
+      <w:r>
+        <w:t xml:space="preserve">Un dé avec une face active impaire (1, 3, 5) se déplace orthogonalement, comme la tour </w:t>
+      </w:r>
+      <w:r>
+        <w:t>du jeu d’</w:t>
+      </w:r>
+      <w:r>
+        <w:t>échecs.</w:t>
+      </w:r>
+    </w:p>
+    <w:p>
+      <w:pPr>
+        <w:pStyle w:val="Paragraphedeliste"/>
+        <w:numPr>
+          <w:ilvl w:val="0"/>
+          <w:numId w:val="13"/>
+        </w:numPr>
+        <w:jc w:val="both"/>
+      </w:pPr>
+      <w:r>
+        <w:t xml:space="preserve">Un dé avec une face active paire (2, 4, 6) se déplace diagonalement, comme le fou </w:t>
+      </w:r>
+      <w:r>
+        <w:t>du jeu d’</w:t>
+      </w:r>
+      <w:r>
+        <w:t>échecs.</w:t>
+      </w:r>
+    </w:p>
+    <w:p>
+      <w:pPr>
+        <w:pStyle w:val="Paragraphedeliste"/>
+        <w:numPr>
+          <w:ilvl w:val="0"/>
+          <w:numId w:val="13"/>
+        </w:numPr>
+        <w:jc w:val="both"/>
+      </w:pPr>
+      <w:r>
+        <w:t>Un dé se déplace d’une ou plusieurs tuiles</w:t>
+      </w:r>
+      <w:r>
+        <w:t xml:space="preserve"> </w:t>
+      </w:r>
+      <w:r>
+        <w:t xml:space="preserve">sans sauter par-dessus </w:t>
+      </w:r>
+      <w:r>
+        <w:t>les autres</w:t>
+      </w:r>
+      <w:r>
+        <w:t xml:space="preserve"> dés ou </w:t>
+      </w:r>
+      <w:r>
+        <w:t>autres</w:t>
+      </w:r>
+      <w:r>
+        <w:t xml:space="preserve"> tuiles.</w:t>
       </w:r>
     </w:p>
     <w:p>
@@ -4876,10 +5874,17 @@
         </w:numPr>
       </w:pPr>
       <w:r>
-        <w:t>Collecte</w:t>
-      </w:r>
-      <w:r>
-        <w:t>r</w:t>
+        <w:lastRenderedPageBreak/>
+        <w:t>Règles de</w:t>
+      </w:r>
+      <w:r>
+        <w:t>s</w:t>
+      </w:r>
+      <w:r>
+        <w:t xml:space="preserve"> collec</w:t>
+      </w:r>
+      <w:r>
+        <w:t>tions</w:t>
       </w:r>
     </w:p>
     <w:p>
@@ -4887,7 +5892,13 @@
         <w:jc w:val="both"/>
       </w:pPr>
       <w:r>
-        <w:t xml:space="preserve">Certaines tuiles sont collectionnables. </w:t>
+        <w:t>Certaines tuiles</w:t>
+      </w:r>
+      <w:r>
+        <w:t xml:space="preserve"> d’effet </w:t>
+      </w:r>
+      <w:r>
+        <w:t xml:space="preserve">sont collectionnables. </w:t>
       </w:r>
       <w:r>
         <w:t>Elles</w:t>
@@ -4903,6 +5914,29 @@
       </w:r>
       <w:r>
         <w:t>Les collections terminées ou en cours de construction sont placées faces visibles devant le joueur.</w:t>
+      </w:r>
+      <w:r>
+        <w:t xml:space="preserve"> Le joueur peut réorganiser ses collections à ton moment, mais uniquement le joueur courant peut revendiquer d’être le premier à avoir atteint le score déclenchant la fin de partie.</w:t>
+      </w:r>
+    </w:p>
+    <w:p>
+      <w:pPr>
+        <w:jc w:val="both"/>
+      </w:pPr>
+      <w:r>
+        <w:t xml:space="preserve">Les tuiles à effet de couleur sont </w:t>
+      </w:r>
+      <w:r>
+        <w:t>collectionnables</w:t>
+      </w:r>
+      <w:r>
+        <w:t xml:space="preserve">, en plus de leur autre effet. Lorsque le joueur active une telle tuile, il choisit soit son effet de base, soit de la collectionner. Les tuiles d’effet sans couleur ne sont pas </w:t>
+      </w:r>
+      <w:r>
+        <w:t>collectionnables</w:t>
+      </w:r>
+      <w:r>
+        <w:t>.</w:t>
       </w:r>
     </w:p>
     <w:tbl>
@@ -5070,7 +6104,28 @@
               <w:jc w:val="both"/>
             </w:pPr>
             <w:r>
-              <w:t>Pour transférer une tuile de sa main vers ses collections, le joueur doit déplacer son dé sur une tuile de terrain « collectionner » de même couleur. Avoir son dé sur la tuile « collectionner » n’est pas suffisant, il est nécessaire que le dé se déplace sur cette tuile afin de déclencher l’effet.</w:t>
+              <w:t>Pour transférer une tuile</w:t>
+            </w:r>
+            <w:r>
+              <w:t xml:space="preserve"> </w:t>
+            </w:r>
+            <w:r>
+              <w:t xml:space="preserve">à effet </w:t>
+            </w:r>
+            <w:r>
+              <w:t>collectionnable</w:t>
+            </w:r>
+            <w:r>
+              <w:t xml:space="preserve"> de sa main vers ses collections, le joueur doit </w:t>
+            </w:r>
+            <w:r>
+              <w:t xml:space="preserve">placer cette tuile sur une tuile de terrain </w:t>
+            </w:r>
+            <w:r>
+              <w:t>« portail de collection » et y placer son dé</w:t>
+            </w:r>
+            <w:r>
+              <w:t>.</w:t>
             </w:r>
           </w:p>
         </w:tc>
@@ -5149,9 +6204,6 @@
             <w:pPr>
               <w:jc w:val="center"/>
             </w:pPr>
-            <w:r>
-              <w:t>10</w:t>
-            </w:r>
           </w:p>
         </w:tc>
         <w:tc>
@@ -5162,9 +6214,6 @@
             <w:pPr>
               <w:jc w:val="center"/>
             </w:pPr>
-            <w:r>
-              <w:t>carré</w:t>
-            </w:r>
           </w:p>
         </w:tc>
         <w:tc>
@@ -5173,7 +6222,10 @@
           </w:tcPr>
           <w:p>
             <w:r>
-              <w:t>4 tuiles de même couleur</w:t>
+              <w:t xml:space="preserve">4 tuiles de </w:t>
+            </w:r>
+            <w:r>
+              <w:t>même effet, mais de 4 couleurs différentes</w:t>
             </w:r>
           </w:p>
         </w:tc>
@@ -5203,7 +6255,11 @@
           <w:tcPr>
             <w:tcW w:w="3158" w:type="pct"/>
           </w:tcPr>
-          <w:p/>
+          <w:p>
+            <w:r>
+              <w:t>4 tuiles de même couleur, mais de 4 types différents</w:t>
+            </w:r>
+          </w:p>
         </w:tc>
       </w:tr>
       <w:tr>
@@ -5231,7 +6287,46 @@
           <w:tcPr>
             <w:tcW w:w="3158" w:type="pct"/>
           </w:tcPr>
-          <w:p/>
+          <w:p>
+            <w:r>
+              <w:t>4 tuiles de même effet de même couleur</w:t>
+            </w:r>
+          </w:p>
+        </w:tc>
+      </w:tr>
+      <w:tr>
+        <w:tc>
+          <w:tcPr>
+            <w:tcW w:w="981" w:type="pct"/>
+          </w:tcPr>
+          <w:p>
+            <w:pPr>
+              <w:jc w:val="center"/>
+            </w:pPr>
+          </w:p>
+        </w:tc>
+        <w:tc>
+          <w:tcPr>
+            <w:tcW w:w="861" w:type="pct"/>
+          </w:tcPr>
+          <w:p>
+            <w:pPr>
+              <w:jc w:val="center"/>
+            </w:pPr>
+          </w:p>
+        </w:tc>
+        <w:tc>
+          <w:tcPr>
+            <w:tcW w:w="3158" w:type="pct"/>
+          </w:tcPr>
+          <w:p>
+            <w:r>
+              <w:rPr>
+                <w:highlight w:val="yellow"/>
+              </w:rPr>
+              <w:t>$à compléter</w:t>
+            </w:r>
+          </w:p>
         </w:tc>
       </w:tr>
     </w:tbl>
@@ -5245,8 +6340,7 @@
         </w:numPr>
       </w:pPr>
       <w:r>
-        <w:lastRenderedPageBreak/>
-        <w:t xml:space="preserve">Attaque directe </w:t>
+        <w:t xml:space="preserve">Attaque </w:t>
       </w:r>
       <w:r>
         <w:t>de dés</w:t>
@@ -5254,7 +6348,13 @@
     </w:p>
     <w:p>
       <w:r>
-        <w:t>Vouloir se déplacer vers une tuile occupée par un dé adverse constitue une attaque</w:t>
+        <w:t xml:space="preserve">Vouloir déplacer </w:t>
+      </w:r>
+      <w:r>
+        <w:t xml:space="preserve">son dé </w:t>
+      </w:r>
+      <w:r>
+        <w:t>vers une tuile occupée par un dé adverse constitue une attaque</w:t>
       </w:r>
       <w:r>
         <w:t xml:space="preserve"> directe</w:t>
@@ -5271,15 +6371,64 @@
         <w:t xml:space="preserve">directe </w:t>
       </w:r>
       <w:r>
-        <w:t>est possible et réussit uniquement si la face active de l’attaquant est supérieure ou égale à celle de l’attaqué.</w:t>
+        <w:t xml:space="preserve">est possible et réussit uniquement si la face active </w:t>
+      </w:r>
+      <w:r>
+        <w:t xml:space="preserve">du dé </w:t>
+      </w:r>
+      <w:r>
+        <w:t xml:space="preserve">attaquant est supérieure ou égale à celle </w:t>
+      </w:r>
+      <w:r>
+        <w:t xml:space="preserve">du dé </w:t>
+      </w:r>
+      <w:r>
+        <w:t>attaqué.</w:t>
+      </w:r>
+      <w:r>
+        <w:t xml:space="preserve"> </w:t>
+      </w:r>
+      <w:r>
+        <w:t xml:space="preserve">Le dé perdant est sorti du terrain. </w:t>
       </w:r>
     </w:p>
     <w:p>
       <w:r>
-        <w:t xml:space="preserve">Le dé perdant est sorti du terrain. Ce dé pourra rentrer à nouveau sur le terrain </w:t>
-      </w:r>
-      <w:r>
-        <w:t>en activant une tuile de « résurrection » l’aide de son autre dé. Un joueur ne peut plus jouer lorsqu’il a perdu ses 2 dés.</w:t>
+        <w:t>Deux possibilités pour ramener en jeu un dé sorti du terrain :</w:t>
+      </w:r>
+    </w:p>
+    <w:p>
+      <w:pPr>
+        <w:pStyle w:val="Paragraphedeliste"/>
+        <w:numPr>
+          <w:ilvl w:val="0"/>
+          <w:numId w:val="13"/>
+        </w:numPr>
+      </w:pPr>
+      <w:r>
+        <w:t>Activer une tuile à effet de résurrection à l’aide d’un dé encore en jeu ;</w:t>
+      </w:r>
+    </w:p>
+    <w:p>
+      <w:pPr>
+        <w:pStyle w:val="Paragraphedeliste"/>
+        <w:numPr>
+          <w:ilvl w:val="0"/>
+          <w:numId w:val="13"/>
+        </w:numPr>
+      </w:pPr>
+      <w:r>
+        <w:t>Obtenir un 6 en tirant le dé blanc.</w:t>
+      </w:r>
+    </w:p>
+    <w:p>
+      <w:r>
+        <w:t>Le dé est ramené en jeu comme lors de la préparation, sans activer de tuile d’effet. Puis le joueur termine son tour.</w:t>
+      </w:r>
+    </w:p>
+    <w:p>
+      <w:r>
+        <w:t>Voir aussi la tuile à effet « défi ».</w:t>
       </w:r>
     </w:p>
     <w:p>
@@ -5291,12 +6440,18 @@
         </w:numPr>
       </w:pPr>
       <w:r>
-        <w:t>Tuiles à effet</w:t>
+        <w:t>Catalogue des tuiles d’effet</w:t>
       </w:r>
     </w:p>
     <w:p>
       <w:r>
-        <w:t>En plus de la tuile de terrain « collectionner », les joueurs peuvent avoir en main des tuiles à effet parmi celles-ci :</w:t>
+        <w:rPr>
+          <w:highlight w:val="yellow"/>
+        </w:rPr>
+        <w:t>$décider d’un catalogue de tuiles d’effet</w:t>
+      </w:r>
+      <w:r>
+        <w:t> :</w:t>
       </w:r>
     </w:p>
     <w:p>
@@ -5308,7 +6463,13 @@
         </w:numPr>
       </w:pPr>
       <w:r>
-        <w:t>Tuile « montagne » : cette tuile est infranchissable ;</w:t>
+        <w:t xml:space="preserve">Tuile « collection » : cette tuile est </w:t>
+      </w:r>
+      <w:r>
+        <w:t>déplacée</w:t>
+      </w:r>
+      <w:r>
+        <w:t xml:space="preserve"> vers les collections ;</w:t>
       </w:r>
     </w:p>
     <w:p>
@@ -5380,7 +6541,16 @@
         </w:numPr>
       </w:pPr>
       <w:r>
-        <w:t>Tuile « destruction » : cette tuile détruit des tuiles destructibles (hors tuiles de terrain telle que les tuiles « collectionner ») ; la tuile détruite et la tuile « destruction » sont défaussées ;</w:t>
+        <w:t>Tuile « destruction » : cette tuile détruit des tuiles</w:t>
+      </w:r>
+      <w:r>
+        <w:t xml:space="preserve"> </w:t>
+      </w:r>
+      <w:r>
+        <w:t>d’effet ;</w:t>
+      </w:r>
+      <w:r>
+        <w:t xml:space="preserve"> la tuile détruite et la tuile « destruction » sont défaussées ;</w:t>
       </w:r>
     </w:p>
     <w:p>
@@ -5392,7 +6562,11 @@
         </w:numPr>
       </w:pPr>
       <w:r>
-        <w:t>Tuile « défi » : contrairement à l’attaque directe de dés, le gagnant du combat est tiré au sort par un jet de dé.</w:t>
+        <w:lastRenderedPageBreak/>
+        <w:t>Tuile « défi » : contrairement à l’attaque directe de dés, le gagnant du combat est tiré au sort par un jet de dé</w:t>
+      </w:r>
+      <w:r>
+        <w:t xml:space="preserve"> avec cumul au chiffre de la face active ;</w:t>
       </w:r>
     </w:p>
     <w:p>
@@ -5405,6 +6579,45 @@
       </w:pPr>
       <w:r>
         <w:t>Tuile « résurrection » : le joueur fait rentrer son dé détruit sur une case autour de lui, après avec tiré au sort sa face active.</w:t>
+      </w:r>
+    </w:p>
+    <w:p>
+      <w:pPr>
+        <w:pStyle w:val="Paragraphedeliste"/>
+        <w:numPr>
+          <w:ilvl w:val="0"/>
+          <w:numId w:val="13"/>
+        </w:numPr>
+        <w:jc w:val="both"/>
+      </w:pPr>
+      <w:r>
+        <w:t>Tuile de « téléportation » ;</w:t>
+      </w:r>
+    </w:p>
+    <w:p>
+      <w:pPr>
+        <w:pStyle w:val="Paragraphedeliste"/>
+        <w:numPr>
+          <w:ilvl w:val="0"/>
+          <w:numId w:val="13"/>
+        </w:numPr>
+        <w:jc w:val="both"/>
+      </w:pPr>
+      <w:r>
+        <w:t>Tuile de « vol » dans une collection ;</w:t>
+      </w:r>
+    </w:p>
+    <w:p>
+      <w:pPr>
+        <w:pStyle w:val="Paragraphedeliste"/>
+        <w:numPr>
+          <w:ilvl w:val="0"/>
+          <w:numId w:val="13"/>
+        </w:numPr>
+        <w:jc w:val="both"/>
+      </w:pPr>
+      <w:r>
+        <w:t>Tuile de « pioche ».</w:t>
       </w:r>
     </w:p>
     <w:p>
@@ -5633,10 +6846,11 @@
       <w:pPr>
         <w:jc w:val="both"/>
         <w:rPr>
-          <w:rStyle w:val="Titre1Car"/>
-          <w:rFonts w:cstheme="minorHAnsi"/>
+          <w:rFonts w:asciiTheme="majorHAnsi" w:eastAsiaTheme="majorEastAsia" w:hAnsiTheme="majorHAnsi" w:cstheme="minorHAnsi"/>
           <w:b/>
           <w:color w:val="464646"/>
+          <w:sz w:val="32"/>
+          <w:szCs w:val="32"/>
         </w:rPr>
       </w:pPr>
       <w:r>
@@ -5670,9 +6884,13 @@
         <w:t>.</w:t>
       </w:r>
     </w:p>
-    <w:p/>
     <w:sectPr>
-      <w:headerReference w:type="default" r:id="rId13"/>
+      <w:headerReference w:type="even" r:id="rId13"/>
+      <w:headerReference w:type="default" r:id="rId14"/>
+      <w:footerReference w:type="even" r:id="rId15"/>
+      <w:footerReference w:type="default" r:id="rId16"/>
+      <w:headerReference w:type="first" r:id="rId17"/>
+      <w:footerReference w:type="first" r:id="rId18"/>
       <w:pgSz w:w="11906" w:h="16838" w:code="9"/>
       <w:pgMar w:top="1418" w:right="1418" w:bottom="1418" w:left="1418" w:header="709" w:footer="709" w:gutter="0"/>
       <w:cols w:space="708"/>
@@ -5707,6 +6925,36 @@
 </w:endnotes>
 </file>
 
+<file path=word/footer1.xml><?xml version="1.0" encoding="utf-8"?>
+<w:ftr xmlns:wpc="http://schemas.microsoft.com/office/word/2010/wordprocessingCanvas" xmlns:cx="http://schemas.microsoft.com/office/drawing/2014/chartex" xmlns:cx1="http://schemas.microsoft.com/office/drawing/2015/9/8/chartex" xmlns:cx2="http://schemas.microsoft.com/office/drawing/2015/10/21/chartex" xmlns:cx3="http://schemas.microsoft.com/office/drawing/2016/5/9/chartex" xmlns:cx4="http://schemas.microsoft.com/office/drawing/2016/5/10/chartex" xmlns:cx5="http://schemas.microsoft.com/office/drawing/2016/5/11/chartex" xmlns:cx6="http://schemas.microsoft.com/office/drawing/2016/5/12/chartex" xmlns:cx7="http://schemas.microsoft.com/office/drawing/2016/5/13/chartex" xmlns:cx8="http://schemas.microsoft.com/office/drawing/2016/5/14/chartex" xmlns:mc="http://schemas.openxmlformats.org/markup-compatibility/2006" xmlns:aink="http://schemas.microsoft.com/office/drawing/2016/ink" xmlns:am3d="http://schemas.microsoft.com/office/drawing/2017/model3d" xmlns:o="urn:schemas-microsoft-com:office:office" xmlns:r="http://schemas.openxmlformats.org/officeDocument/2006/relationships" xmlns:m="http://schemas.openxmlformats.org/officeDocument/2006/math" xmlns:v="urn:schemas-microsoft-com:vml" xmlns:wp14="http://schemas.microsoft.com/office/word/2010/wordprocessingDrawing" xmlns:wp="http://schemas.openxmlformats.org/drawingml/2006/wordprocessingDrawing" xmlns:w10="urn:schemas-microsoft-com:office:word" xmlns:w="http://schemas.openxmlformats.org/wordprocessingml/2006/main" xmlns:w14="http://schemas.microsoft.com/office/word/2010/wordml" xmlns:w15="http://schemas.microsoft.com/office/word/2012/wordml" xmlns:w16cex="http://schemas.microsoft.com/office/word/2018/wordml/cex" xmlns:w16cid="http://schemas.microsoft.com/office/word/2016/wordml/cid" xmlns:w16="http://schemas.microsoft.com/office/word/2018/wordml" xmlns:w16sdtdh="http://schemas.microsoft.com/office/word/2020/wordml/sdtdatahash" xmlns:w16se="http://schemas.microsoft.com/office/word/2015/wordml/symex" xmlns:wpg="http://schemas.microsoft.com/office/word/2010/wordprocessingGroup" xmlns:wpi="http://schemas.microsoft.com/office/word/2010/wordprocessingInk" xmlns:wne="http://schemas.microsoft.com/office/word/2006/wordml" xmlns:wps="http://schemas.microsoft.com/office/word/2010/wordprocessingShape" mc:Ignorable="w14 w15 w16se w16cid w16 w16cex w16sdtdh wp14">
+  <w:p>
+    <w:pPr>
+      <w:pStyle w:val="Pieddepage"/>
+    </w:pPr>
+  </w:p>
+</w:ftr>
+</file>
+
+<file path=word/footer2.xml><?xml version="1.0" encoding="utf-8"?>
+<w:ftr xmlns:wpc="http://schemas.microsoft.com/office/word/2010/wordprocessingCanvas" xmlns:cx="http://schemas.microsoft.com/office/drawing/2014/chartex" xmlns:cx1="http://schemas.microsoft.com/office/drawing/2015/9/8/chartex" xmlns:cx2="http://schemas.microsoft.com/office/drawing/2015/10/21/chartex" xmlns:cx3="http://schemas.microsoft.com/office/drawing/2016/5/9/chartex" xmlns:cx4="http://schemas.microsoft.com/office/drawing/2016/5/10/chartex" xmlns:cx5="http://schemas.microsoft.com/office/drawing/2016/5/11/chartex" xmlns:cx6="http://schemas.microsoft.com/office/drawing/2016/5/12/chartex" xmlns:cx7="http://schemas.microsoft.com/office/drawing/2016/5/13/chartex" xmlns:cx8="http://schemas.microsoft.com/office/drawing/2016/5/14/chartex" xmlns:mc="http://schemas.openxmlformats.org/markup-compatibility/2006" xmlns:aink="http://schemas.microsoft.com/office/drawing/2016/ink" xmlns:am3d="http://schemas.microsoft.com/office/drawing/2017/model3d" xmlns:o="urn:schemas-microsoft-com:office:office" xmlns:r="http://schemas.openxmlformats.org/officeDocument/2006/relationships" xmlns:m="http://schemas.openxmlformats.org/officeDocument/2006/math" xmlns:v="urn:schemas-microsoft-com:vml" xmlns:wp14="http://schemas.microsoft.com/office/word/2010/wordprocessingDrawing" xmlns:wp="http://schemas.openxmlformats.org/drawingml/2006/wordprocessingDrawing" xmlns:w10="urn:schemas-microsoft-com:office:word" xmlns:w="http://schemas.openxmlformats.org/wordprocessingml/2006/main" xmlns:w14="http://schemas.microsoft.com/office/word/2010/wordml" xmlns:w15="http://schemas.microsoft.com/office/word/2012/wordml" xmlns:w16cex="http://schemas.microsoft.com/office/word/2018/wordml/cex" xmlns:w16cid="http://schemas.microsoft.com/office/word/2016/wordml/cid" xmlns:w16="http://schemas.microsoft.com/office/word/2018/wordml" xmlns:w16sdtdh="http://schemas.microsoft.com/office/word/2020/wordml/sdtdatahash" xmlns:w16se="http://schemas.microsoft.com/office/word/2015/wordml/symex" xmlns:wpg="http://schemas.microsoft.com/office/word/2010/wordprocessingGroup" xmlns:wpi="http://schemas.microsoft.com/office/word/2010/wordprocessingInk" xmlns:wne="http://schemas.microsoft.com/office/word/2006/wordml" xmlns:wps="http://schemas.microsoft.com/office/word/2010/wordprocessingShape" mc:Ignorable="w14 w15 w16se w16cid w16 w16cex w16sdtdh wp14">
+  <w:p>
+    <w:pPr>
+      <w:pStyle w:val="Pieddepage"/>
+    </w:pPr>
+  </w:p>
+</w:ftr>
+</file>
+
+<file path=word/footer3.xml><?xml version="1.0" encoding="utf-8"?>
+<w:ftr xmlns:wpc="http://schemas.microsoft.com/office/word/2010/wordprocessingCanvas" xmlns:cx="http://schemas.microsoft.com/office/drawing/2014/chartex" xmlns:cx1="http://schemas.microsoft.com/office/drawing/2015/9/8/chartex" xmlns:cx2="http://schemas.microsoft.com/office/drawing/2015/10/21/chartex" xmlns:cx3="http://schemas.microsoft.com/office/drawing/2016/5/9/chartex" xmlns:cx4="http://schemas.microsoft.com/office/drawing/2016/5/10/chartex" xmlns:cx5="http://schemas.microsoft.com/office/drawing/2016/5/11/chartex" xmlns:cx6="http://schemas.microsoft.com/office/drawing/2016/5/12/chartex" xmlns:cx7="http://schemas.microsoft.com/office/drawing/2016/5/13/chartex" xmlns:cx8="http://schemas.microsoft.com/office/drawing/2016/5/14/chartex" xmlns:mc="http://schemas.openxmlformats.org/markup-compatibility/2006" xmlns:aink="http://schemas.microsoft.com/office/drawing/2016/ink" xmlns:am3d="http://schemas.microsoft.com/office/drawing/2017/model3d" xmlns:o="urn:schemas-microsoft-com:office:office" xmlns:r="http://schemas.openxmlformats.org/officeDocument/2006/relationships" xmlns:m="http://schemas.openxmlformats.org/officeDocument/2006/math" xmlns:v="urn:schemas-microsoft-com:vml" xmlns:wp14="http://schemas.microsoft.com/office/word/2010/wordprocessingDrawing" xmlns:wp="http://schemas.openxmlformats.org/drawingml/2006/wordprocessingDrawing" xmlns:w10="urn:schemas-microsoft-com:office:word" xmlns:w="http://schemas.openxmlformats.org/wordprocessingml/2006/main" xmlns:w14="http://schemas.microsoft.com/office/word/2010/wordml" xmlns:w15="http://schemas.microsoft.com/office/word/2012/wordml" xmlns:w16cex="http://schemas.microsoft.com/office/word/2018/wordml/cex" xmlns:w16cid="http://schemas.microsoft.com/office/word/2016/wordml/cid" xmlns:w16="http://schemas.microsoft.com/office/word/2018/wordml" xmlns:w16sdtdh="http://schemas.microsoft.com/office/word/2020/wordml/sdtdatahash" xmlns:w16se="http://schemas.microsoft.com/office/word/2015/wordml/symex" xmlns:wpg="http://schemas.microsoft.com/office/word/2010/wordprocessingGroup" xmlns:wpi="http://schemas.microsoft.com/office/word/2010/wordprocessingInk" xmlns:wne="http://schemas.microsoft.com/office/word/2006/wordml" xmlns:wps="http://schemas.microsoft.com/office/word/2010/wordprocessingShape" mc:Ignorable="w14 w15 w16se w16cid w16 w16cex w16sdtdh wp14">
+  <w:p>
+    <w:pPr>
+      <w:pStyle w:val="Pieddepage"/>
+    </w:pPr>
+  </w:p>
+</w:ftr>
+</file>
+
 <file path=word/footnotes.xml><?xml version="1.0" encoding="utf-8"?>
 <w:footnotes xmlns:wpc="http://schemas.microsoft.com/office/word/2010/wordprocessingCanvas" xmlns:cx="http://schemas.microsoft.com/office/drawing/2014/chartex" xmlns:cx1="http://schemas.microsoft.com/office/drawing/2015/9/8/chartex" xmlns:cx2="http://schemas.microsoft.com/office/drawing/2015/10/21/chartex" xmlns:cx3="http://schemas.microsoft.com/office/drawing/2016/5/9/chartex" xmlns:cx4="http://schemas.microsoft.com/office/drawing/2016/5/10/chartex" xmlns:cx5="http://schemas.microsoft.com/office/drawing/2016/5/11/chartex" xmlns:cx6="http://schemas.microsoft.com/office/drawing/2016/5/12/chartex" xmlns:cx7="http://schemas.microsoft.com/office/drawing/2016/5/13/chartex" xmlns:cx8="http://schemas.microsoft.com/office/drawing/2016/5/14/chartex" xmlns:mc="http://schemas.openxmlformats.org/markup-compatibility/2006" xmlns:aink="http://schemas.microsoft.com/office/drawing/2016/ink" xmlns:am3d="http://schemas.microsoft.com/office/drawing/2017/model3d" xmlns:o="urn:schemas-microsoft-com:office:office" xmlns:r="http://schemas.openxmlformats.org/officeDocument/2006/relationships" xmlns:m="http://schemas.openxmlformats.org/officeDocument/2006/math" xmlns:v="urn:schemas-microsoft-com:vml" xmlns:wp14="http://schemas.microsoft.com/office/word/2010/wordprocessingDrawing" xmlns:wp="http://schemas.openxmlformats.org/drawingml/2006/wordprocessingDrawing" xmlns:w10="urn:schemas-microsoft-com:office:word" xmlns:w="http://schemas.openxmlformats.org/wordprocessingml/2006/main" xmlns:w14="http://schemas.microsoft.com/office/word/2010/wordml" xmlns:w15="http://schemas.microsoft.com/office/word/2012/wordml" xmlns:w16cex="http://schemas.microsoft.com/office/word/2018/wordml/cex" xmlns:w16cid="http://schemas.microsoft.com/office/word/2016/wordml/cid" xmlns:w16="http://schemas.microsoft.com/office/word/2018/wordml" xmlns:w16sdtdh="http://schemas.microsoft.com/office/word/2020/wordml/sdtdatahash" xmlns:w16se="http://schemas.microsoft.com/office/word/2015/wordml/symex" xmlns:wpg="http://schemas.microsoft.com/office/word/2010/wordprocessingGroup" xmlns:wpi="http://schemas.microsoft.com/office/word/2010/wordprocessingInk" xmlns:wne="http://schemas.microsoft.com/office/word/2006/wordml" xmlns:wps="http://schemas.microsoft.com/office/word/2010/wordprocessingShape" mc:Ignorable="w14 w15 w16se w16cid w16 w16cex w16sdtdh wp14">
   <w:footnote w:type="separator" w:id="-1">
@@ -5733,6 +6981,16 @@
 </file>
 
 <file path=word/header1.xml><?xml version="1.0" encoding="utf-8"?>
+<w:hdr xmlns:wpc="http://schemas.microsoft.com/office/word/2010/wordprocessingCanvas" xmlns:cx="http://schemas.microsoft.com/office/drawing/2014/chartex" xmlns:cx1="http://schemas.microsoft.com/office/drawing/2015/9/8/chartex" xmlns:cx2="http://schemas.microsoft.com/office/drawing/2015/10/21/chartex" xmlns:cx3="http://schemas.microsoft.com/office/drawing/2016/5/9/chartex" xmlns:cx4="http://schemas.microsoft.com/office/drawing/2016/5/10/chartex" xmlns:cx5="http://schemas.microsoft.com/office/drawing/2016/5/11/chartex" xmlns:cx6="http://schemas.microsoft.com/office/drawing/2016/5/12/chartex" xmlns:cx7="http://schemas.microsoft.com/office/drawing/2016/5/13/chartex" xmlns:cx8="http://schemas.microsoft.com/office/drawing/2016/5/14/chartex" xmlns:mc="http://schemas.openxmlformats.org/markup-compatibility/2006" xmlns:aink="http://schemas.microsoft.com/office/drawing/2016/ink" xmlns:am3d="http://schemas.microsoft.com/office/drawing/2017/model3d" xmlns:o="urn:schemas-microsoft-com:office:office" xmlns:r="http://schemas.openxmlformats.org/officeDocument/2006/relationships" xmlns:m="http://schemas.openxmlformats.org/officeDocument/2006/math" xmlns:v="urn:schemas-microsoft-com:vml" xmlns:wp14="http://schemas.microsoft.com/office/word/2010/wordprocessingDrawing" xmlns:wp="http://schemas.openxmlformats.org/drawingml/2006/wordprocessingDrawing" xmlns:w10="urn:schemas-microsoft-com:office:word" xmlns:w="http://schemas.openxmlformats.org/wordprocessingml/2006/main" xmlns:w14="http://schemas.microsoft.com/office/word/2010/wordml" xmlns:w15="http://schemas.microsoft.com/office/word/2012/wordml" xmlns:w16cex="http://schemas.microsoft.com/office/word/2018/wordml/cex" xmlns:w16cid="http://schemas.microsoft.com/office/word/2016/wordml/cid" xmlns:w16="http://schemas.microsoft.com/office/word/2018/wordml" xmlns:w16sdtdh="http://schemas.microsoft.com/office/word/2020/wordml/sdtdatahash" xmlns:w16se="http://schemas.microsoft.com/office/word/2015/wordml/symex" xmlns:wpg="http://schemas.microsoft.com/office/word/2010/wordprocessingGroup" xmlns:wpi="http://schemas.microsoft.com/office/word/2010/wordprocessingInk" xmlns:wne="http://schemas.microsoft.com/office/word/2006/wordml" xmlns:wps="http://schemas.microsoft.com/office/word/2010/wordprocessingShape" mc:Ignorable="w14 w15 w16se w16cid w16 w16cex w16sdtdh wp14">
+  <w:p>
+    <w:pPr>
+      <w:pStyle w:val="En-tte"/>
+    </w:pPr>
+  </w:p>
+</w:hdr>
+</file>
+
+<file path=word/header2.xml><?xml version="1.0" encoding="utf-8"?>
 <w:hdr xmlns:wpc="http://schemas.microsoft.com/office/word/2010/wordprocessingCanvas" xmlns:cx="http://schemas.microsoft.com/office/drawing/2014/chartex" xmlns:cx1="http://schemas.microsoft.com/office/drawing/2015/9/8/chartex" xmlns:cx2="http://schemas.microsoft.com/office/drawing/2015/10/21/chartex" xmlns:cx3="http://schemas.microsoft.com/office/drawing/2016/5/9/chartex" xmlns:cx4="http://schemas.microsoft.com/office/drawing/2016/5/10/chartex" xmlns:cx5="http://schemas.microsoft.com/office/drawing/2016/5/11/chartex" xmlns:cx6="http://schemas.microsoft.com/office/drawing/2016/5/12/chartex" xmlns:cx7="http://schemas.microsoft.com/office/drawing/2016/5/13/chartex" xmlns:cx8="http://schemas.microsoft.com/office/drawing/2016/5/14/chartex" xmlns:mc="http://schemas.openxmlformats.org/markup-compatibility/2006" xmlns:aink="http://schemas.microsoft.com/office/drawing/2016/ink" xmlns:am3d="http://schemas.microsoft.com/office/drawing/2017/model3d" xmlns:o="urn:schemas-microsoft-com:office:office" xmlns:r="http://schemas.openxmlformats.org/officeDocument/2006/relationships" xmlns:m="http://schemas.openxmlformats.org/officeDocument/2006/math" xmlns:v="urn:schemas-microsoft-com:vml" xmlns:wp14="http://schemas.microsoft.com/office/word/2010/wordprocessingDrawing" xmlns:wp="http://schemas.openxmlformats.org/drawingml/2006/wordprocessingDrawing" xmlns:w10="urn:schemas-microsoft-com:office:word" xmlns:w="http://schemas.openxmlformats.org/wordprocessingml/2006/main" xmlns:w14="http://schemas.microsoft.com/office/word/2010/wordml" xmlns:w15="http://schemas.microsoft.com/office/word/2012/wordml" xmlns:w16cex="http://schemas.microsoft.com/office/word/2018/wordml/cex" xmlns:w16cid="http://schemas.microsoft.com/office/word/2016/wordml/cid" xmlns:w16="http://schemas.microsoft.com/office/word/2018/wordml" xmlns:w16sdtdh="http://schemas.microsoft.com/office/word/2020/wordml/sdtdatahash" xmlns:w16se="http://schemas.microsoft.com/office/word/2015/wordml/symex" xmlns:wpg="http://schemas.microsoft.com/office/word/2010/wordprocessingGroup" xmlns:wpi="http://schemas.microsoft.com/office/word/2010/wordprocessingInk" xmlns:wne="http://schemas.microsoft.com/office/word/2006/wordml" xmlns:wps="http://schemas.microsoft.com/office/word/2010/wordprocessingShape" mc:Ignorable="w14 w15 w16se w16cid w16 w16cex w16sdtdh wp14">
   <w:tbl>
     <w:tblPr>
@@ -5824,7 +7082,7 @@
               <w:sz w:val="20"/>
               <w:szCs w:val="20"/>
             </w:rPr>
-            <w:t>2021-0920-2117</w:t>
+            <w:t>2021-0926-1716</w:t>
           </w:r>
           <w:r>
             <w:rPr>
@@ -5988,6 +7246,16 @@
 </w:hdr>
 </file>
 
+<file path=word/header3.xml><?xml version="1.0" encoding="utf-8"?>
+<w:hdr xmlns:wpc="http://schemas.microsoft.com/office/word/2010/wordprocessingCanvas" xmlns:cx="http://schemas.microsoft.com/office/drawing/2014/chartex" xmlns:cx1="http://schemas.microsoft.com/office/drawing/2015/9/8/chartex" xmlns:cx2="http://schemas.microsoft.com/office/drawing/2015/10/21/chartex" xmlns:cx3="http://schemas.microsoft.com/office/drawing/2016/5/9/chartex" xmlns:cx4="http://schemas.microsoft.com/office/drawing/2016/5/10/chartex" xmlns:cx5="http://schemas.microsoft.com/office/drawing/2016/5/11/chartex" xmlns:cx6="http://schemas.microsoft.com/office/drawing/2016/5/12/chartex" xmlns:cx7="http://schemas.microsoft.com/office/drawing/2016/5/13/chartex" xmlns:cx8="http://schemas.microsoft.com/office/drawing/2016/5/14/chartex" xmlns:mc="http://schemas.openxmlformats.org/markup-compatibility/2006" xmlns:aink="http://schemas.microsoft.com/office/drawing/2016/ink" xmlns:am3d="http://schemas.microsoft.com/office/drawing/2017/model3d" xmlns:o="urn:schemas-microsoft-com:office:office" xmlns:r="http://schemas.openxmlformats.org/officeDocument/2006/relationships" xmlns:m="http://schemas.openxmlformats.org/officeDocument/2006/math" xmlns:v="urn:schemas-microsoft-com:vml" xmlns:wp14="http://schemas.microsoft.com/office/word/2010/wordprocessingDrawing" xmlns:wp="http://schemas.openxmlformats.org/drawingml/2006/wordprocessingDrawing" xmlns:w10="urn:schemas-microsoft-com:office:word" xmlns:w="http://schemas.openxmlformats.org/wordprocessingml/2006/main" xmlns:w14="http://schemas.microsoft.com/office/word/2010/wordml" xmlns:w15="http://schemas.microsoft.com/office/word/2012/wordml" xmlns:w16cex="http://schemas.microsoft.com/office/word/2018/wordml/cex" xmlns:w16cid="http://schemas.microsoft.com/office/word/2016/wordml/cid" xmlns:w16="http://schemas.microsoft.com/office/word/2018/wordml" xmlns:w16sdtdh="http://schemas.microsoft.com/office/word/2020/wordml/sdtdatahash" xmlns:w16se="http://schemas.microsoft.com/office/word/2015/wordml/symex" xmlns:wpg="http://schemas.microsoft.com/office/word/2010/wordprocessingGroup" xmlns:wpi="http://schemas.microsoft.com/office/word/2010/wordprocessingInk" xmlns:wne="http://schemas.microsoft.com/office/word/2006/wordml" xmlns:wps="http://schemas.microsoft.com/office/word/2010/wordprocessingShape" mc:Ignorable="w14 w15 w16se w16cid w16 w16cex w16sdtdh wp14">
+  <w:p>
+    <w:pPr>
+      <w:pStyle w:val="En-tte"/>
+    </w:pPr>
+  </w:p>
+</w:hdr>
+</file>
+
 <file path=word/numbering.xml><?xml version="1.0" encoding="utf-8"?>
 <w:numbering xmlns:wpc="http://schemas.microsoft.com/office/word/2010/wordprocessingCanvas" xmlns:cx="http://schemas.microsoft.com/office/drawing/2014/chartex" xmlns:cx1="http://schemas.microsoft.com/office/drawing/2015/9/8/chartex" xmlns:cx2="http://schemas.microsoft.com/office/drawing/2015/10/21/chartex" xmlns:cx3="http://schemas.microsoft.com/office/drawing/2016/5/9/chartex" xmlns:cx4="http://schemas.microsoft.com/office/drawing/2016/5/10/chartex" xmlns:cx5="http://schemas.microsoft.com/office/drawing/2016/5/11/chartex" xmlns:cx6="http://schemas.microsoft.com/office/drawing/2016/5/12/chartex" xmlns:cx7="http://schemas.microsoft.com/office/drawing/2016/5/13/chartex" xmlns:cx8="http://schemas.microsoft.com/office/drawing/2016/5/14/chartex" xmlns:mc="http://schemas.openxmlformats.org/markup-compatibility/2006" xmlns:aink="http://schemas.microsoft.com/office/drawing/2016/ink" xmlns:am3d="http://schemas.microsoft.com/office/drawing/2017/model3d" xmlns:o="urn:schemas-microsoft-com:office:office" xmlns:r="http://schemas.openxmlformats.org/officeDocument/2006/relationships" xmlns:m="http://schemas.openxmlformats.org/officeDocument/2006/math" xmlns:v="urn:schemas-microsoft-com:vml" xmlns:wp14="http://schemas.microsoft.com/office/word/2010/wordprocessingDrawing" xmlns:wp="http://schemas.openxmlformats.org/drawingml/2006/wordprocessingDrawing" xmlns:w10="urn:schemas-microsoft-com:office:word" xmlns:w="http://schemas.openxmlformats.org/wordprocessingml/2006/main" xmlns:w14="http://schemas.microsoft.com/office/word/2010/wordml" xmlns:w15="http://schemas.microsoft.com/office/word/2012/wordml" xmlns:w16cex="http://schemas.microsoft.com/office/word/2018/wordml/cex" xmlns:w16cid="http://schemas.microsoft.com/office/word/2016/wordml/cid" xmlns:w16="http://schemas.microsoft.com/office/word/2018/wordml" xmlns:w16sdtdh="http://schemas.microsoft.com/office/word/2020/wordml/sdtdatahash" xmlns:w16se="http://schemas.microsoft.com/office/word/2015/wordml/symex" xmlns:wpg="http://schemas.microsoft.com/office/word/2010/wordprocessingGroup" xmlns:wpi="http://schemas.microsoft.com/office/word/2010/wordprocessingInk" xmlns:wne="http://schemas.microsoft.com/office/word/2006/wordml" xmlns:wps="http://schemas.microsoft.com/office/word/2010/wordprocessingShape" mc:Ignorable="w14 w15 w16se w16cid w16 w16cex w16sdtdh wp14">
   <w:abstractNum w:abstractNumId="0" w15:restartNumberingAfterBreak="0">
@@ -6922,7 +8190,7 @@
         <w:rFonts w:ascii="Calibri" w:eastAsiaTheme="minorHAnsi" w:hAnsi="Calibri" w:cs="Calibri" w:hint="default"/>
       </w:rPr>
     </w:lvl>
-    <w:lvl w:ilvl="1" w:tplc="040C0003" w:tentative="1">
+    <w:lvl w:ilvl="1" w:tplc="040C0003">
       <w:start w:val="1"/>
       <w:numFmt w:val="bullet"/>
       <w:lvlText w:val="o"/>

</xml_diff>

<commit_message>
Pas de saut par dessus les tuiles d'effet
</commit_message>
<xml_diff>
--- a/Praxis-les-regles.docx
+++ b/Praxis-les-regles.docx
@@ -5847,6 +5847,9 @@
         <w:t>Un dé se déplace d’une ou plusieurs tuiles</w:t>
       </w:r>
       <w:r>
+        <w:t xml:space="preserve"> de terrain</w:t>
+      </w:r>
+      <w:r>
         <w:t xml:space="preserve"> </w:t>
       </w:r>
       <w:r>
@@ -5859,10 +5862,16 @@
         <w:t xml:space="preserve"> dés ou </w:t>
       </w:r>
       <w:r>
-        <w:t>autres</w:t>
-      </w:r>
-      <w:r>
-        <w:t xml:space="preserve"> tuiles.</w:t>
+        <w:t>les</w:t>
+      </w:r>
+      <w:r>
+        <w:t xml:space="preserve"> tuiles</w:t>
+      </w:r>
+      <w:r>
+        <w:t xml:space="preserve"> d’effet</w:t>
+      </w:r>
+      <w:r>
+        <w:t>.</w:t>
       </w:r>
     </w:p>
     <w:p>
@@ -6885,12 +6894,7 @@
       </w:r>
     </w:p>
     <w:sectPr>
-      <w:headerReference w:type="even" r:id="rId13"/>
-      <w:headerReference w:type="default" r:id="rId14"/>
-      <w:footerReference w:type="even" r:id="rId15"/>
-      <w:footerReference w:type="default" r:id="rId16"/>
-      <w:headerReference w:type="first" r:id="rId17"/>
-      <w:footerReference w:type="first" r:id="rId18"/>
+      <w:headerReference w:type="default" r:id="rId13"/>
       <w:pgSz w:w="11906" w:h="16838" w:code="9"/>
       <w:pgMar w:top="1418" w:right="1418" w:bottom="1418" w:left="1418" w:header="709" w:footer="709" w:gutter="0"/>
       <w:cols w:space="708"/>
@@ -6925,36 +6929,6 @@
 </w:endnotes>
 </file>
 
-<file path=word/footer1.xml><?xml version="1.0" encoding="utf-8"?>
-<w:ftr xmlns:wpc="http://schemas.microsoft.com/office/word/2010/wordprocessingCanvas" xmlns:cx="http://schemas.microsoft.com/office/drawing/2014/chartex" xmlns:cx1="http://schemas.microsoft.com/office/drawing/2015/9/8/chartex" xmlns:cx2="http://schemas.microsoft.com/office/drawing/2015/10/21/chartex" xmlns:cx3="http://schemas.microsoft.com/office/drawing/2016/5/9/chartex" xmlns:cx4="http://schemas.microsoft.com/office/drawing/2016/5/10/chartex" xmlns:cx5="http://schemas.microsoft.com/office/drawing/2016/5/11/chartex" xmlns:cx6="http://schemas.microsoft.com/office/drawing/2016/5/12/chartex" xmlns:cx7="http://schemas.microsoft.com/office/drawing/2016/5/13/chartex" xmlns:cx8="http://schemas.microsoft.com/office/drawing/2016/5/14/chartex" xmlns:mc="http://schemas.openxmlformats.org/markup-compatibility/2006" xmlns:aink="http://schemas.microsoft.com/office/drawing/2016/ink" xmlns:am3d="http://schemas.microsoft.com/office/drawing/2017/model3d" xmlns:o="urn:schemas-microsoft-com:office:office" xmlns:r="http://schemas.openxmlformats.org/officeDocument/2006/relationships" xmlns:m="http://schemas.openxmlformats.org/officeDocument/2006/math" xmlns:v="urn:schemas-microsoft-com:vml" xmlns:wp14="http://schemas.microsoft.com/office/word/2010/wordprocessingDrawing" xmlns:wp="http://schemas.openxmlformats.org/drawingml/2006/wordprocessingDrawing" xmlns:w10="urn:schemas-microsoft-com:office:word" xmlns:w="http://schemas.openxmlformats.org/wordprocessingml/2006/main" xmlns:w14="http://schemas.microsoft.com/office/word/2010/wordml" xmlns:w15="http://schemas.microsoft.com/office/word/2012/wordml" xmlns:w16cex="http://schemas.microsoft.com/office/word/2018/wordml/cex" xmlns:w16cid="http://schemas.microsoft.com/office/word/2016/wordml/cid" xmlns:w16="http://schemas.microsoft.com/office/word/2018/wordml" xmlns:w16sdtdh="http://schemas.microsoft.com/office/word/2020/wordml/sdtdatahash" xmlns:w16se="http://schemas.microsoft.com/office/word/2015/wordml/symex" xmlns:wpg="http://schemas.microsoft.com/office/word/2010/wordprocessingGroup" xmlns:wpi="http://schemas.microsoft.com/office/word/2010/wordprocessingInk" xmlns:wne="http://schemas.microsoft.com/office/word/2006/wordml" xmlns:wps="http://schemas.microsoft.com/office/word/2010/wordprocessingShape" mc:Ignorable="w14 w15 w16se w16cid w16 w16cex w16sdtdh wp14">
-  <w:p>
-    <w:pPr>
-      <w:pStyle w:val="Pieddepage"/>
-    </w:pPr>
-  </w:p>
-</w:ftr>
-</file>
-
-<file path=word/footer2.xml><?xml version="1.0" encoding="utf-8"?>
-<w:ftr xmlns:wpc="http://schemas.microsoft.com/office/word/2010/wordprocessingCanvas" xmlns:cx="http://schemas.microsoft.com/office/drawing/2014/chartex" xmlns:cx1="http://schemas.microsoft.com/office/drawing/2015/9/8/chartex" xmlns:cx2="http://schemas.microsoft.com/office/drawing/2015/10/21/chartex" xmlns:cx3="http://schemas.microsoft.com/office/drawing/2016/5/9/chartex" xmlns:cx4="http://schemas.microsoft.com/office/drawing/2016/5/10/chartex" xmlns:cx5="http://schemas.microsoft.com/office/drawing/2016/5/11/chartex" xmlns:cx6="http://schemas.microsoft.com/office/drawing/2016/5/12/chartex" xmlns:cx7="http://schemas.microsoft.com/office/drawing/2016/5/13/chartex" xmlns:cx8="http://schemas.microsoft.com/office/drawing/2016/5/14/chartex" xmlns:mc="http://schemas.openxmlformats.org/markup-compatibility/2006" xmlns:aink="http://schemas.microsoft.com/office/drawing/2016/ink" xmlns:am3d="http://schemas.microsoft.com/office/drawing/2017/model3d" xmlns:o="urn:schemas-microsoft-com:office:office" xmlns:r="http://schemas.openxmlformats.org/officeDocument/2006/relationships" xmlns:m="http://schemas.openxmlformats.org/officeDocument/2006/math" xmlns:v="urn:schemas-microsoft-com:vml" xmlns:wp14="http://schemas.microsoft.com/office/word/2010/wordprocessingDrawing" xmlns:wp="http://schemas.openxmlformats.org/drawingml/2006/wordprocessingDrawing" xmlns:w10="urn:schemas-microsoft-com:office:word" xmlns:w="http://schemas.openxmlformats.org/wordprocessingml/2006/main" xmlns:w14="http://schemas.microsoft.com/office/word/2010/wordml" xmlns:w15="http://schemas.microsoft.com/office/word/2012/wordml" xmlns:w16cex="http://schemas.microsoft.com/office/word/2018/wordml/cex" xmlns:w16cid="http://schemas.microsoft.com/office/word/2016/wordml/cid" xmlns:w16="http://schemas.microsoft.com/office/word/2018/wordml" xmlns:w16sdtdh="http://schemas.microsoft.com/office/word/2020/wordml/sdtdatahash" xmlns:w16se="http://schemas.microsoft.com/office/word/2015/wordml/symex" xmlns:wpg="http://schemas.microsoft.com/office/word/2010/wordprocessingGroup" xmlns:wpi="http://schemas.microsoft.com/office/word/2010/wordprocessingInk" xmlns:wne="http://schemas.microsoft.com/office/word/2006/wordml" xmlns:wps="http://schemas.microsoft.com/office/word/2010/wordprocessingShape" mc:Ignorable="w14 w15 w16se w16cid w16 w16cex w16sdtdh wp14">
-  <w:p>
-    <w:pPr>
-      <w:pStyle w:val="Pieddepage"/>
-    </w:pPr>
-  </w:p>
-</w:ftr>
-</file>
-
-<file path=word/footer3.xml><?xml version="1.0" encoding="utf-8"?>
-<w:ftr xmlns:wpc="http://schemas.microsoft.com/office/word/2010/wordprocessingCanvas" xmlns:cx="http://schemas.microsoft.com/office/drawing/2014/chartex" xmlns:cx1="http://schemas.microsoft.com/office/drawing/2015/9/8/chartex" xmlns:cx2="http://schemas.microsoft.com/office/drawing/2015/10/21/chartex" xmlns:cx3="http://schemas.microsoft.com/office/drawing/2016/5/9/chartex" xmlns:cx4="http://schemas.microsoft.com/office/drawing/2016/5/10/chartex" xmlns:cx5="http://schemas.microsoft.com/office/drawing/2016/5/11/chartex" xmlns:cx6="http://schemas.microsoft.com/office/drawing/2016/5/12/chartex" xmlns:cx7="http://schemas.microsoft.com/office/drawing/2016/5/13/chartex" xmlns:cx8="http://schemas.microsoft.com/office/drawing/2016/5/14/chartex" xmlns:mc="http://schemas.openxmlformats.org/markup-compatibility/2006" xmlns:aink="http://schemas.microsoft.com/office/drawing/2016/ink" xmlns:am3d="http://schemas.microsoft.com/office/drawing/2017/model3d" xmlns:o="urn:schemas-microsoft-com:office:office" xmlns:r="http://schemas.openxmlformats.org/officeDocument/2006/relationships" xmlns:m="http://schemas.openxmlformats.org/officeDocument/2006/math" xmlns:v="urn:schemas-microsoft-com:vml" xmlns:wp14="http://schemas.microsoft.com/office/word/2010/wordprocessingDrawing" xmlns:wp="http://schemas.openxmlformats.org/drawingml/2006/wordprocessingDrawing" xmlns:w10="urn:schemas-microsoft-com:office:word" xmlns:w="http://schemas.openxmlformats.org/wordprocessingml/2006/main" xmlns:w14="http://schemas.microsoft.com/office/word/2010/wordml" xmlns:w15="http://schemas.microsoft.com/office/word/2012/wordml" xmlns:w16cex="http://schemas.microsoft.com/office/word/2018/wordml/cex" xmlns:w16cid="http://schemas.microsoft.com/office/word/2016/wordml/cid" xmlns:w16="http://schemas.microsoft.com/office/word/2018/wordml" xmlns:w16sdtdh="http://schemas.microsoft.com/office/word/2020/wordml/sdtdatahash" xmlns:w16se="http://schemas.microsoft.com/office/word/2015/wordml/symex" xmlns:wpg="http://schemas.microsoft.com/office/word/2010/wordprocessingGroup" xmlns:wpi="http://schemas.microsoft.com/office/word/2010/wordprocessingInk" xmlns:wne="http://schemas.microsoft.com/office/word/2006/wordml" xmlns:wps="http://schemas.microsoft.com/office/word/2010/wordprocessingShape" mc:Ignorable="w14 w15 w16se w16cid w16 w16cex w16sdtdh wp14">
-  <w:p>
-    <w:pPr>
-      <w:pStyle w:val="Pieddepage"/>
-    </w:pPr>
-  </w:p>
-</w:ftr>
-</file>
-
 <file path=word/footnotes.xml><?xml version="1.0" encoding="utf-8"?>
 <w:footnotes xmlns:wpc="http://schemas.microsoft.com/office/word/2010/wordprocessingCanvas" xmlns:cx="http://schemas.microsoft.com/office/drawing/2014/chartex" xmlns:cx1="http://schemas.microsoft.com/office/drawing/2015/9/8/chartex" xmlns:cx2="http://schemas.microsoft.com/office/drawing/2015/10/21/chartex" xmlns:cx3="http://schemas.microsoft.com/office/drawing/2016/5/9/chartex" xmlns:cx4="http://schemas.microsoft.com/office/drawing/2016/5/10/chartex" xmlns:cx5="http://schemas.microsoft.com/office/drawing/2016/5/11/chartex" xmlns:cx6="http://schemas.microsoft.com/office/drawing/2016/5/12/chartex" xmlns:cx7="http://schemas.microsoft.com/office/drawing/2016/5/13/chartex" xmlns:cx8="http://schemas.microsoft.com/office/drawing/2016/5/14/chartex" xmlns:mc="http://schemas.openxmlformats.org/markup-compatibility/2006" xmlns:aink="http://schemas.microsoft.com/office/drawing/2016/ink" xmlns:am3d="http://schemas.microsoft.com/office/drawing/2017/model3d" xmlns:o="urn:schemas-microsoft-com:office:office" xmlns:r="http://schemas.openxmlformats.org/officeDocument/2006/relationships" xmlns:m="http://schemas.openxmlformats.org/officeDocument/2006/math" xmlns:v="urn:schemas-microsoft-com:vml" xmlns:wp14="http://schemas.microsoft.com/office/word/2010/wordprocessingDrawing" xmlns:wp="http://schemas.openxmlformats.org/drawingml/2006/wordprocessingDrawing" xmlns:w10="urn:schemas-microsoft-com:office:word" xmlns:w="http://schemas.openxmlformats.org/wordprocessingml/2006/main" xmlns:w14="http://schemas.microsoft.com/office/word/2010/wordml" xmlns:w15="http://schemas.microsoft.com/office/word/2012/wordml" xmlns:w16cex="http://schemas.microsoft.com/office/word/2018/wordml/cex" xmlns:w16cid="http://schemas.microsoft.com/office/word/2016/wordml/cid" xmlns:w16="http://schemas.microsoft.com/office/word/2018/wordml" xmlns:w16sdtdh="http://schemas.microsoft.com/office/word/2020/wordml/sdtdatahash" xmlns:w16se="http://schemas.microsoft.com/office/word/2015/wordml/symex" xmlns:wpg="http://schemas.microsoft.com/office/word/2010/wordprocessingGroup" xmlns:wpi="http://schemas.microsoft.com/office/word/2010/wordprocessingInk" xmlns:wne="http://schemas.microsoft.com/office/word/2006/wordml" xmlns:wps="http://schemas.microsoft.com/office/word/2010/wordprocessingShape" mc:Ignorable="w14 w15 w16se w16cid w16 w16cex w16sdtdh wp14">
   <w:footnote w:type="separator" w:id="-1">
@@ -6981,16 +6955,6 @@
 </file>
 
 <file path=word/header1.xml><?xml version="1.0" encoding="utf-8"?>
-<w:hdr xmlns:wpc="http://schemas.microsoft.com/office/word/2010/wordprocessingCanvas" xmlns:cx="http://schemas.microsoft.com/office/drawing/2014/chartex" xmlns:cx1="http://schemas.microsoft.com/office/drawing/2015/9/8/chartex" xmlns:cx2="http://schemas.microsoft.com/office/drawing/2015/10/21/chartex" xmlns:cx3="http://schemas.microsoft.com/office/drawing/2016/5/9/chartex" xmlns:cx4="http://schemas.microsoft.com/office/drawing/2016/5/10/chartex" xmlns:cx5="http://schemas.microsoft.com/office/drawing/2016/5/11/chartex" xmlns:cx6="http://schemas.microsoft.com/office/drawing/2016/5/12/chartex" xmlns:cx7="http://schemas.microsoft.com/office/drawing/2016/5/13/chartex" xmlns:cx8="http://schemas.microsoft.com/office/drawing/2016/5/14/chartex" xmlns:mc="http://schemas.openxmlformats.org/markup-compatibility/2006" xmlns:aink="http://schemas.microsoft.com/office/drawing/2016/ink" xmlns:am3d="http://schemas.microsoft.com/office/drawing/2017/model3d" xmlns:o="urn:schemas-microsoft-com:office:office" xmlns:r="http://schemas.openxmlformats.org/officeDocument/2006/relationships" xmlns:m="http://schemas.openxmlformats.org/officeDocument/2006/math" xmlns:v="urn:schemas-microsoft-com:vml" xmlns:wp14="http://schemas.microsoft.com/office/word/2010/wordprocessingDrawing" xmlns:wp="http://schemas.openxmlformats.org/drawingml/2006/wordprocessingDrawing" xmlns:w10="urn:schemas-microsoft-com:office:word" xmlns:w="http://schemas.openxmlformats.org/wordprocessingml/2006/main" xmlns:w14="http://schemas.microsoft.com/office/word/2010/wordml" xmlns:w15="http://schemas.microsoft.com/office/word/2012/wordml" xmlns:w16cex="http://schemas.microsoft.com/office/word/2018/wordml/cex" xmlns:w16cid="http://schemas.microsoft.com/office/word/2016/wordml/cid" xmlns:w16="http://schemas.microsoft.com/office/word/2018/wordml" xmlns:w16sdtdh="http://schemas.microsoft.com/office/word/2020/wordml/sdtdatahash" xmlns:w16se="http://schemas.microsoft.com/office/word/2015/wordml/symex" xmlns:wpg="http://schemas.microsoft.com/office/word/2010/wordprocessingGroup" xmlns:wpi="http://schemas.microsoft.com/office/word/2010/wordprocessingInk" xmlns:wne="http://schemas.microsoft.com/office/word/2006/wordml" xmlns:wps="http://schemas.microsoft.com/office/word/2010/wordprocessingShape" mc:Ignorable="w14 w15 w16se w16cid w16 w16cex w16sdtdh wp14">
-  <w:p>
-    <w:pPr>
-      <w:pStyle w:val="En-tte"/>
-    </w:pPr>
-  </w:p>
-</w:hdr>
-</file>
-
-<file path=word/header2.xml><?xml version="1.0" encoding="utf-8"?>
 <w:hdr xmlns:wpc="http://schemas.microsoft.com/office/word/2010/wordprocessingCanvas" xmlns:cx="http://schemas.microsoft.com/office/drawing/2014/chartex" xmlns:cx1="http://schemas.microsoft.com/office/drawing/2015/9/8/chartex" xmlns:cx2="http://schemas.microsoft.com/office/drawing/2015/10/21/chartex" xmlns:cx3="http://schemas.microsoft.com/office/drawing/2016/5/9/chartex" xmlns:cx4="http://schemas.microsoft.com/office/drawing/2016/5/10/chartex" xmlns:cx5="http://schemas.microsoft.com/office/drawing/2016/5/11/chartex" xmlns:cx6="http://schemas.microsoft.com/office/drawing/2016/5/12/chartex" xmlns:cx7="http://schemas.microsoft.com/office/drawing/2016/5/13/chartex" xmlns:cx8="http://schemas.microsoft.com/office/drawing/2016/5/14/chartex" xmlns:mc="http://schemas.openxmlformats.org/markup-compatibility/2006" xmlns:aink="http://schemas.microsoft.com/office/drawing/2016/ink" xmlns:am3d="http://schemas.microsoft.com/office/drawing/2017/model3d" xmlns:o="urn:schemas-microsoft-com:office:office" xmlns:r="http://schemas.openxmlformats.org/officeDocument/2006/relationships" xmlns:m="http://schemas.openxmlformats.org/officeDocument/2006/math" xmlns:v="urn:schemas-microsoft-com:vml" xmlns:wp14="http://schemas.microsoft.com/office/word/2010/wordprocessingDrawing" xmlns:wp="http://schemas.openxmlformats.org/drawingml/2006/wordprocessingDrawing" xmlns:w10="urn:schemas-microsoft-com:office:word" xmlns:w="http://schemas.openxmlformats.org/wordprocessingml/2006/main" xmlns:w14="http://schemas.microsoft.com/office/word/2010/wordml" xmlns:w15="http://schemas.microsoft.com/office/word/2012/wordml" xmlns:w16cex="http://schemas.microsoft.com/office/word/2018/wordml/cex" xmlns:w16cid="http://schemas.microsoft.com/office/word/2016/wordml/cid" xmlns:w16="http://schemas.microsoft.com/office/word/2018/wordml" xmlns:w16sdtdh="http://schemas.microsoft.com/office/word/2020/wordml/sdtdatahash" xmlns:w16se="http://schemas.microsoft.com/office/word/2015/wordml/symex" xmlns:wpg="http://schemas.microsoft.com/office/word/2010/wordprocessingGroup" xmlns:wpi="http://schemas.microsoft.com/office/word/2010/wordprocessingInk" xmlns:wne="http://schemas.microsoft.com/office/word/2006/wordml" xmlns:wps="http://schemas.microsoft.com/office/word/2010/wordprocessingShape" mc:Ignorable="w14 w15 w16se w16cid w16 w16cex w16sdtdh wp14">
   <w:tbl>
     <w:tblPr>
@@ -7082,7 +7046,7 @@
               <w:sz w:val="20"/>
               <w:szCs w:val="20"/>
             </w:rPr>
-            <w:t>2021-0926-1716</w:t>
+            <w:t>2021-0926-1753</w:t>
           </w:r>
           <w:r>
             <w:rPr>
@@ -7241,16 +7205,6 @@
         <w:sz w:val="20"/>
         <w:szCs w:val="20"/>
       </w:rPr>
-    </w:pPr>
-  </w:p>
-</w:hdr>
-</file>
-
-<file path=word/header3.xml><?xml version="1.0" encoding="utf-8"?>
-<w:hdr xmlns:wpc="http://schemas.microsoft.com/office/word/2010/wordprocessingCanvas" xmlns:cx="http://schemas.microsoft.com/office/drawing/2014/chartex" xmlns:cx1="http://schemas.microsoft.com/office/drawing/2015/9/8/chartex" xmlns:cx2="http://schemas.microsoft.com/office/drawing/2015/10/21/chartex" xmlns:cx3="http://schemas.microsoft.com/office/drawing/2016/5/9/chartex" xmlns:cx4="http://schemas.microsoft.com/office/drawing/2016/5/10/chartex" xmlns:cx5="http://schemas.microsoft.com/office/drawing/2016/5/11/chartex" xmlns:cx6="http://schemas.microsoft.com/office/drawing/2016/5/12/chartex" xmlns:cx7="http://schemas.microsoft.com/office/drawing/2016/5/13/chartex" xmlns:cx8="http://schemas.microsoft.com/office/drawing/2016/5/14/chartex" xmlns:mc="http://schemas.openxmlformats.org/markup-compatibility/2006" xmlns:aink="http://schemas.microsoft.com/office/drawing/2016/ink" xmlns:am3d="http://schemas.microsoft.com/office/drawing/2017/model3d" xmlns:o="urn:schemas-microsoft-com:office:office" xmlns:r="http://schemas.openxmlformats.org/officeDocument/2006/relationships" xmlns:m="http://schemas.openxmlformats.org/officeDocument/2006/math" xmlns:v="urn:schemas-microsoft-com:vml" xmlns:wp14="http://schemas.microsoft.com/office/word/2010/wordprocessingDrawing" xmlns:wp="http://schemas.openxmlformats.org/drawingml/2006/wordprocessingDrawing" xmlns:w10="urn:schemas-microsoft-com:office:word" xmlns:w="http://schemas.openxmlformats.org/wordprocessingml/2006/main" xmlns:w14="http://schemas.microsoft.com/office/word/2010/wordml" xmlns:w15="http://schemas.microsoft.com/office/word/2012/wordml" xmlns:w16cex="http://schemas.microsoft.com/office/word/2018/wordml/cex" xmlns:w16cid="http://schemas.microsoft.com/office/word/2016/wordml/cid" xmlns:w16="http://schemas.microsoft.com/office/word/2018/wordml" xmlns:w16sdtdh="http://schemas.microsoft.com/office/word/2020/wordml/sdtdatahash" xmlns:w16se="http://schemas.microsoft.com/office/word/2015/wordml/symex" xmlns:wpg="http://schemas.microsoft.com/office/word/2010/wordprocessingGroup" xmlns:wpi="http://schemas.microsoft.com/office/word/2010/wordprocessingInk" xmlns:wne="http://schemas.microsoft.com/office/word/2006/wordml" xmlns:wps="http://schemas.microsoft.com/office/word/2010/wordprocessingShape" mc:Ignorable="w14 w15 w16se w16cid w16 w16cex w16sdtdh wp14">
-  <w:p>
-    <w:pPr>
-      <w:pStyle w:val="En-tte"/>
     </w:pPr>
   </w:p>
 </w:hdr>

</xml_diff>

<commit_message>
Depart en bordure de terrain
</commit_message>
<xml_diff>
--- a/Praxis-les-regles.docx
+++ b/Praxis-les-regles.docx
@@ -645,7 +645,7 @@
         <mc:AlternateContent>
           <mc:Choice Requires="wpc">
             <w:drawing>
-              <wp:inline distT="0" distB="0" distL="0" distR="0" wp14:anchorId="032311EF" wp14:editId="30F694DC">
+              <wp:inline distT="0" distB="0" distL="0" distR="0" wp14:anchorId="032311EF" wp14:editId="56A3C584">
                 <wp:extent cx="3615690" cy="2921330"/>
                 <wp:effectExtent l="0" t="0" r="3810" b="0"/>
                 <wp:docPr id="1" name="Zone de dessin 1"/>
@@ -1502,11 +1502,10 @@
                             <a:prstGeom prst="rect">
                               <a:avLst/>
                             </a:prstGeom>
-                            <a:solidFill>
-                              <a:schemeClr val="bg1">
-                                <a:lumMod val="85000"/>
-                              </a:schemeClr>
-                            </a:solidFill>
+                            <a:blipFill>
+                              <a:blip r:embed="rId8"/>
+                              <a:tile tx="0" ty="0" sx="100000" sy="100000" flip="none" algn="tl"/>
+                            </a:blipFill>
                             <a:ln>
                               <a:solidFill>
                                 <a:schemeClr val="tx1"/>
@@ -1547,11 +1546,10 @@
                             <a:prstGeom prst="rect">
                               <a:avLst/>
                             </a:prstGeom>
-                            <a:solidFill>
-                              <a:schemeClr val="bg1">
-                                <a:lumMod val="85000"/>
-                              </a:schemeClr>
-                            </a:solidFill>
+                            <a:blipFill>
+                              <a:blip r:embed="rId8"/>
+                              <a:tile tx="0" ty="0" sx="100000" sy="100000" flip="none" algn="tl"/>
+                            </a:blipFill>
                             <a:ln>
                               <a:solidFill>
                                 <a:schemeClr val="tx1"/>
@@ -1592,9 +1590,10 @@
                             <a:prstGeom prst="rect">
                               <a:avLst/>
                             </a:prstGeom>
-                            <a:solidFill>
-                              <a:schemeClr val="bg1"/>
-                            </a:solidFill>
+                            <a:blipFill>
+                              <a:blip r:embed="rId8"/>
+                              <a:tile tx="0" ty="0" sx="100000" sy="100000" flip="none" algn="tl"/>
+                            </a:blipFill>
                             <a:ln>
                               <a:solidFill>
                                 <a:schemeClr val="tx1"/>
@@ -1635,9 +1634,10 @@
                             <a:prstGeom prst="rect">
                               <a:avLst/>
                             </a:prstGeom>
-                            <a:solidFill>
-                              <a:schemeClr val="bg1"/>
-                            </a:solidFill>
+                            <a:blipFill>
+                              <a:blip r:embed="rId8"/>
+                              <a:tile tx="0" ty="0" sx="100000" sy="100000" flip="none" algn="tl"/>
+                            </a:blipFill>
                             <a:ln>
                               <a:solidFill>
                                 <a:schemeClr val="tx1"/>
@@ -1678,11 +1678,10 @@
                             <a:prstGeom prst="rect">
                               <a:avLst/>
                             </a:prstGeom>
-                            <a:solidFill>
-                              <a:schemeClr val="bg1">
-                                <a:lumMod val="85000"/>
-                              </a:schemeClr>
-                            </a:solidFill>
+                            <a:blipFill>
+                              <a:blip r:embed="rId8"/>
+                              <a:tile tx="0" ty="0" sx="100000" sy="100000" flip="none" algn="tl"/>
+                            </a:blipFill>
                             <a:ln>
                               <a:solidFill>
                                 <a:schemeClr val="tx1"/>
@@ -1723,11 +1722,10 @@
                             <a:prstGeom prst="rect">
                               <a:avLst/>
                             </a:prstGeom>
-                            <a:solidFill>
-                              <a:schemeClr val="bg1">
-                                <a:lumMod val="85000"/>
-                              </a:schemeClr>
-                            </a:solidFill>
+                            <a:blipFill>
+                              <a:blip r:embed="rId8"/>
+                              <a:tile tx="0" ty="0" sx="100000" sy="100000" flip="none" algn="tl"/>
+                            </a:blipFill>
                             <a:ln>
                               <a:solidFill>
                                 <a:schemeClr val="tx1"/>
@@ -1814,11 +1812,10 @@
                             <a:prstGeom prst="rect">
                               <a:avLst/>
                             </a:prstGeom>
-                            <a:solidFill>
-                              <a:schemeClr val="bg1">
-                                <a:lumMod val="85000"/>
-                              </a:schemeClr>
-                            </a:solidFill>
+                            <a:blipFill>
+                              <a:blip r:embed="rId9"/>
+                              <a:tile tx="0" ty="0" sx="100000" sy="100000" flip="none" algn="tl"/>
+                            </a:blipFill>
                             <a:ln>
                               <a:solidFill>
                                 <a:schemeClr val="tx1"/>
@@ -1859,11 +1856,10 @@
                             <a:prstGeom prst="rect">
                               <a:avLst/>
                             </a:prstGeom>
-                            <a:solidFill>
-                              <a:schemeClr val="bg1">
-                                <a:lumMod val="85000"/>
-                              </a:schemeClr>
-                            </a:solidFill>
+                            <a:blipFill>
+                              <a:blip r:embed="rId9"/>
+                              <a:tile tx="0" ty="0" sx="100000" sy="100000" flip="none" algn="tl"/>
+                            </a:blipFill>
                             <a:ln>
                               <a:solidFill>
                                 <a:schemeClr val="tx1"/>
@@ -1904,11 +1900,10 @@
                             <a:prstGeom prst="rect">
                               <a:avLst/>
                             </a:prstGeom>
-                            <a:solidFill>
-                              <a:schemeClr val="bg1">
-                                <a:lumMod val="85000"/>
-                              </a:schemeClr>
-                            </a:solidFill>
+                            <a:blipFill>
+                              <a:blip r:embed="rId8"/>
+                              <a:tile tx="0" ty="0" sx="100000" sy="100000" flip="none" algn="tl"/>
+                            </a:blipFill>
                             <a:ln>
                               <a:solidFill>
                                 <a:schemeClr val="tx1"/>
@@ -1949,11 +1944,10 @@
                             <a:prstGeom prst="rect">
                               <a:avLst/>
                             </a:prstGeom>
-                            <a:solidFill>
-                              <a:schemeClr val="bg1">
-                                <a:lumMod val="85000"/>
-                              </a:schemeClr>
-                            </a:solidFill>
+                            <a:blipFill>
+                              <a:blip r:embed="rId9"/>
+                              <a:tile tx="0" ty="0" sx="100000" sy="100000" flip="none" algn="tl"/>
+                            </a:blipFill>
                             <a:ln>
                               <a:solidFill>
                                 <a:schemeClr val="tx1"/>
@@ -2037,11 +2031,10 @@
                             <a:prstGeom prst="rect">
                               <a:avLst/>
                             </a:prstGeom>
-                            <a:solidFill>
-                              <a:schemeClr val="bg1">
-                                <a:lumMod val="85000"/>
-                              </a:schemeClr>
-                            </a:solidFill>
+                            <a:blipFill>
+                              <a:blip r:embed="rId8"/>
+                              <a:tile tx="0" ty="0" sx="100000" sy="100000" flip="none" algn="tl"/>
+                            </a:blipFill>
                             <a:ln>
                               <a:solidFill>
                                 <a:schemeClr val="tx1"/>
@@ -2082,11 +2075,10 @@
                             <a:prstGeom prst="rect">
                               <a:avLst/>
                             </a:prstGeom>
-                            <a:solidFill>
-                              <a:schemeClr val="bg1">
-                                <a:lumMod val="85000"/>
-                              </a:schemeClr>
-                            </a:solidFill>
+                            <a:blipFill>
+                              <a:blip r:embed="rId8"/>
+                              <a:tile tx="0" ty="0" sx="100000" sy="100000" flip="none" algn="tl"/>
+                            </a:blipFill>
                             <a:ln>
                               <a:solidFill>
                                 <a:schemeClr val="tx1"/>
@@ -2127,11 +2119,10 @@
                             <a:prstGeom prst="rect">
                               <a:avLst/>
                             </a:prstGeom>
-                            <a:solidFill>
-                              <a:schemeClr val="bg1">
-                                <a:lumMod val="85000"/>
-                              </a:schemeClr>
-                            </a:solidFill>
+                            <a:blipFill>
+                              <a:blip r:embed="rId9"/>
+                              <a:tile tx="0" ty="0" sx="100000" sy="100000" flip="none" algn="tl"/>
+                            </a:blipFill>
                             <a:ln>
                               <a:solidFill>
                                 <a:schemeClr val="tx1"/>
@@ -2172,11 +2163,10 @@
                             <a:prstGeom prst="rect">
                               <a:avLst/>
                             </a:prstGeom>
-                            <a:solidFill>
-                              <a:schemeClr val="bg1">
-                                <a:lumMod val="85000"/>
-                              </a:schemeClr>
-                            </a:solidFill>
+                            <a:blipFill>
+                              <a:blip r:embed="rId9"/>
+                              <a:tile tx="0" ty="0" sx="100000" sy="100000" flip="none" algn="tl"/>
+                            </a:blipFill>
                             <a:ln>
                               <a:solidFill>
                                 <a:schemeClr val="tx1"/>
@@ -2217,11 +2207,10 @@
                             <a:prstGeom prst="rect">
                               <a:avLst/>
                             </a:prstGeom>
-                            <a:solidFill>
-                              <a:schemeClr val="bg1">
-                                <a:lumMod val="85000"/>
-                              </a:schemeClr>
-                            </a:solidFill>
+                            <a:blipFill>
+                              <a:blip r:embed="rId9"/>
+                              <a:tile tx="0" ty="0" sx="100000" sy="100000" flip="none" algn="tl"/>
+                            </a:blipFill>
                             <a:ln>
                               <a:solidFill>
                                 <a:schemeClr val="tx1"/>
@@ -2262,11 +2251,10 @@
                             <a:prstGeom prst="rect">
                               <a:avLst/>
                             </a:prstGeom>
-                            <a:solidFill>
-                              <a:schemeClr val="bg1">
-                                <a:lumMod val="85000"/>
-                              </a:schemeClr>
-                            </a:solidFill>
+                            <a:blipFill>
+                              <a:blip r:embed="rId8"/>
+                              <a:tile tx="0" ty="0" sx="100000" sy="100000" flip="none" algn="tl"/>
+                            </a:blipFill>
                             <a:ln>
                               <a:solidFill>
                                 <a:schemeClr val="tx1"/>
@@ -2307,11 +2295,10 @@
                             <a:prstGeom prst="rect">
                               <a:avLst/>
                             </a:prstGeom>
-                            <a:solidFill>
-                              <a:schemeClr val="bg1">
-                                <a:lumMod val="85000"/>
-                              </a:schemeClr>
-                            </a:solidFill>
+                            <a:blipFill>
+                              <a:blip r:embed="rId9"/>
+                              <a:tile tx="0" ty="0" sx="100000" sy="100000" flip="none" algn="tl"/>
+                            </a:blipFill>
                             <a:ln>
                               <a:solidFill>
                                 <a:schemeClr val="tx1"/>
@@ -2352,11 +2339,10 @@
                             <a:prstGeom prst="rect">
                               <a:avLst/>
                             </a:prstGeom>
-                            <a:solidFill>
-                              <a:schemeClr val="bg1">
-                                <a:lumMod val="85000"/>
-                              </a:schemeClr>
-                            </a:solidFill>
+                            <a:blipFill>
+                              <a:blip r:embed="rId9"/>
+                              <a:tile tx="0" ty="0" sx="100000" sy="100000" flip="none" algn="tl"/>
+                            </a:blipFill>
                             <a:ln>
                               <a:solidFill>
                                 <a:schemeClr val="tx1"/>
@@ -2397,11 +2383,10 @@
                             <a:prstGeom prst="rect">
                               <a:avLst/>
                             </a:prstGeom>
-                            <a:solidFill>
-                              <a:schemeClr val="bg1">
-                                <a:lumMod val="85000"/>
-                              </a:schemeClr>
-                            </a:solidFill>
+                            <a:blipFill>
+                              <a:blip r:embed="rId8"/>
+                              <a:tile tx="0" ty="0" sx="100000" sy="100000" flip="none" algn="tl"/>
+                            </a:blipFill>
                             <a:ln>
                               <a:solidFill>
                                 <a:schemeClr val="tx1"/>
@@ -2442,11 +2427,10 @@
                             <a:prstGeom prst="rect">
                               <a:avLst/>
                             </a:prstGeom>
-                            <a:solidFill>
-                              <a:schemeClr val="bg1">
-                                <a:lumMod val="85000"/>
-                              </a:schemeClr>
-                            </a:solidFill>
+                            <a:blipFill>
+                              <a:blip r:embed="rId8"/>
+                              <a:tile tx="0" ty="0" sx="100000" sy="100000" flip="none" algn="tl"/>
+                            </a:blipFill>
                             <a:ln>
                               <a:solidFill>
                                 <a:schemeClr val="tx1"/>
@@ -2487,11 +2471,10 @@
                             <a:prstGeom prst="rect">
                               <a:avLst/>
                             </a:prstGeom>
-                            <a:solidFill>
-                              <a:schemeClr val="bg1">
-                                <a:lumMod val="85000"/>
-                              </a:schemeClr>
-                            </a:solidFill>
+                            <a:blipFill>
+                              <a:blip r:embed="rId8"/>
+                              <a:tile tx="0" ty="0" sx="100000" sy="100000" flip="none" algn="tl"/>
+                            </a:blipFill>
                             <a:ln>
                               <a:solidFill>
                                 <a:schemeClr val="tx1"/>
@@ -2532,11 +2515,10 @@
                             <a:prstGeom prst="rect">
                               <a:avLst/>
                             </a:prstGeom>
-                            <a:solidFill>
-                              <a:schemeClr val="bg1">
-                                <a:lumMod val="85000"/>
-                              </a:schemeClr>
-                            </a:solidFill>
+                            <a:blipFill>
+                              <a:blip r:embed="rId8"/>
+                              <a:tile tx="0" ty="0" sx="100000" sy="100000" flip="none" algn="tl"/>
+                            </a:blipFill>
                             <a:ln>
                               <a:solidFill>
                                 <a:schemeClr val="tx1"/>
@@ -2577,11 +2559,10 @@
                             <a:prstGeom prst="rect">
                               <a:avLst/>
                             </a:prstGeom>
-                            <a:solidFill>
-                              <a:schemeClr val="bg1">
-                                <a:lumMod val="85000"/>
-                              </a:schemeClr>
-                            </a:solidFill>
+                            <a:blipFill>
+                              <a:blip r:embed="rId9"/>
+                              <a:tile tx="0" ty="0" sx="100000" sy="100000" flip="none" algn="tl"/>
+                            </a:blipFill>
                             <a:ln>
                               <a:solidFill>
                                 <a:schemeClr val="tx1"/>
@@ -2622,11 +2603,10 @@
                             <a:prstGeom prst="rect">
                               <a:avLst/>
                             </a:prstGeom>
-                            <a:solidFill>
-                              <a:schemeClr val="bg1">
-                                <a:lumMod val="85000"/>
-                              </a:schemeClr>
-                            </a:solidFill>
+                            <a:blipFill>
+                              <a:blip r:embed="rId9"/>
+                              <a:tile tx="0" ty="0" sx="100000" sy="100000" flip="none" algn="tl"/>
+                            </a:blipFill>
                             <a:ln>
                               <a:solidFill>
                                 <a:schemeClr val="tx1"/>
@@ -2667,11 +2647,10 @@
                             <a:prstGeom prst="rect">
                               <a:avLst/>
                             </a:prstGeom>
-                            <a:solidFill>
-                              <a:schemeClr val="bg1">
-                                <a:lumMod val="85000"/>
-                              </a:schemeClr>
-                            </a:solidFill>
+                            <a:blipFill>
+                              <a:blip r:embed="rId8"/>
+                              <a:tile tx="0" ty="0" sx="100000" sy="100000" flip="none" algn="tl"/>
+                            </a:blipFill>
                             <a:ln>
                               <a:solidFill>
                                 <a:schemeClr val="tx1"/>
@@ -2712,9 +2691,10 @@
                             <a:prstGeom prst="rect">
                               <a:avLst/>
                             </a:prstGeom>
-                            <a:solidFill>
-                              <a:schemeClr val="bg1"/>
-                            </a:solidFill>
+                            <a:blipFill>
+                              <a:blip r:embed="rId8"/>
+                              <a:tile tx="0" ty="0" sx="100000" sy="100000" flip="none" algn="tl"/>
+                            </a:blipFill>
                             <a:ln>
                               <a:solidFill>
                                 <a:schemeClr val="tx1"/>
@@ -2755,11 +2735,10 @@
                             <a:prstGeom prst="rect">
                               <a:avLst/>
                             </a:prstGeom>
-                            <a:solidFill>
-                              <a:schemeClr val="bg1">
-                                <a:lumMod val="85000"/>
-                              </a:schemeClr>
-                            </a:solidFill>
+                            <a:blipFill>
+                              <a:blip r:embed="rId9"/>
+                              <a:tile tx="0" ty="0" sx="100000" sy="100000" flip="none" algn="tl"/>
+                            </a:blipFill>
                             <a:ln>
                               <a:solidFill>
                                 <a:schemeClr val="tx1"/>
@@ -2800,11 +2779,10 @@
                             <a:prstGeom prst="rect">
                               <a:avLst/>
                             </a:prstGeom>
-                            <a:solidFill>
-                              <a:schemeClr val="bg1">
-                                <a:lumMod val="85000"/>
-                              </a:schemeClr>
-                            </a:solidFill>
+                            <a:blipFill>
+                              <a:blip r:embed="rId9"/>
+                              <a:tile tx="0" ty="0" sx="100000" sy="100000" flip="none" algn="tl"/>
+                            </a:blipFill>
                             <a:ln>
                               <a:solidFill>
                                 <a:schemeClr val="tx1"/>
@@ -2845,11 +2823,10 @@
                             <a:prstGeom prst="rect">
                               <a:avLst/>
                             </a:prstGeom>
-                            <a:solidFill>
-                              <a:schemeClr val="bg1">
-                                <a:lumMod val="85000"/>
-                              </a:schemeClr>
-                            </a:solidFill>
+                            <a:blipFill>
+                              <a:blip r:embed="rId8"/>
+                              <a:tile tx="0" ty="0" sx="100000" sy="100000" flip="none" algn="tl"/>
+                            </a:blipFill>
                             <a:ln>
                               <a:solidFill>
                                 <a:schemeClr val="tx1"/>
@@ -2890,11 +2867,10 @@
                             <a:prstGeom prst="rect">
                               <a:avLst/>
                             </a:prstGeom>
-                            <a:solidFill>
-                              <a:schemeClr val="bg1">
-                                <a:lumMod val="85000"/>
-                              </a:schemeClr>
-                            </a:solidFill>
+                            <a:blipFill>
+                              <a:blip r:embed="rId8"/>
+                              <a:tile tx="0" ty="0" sx="100000" sy="100000" flip="none" algn="tl"/>
+                            </a:blipFill>
                             <a:ln>
                               <a:solidFill>
                                 <a:schemeClr val="tx1"/>
@@ -2935,11 +2911,10 @@
                             <a:prstGeom prst="rect">
                               <a:avLst/>
                             </a:prstGeom>
-                            <a:solidFill>
-                              <a:schemeClr val="bg1">
-                                <a:lumMod val="85000"/>
-                              </a:schemeClr>
-                            </a:solidFill>
+                            <a:blipFill>
+                              <a:blip r:embed="rId8"/>
+                              <a:tile tx="0" ty="0" sx="100000" sy="100000" flip="none" algn="tl"/>
+                            </a:blipFill>
                             <a:ln>
                               <a:solidFill>
                                 <a:schemeClr val="tx1"/>
@@ -2980,11 +2955,10 @@
                             <a:prstGeom prst="rect">
                               <a:avLst/>
                             </a:prstGeom>
-                            <a:solidFill>
-                              <a:schemeClr val="bg1">
-                                <a:lumMod val="85000"/>
-                              </a:schemeClr>
-                            </a:solidFill>
+                            <a:blipFill>
+                              <a:blip r:embed="rId8"/>
+                              <a:tile tx="0" ty="0" sx="100000" sy="100000" flip="none" algn="tl"/>
+                            </a:blipFill>
                             <a:ln>
                               <a:solidFill>
                                 <a:schemeClr val="tx1"/>
@@ -3025,11 +2999,10 @@
                             <a:prstGeom prst="rect">
                               <a:avLst/>
                             </a:prstGeom>
-                            <a:solidFill>
-                              <a:schemeClr val="bg1">
-                                <a:lumMod val="85000"/>
-                              </a:schemeClr>
-                            </a:solidFill>
+                            <a:blipFill>
+                              <a:blip r:embed="rId9"/>
+                              <a:tile tx="0" ty="0" sx="100000" sy="100000" flip="none" algn="tl"/>
+                            </a:blipFill>
                             <a:ln>
                               <a:solidFill>
                                 <a:schemeClr val="tx1"/>
@@ -3070,11 +3043,10 @@
                             <a:prstGeom prst="rect">
                               <a:avLst/>
                             </a:prstGeom>
-                            <a:solidFill>
-                              <a:schemeClr val="bg1">
-                                <a:lumMod val="85000"/>
-                              </a:schemeClr>
-                            </a:solidFill>
+                            <a:blipFill>
+                              <a:blip r:embed="rId9"/>
+                              <a:tile tx="0" ty="0" sx="100000" sy="100000" flip="none" algn="tl"/>
+                            </a:blipFill>
                             <a:ln>
                               <a:solidFill>
                                 <a:schemeClr val="tx1"/>
@@ -3115,11 +3087,10 @@
                             <a:prstGeom prst="rect">
                               <a:avLst/>
                             </a:prstGeom>
-                            <a:solidFill>
-                              <a:schemeClr val="bg1">
-                                <a:lumMod val="85000"/>
-                              </a:schemeClr>
-                            </a:solidFill>
+                            <a:blipFill>
+                              <a:blip r:embed="rId8"/>
+                              <a:tile tx="0" ty="0" sx="100000" sy="100000" flip="none" algn="tl"/>
+                            </a:blipFill>
                             <a:ln>
                               <a:solidFill>
                                 <a:schemeClr val="tx1"/>
@@ -3160,11 +3131,10 @@
                             <a:prstGeom prst="rect">
                               <a:avLst/>
                             </a:prstGeom>
-                            <a:solidFill>
-                              <a:schemeClr val="bg1">
-                                <a:lumMod val="85000"/>
-                              </a:schemeClr>
-                            </a:solidFill>
+                            <a:blipFill>
+                              <a:blip r:embed="rId9"/>
+                              <a:tile tx="0" ty="0" sx="100000" sy="100000" flip="none" algn="tl"/>
+                            </a:blipFill>
                             <a:ln>
                               <a:solidFill>
                                 <a:schemeClr val="tx1"/>
@@ -3205,11 +3175,10 @@
                             <a:prstGeom prst="rect">
                               <a:avLst/>
                             </a:prstGeom>
-                            <a:solidFill>
-                              <a:schemeClr val="bg1">
-                                <a:lumMod val="85000"/>
-                              </a:schemeClr>
-                            </a:solidFill>
+                            <a:blipFill>
+                              <a:blip r:embed="rId9"/>
+                              <a:tile tx="0" ty="0" sx="100000" sy="100000" flip="none" algn="tl"/>
+                            </a:blipFill>
                             <a:ln>
                               <a:solidFill>
                                 <a:schemeClr val="tx1"/>
@@ -3250,11 +3219,10 @@
                             <a:prstGeom prst="rect">
                               <a:avLst/>
                             </a:prstGeom>
-                            <a:solidFill>
-                              <a:schemeClr val="bg1">
-                                <a:lumMod val="85000"/>
-                              </a:schemeClr>
-                            </a:solidFill>
+                            <a:blipFill>
+                              <a:blip r:embed="rId9"/>
+                              <a:tile tx="0" ty="0" sx="100000" sy="100000" flip="none" algn="tl"/>
+                            </a:blipFill>
                             <a:ln>
                               <a:solidFill>
                                 <a:schemeClr val="tx1"/>
@@ -3295,9 +3263,10 @@
                             <a:prstGeom prst="rect">
                               <a:avLst/>
                             </a:prstGeom>
-                            <a:solidFill>
-                              <a:schemeClr val="bg1"/>
-                            </a:solidFill>
+                            <a:blipFill>
+                              <a:blip r:embed="rId8"/>
+                              <a:tile tx="0" ty="0" sx="100000" sy="100000" flip="none" algn="tl"/>
+                            </a:blipFill>
                             <a:ln>
                               <a:solidFill>
                                 <a:schemeClr val="tx1"/>
@@ -3338,11 +3307,10 @@
                             <a:prstGeom prst="rect">
                               <a:avLst/>
                             </a:prstGeom>
-                            <a:solidFill>
-                              <a:schemeClr val="bg1">
-                                <a:lumMod val="85000"/>
-                              </a:schemeClr>
-                            </a:solidFill>
+                            <a:blipFill>
+                              <a:blip r:embed="rId8"/>
+                              <a:tile tx="0" ty="0" sx="100000" sy="100000" flip="none" algn="tl"/>
+                            </a:blipFill>
                             <a:ln>
                               <a:solidFill>
                                 <a:schemeClr val="tx1"/>
@@ -3426,11 +3394,10 @@
                             <a:prstGeom prst="rect">
                               <a:avLst/>
                             </a:prstGeom>
-                            <a:solidFill>
-                              <a:schemeClr val="bg1">
-                                <a:lumMod val="85000"/>
-                              </a:schemeClr>
-                            </a:solidFill>
+                            <a:blipFill>
+                              <a:blip r:embed="rId9"/>
+                              <a:tile tx="0" ty="0" sx="100000" sy="100000" flip="none" algn="tl"/>
+                            </a:blipFill>
                             <a:ln>
                               <a:solidFill>
                                 <a:schemeClr val="tx1"/>
@@ -3471,11 +3438,10 @@
                             <a:prstGeom prst="rect">
                               <a:avLst/>
                             </a:prstGeom>
-                            <a:solidFill>
-                              <a:schemeClr val="bg1">
-                                <a:lumMod val="85000"/>
-                              </a:schemeClr>
-                            </a:solidFill>
+                            <a:blipFill>
+                              <a:blip r:embed="rId8"/>
+                              <a:tile tx="0" ty="0" sx="100000" sy="100000" flip="none" algn="tl"/>
+                            </a:blipFill>
                             <a:ln>
                               <a:solidFill>
                                 <a:schemeClr val="tx1"/>
@@ -3516,11 +3482,10 @@
                             <a:prstGeom prst="rect">
                               <a:avLst/>
                             </a:prstGeom>
-                            <a:solidFill>
-                              <a:schemeClr val="bg1">
-                                <a:lumMod val="85000"/>
-                              </a:schemeClr>
-                            </a:solidFill>
+                            <a:blipFill>
+                              <a:blip r:embed="rId9"/>
+                              <a:tile tx="0" ty="0" sx="100000" sy="100000" flip="none" algn="tl"/>
+                            </a:blipFill>
                             <a:ln>
                               <a:solidFill>
                                 <a:schemeClr val="tx1"/>
@@ -3561,11 +3526,10 @@
                             <a:prstGeom prst="rect">
                               <a:avLst/>
                             </a:prstGeom>
-                            <a:solidFill>
-                              <a:schemeClr val="bg1">
-                                <a:lumMod val="85000"/>
-                              </a:schemeClr>
-                            </a:solidFill>
+                            <a:blipFill>
+                              <a:blip r:embed="rId9"/>
+                              <a:tile tx="0" ty="0" sx="100000" sy="100000" flip="none" algn="tl"/>
+                            </a:blipFill>
                             <a:ln>
                               <a:solidFill>
                                 <a:schemeClr val="tx1"/>
@@ -3649,11 +3613,10 @@
                             <a:prstGeom prst="rect">
                               <a:avLst/>
                             </a:prstGeom>
-                            <a:solidFill>
-                              <a:schemeClr val="bg1">
-                                <a:lumMod val="85000"/>
-                              </a:schemeClr>
-                            </a:solidFill>
+                            <a:blipFill>
+                              <a:blip r:embed="rId8"/>
+                              <a:tile tx="0" ty="0" sx="100000" sy="100000" flip="none" algn="tl"/>
+                            </a:blipFill>
                             <a:ln>
                               <a:solidFill>
                                 <a:schemeClr val="tx1"/>
@@ -3694,11 +3657,10 @@
                             <a:prstGeom prst="rect">
                               <a:avLst/>
                             </a:prstGeom>
-                            <a:solidFill>
-                              <a:schemeClr val="bg1">
-                                <a:lumMod val="85000"/>
-                              </a:schemeClr>
-                            </a:solidFill>
+                            <a:blipFill>
+                              <a:blip r:embed="rId8"/>
+                              <a:tile tx="0" ty="0" sx="100000" sy="100000" flip="none" algn="tl"/>
+                            </a:blipFill>
                             <a:ln>
                               <a:solidFill>
                                 <a:schemeClr val="tx1"/>
@@ -3739,9 +3701,10 @@
                             <a:prstGeom prst="rect">
                               <a:avLst/>
                             </a:prstGeom>
-                            <a:solidFill>
-                              <a:schemeClr val="bg1"/>
-                            </a:solidFill>
+                            <a:blipFill>
+                              <a:blip r:embed="rId8"/>
+                              <a:tile tx="0" ty="0" sx="100000" sy="100000" flip="none" algn="tl"/>
+                            </a:blipFill>
                             <a:ln>
                               <a:solidFill>
                                 <a:schemeClr val="tx1"/>
@@ -3782,9 +3745,10 @@
                             <a:prstGeom prst="rect">
                               <a:avLst/>
                             </a:prstGeom>
-                            <a:solidFill>
-                              <a:schemeClr val="bg1"/>
-                            </a:solidFill>
+                            <a:blipFill>
+                              <a:blip r:embed="rId8"/>
+                              <a:tile tx="0" ty="0" sx="100000" sy="100000" flip="none" algn="tl"/>
+                            </a:blipFill>
                             <a:ln>
                               <a:solidFill>
                                 <a:schemeClr val="tx1"/>
@@ -3825,11 +3789,10 @@
                             <a:prstGeom prst="rect">
                               <a:avLst/>
                             </a:prstGeom>
-                            <a:solidFill>
-                              <a:schemeClr val="bg1">
-                                <a:lumMod val="85000"/>
-                              </a:schemeClr>
-                            </a:solidFill>
+                            <a:blipFill>
+                              <a:blip r:embed="rId8"/>
+                              <a:tile tx="0" ty="0" sx="100000" sy="100000" flip="none" algn="tl"/>
+                            </a:blipFill>
                             <a:ln>
                               <a:solidFill>
                                 <a:schemeClr val="tx1"/>
@@ -3870,11 +3833,10 @@
                             <a:prstGeom prst="rect">
                               <a:avLst/>
                             </a:prstGeom>
-                            <a:solidFill>
-                              <a:schemeClr val="bg1">
-                                <a:lumMod val="85000"/>
-                              </a:schemeClr>
-                            </a:solidFill>
+                            <a:blipFill>
+                              <a:blip r:embed="rId8"/>
+                              <a:tile tx="0" ty="0" sx="100000" sy="100000" flip="none" algn="tl"/>
+                            </a:blipFill>
                             <a:ln>
                               <a:solidFill>
                                 <a:schemeClr val="tx1"/>
@@ -3915,11 +3877,10 @@
                             <a:prstGeom prst="rect">
                               <a:avLst/>
                             </a:prstGeom>
-                            <a:solidFill>
-                              <a:schemeClr val="bg1">
-                                <a:lumMod val="85000"/>
-                              </a:schemeClr>
-                            </a:solidFill>
+                            <a:blipFill>
+                              <a:blip r:embed="rId8"/>
+                              <a:tile tx="0" ty="0" sx="100000" sy="100000" flip="none" algn="tl"/>
+                            </a:blipFill>
                             <a:ln>
                               <a:solidFill>
                                 <a:schemeClr val="tx1"/>
@@ -3960,11 +3921,10 @@
                             <a:prstGeom prst="rect">
                               <a:avLst/>
                             </a:prstGeom>
-                            <a:solidFill>
-                              <a:schemeClr val="bg1">
-                                <a:lumMod val="85000"/>
-                              </a:schemeClr>
-                            </a:solidFill>
+                            <a:blipFill>
+                              <a:blip r:embed="rId8"/>
+                              <a:tile tx="0" ty="0" sx="100000" sy="100000" flip="none" algn="tl"/>
+                            </a:blipFill>
                             <a:ln>
                               <a:solidFill>
                                 <a:schemeClr val="tx1"/>
@@ -4005,11 +3965,10 @@
                             <a:prstGeom prst="rect">
                               <a:avLst/>
                             </a:prstGeom>
-                            <a:solidFill>
-                              <a:schemeClr val="bg1">
-                                <a:lumMod val="85000"/>
-                              </a:schemeClr>
-                            </a:solidFill>
+                            <a:blipFill>
+                              <a:blip r:embed="rId8"/>
+                              <a:tile tx="0" ty="0" sx="100000" sy="100000" flip="none" algn="tl"/>
+                            </a:blipFill>
                             <a:ln>
                               <a:solidFill>
                                 <a:schemeClr val="tx1"/>
@@ -4050,11 +4009,10 @@
                             <a:prstGeom prst="rect">
                               <a:avLst/>
                             </a:prstGeom>
-                            <a:solidFill>
-                              <a:schemeClr val="bg1">
-                                <a:lumMod val="85000"/>
-                              </a:schemeClr>
-                            </a:solidFill>
+                            <a:blipFill>
+                              <a:blip r:embed="rId8"/>
+                              <a:tile tx="0" ty="0" sx="100000" sy="100000" flip="none" algn="tl"/>
+                            </a:blipFill>
                             <a:ln>
                               <a:solidFill>
                                 <a:schemeClr val="tx1"/>
@@ -4095,11 +4053,10 @@
                             <a:prstGeom prst="rect">
                               <a:avLst/>
                             </a:prstGeom>
-                            <a:solidFill>
-                              <a:schemeClr val="bg1">
-                                <a:lumMod val="85000"/>
-                              </a:schemeClr>
-                            </a:solidFill>
+                            <a:blipFill>
+                              <a:blip r:embed="rId8"/>
+                              <a:tile tx="0" ty="0" sx="100000" sy="100000" flip="none" algn="tl"/>
+                            </a:blipFill>
                             <a:ln>
                               <a:solidFill>
                                 <a:schemeClr val="tx1"/>
@@ -4140,9 +4097,10 @@
                             <a:prstGeom prst="rect">
                               <a:avLst/>
                             </a:prstGeom>
-                            <a:solidFill>
-                              <a:schemeClr val="bg1"/>
-                            </a:solidFill>
+                            <a:blipFill>
+                              <a:blip r:embed="rId8"/>
+                              <a:tile tx="0" ty="0" sx="100000" sy="100000" flip="none" algn="tl"/>
+                            </a:blipFill>
                             <a:ln>
                               <a:solidFill>
                                 <a:schemeClr val="tx1"/>
@@ -4183,9 +4141,10 @@
                             <a:prstGeom prst="rect">
                               <a:avLst/>
                             </a:prstGeom>
-                            <a:solidFill>
-                              <a:schemeClr val="bg1"/>
-                            </a:solidFill>
+                            <a:blipFill>
+                              <a:blip r:embed="rId8"/>
+                              <a:tile tx="0" ty="0" sx="100000" sy="100000" flip="none" algn="tl"/>
+                            </a:blipFill>
                             <a:ln>
                               <a:solidFill>
                                 <a:schemeClr val="tx1"/>
@@ -4226,11 +4185,10 @@
                             <a:prstGeom prst="rect">
                               <a:avLst/>
                             </a:prstGeom>
-                            <a:solidFill>
-                              <a:schemeClr val="bg1">
-                                <a:lumMod val="85000"/>
-                              </a:schemeClr>
-                            </a:solidFill>
+                            <a:blipFill>
+                              <a:blip r:embed="rId8"/>
+                              <a:tile tx="0" ty="0" sx="100000" sy="100000" flip="none" algn="tl"/>
+                            </a:blipFill>
                             <a:ln>
                               <a:solidFill>
                                 <a:schemeClr val="tx1"/>
@@ -4271,11 +4229,10 @@
                             <a:prstGeom prst="rect">
                               <a:avLst/>
                             </a:prstGeom>
-                            <a:solidFill>
-                              <a:schemeClr val="bg1">
-                                <a:lumMod val="85000"/>
-                              </a:schemeClr>
-                            </a:solidFill>
+                            <a:blipFill>
+                              <a:blip r:embed="rId8"/>
+                              <a:tile tx="0" ty="0" sx="100000" sy="100000" flip="none" algn="tl"/>
+                            </a:blipFill>
                             <a:ln>
                               <a:solidFill>
                                 <a:schemeClr val="tx1"/>
@@ -4316,11 +4273,10 @@
                             <a:prstGeom prst="rect">
                               <a:avLst/>
                             </a:prstGeom>
-                            <a:solidFill>
-                              <a:schemeClr val="bg1">
-                                <a:lumMod val="85000"/>
-                              </a:schemeClr>
-                            </a:solidFill>
+                            <a:blipFill>
+                              <a:blip r:embed="rId8"/>
+                              <a:tile tx="0" ty="0" sx="100000" sy="100000" flip="none" algn="tl"/>
+                            </a:blipFill>
                             <a:ln>
                               <a:solidFill>
                                 <a:schemeClr val="tx1"/>
@@ -4915,7 +4871,7 @@
           </mc:Choice>
           <mc:Fallback>
             <w:pict>
-              <v:group w14:anchorId="0F6AA5CD" id="Zone de dessin 1" o:spid="_x0000_s1026" editas="canvas" style="width:284.7pt;height:230.05pt;mso-position-horizontal-relative:char;mso-position-vertical-relative:line" coordsize="36156,29210" o:gfxdata="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">
+              <v:group w14:anchorId="4CB22E11" id="Zone de dessin 1" o:spid="_x0000_s1026" editas="canvas" style="width:284.7pt;height:230.05pt;mso-position-horizontal-relative:char;mso-position-vertical-relative:line" coordsize="36156,29210" o:gfxdata="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">
                 <v:shapetype id="_x0000_t75" coordsize="21600,21600" o:spt="75" o:preferrelative="t" path="m@4@5l@4@11@9@11@9@5xe" filled="f" stroked="f">
                   <v:stroke joinstyle="miter"/>
                   <v:formulas>
@@ -5012,70 +4968,190 @@
                   </v:oval>
                 </v:group>
                 <v:group id="Groupe 678" o:spid="_x0000_s1055" style="position:absolute;left:1927;top:1814;width:25603;height:25534" coordorigin="13387,4201" coordsize="25603,25534" o:gfxdata="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">
-                  <v:rect id="Rectangle 4" o:spid="_x0000_s1056" style="position:absolute;left:16587;top:4201;width:3201;height:3200;visibility:visible;mso-wrap-style:square;v-text-anchor:middle" o:gfxdata="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" fillcolor="#d8d8d8 [2732]" strokecolor="black [3213]" strokeweight="1pt"/>
-                  <v:rect id="Rectangle 5" o:spid="_x0000_s1057" style="position:absolute;left:19788;top:4201;width:3200;height:3200;visibility:visible;mso-wrap-style:square;v-text-anchor:middle" o:gfxdata="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" fillcolor="#d8d8d8 [2732]" strokecolor="black [3213]" strokeweight="1pt"/>
-                  <v:rect id="Rectangle 6" o:spid="_x0000_s1058" style="position:absolute;left:22988;top:4201;width:3201;height:3200;visibility:visible;mso-wrap-style:square;v-text-anchor:middle" o:gfxdata="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" fillcolor="white [3212]" strokecolor="black [3213]" strokeweight="1pt"/>
-                  <v:rect id="Rectangle 7" o:spid="_x0000_s1059" style="position:absolute;left:26189;top:4201;width:3200;height:3200;visibility:visible;mso-wrap-style:square;v-text-anchor:middle" o:gfxdata="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" fillcolor="white [3212]" strokecolor="black [3213]" strokeweight="1pt"/>
-                  <v:rect id="Rectangle 8" o:spid="_x0000_s1060" style="position:absolute;left:29389;top:4202;width:3200;height:3200;visibility:visible;mso-wrap-style:square;v-text-anchor:middle" o:gfxdata="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" fillcolor="#d8d8d8 [2732]" strokecolor="black [3213]" strokeweight="1pt"/>
-                  <v:rect id="Rectangle 9" o:spid="_x0000_s1061" style="position:absolute;left:32589;top:4202;width:3201;height:3200;visibility:visible;mso-wrap-style:square;v-text-anchor:middle" o:gfxdata="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" fillcolor="#d8d8d8 [2732]" strokecolor="black [3213]" strokeweight="1pt"/>
+                  <v:rect id="Rectangle 4" o:spid="_x0000_s1056" style="position:absolute;left:16587;top:4201;width:3201;height:3200;visibility:visible;mso-wrap-style:square;v-text-anchor:middle" o:gfxdata="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" strokecolor="black [3213]" strokeweight="1pt">
+                    <v:fill r:id="rId10" o:title="" recolor="t" rotate="t" type="tile"/>
+                  </v:rect>
+                  <v:rect id="Rectangle 5" o:spid="_x0000_s1057" style="position:absolute;left:19788;top:4201;width:3200;height:3200;visibility:visible;mso-wrap-style:square;v-text-anchor:middle" o:gfxdata="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" strokecolor="black [3213]" strokeweight="1pt">
+                    <v:fill r:id="rId10" o:title="" recolor="t" rotate="t" type="tile"/>
+                  </v:rect>
+                  <v:rect id="Rectangle 6" o:spid="_x0000_s1058" style="position:absolute;left:22988;top:4201;width:3201;height:3200;visibility:visible;mso-wrap-style:square;v-text-anchor:middle" o:gfxdata="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" strokecolor="black [3213]" strokeweight="1pt">
+                    <v:fill r:id="rId10" o:title="" recolor="t" rotate="t" type="tile"/>
+                  </v:rect>
+                  <v:rect id="Rectangle 7" o:spid="_x0000_s1059" style="position:absolute;left:26189;top:4201;width:3200;height:3200;visibility:visible;mso-wrap-style:square;v-text-anchor:middle" o:gfxdata="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" strokecolor="black [3213]" strokeweight="1pt">
+                    <v:fill r:id="rId10" o:title="" recolor="t" rotate="t" type="tile"/>
+                  </v:rect>
+                  <v:rect id="Rectangle 8" o:spid="_x0000_s1060" style="position:absolute;left:29389;top:4202;width:3200;height:3200;visibility:visible;mso-wrap-style:square;v-text-anchor:middle" o:gfxdata="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" strokecolor="black [3213]" strokeweight="1pt">
+                    <v:fill r:id="rId10" o:title="" recolor="t" rotate="t" type="tile"/>
+                  </v:rect>
+                  <v:rect id="Rectangle 9" o:spid="_x0000_s1061" style="position:absolute;left:32589;top:4202;width:3201;height:3200;visibility:visible;mso-wrap-style:square;v-text-anchor:middle" o:gfxdata="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" strokecolor="black [3213]" strokeweight="1pt">
+                    <v:fill r:id="rId10" o:title="" recolor="t" rotate="t" type="tile"/>
+                  </v:rect>
                   <v:rect id="Rectangle 10" o:spid="_x0000_s1062" style="position:absolute;left:16587;top:7401;width:3201;height:3200;visibility:visible;mso-wrap-style:square;v-text-anchor:middle" o:gfxdata="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" fillcolor="#8eaadb [1940]" strokecolor="black [3213]" strokeweight="1pt"/>
-                  <v:rect id="Rectangle 11" o:spid="_x0000_s1063" style="position:absolute;left:19788;top:7401;width:3200;height:3200;visibility:visible;mso-wrap-style:square;v-text-anchor:middle" o:gfxdata="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" fillcolor="#d8d8d8 [2732]" strokecolor="black [3213]" strokeweight="1pt"/>
-                  <v:rect id="Rectangle 12" o:spid="_x0000_s1064" style="position:absolute;left:22988;top:7401;width:3201;height:3200;visibility:visible;mso-wrap-style:square;v-text-anchor:middle" o:gfxdata="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" fillcolor="#d8d8d8 [2732]" strokecolor="black [3213]" strokeweight="1pt"/>
-                  <v:rect id="Rectangle 13" o:spid="_x0000_s1065" style="position:absolute;left:26189;top:7401;width:3200;height:3200;visibility:visible;mso-wrap-style:square;v-text-anchor:middle" o:gfxdata="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" fillcolor="#d8d8d8 [2732]" strokecolor="black [3213]" strokeweight="1pt"/>
-                  <v:rect id="Rectangle 14" o:spid="_x0000_s1066" style="position:absolute;left:29389;top:7401;width:3200;height:3200;visibility:visible;mso-wrap-style:square;v-text-anchor:middle" o:gfxdata="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" fillcolor="#d8d8d8 [2732]" strokecolor="black [3213]" strokeweight="1pt"/>
+                  <v:rect id="Rectangle 11" o:spid="_x0000_s1063" style="position:absolute;left:19788;top:7401;width:3200;height:3200;visibility:visible;mso-wrap-style:square;v-text-anchor:middle" o:gfxdata="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" strokecolor="black [3213]" strokeweight="1pt">
+                    <v:fill r:id="rId11" o:title="" recolor="t" rotate="t" type="tile"/>
+                  </v:rect>
+                  <v:rect id="Rectangle 12" o:spid="_x0000_s1064" style="position:absolute;left:22988;top:7401;width:3201;height:3200;visibility:visible;mso-wrap-style:square;v-text-anchor:middle" o:gfxdata="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" strokecolor="black [3213]" strokeweight="1pt">
+                    <v:fill r:id="rId11" o:title="" recolor="t" rotate="t" type="tile"/>
+                  </v:rect>
+                  <v:rect id="Rectangle 13" o:spid="_x0000_s1065" style="position:absolute;left:26189;top:7401;width:3200;height:3200;visibility:visible;mso-wrap-style:square;v-text-anchor:middle" o:gfxdata="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" strokecolor="black [3213]" strokeweight="1pt">
+                    <v:fill r:id="rId10" o:title="" recolor="t" rotate="t" type="tile"/>
+                  </v:rect>
+                  <v:rect id="Rectangle 14" o:spid="_x0000_s1066" style="position:absolute;left:29389;top:7401;width:3200;height:3200;visibility:visible;mso-wrap-style:square;v-text-anchor:middle" o:gfxdata="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" strokecolor="black [3213]" strokeweight="1pt">
+                    <v:fill r:id="rId11" o:title="" recolor="t" rotate="t" type="tile"/>
+                  </v:rect>
                   <v:rect id="Rectangle 15" o:spid="_x0000_s1067" style="position:absolute;left:32589;top:7401;width:3201;height:3200;visibility:visible;mso-wrap-style:square;v-text-anchor:middle" o:gfxdata="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" fillcolor="red" strokecolor="black [3213]" strokeweight="1pt"/>
-                  <v:rect id="Rectangle 16" o:spid="_x0000_s1068" style="position:absolute;left:13387;top:4202;width:3200;height:3200;visibility:visible;mso-wrap-style:square;v-text-anchor:middle" o:gfxdata="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" fillcolor="#d8d8d8 [2732]" strokecolor="black [3213]" strokeweight="1pt"/>
-                  <v:rect id="Rectangle 17" o:spid="_x0000_s1069" style="position:absolute;left:13387;top:7402;width:3200;height:3201;visibility:visible;mso-wrap-style:square;v-text-anchor:middle" o:gfxdata="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" fillcolor="#d8d8d8 [2732]" strokecolor="black [3213]" strokeweight="1pt"/>
-                  <v:rect id="Rectangle 18" o:spid="_x0000_s1070" style="position:absolute;left:16587;top:10574;width:3201;height:3200;visibility:visible;mso-wrap-style:square;v-text-anchor:middle" o:gfxdata="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" fillcolor="#d8d8d8 [2732]" strokecolor="black [3213]" strokeweight="1pt"/>
-                  <v:rect id="Rectangle 19" o:spid="_x0000_s1071" style="position:absolute;left:19788;top:10574;width:3200;height:3200;visibility:visible;mso-wrap-style:square;v-text-anchor:middle" o:gfxdata="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" fillcolor="#d8d8d8 [2732]" strokecolor="black [3213]" strokeweight="1pt"/>
-                  <v:rect id="Rectangle 20" o:spid="_x0000_s1072" style="position:absolute;left:22988;top:10574;width:3201;height:3200;visibility:visible;mso-wrap-style:square;v-text-anchor:middle" o:gfxdata="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" fillcolor="#d8d8d8 [2732]" strokecolor="black [3213]" strokeweight="1pt"/>
-                  <v:rect id="Rectangle 21" o:spid="_x0000_s1073" style="position:absolute;left:26189;top:10574;width:3200;height:3200;visibility:visible;mso-wrap-style:square;v-text-anchor:middle" o:gfxdata="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" fillcolor="#d8d8d8 [2732]" strokecolor="black [3213]" strokeweight="1pt"/>
-                  <v:rect id="Rectangle 22" o:spid="_x0000_s1074" style="position:absolute;left:29389;top:10574;width:3200;height:3200;visibility:visible;mso-wrap-style:square;v-text-anchor:middle" o:gfxdata="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" fillcolor="#d8d8d8 [2732]" strokecolor="black [3213]" strokeweight="1pt"/>
-                  <v:rect id="Rectangle 23" o:spid="_x0000_s1075" style="position:absolute;left:32589;top:10574;width:3201;height:3200;visibility:visible;mso-wrap-style:square;v-text-anchor:middle" o:gfxdata="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" fillcolor="#d8d8d8 [2732]" strokecolor="black [3213]" strokeweight="1pt"/>
-                  <v:rect id="Rectangle 24" o:spid="_x0000_s1076" style="position:absolute;left:16587;top:13774;width:3201;height:3201;visibility:visible;mso-wrap-style:square;v-text-anchor:middle" o:gfxdata="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" fillcolor="#d8d8d8 [2732]" strokecolor="black [3213]" strokeweight="1pt"/>
-                  <v:rect id="Rectangle 25" o:spid="_x0000_s1077" style="position:absolute;left:19788;top:13774;width:3200;height:3201;visibility:visible;mso-wrap-style:square;v-text-anchor:middle" o:gfxdata="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" fillcolor="#d8d8d8 [2732]" strokecolor="black [3213]" strokeweight="1pt"/>
-                  <v:rect id="Rectangle 26" o:spid="_x0000_s1078" style="position:absolute;left:22988;top:13774;width:3201;height:3201;visibility:visible;mso-wrap-style:square;v-text-anchor:middle" o:gfxdata="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" fillcolor="#d8d8d8 [2732]" strokecolor="black [3213]" strokeweight="1pt"/>
-                  <v:rect id="Rectangle 27" o:spid="_x0000_s1079" style="position:absolute;left:26189;top:13774;width:3200;height:3201;visibility:visible;mso-wrap-style:square;v-text-anchor:middle" o:gfxdata="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" fillcolor="#d8d8d8 [2732]" strokecolor="black [3213]" strokeweight="1pt"/>
-                  <v:rect id="Rectangle 28" o:spid="_x0000_s1080" style="position:absolute;left:29389;top:13774;width:3200;height:3201;visibility:visible;mso-wrap-style:square;v-text-anchor:middle" o:gfxdata="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" fillcolor="#d8d8d8 [2732]" strokecolor="black [3213]" strokeweight="1pt"/>
-                  <v:rect id="Rectangle 29" o:spid="_x0000_s1081" style="position:absolute;left:32589;top:13774;width:3201;height:3201;visibility:visible;mso-wrap-style:square;v-text-anchor:middle" o:gfxdata="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" fillcolor="#d8d8d8 [2732]" strokecolor="black [3213]" strokeweight="1pt"/>
-                  <v:rect id="Rectangle 30" o:spid="_x0000_s1082" style="position:absolute;left:13387;top:10574;width:3200;height:3200;visibility:visible;mso-wrap-style:square;v-text-anchor:middle" o:gfxdata="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" fillcolor="#d8d8d8 [2732]" strokecolor="black [3213]" strokeweight="1pt"/>
-                  <v:rect id="Rectangle 31" o:spid="_x0000_s1083" style="position:absolute;left:13387;top:13774;width:3200;height:3201;visibility:visible;mso-wrap-style:square;v-text-anchor:middle" o:gfxdata="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" fillcolor="white [3212]" strokecolor="black [3213]" strokeweight="1pt"/>
-                  <v:rect id="Rectangle 32" o:spid="_x0000_s1084" style="position:absolute;left:16587;top:16957;width:3201;height:3201;visibility:visible;mso-wrap-style:square;v-text-anchor:middle" o:gfxdata="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" fillcolor="#d8d8d8 [2732]" strokecolor="black [3213]" strokeweight="1pt"/>
-                  <v:rect id="Rectangle 33" o:spid="_x0000_s1085" style="position:absolute;left:19788;top:16957;width:3200;height:3201;visibility:visible;mso-wrap-style:square;v-text-anchor:middle" o:gfxdata="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" fillcolor="#d8d8d8 [2732]" strokecolor="black [3213]" strokeweight="1pt"/>
-                  <v:rect id="Rectangle 34" o:spid="_x0000_s1086" style="position:absolute;left:22988;top:16957;width:3201;height:3201;visibility:visible;mso-wrap-style:square;v-text-anchor:middle" o:gfxdata="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" fillcolor="#d8d8d8 [2732]" strokecolor="black [3213]" strokeweight="1pt"/>
-                  <v:rect id="Rectangle 35" o:spid="_x0000_s1087" style="position:absolute;left:26189;top:16957;width:3200;height:3201;visibility:visible;mso-wrap-style:square;v-text-anchor:middle" o:gfxdata="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" fillcolor="#d8d8d8 [2732]" strokecolor="black [3213]" strokeweight="1pt"/>
-                  <v:rect id="Rectangle 36" o:spid="_x0000_s1088" style="position:absolute;left:29389;top:16957;width:3200;height:3201;visibility:visible;mso-wrap-style:square;v-text-anchor:middle" o:gfxdata="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" fillcolor="#d8d8d8 [2732]" strokecolor="black [3213]" strokeweight="1pt"/>
-                  <v:rect id="Rectangle 37" o:spid="_x0000_s1089" style="position:absolute;left:32589;top:16957;width:3201;height:3201;visibility:visible;mso-wrap-style:square;v-text-anchor:middle" o:gfxdata="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" fillcolor="#d8d8d8 [2732]" strokecolor="black [3213]" strokeweight="1pt"/>
-                  <v:rect id="Rectangle 38" o:spid="_x0000_s1090" style="position:absolute;left:16587;top:20158;width:3201;height:3200;visibility:visible;mso-wrap-style:square;v-text-anchor:middle" o:gfxdata="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" fillcolor="#d8d8d8 [2732]" strokecolor="black [3213]" strokeweight="1pt"/>
-                  <v:rect id="Rectangle 39" o:spid="_x0000_s1091" style="position:absolute;left:19788;top:20158;width:3200;height:3200;visibility:visible;mso-wrap-style:square;v-text-anchor:middle" o:gfxdata="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" fillcolor="#d8d8d8 [2732]" strokecolor="black [3213]" strokeweight="1pt"/>
-                  <v:rect id="Rectangle 40" o:spid="_x0000_s1092" style="position:absolute;left:22988;top:20158;width:3201;height:3200;visibility:visible;mso-wrap-style:square;v-text-anchor:middle" o:gfxdata="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" fillcolor="#d8d8d8 [2732]" strokecolor="black [3213]" strokeweight="1pt"/>
-                  <v:rect id="Rectangle 41" o:spid="_x0000_s1093" style="position:absolute;left:26189;top:20158;width:3200;height:3200;visibility:visible;mso-wrap-style:square;v-text-anchor:middle" o:gfxdata="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" fillcolor="#d8d8d8 [2732]" strokecolor="black [3213]" strokeweight="1pt"/>
-                  <v:rect id="Rectangle 42" o:spid="_x0000_s1094" style="position:absolute;left:29389;top:20158;width:3200;height:3200;visibility:visible;mso-wrap-style:square;v-text-anchor:middle" o:gfxdata="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" fillcolor="#d8d8d8 [2732]" strokecolor="black [3213]" strokeweight="1pt"/>
-                  <v:rect id="Rectangle 43" o:spid="_x0000_s1095" style="position:absolute;left:32589;top:20158;width:3201;height:3200;visibility:visible;mso-wrap-style:square;v-text-anchor:middle" o:gfxdata="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" fillcolor="#d8d8d8 [2732]" strokecolor="black [3213]" strokeweight="1pt"/>
-                  <v:rect id="Rectangle 44" o:spid="_x0000_s1096" style="position:absolute;left:13387;top:16957;width:3200;height:3201;visibility:visible;mso-wrap-style:square;v-text-anchor:middle" o:gfxdata="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" fillcolor="white [3212]" strokecolor="black [3213]" strokeweight="1pt"/>
-                  <v:rect id="Rectangle 45" o:spid="_x0000_s1097" style="position:absolute;left:13387;top:20158;width:3200;height:3200;visibility:visible;mso-wrap-style:square;v-text-anchor:middle" o:gfxdata="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" fillcolor="#d8d8d8 [2732]" strokecolor="black [3213]" strokeweight="1pt"/>
+                  <v:rect id="Rectangle 16" o:spid="_x0000_s1068" style="position:absolute;left:13387;top:4202;width:3200;height:3200;visibility:visible;mso-wrap-style:square;v-text-anchor:middle" o:gfxdata="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" strokecolor="black [3213]" strokeweight="1pt">
+                    <v:fill r:id="rId10" o:title="" recolor="t" rotate="t" type="tile"/>
+                  </v:rect>
+                  <v:rect id="Rectangle 17" o:spid="_x0000_s1069" style="position:absolute;left:13387;top:7402;width:3200;height:3201;visibility:visible;mso-wrap-style:square;v-text-anchor:middle" o:gfxdata="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" strokecolor="black [3213]" strokeweight="1pt">
+                    <v:fill r:id="rId10" o:title="" recolor="t" rotate="t" type="tile"/>
+                  </v:rect>
+                  <v:rect id="Rectangle 18" o:spid="_x0000_s1070" style="position:absolute;left:16587;top:10574;width:3201;height:3200;visibility:visible;mso-wrap-style:square;v-text-anchor:middle" o:gfxdata="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" strokecolor="black [3213]" strokeweight="1pt">
+                    <v:fill r:id="rId11" o:title="" recolor="t" rotate="t" type="tile"/>
+                  </v:rect>
+                  <v:rect id="Rectangle 19" o:spid="_x0000_s1071" style="position:absolute;left:19788;top:10574;width:3200;height:3200;visibility:visible;mso-wrap-style:square;v-text-anchor:middle" o:gfxdata="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" strokecolor="black [3213]" strokeweight="1pt">
+                    <v:fill r:id="rId11" o:title="" recolor="t" rotate="t" type="tile"/>
+                  </v:rect>
+                  <v:rect id="Rectangle 20" o:spid="_x0000_s1072" style="position:absolute;left:22988;top:10574;width:3201;height:3200;visibility:visible;mso-wrap-style:square;v-text-anchor:middle" o:gfxdata="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" strokecolor="black [3213]" strokeweight="1pt">
+                    <v:fill r:id="rId11" o:title="" recolor="t" rotate="t" type="tile"/>
+                  </v:rect>
+                  <v:rect id="Rectangle 21" o:spid="_x0000_s1073" style="position:absolute;left:26189;top:10574;width:3200;height:3200;visibility:visible;mso-wrap-style:square;v-text-anchor:middle" o:gfxdata="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" strokecolor="black [3213]" strokeweight="1pt">
+                    <v:fill r:id="rId10" o:title="" recolor="t" rotate="t" type="tile"/>
+                  </v:rect>
+                  <v:rect id="Rectangle 22" o:spid="_x0000_s1074" style="position:absolute;left:29389;top:10574;width:3200;height:3200;visibility:visible;mso-wrap-style:square;v-text-anchor:middle" o:gfxdata="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" strokecolor="black [3213]" strokeweight="1pt">
+                    <v:fill r:id="rId11" o:title="" recolor="t" rotate="t" type="tile"/>
+                  </v:rect>
+                  <v:rect id="Rectangle 23" o:spid="_x0000_s1075" style="position:absolute;left:32589;top:10574;width:3201;height:3200;visibility:visible;mso-wrap-style:square;v-text-anchor:middle" o:gfxdata="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" strokecolor="black [3213]" strokeweight="1pt">
+                    <v:fill r:id="rId11" o:title="" recolor="t" rotate="t" type="tile"/>
+                  </v:rect>
+                  <v:rect id="Rectangle 24" o:spid="_x0000_s1076" style="position:absolute;left:16587;top:13774;width:3201;height:3201;visibility:visible;mso-wrap-style:square;v-text-anchor:middle" o:gfxdata="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" strokecolor="black [3213]" strokeweight="1pt">
+                    <v:fill r:id="rId10" o:title="" recolor="t" rotate="t" type="tile"/>
+                  </v:rect>
+                  <v:rect id="Rectangle 25" o:spid="_x0000_s1077" style="position:absolute;left:19788;top:13774;width:3200;height:3201;visibility:visible;mso-wrap-style:square;v-text-anchor:middle" o:gfxdata="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" strokecolor="black [3213]" strokeweight="1pt">
+                    <v:fill r:id="rId10" o:title="" recolor="t" rotate="t" type="tile"/>
+                  </v:rect>
+                  <v:rect id="Rectangle 26" o:spid="_x0000_s1078" style="position:absolute;left:22988;top:13774;width:3201;height:3201;visibility:visible;mso-wrap-style:square;v-text-anchor:middle" o:gfxdata="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" strokecolor="black [3213]" strokeweight="1pt">
+                    <v:fill r:id="rId10" o:title="" recolor="t" rotate="t" type="tile"/>
+                  </v:rect>
+                  <v:rect id="Rectangle 27" o:spid="_x0000_s1079" style="position:absolute;left:26189;top:13774;width:3200;height:3201;visibility:visible;mso-wrap-style:square;v-text-anchor:middle" o:gfxdata="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" strokecolor="black [3213]" strokeweight="1pt">
+                    <v:fill r:id="rId10" o:title="" recolor="t" rotate="t" type="tile"/>
+                  </v:rect>
+                  <v:rect id="Rectangle 28" o:spid="_x0000_s1080" style="position:absolute;left:29389;top:13774;width:3200;height:3201;visibility:visible;mso-wrap-style:square;v-text-anchor:middle" o:gfxdata="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" strokecolor="black [3213]" strokeweight="1pt">
+                    <v:fill r:id="rId11" o:title="" recolor="t" rotate="t" type="tile"/>
+                  </v:rect>
+                  <v:rect id="Rectangle 29" o:spid="_x0000_s1081" style="position:absolute;left:32589;top:13774;width:3201;height:3201;visibility:visible;mso-wrap-style:square;v-text-anchor:middle" o:gfxdata="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" strokecolor="black [3213]" strokeweight="1pt">
+                    <v:fill r:id="rId11" o:title="" recolor="t" rotate="t" type="tile"/>
+                  </v:rect>
+                  <v:rect id="Rectangle 30" o:spid="_x0000_s1082" style="position:absolute;left:13387;top:10574;width:3200;height:3200;visibility:visible;mso-wrap-style:square;v-text-anchor:middle" o:gfxdata="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" strokecolor="black [3213]" strokeweight="1pt">
+                    <v:fill r:id="rId10" o:title="" recolor="t" rotate="t" type="tile"/>
+                  </v:rect>
+                  <v:rect id="Rectangle 31" o:spid="_x0000_s1083" style="position:absolute;left:13387;top:13774;width:3200;height:3201;visibility:visible;mso-wrap-style:square;v-text-anchor:middle" o:gfxdata="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" strokecolor="black [3213]" strokeweight="1pt">
+                    <v:fill r:id="rId10" o:title="" recolor="t" rotate="t" type="tile"/>
+                  </v:rect>
+                  <v:rect id="Rectangle 32" o:spid="_x0000_s1084" style="position:absolute;left:16587;top:16957;width:3201;height:3201;visibility:visible;mso-wrap-style:square;v-text-anchor:middle" o:gfxdata="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" strokecolor="black [3213]" strokeweight="1pt">
+                    <v:fill r:id="rId11" o:title="" recolor="t" rotate="t" type="tile"/>
+                  </v:rect>
+                  <v:rect id="Rectangle 33" o:spid="_x0000_s1085" style="position:absolute;left:19788;top:16957;width:3200;height:3201;visibility:visible;mso-wrap-style:square;v-text-anchor:middle" o:gfxdata="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" strokecolor="black [3213]" strokeweight="1pt">
+                    <v:fill r:id="rId11" o:title="" recolor="t" rotate="t" type="tile"/>
+                  </v:rect>
+                  <v:rect id="Rectangle 34" o:spid="_x0000_s1086" style="position:absolute;left:22988;top:16957;width:3201;height:3201;visibility:visible;mso-wrap-style:square;v-text-anchor:middle" o:gfxdata="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" strokecolor="black [3213]" strokeweight="1pt">
+                    <v:fill r:id="rId10" o:title="" recolor="t" rotate="t" type="tile"/>
+                  </v:rect>
+                  <v:rect id="Rectangle 35" o:spid="_x0000_s1087" style="position:absolute;left:26189;top:16957;width:3200;height:3201;visibility:visible;mso-wrap-style:square;v-text-anchor:middle" o:gfxdata="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" strokecolor="black [3213]" strokeweight="1pt">
+                    <v:fill r:id="rId10" o:title="" recolor="t" rotate="t" type="tile"/>
+                  </v:rect>
+                  <v:rect id="Rectangle 36" o:spid="_x0000_s1088" style="position:absolute;left:29389;top:16957;width:3200;height:3201;visibility:visible;mso-wrap-style:square;v-text-anchor:middle" o:gfxdata="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" strokecolor="black [3213]" strokeweight="1pt">
+                    <v:fill r:id="rId10" o:title="" recolor="t" rotate="t" type="tile"/>
+                  </v:rect>
+                  <v:rect id="Rectangle 37" o:spid="_x0000_s1089" style="position:absolute;left:32589;top:16957;width:3201;height:3201;visibility:visible;mso-wrap-style:square;v-text-anchor:middle" o:gfxdata="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" strokecolor="black [3213]" strokeweight="1pt">
+                    <v:fill r:id="rId10" o:title="" recolor="t" rotate="t" type="tile"/>
+                  </v:rect>
+                  <v:rect id="Rectangle 38" o:spid="_x0000_s1090" style="position:absolute;left:16587;top:20158;width:3201;height:3200;visibility:visible;mso-wrap-style:square;v-text-anchor:middle" o:gfxdata="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" strokecolor="black [3213]" strokeweight="1pt">
+                    <v:fill r:id="rId11" o:title="" recolor="t" rotate="t" type="tile"/>
+                  </v:rect>
+                  <v:rect id="Rectangle 39" o:spid="_x0000_s1091" style="position:absolute;left:19788;top:20158;width:3200;height:3200;visibility:visible;mso-wrap-style:square;v-text-anchor:middle" o:gfxdata="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" strokecolor="black [3213]" strokeweight="1pt">
+                    <v:fill r:id="rId11" o:title="" recolor="t" rotate="t" type="tile"/>
+                  </v:rect>
+                  <v:rect id="Rectangle 40" o:spid="_x0000_s1092" style="position:absolute;left:22988;top:20158;width:3201;height:3200;visibility:visible;mso-wrap-style:square;v-text-anchor:middle" o:gfxdata="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" strokecolor="black [3213]" strokeweight="1pt">
+                    <v:fill r:id="rId10" o:title="" recolor="t" rotate="t" type="tile"/>
+                  </v:rect>
+                  <v:rect id="Rectangle 41" o:spid="_x0000_s1093" style="position:absolute;left:26189;top:20158;width:3200;height:3200;visibility:visible;mso-wrap-style:square;v-text-anchor:middle" o:gfxdata="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" strokecolor="black [3213]" strokeweight="1pt">
+                    <v:fill r:id="rId11" o:title="" recolor="t" rotate="t" type="tile"/>
+                  </v:rect>
+                  <v:rect id="Rectangle 42" o:spid="_x0000_s1094" style="position:absolute;left:29389;top:20158;width:3200;height:3200;visibility:visible;mso-wrap-style:square;v-text-anchor:middle" o:gfxdata="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" strokecolor="black [3213]" strokeweight="1pt">
+                    <v:fill r:id="rId11" o:title="" recolor="t" rotate="t" type="tile"/>
+                  </v:rect>
+                  <v:rect id="Rectangle 43" o:spid="_x0000_s1095" style="position:absolute;left:32589;top:20158;width:3201;height:3200;visibility:visible;mso-wrap-style:square;v-text-anchor:middle" o:gfxdata="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" strokecolor="black [3213]" strokeweight="1pt">
+                    <v:fill r:id="rId11" o:title="" recolor="t" rotate="t" type="tile"/>
+                  </v:rect>
+                  <v:rect id="Rectangle 44" o:spid="_x0000_s1096" style="position:absolute;left:13387;top:16957;width:3200;height:3201;visibility:visible;mso-wrap-style:square;v-text-anchor:middle" o:gfxdata="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" strokecolor="black [3213]" strokeweight="1pt">
+                    <v:fill r:id="rId10" o:title="" recolor="t" rotate="t" type="tile"/>
+                  </v:rect>
+                  <v:rect id="Rectangle 45" o:spid="_x0000_s1097" style="position:absolute;left:13387;top:20158;width:3200;height:3200;visibility:visible;mso-wrap-style:square;v-text-anchor:middle" o:gfxdata="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" strokecolor="black [3213]" strokeweight="1pt">
+                    <v:fill r:id="rId10" o:title="" recolor="t" rotate="t" type="tile"/>
+                  </v:rect>
                   <v:rect id="Rectangle 46" o:spid="_x0000_s1098" style="position:absolute;left:16587;top:23333;width:3201;height:3200;visibility:visible;mso-wrap-style:square;v-text-anchor:middle" o:gfxdata="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" fillcolor="#92d050" strokecolor="black [3213]" strokeweight="1pt"/>
-                  <v:rect id="Rectangle 47" o:spid="_x0000_s1099" style="position:absolute;left:19788;top:23333;width:3200;height:3200;visibility:visible;mso-wrap-style:square;v-text-anchor:middle" o:gfxdata="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" fillcolor="#d8d8d8 [2732]" strokecolor="black [3213]" strokeweight="1pt"/>
-                  <v:rect id="Rectangle 48" o:spid="_x0000_s1100" style="position:absolute;left:22988;top:23333;width:3201;height:3200;visibility:visible;mso-wrap-style:square;v-text-anchor:middle" o:gfxdata="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" fillcolor="#d8d8d8 [2732]" strokecolor="black [3213]" strokeweight="1pt"/>
-                  <v:rect id="Rectangle 49" o:spid="_x0000_s1101" style="position:absolute;left:26189;top:23333;width:3200;height:3200;visibility:visible;mso-wrap-style:square;v-text-anchor:middle" o:gfxdata="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" fillcolor="#d8d8d8 [2732]" strokecolor="black [3213]" strokeweight="1pt"/>
-                  <v:rect id="Rectangle 50" o:spid="_x0000_s1102" style="position:absolute;left:29389;top:23333;width:3200;height:3200;visibility:visible;mso-wrap-style:square;v-text-anchor:middle" o:gfxdata="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" fillcolor="#d8d8d8 [2732]" strokecolor="black [3213]" strokeweight="1pt"/>
+                  <v:rect id="Rectangle 47" o:spid="_x0000_s1099" style="position:absolute;left:19788;top:23333;width:3200;height:3200;visibility:visible;mso-wrap-style:square;v-text-anchor:middle" o:gfxdata="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" strokecolor="black [3213]" strokeweight="1pt">
+                    <v:fill r:id="rId11" o:title="" recolor="t" rotate="t" type="tile"/>
+                  </v:rect>
+                  <v:rect id="Rectangle 48" o:spid="_x0000_s1100" style="position:absolute;left:22988;top:23333;width:3201;height:3200;visibility:visible;mso-wrap-style:square;v-text-anchor:middle" o:gfxdata="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" strokecolor="black [3213]" strokeweight="1pt">
+                    <v:fill r:id="rId10" o:title="" recolor="t" rotate="t" type="tile"/>
+                  </v:rect>
+                  <v:rect id="Rectangle 49" o:spid="_x0000_s1101" style="position:absolute;left:26189;top:23333;width:3200;height:3200;visibility:visible;mso-wrap-style:square;v-text-anchor:middle" o:gfxdata="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" strokecolor="black [3213]" strokeweight="1pt">
+                    <v:fill r:id="rId11" o:title="" recolor="t" rotate="t" type="tile"/>
+                  </v:rect>
+                  <v:rect id="Rectangle 50" o:spid="_x0000_s1102" style="position:absolute;left:29389;top:23333;width:3200;height:3200;visibility:visible;mso-wrap-style:square;v-text-anchor:middle" o:gfxdata="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" strokecolor="black [3213]" strokeweight="1pt">
+                    <v:fill r:id="rId11" o:title="" recolor="t" rotate="t" type="tile"/>
+                  </v:rect>
                   <v:rect id="Rectangle 51" o:spid="_x0000_s1103" style="position:absolute;left:32589;top:23333;width:3201;height:3200;visibility:visible;mso-wrap-style:square;v-text-anchor:middle" o:gfxdata="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" fillcolor="yellow" strokecolor="black [3213]" strokeweight="1pt"/>
-                  <v:rect id="Rectangle 52" o:spid="_x0000_s1104" style="position:absolute;left:16587;top:26533;width:3201;height:3200;visibility:visible;mso-wrap-style:square;v-text-anchor:middle" o:gfxdata="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" fillcolor="#d8d8d8 [2732]" strokecolor="black [3213]" strokeweight="1pt"/>
-                  <v:rect id="Rectangle 53" o:spid="_x0000_s1105" style="position:absolute;left:19788;top:26533;width:3200;height:3200;visibility:visible;mso-wrap-style:square;v-text-anchor:middle" o:gfxdata="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" fillcolor="#d8d8d8 [2732]" strokecolor="black [3213]" strokeweight="1pt"/>
-                  <v:rect id="Rectangle 54" o:spid="_x0000_s1106" style="position:absolute;left:22988;top:26533;width:3201;height:3200;visibility:visible;mso-wrap-style:square;v-text-anchor:middle" o:gfxdata="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" fillcolor="white [3212]" strokecolor="black [3213]" strokeweight="1pt"/>
-                  <v:rect id="Rectangle 55" o:spid="_x0000_s1107" style="position:absolute;left:26189;top:26533;width:3200;height:3200;visibility:visible;mso-wrap-style:square;v-text-anchor:middle" o:gfxdata="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" fillcolor="white [3212]" strokecolor="black [3213]" strokeweight="1pt"/>
-                  <v:rect id="Rectangle 56" o:spid="_x0000_s1108" style="position:absolute;left:29389;top:26533;width:3200;height:3200;visibility:visible;mso-wrap-style:square;v-text-anchor:middle" o:gfxdata="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" fillcolor="#d8d8d8 [2732]" strokecolor="black [3213]" strokeweight="1pt"/>
-                  <v:rect id="Rectangle 57" o:spid="_x0000_s1109" style="position:absolute;left:32589;top:26533;width:3201;height:3200;visibility:visible;mso-wrap-style:square;v-text-anchor:middle" o:gfxdata="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" fillcolor="#d8d8d8 [2732]" strokecolor="black [3213]" strokeweight="1pt"/>
-                  <v:rect id="Rectangle 58" o:spid="_x0000_s1110" style="position:absolute;left:13387;top:23333;width:3200;height:3200;visibility:visible;mso-wrap-style:square;v-text-anchor:middle" o:gfxdata="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" fillcolor="#d8d8d8 [2732]" strokecolor="black [3213]" strokeweight="1pt"/>
-                  <v:rect id="Rectangle 59" o:spid="_x0000_s1111" style="position:absolute;left:13387;top:26533;width:3200;height:3200;visibility:visible;mso-wrap-style:square;v-text-anchor:middle" o:gfxdata="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" fillcolor="#d8d8d8 [2732]" strokecolor="black [3213]" strokeweight="1pt"/>
-                  <v:rect id="Rectangle 61" o:spid="_x0000_s1112" style="position:absolute;left:35790;top:4202;width:3200;height:3200;visibility:visible;mso-wrap-style:square;v-text-anchor:middle" o:gfxdata="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" fillcolor="#d8d8d8 [2732]" strokecolor="black [3213]" strokeweight="1pt"/>
-                  <v:rect id="Rectangle 62" o:spid="_x0000_s1113" style="position:absolute;left:35790;top:7402;width:3200;height:3201;visibility:visible;mso-wrap-style:square;v-text-anchor:middle" o:gfxdata="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" fillcolor="#d8d8d8 [2732]" strokecolor="black [3213]" strokeweight="1pt"/>
-                  <v:rect id="Rectangle 63" o:spid="_x0000_s1114" style="position:absolute;left:35790;top:10571;width:3200;height:3200;visibility:visible;mso-wrap-style:square;v-text-anchor:middle" o:gfxdata="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" fillcolor="#d8d8d8 [2732]" strokecolor="black [3213]" strokeweight="1pt"/>
-                  <v:rect id="Rectangle 64" o:spid="_x0000_s1115" style="position:absolute;left:35790;top:13771;width:3200;height:3201;visibility:visible;mso-wrap-style:square;v-text-anchor:middle" o:gfxdata="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" fillcolor="white [3212]" strokecolor="black [3213]" strokeweight="1pt"/>
-                  <v:rect id="Rectangle 65" o:spid="_x0000_s1116" style="position:absolute;left:35790;top:16959;width:3200;height:3201;visibility:visible;mso-wrap-style:square;v-text-anchor:middle" o:gfxdata="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" fillcolor="white [3212]" strokecolor="black [3213]" strokeweight="1pt"/>
-                  <v:rect id="Rectangle 66" o:spid="_x0000_s1117" style="position:absolute;left:35790;top:20160;width:3200;height:3200;visibility:visible;mso-wrap-style:square;v-text-anchor:middle" o:gfxdata="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" fillcolor="#d8d8d8 [2732]" strokecolor="black [3213]" strokeweight="1pt"/>
-                  <v:rect id="Rectangle 67" o:spid="_x0000_s1118" style="position:absolute;left:35790;top:23335;width:3200;height:3200;visibility:visible;mso-wrap-style:square;v-text-anchor:middle" o:gfxdata="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" fillcolor="#d8d8d8 [2732]" strokecolor="black [3213]" strokeweight="1pt"/>
-                  <v:rect id="Rectangle 68" o:spid="_x0000_s1119" style="position:absolute;left:35790;top:26535;width:3200;height:3200;visibility:visible;mso-wrap-style:square;v-text-anchor:middle" o:gfxdata="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" fillcolor="#d8d8d8 [2732]" strokecolor="black [3213]" strokeweight="1pt"/>
+                  <v:rect id="Rectangle 52" o:spid="_x0000_s1104" style="position:absolute;left:16587;top:26533;width:3201;height:3200;visibility:visible;mso-wrap-style:square;v-text-anchor:middle" o:gfxdata="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" strokecolor="black [3213]" strokeweight="1pt">
+                    <v:fill r:id="rId10" o:title="" recolor="t" rotate="t" type="tile"/>
+                  </v:rect>
+                  <v:rect id="Rectangle 53" o:spid="_x0000_s1105" style="position:absolute;left:19788;top:26533;width:3200;height:3200;visibility:visible;mso-wrap-style:square;v-text-anchor:middle" o:gfxdata="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" strokecolor="black [3213]" strokeweight="1pt">
+                    <v:fill r:id="rId10" o:title="" recolor="t" rotate="t" type="tile"/>
+                  </v:rect>
+                  <v:rect id="Rectangle 54" o:spid="_x0000_s1106" style="position:absolute;left:22988;top:26533;width:3201;height:3200;visibility:visible;mso-wrap-style:square;v-text-anchor:middle" o:gfxdata="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" strokecolor="black [3213]" strokeweight="1pt">
+                    <v:fill r:id="rId10" o:title="" recolor="t" rotate="t" type="tile"/>
+                  </v:rect>
+                  <v:rect id="Rectangle 55" o:spid="_x0000_s1107" style="position:absolute;left:26189;top:26533;width:3200;height:3200;visibility:visible;mso-wrap-style:square;v-text-anchor:middle" o:gfxdata="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" strokecolor="black [3213]" strokeweight="1pt">
+                    <v:fill r:id="rId10" o:title="" recolor="t" rotate="t" type="tile"/>
+                  </v:rect>
+                  <v:rect id="Rectangle 56" o:spid="_x0000_s1108" style="position:absolute;left:29389;top:26533;width:3200;height:3200;visibility:visible;mso-wrap-style:square;v-text-anchor:middle" o:gfxdata="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" strokecolor="black [3213]" strokeweight="1pt">
+                    <v:fill r:id="rId10" o:title="" recolor="t" rotate="t" type="tile"/>
+                  </v:rect>
+                  <v:rect id="Rectangle 57" o:spid="_x0000_s1109" style="position:absolute;left:32589;top:26533;width:3201;height:3200;visibility:visible;mso-wrap-style:square;v-text-anchor:middle" o:gfxdata="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" strokecolor="black [3213]" strokeweight="1pt">
+                    <v:fill r:id="rId10" o:title="" recolor="t" rotate="t" type="tile"/>
+                  </v:rect>
+                  <v:rect id="Rectangle 58" o:spid="_x0000_s1110" style="position:absolute;left:13387;top:23333;width:3200;height:3200;visibility:visible;mso-wrap-style:square;v-text-anchor:middle" o:gfxdata="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" strokecolor="black [3213]" strokeweight="1pt">
+                    <v:fill r:id="rId10" o:title="" recolor="t" rotate="t" type="tile"/>
+                  </v:rect>
+                  <v:rect id="Rectangle 59" o:spid="_x0000_s1111" style="position:absolute;left:13387;top:26533;width:3200;height:3200;visibility:visible;mso-wrap-style:square;v-text-anchor:middle" o:gfxdata="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" strokecolor="black [3213]" strokeweight="1pt">
+                    <v:fill r:id="rId10" o:title="" recolor="t" rotate="t" type="tile"/>
+                  </v:rect>
+                  <v:rect id="Rectangle 61" o:spid="_x0000_s1112" style="position:absolute;left:35790;top:4202;width:3200;height:3200;visibility:visible;mso-wrap-style:square;v-text-anchor:middle" o:gfxdata="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" strokecolor="black [3213]" strokeweight="1pt">
+                    <v:fill r:id="rId10" o:title="" recolor="t" rotate="t" type="tile"/>
+                  </v:rect>
+                  <v:rect id="Rectangle 62" o:spid="_x0000_s1113" style="position:absolute;left:35790;top:7402;width:3200;height:3201;visibility:visible;mso-wrap-style:square;v-text-anchor:middle" o:gfxdata="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" strokecolor="black [3213]" strokeweight="1pt">
+                    <v:fill r:id="rId10" o:title="" recolor="t" rotate="t" type="tile"/>
+                  </v:rect>
+                  <v:rect id="Rectangle 63" o:spid="_x0000_s1114" style="position:absolute;left:35790;top:10571;width:3200;height:3200;visibility:visible;mso-wrap-style:square;v-text-anchor:middle" o:gfxdata="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" strokecolor="black [3213]" strokeweight="1pt">
+                    <v:fill r:id="rId10" o:title="" recolor="t" rotate="t" type="tile"/>
+                  </v:rect>
+                  <v:rect id="Rectangle 64" o:spid="_x0000_s1115" style="position:absolute;left:35790;top:13771;width:3200;height:3201;visibility:visible;mso-wrap-style:square;v-text-anchor:middle" o:gfxdata="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" strokecolor="black [3213]" strokeweight="1pt">
+                    <v:fill r:id="rId10" o:title="" recolor="t" rotate="t" type="tile"/>
+                  </v:rect>
+                  <v:rect id="Rectangle 65" o:spid="_x0000_s1116" style="position:absolute;left:35790;top:16959;width:3200;height:3201;visibility:visible;mso-wrap-style:square;v-text-anchor:middle" o:gfxdata="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" strokecolor="black [3213]" strokeweight="1pt">
+                    <v:fill r:id="rId10" o:title="" recolor="t" rotate="t" type="tile"/>
+                  </v:rect>
+                  <v:rect id="Rectangle 66" o:spid="_x0000_s1117" style="position:absolute;left:35790;top:20160;width:3200;height:3200;visibility:visible;mso-wrap-style:square;v-text-anchor:middle" o:gfxdata="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" strokecolor="black [3213]" strokeweight="1pt">
+                    <v:fill r:id="rId10" o:title="" recolor="t" rotate="t" type="tile"/>
+                  </v:rect>
+                  <v:rect id="Rectangle 67" o:spid="_x0000_s1118" style="position:absolute;left:35790;top:23335;width:3200;height:3200;visibility:visible;mso-wrap-style:square;v-text-anchor:middle" o:gfxdata="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" strokecolor="black [3213]" strokeweight="1pt">
+                    <v:fill r:id="rId10" o:title="" recolor="t" rotate="t" type="tile"/>
+                  </v:rect>
+                  <v:rect id="Rectangle 68" o:spid="_x0000_s1119" style="position:absolute;left:35790;top:26535;width:3200;height:3200;visibility:visible;mso-wrap-style:square;v-text-anchor:middle" o:gfxdata="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" strokecolor="black [3213]" strokeweight="1pt">
+                    <v:fill r:id="rId10" o:title="" recolor="t" rotate="t" type="tile"/>
+                  </v:rect>
                   <v:shapetype id="_x0000_t124" coordsize="21600,21600" o:spt="124" path="m10800,qx,10800,10800,21600,21600,10800,10800,xem,10800nfl21600,10800em10800,nfl10800,21600e">
                     <v:path o:extrusionok="f" gradientshapeok="t" o:connecttype="custom" o:connectlocs="10800,0;3163,3163;0,10800;3163,18437;10800,21600;18437,18437;21600,10800;18437,3163" textboxrect="3163,3163,18437,18437"/>
                   </v:shapetype>
@@ -5209,22 +5285,19 @@
         <w:rPr>
           <w:lang w:eastAsia="fr-FR"/>
         </w:rPr>
-        <w:t xml:space="preserve"> blanches inoccupées en bordure. L’opération est répétée pour le second dé.</w:t>
-      </w:r>
-    </w:p>
-    <w:p>
-      <w:pPr>
-        <w:jc w:val="both"/>
-        <w:rPr>
-          <w:lang w:eastAsia="fr-FR"/>
-        </w:rPr>
-      </w:pPr>
-      <w:r>
-        <w:rPr>
-          <w:highlight w:val="yellow"/>
-          <w:lang w:eastAsia="fr-FR"/>
-        </w:rPr>
-        <w:t>Variante : pas de tuiles de terrain blanches ; les entrés des dés sont sur les tuiles de terrain de bordure.</w:t>
+        <w:t xml:space="preserve"> inoccupées en bordure</w:t>
+      </w:r>
+      <w:r>
+        <w:rPr>
+          <w:lang w:eastAsia="fr-FR"/>
+        </w:rPr>
+        <w:t xml:space="preserve"> de terrain</w:t>
+      </w:r>
+      <w:r>
+        <w:rPr>
+          <w:lang w:eastAsia="fr-FR"/>
+        </w:rPr>
+        <w:t>. L’opération est répétée pour le second dé.</w:t>
       </w:r>
     </w:p>
     <w:p>
@@ -5770,10 +5843,7 @@
         <w:jc w:val="both"/>
       </w:pPr>
       <w:r>
-        <w:t xml:space="preserve">Les tuiles d’effet « piège » sont essentiellement des tuiles </w:t>
-      </w:r>
-      <w:r>
-        <w:t xml:space="preserve">bloquant </w:t>
+        <w:t xml:space="preserve">Les tuiles d’effet « piège » sont essentiellement des tuiles bloquant </w:t>
       </w:r>
       <w:proofErr w:type="gramStart"/>
       <w:r>
@@ -5781,10 +5851,7 @@
       </w:r>
       <w:proofErr w:type="gramEnd"/>
       <w:r>
-        <w:t> ; si un dé s’y pose, alors le dé est sorti du terrain.</w:t>
-      </w:r>
-      <w:r>
-        <w:t xml:space="preserve"> </w:t>
+        <w:t xml:space="preserve"> ; si un dé s’y pose, alors le dé est sorti du terrain. </w:t>
       </w:r>
     </w:p>
     <w:p>
@@ -5870,7 +5937,6 @@
         <w:jc w:val="both"/>
       </w:pPr>
       <w:r>
-        <w:lastRenderedPageBreak/>
         <w:t xml:space="preserve">Un dé avec une face active paire (2, 4, 6) se déplace diagonalement, comme le fou </w:t>
       </w:r>
       <w:r>
@@ -5890,6 +5956,7 @@
         <w:jc w:val="both"/>
       </w:pPr>
       <w:r>
+        <w:lastRenderedPageBreak/>
         <w:t>Un dé se déplace d’une ou plusieurs tuiles</w:t>
       </w:r>
       <w:r>
@@ -6348,10 +6415,7 @@
               <w:jc w:val="center"/>
             </w:pPr>
             <w:r>
-              <w:t xml:space="preserve">Trois </w:t>
-            </w:r>
-            <w:r>
-              <w:t>de couleur</w:t>
+              <w:t>Trois de couleur</w:t>
             </w:r>
           </w:p>
         </w:tc>
@@ -6410,10 +6474,7 @@
               <w:jc w:val="center"/>
             </w:pPr>
             <w:r>
-              <w:t xml:space="preserve">Trois </w:t>
-            </w:r>
-            <w:r>
-              <w:t>parfait</w:t>
+              <w:t>Trois parfait</w:t>
             </w:r>
           </w:p>
         </w:tc>
@@ -6471,10 +6532,7 @@
               <w:jc w:val="center"/>
             </w:pPr>
             <w:r>
-              <w:t>Quatre</w:t>
-            </w:r>
-            <w:r>
-              <w:t xml:space="preserve"> d’effet</w:t>
+              <w:t>Quatre d’effet</w:t>
             </w:r>
           </w:p>
         </w:tc>
@@ -6619,10 +6677,7 @@
               <w:jc w:val="center"/>
             </w:pPr>
             <w:r>
-              <w:t>Cinq</w:t>
-            </w:r>
-            <w:r>
-              <w:t xml:space="preserve"> d’effet</w:t>
+              <w:t>Cinq d’effet</w:t>
             </w:r>
           </w:p>
         </w:tc>
@@ -6632,16 +6687,7 @@
           </w:tcPr>
           <w:p>
             <w:r>
-              <w:t>5</w:t>
-            </w:r>
-            <w:r>
-              <w:t xml:space="preserve"> tuiles de même effet, mais de </w:t>
-            </w:r>
-            <w:r>
-              <w:t>5</w:t>
-            </w:r>
-            <w:r>
-              <w:t xml:space="preserve"> couleurs différentes</w:t>
+              <w:t>5 tuiles de même effet, mais de 5 couleurs différentes</w:t>
             </w:r>
           </w:p>
         </w:tc>
@@ -6685,16 +6731,7 @@
           </w:tcPr>
           <w:p>
             <w:r>
-              <w:t>5</w:t>
-            </w:r>
-            <w:r>
-              <w:t xml:space="preserve"> tuiles de même couleur, mais de </w:t>
-            </w:r>
-            <w:r>
-              <w:t>5</w:t>
-            </w:r>
-            <w:r>
-              <w:t xml:space="preserve"> types différents</w:t>
+              <w:t>5 tuiles de même couleur, mais de 5 types différents</w:t>
             </w:r>
           </w:p>
         </w:tc>
@@ -6738,10 +6775,7 @@
           </w:tcPr>
           <w:p>
             <w:r>
-              <w:t>5</w:t>
-            </w:r>
-            <w:r>
-              <w:t xml:space="preserve">4 tuiles de même effet </w:t>
+              <w:t xml:space="preserve">54 tuiles de même effet </w:t>
             </w:r>
             <w:r>
               <w:t xml:space="preserve">et </w:t>
@@ -7106,7 +7140,7 @@
             <wp:extent cx="840105" cy="295910"/>
             <wp:effectExtent l="0" t="0" r="0" b="8890"/>
             <wp:docPr id="700" name="Image 700" descr="Licence Creative Commons">
-              <a:hlinkClick xmlns:a="http://schemas.openxmlformats.org/drawingml/2006/main" r:id="rId8"/>
+              <a:hlinkClick xmlns:a="http://schemas.openxmlformats.org/drawingml/2006/main" r:id="rId12"/>
             </wp:docPr>
             <wp:cNvGraphicFramePr>
               <a:graphicFrameLocks xmlns:a="http://schemas.openxmlformats.org/drawingml/2006/main" noChangeAspect="1"/>
@@ -7116,14 +7150,14 @@
                 <pic:pic xmlns:pic="http://schemas.openxmlformats.org/drawingml/2006/picture">
                   <pic:nvPicPr>
                     <pic:cNvPr id="700" name="Image 700" descr="Licence Creative Commons">
-                      <a:hlinkClick r:id="rId8"/>
+                      <a:hlinkClick r:id="rId12"/>
                     </pic:cNvPr>
                     <pic:cNvPicPr>
                       <a:picLocks noChangeAspect="1" noChangeArrowheads="1"/>
                     </pic:cNvPicPr>
                   </pic:nvPicPr>
                   <pic:blipFill>
-                    <a:blip r:embed="rId9">
+                    <a:blip r:embed="rId13">
                       <a:extLst>
                         <a:ext uri="{28A0092B-C50C-407E-A947-70E740481C1C}">
                           <a14:useLocalDpi xmlns:a14="http://schemas.microsoft.com/office/drawing/2010/main" val="0"/>
@@ -7239,7 +7273,7 @@
         </w:rPr>
         <w:t>(</w:t>
       </w:r>
-      <w:hyperlink r:id="rId10" w:history="1">
+      <w:hyperlink r:id="rId14" w:history="1">
         <w:r>
           <w:rPr>
             <w:rStyle w:val="Lienhypertexte"/>
@@ -7289,7 +7323,7 @@
         </w:rPr>
         <w:t xml:space="preserve">la licence Creative Commons Attribution - Pas d’Utilisation Commerciale - Partage dans les Mêmes Conditions 4.0 International. Pour afficher une copie de cette licence, visitez </w:t>
       </w:r>
-      <w:hyperlink r:id="rId11" w:history="1">
+      <w:hyperlink r:id="rId15" w:history="1">
         <w:r>
           <w:rPr>
             <w:rStyle w:val="Lienhypertexte"/>
@@ -7331,7 +7365,7 @@
         </w:rPr>
         <w:t xml:space="preserve">à </w:t>
       </w:r>
-      <w:hyperlink r:id="rId12" w:history="1">
+      <w:hyperlink r:id="rId16" w:history="1">
         <w:r>
           <w:rPr>
             <w:rStyle w:val="Lienhypertexte"/>
@@ -7349,7 +7383,7 @@
       </w:r>
     </w:p>
     <w:sectPr>
-      <w:headerReference w:type="default" r:id="rId13"/>
+      <w:headerReference w:type="default" r:id="rId17"/>
       <w:pgSz w:w="11906" w:h="16838" w:code="9"/>
       <w:pgMar w:top="1418" w:right="1418" w:bottom="1418" w:left="1418" w:header="709" w:footer="709" w:gutter="0"/>
       <w:cols w:space="708"/>
@@ -7501,7 +7535,7 @@
               <w:sz w:val="20"/>
               <w:szCs w:val="20"/>
             </w:rPr>
-            <w:t>2021-0929-2340</w:t>
+            <w:t>2021-1001-2006</w:t>
           </w:r>
           <w:r>
             <w:rPr>

</xml_diff>

<commit_message>
placement aléatoire des portails
</commit_message>
<xml_diff>
--- a/Praxis-les-regles.docx
+++ b/Praxis-les-regles.docx
@@ -600,10 +600,9 @@
       </w:pPr>
       <w:r>
         <w:rPr>
-          <w:highlight w:val="yellow"/>
-          <w:lang w:eastAsia="fr-FR"/>
-        </w:rPr>
-        <w:t>$Décision</w:t>
+          <w:lang w:eastAsia="fr-FR"/>
+        </w:rPr>
+        <w:t>Variante</w:t>
       </w:r>
       <w:r>
         <w:rPr>
@@ -621,13 +620,55 @@
         <w:rPr>
           <w:lang w:eastAsia="fr-FR"/>
         </w:rPr>
-        <w:t>les tuiles portails sont placées avec un aléa </w:t>
-      </w:r>
-      <w:r>
-        <w:rPr>
-          <w:lang w:eastAsia="fr-FR"/>
-        </w:rPr>
-        <w:t>avec carré latin (pas deux portails dans la même rangée, colonne et diagonale).</w:t>
+        <w:t>chaque</w:t>
+      </w:r>
+      <w:r>
+        <w:rPr>
+          <w:lang w:eastAsia="fr-FR"/>
+        </w:rPr>
+        <w:t xml:space="preserve"> tuile</w:t>
+      </w:r>
+      <w:r>
+        <w:rPr>
+          <w:lang w:eastAsia="fr-FR"/>
+        </w:rPr>
+        <w:t xml:space="preserve"> </w:t>
+      </w:r>
+      <w:r>
+        <w:rPr>
+          <w:lang w:eastAsia="fr-FR"/>
+        </w:rPr>
+        <w:t xml:space="preserve">portail </w:t>
+      </w:r>
+      <w:r>
+        <w:rPr>
+          <w:lang w:eastAsia="fr-FR"/>
+        </w:rPr>
+        <w:t>est</w:t>
+      </w:r>
+      <w:r>
+        <w:rPr>
+          <w:lang w:eastAsia="fr-FR"/>
+        </w:rPr>
+        <w:t xml:space="preserve"> placée</w:t>
+      </w:r>
+      <w:r>
+        <w:rPr>
+          <w:lang w:eastAsia="fr-FR"/>
+        </w:rPr>
+        <w:t xml:space="preserve"> aléatoirement dans </w:t>
+      </w:r>
+      <w:r>
+        <w:rPr>
+          <w:lang w:eastAsia="fr-FR"/>
+        </w:rPr>
+        <w:t>une des six cases d’</w:t>
+      </w:r>
+      <w:r>
+        <w:rPr>
+          <w:lang w:eastAsia="fr-FR"/>
+        </w:rPr>
+        <w:t>un rectangle représenté en pointillé ci-dessous.</w:t>
       </w:r>
     </w:p>
     <w:p>
@@ -645,7 +686,7 @@
         <mc:AlternateContent>
           <mc:Choice Requires="wpc">
             <w:drawing>
-              <wp:inline distT="0" distB="0" distL="0" distR="0" wp14:anchorId="032311EF" wp14:editId="2303CE79">
+              <wp:inline distT="0" distB="0" distL="0" distR="0" wp14:anchorId="032311EF" wp14:editId="06B319CD">
                 <wp:extent cx="3615417" cy="2921000"/>
                 <wp:effectExtent l="0" t="0" r="4445" b="0"/>
                 <wp:docPr id="1" name="Zone de dessin 1"/>
@@ -5148,6 +5189,174 @@
                           </wps:bodyPr>
                         </wps:wsp>
                       </wpg:wgp>
+                      <wps:wsp>
+                        <wps:cNvPr id="672" name="Rectangle 672"/>
+                        <wps:cNvSpPr/>
+                        <wps:spPr>
+                          <a:xfrm>
+                            <a:off x="512711" y="181408"/>
+                            <a:ext cx="640016" cy="957383"/>
+                          </a:xfrm>
+                          <a:prstGeom prst="rect">
+                            <a:avLst/>
+                          </a:prstGeom>
+                          <a:noFill/>
+                          <a:ln w="38100">
+                            <a:solidFill>
+                              <a:srgbClr val="FFC000"/>
+                            </a:solidFill>
+                            <a:prstDash val="sysDash"/>
+                          </a:ln>
+                        </wps:spPr>
+                        <wps:style>
+                          <a:lnRef idx="2">
+                            <a:schemeClr val="accent1">
+                              <a:shade val="50000"/>
+                            </a:schemeClr>
+                          </a:lnRef>
+                          <a:fillRef idx="1">
+                            <a:schemeClr val="accent1"/>
+                          </a:fillRef>
+                          <a:effectRef idx="0">
+                            <a:schemeClr val="accent1"/>
+                          </a:effectRef>
+                          <a:fontRef idx="minor">
+                            <a:schemeClr val="lt1"/>
+                          </a:fontRef>
+                        </wps:style>
+                        <wps:bodyPr rot="0" spcFirstLastPara="0" vertOverflow="overflow" horzOverflow="overflow" vert="horz" wrap="square" lIns="91440" tIns="45720" rIns="91440" bIns="45720" numCol="1" spcCol="0" rtlCol="0" fromWordArt="0" anchor="ctr" anchorCtr="0" forceAA="0" compatLnSpc="1">
+                          <a:prstTxWarp prst="textNoShape">
+                            <a:avLst/>
+                          </a:prstTxWarp>
+                          <a:noAutofit/>
+                        </wps:bodyPr>
+                      </wps:wsp>
+                      <wps:wsp>
+                        <wps:cNvPr id="115" name="Rectangle 115"/>
+                        <wps:cNvSpPr/>
+                        <wps:spPr>
+                          <a:xfrm>
+                            <a:off x="1792997" y="1766417"/>
+                            <a:ext cx="639445" cy="956945"/>
+                          </a:xfrm>
+                          <a:prstGeom prst="rect">
+                            <a:avLst/>
+                          </a:prstGeom>
+                          <a:noFill/>
+                          <a:ln w="38100">
+                            <a:solidFill>
+                              <a:srgbClr val="FFC000"/>
+                            </a:solidFill>
+                            <a:prstDash val="sysDash"/>
+                          </a:ln>
+                        </wps:spPr>
+                        <wps:style>
+                          <a:lnRef idx="2">
+                            <a:schemeClr val="accent1">
+                              <a:shade val="50000"/>
+                            </a:schemeClr>
+                          </a:lnRef>
+                          <a:fillRef idx="1">
+                            <a:schemeClr val="accent1"/>
+                          </a:fillRef>
+                          <a:effectRef idx="0">
+                            <a:schemeClr val="accent1"/>
+                          </a:effectRef>
+                          <a:fontRef idx="minor">
+                            <a:schemeClr val="lt1"/>
+                          </a:fontRef>
+                        </wps:style>
+                        <wps:bodyPr rot="0" spcFirstLastPara="0" vert="horz" wrap="square" lIns="91440" tIns="45720" rIns="91440" bIns="45720" numCol="1" spcCol="0" rtlCol="0" fromWordArt="0" anchor="ctr" anchorCtr="0" forceAA="0" compatLnSpc="1">
+                          <a:prstTxWarp prst="textNoShape">
+                            <a:avLst/>
+                          </a:prstTxWarp>
+                          <a:noAutofit/>
+                        </wps:bodyPr>
+                      </wps:wsp>
+                      <wps:wsp>
+                        <wps:cNvPr id="116" name="Rectangle 116"/>
+                        <wps:cNvSpPr/>
+                        <wps:spPr>
+                          <a:xfrm rot="16200000">
+                            <a:off x="1951593" y="340334"/>
+                            <a:ext cx="639445" cy="956945"/>
+                          </a:xfrm>
+                          <a:prstGeom prst="rect">
+                            <a:avLst/>
+                          </a:prstGeom>
+                          <a:noFill/>
+                          <a:ln w="38100">
+                            <a:solidFill>
+                              <a:srgbClr val="FFC000"/>
+                            </a:solidFill>
+                            <a:prstDash val="sysDash"/>
+                          </a:ln>
+                        </wps:spPr>
+                        <wps:style>
+                          <a:lnRef idx="2">
+                            <a:schemeClr val="accent1">
+                              <a:shade val="50000"/>
+                            </a:schemeClr>
+                          </a:lnRef>
+                          <a:fillRef idx="1">
+                            <a:schemeClr val="accent1"/>
+                          </a:fillRef>
+                          <a:effectRef idx="0">
+                            <a:schemeClr val="accent1"/>
+                          </a:effectRef>
+                          <a:fontRef idx="minor">
+                            <a:schemeClr val="lt1"/>
+                          </a:fontRef>
+                        </wps:style>
+                        <wps:bodyPr rot="0" spcFirstLastPara="0" vert="horz" wrap="square" lIns="91440" tIns="45720" rIns="91440" bIns="45720" numCol="1" spcCol="0" rtlCol="0" fromWordArt="0" anchor="ctr" anchorCtr="0" forceAA="0" compatLnSpc="1">
+                          <a:prstTxWarp prst="textNoShape">
+                            <a:avLst/>
+                          </a:prstTxWarp>
+                          <a:noAutofit/>
+                        </wps:bodyPr>
+                      </wps:wsp>
+                      <wps:wsp>
+                        <wps:cNvPr id="117" name="Rectangle 117"/>
+                        <wps:cNvSpPr/>
+                        <wps:spPr>
+                          <a:xfrm rot="16200000">
+                            <a:off x="354967" y="1607317"/>
+                            <a:ext cx="638810" cy="956945"/>
+                          </a:xfrm>
+                          <a:prstGeom prst="rect">
+                            <a:avLst/>
+                          </a:prstGeom>
+                          <a:noFill/>
+                          <a:ln w="38100">
+                            <a:solidFill>
+                              <a:srgbClr val="FFC000"/>
+                            </a:solidFill>
+                            <a:prstDash val="sysDash"/>
+                          </a:ln>
+                        </wps:spPr>
+                        <wps:style>
+                          <a:lnRef idx="2">
+                            <a:schemeClr val="accent1">
+                              <a:shade val="50000"/>
+                            </a:schemeClr>
+                          </a:lnRef>
+                          <a:fillRef idx="1">
+                            <a:schemeClr val="accent1"/>
+                          </a:fillRef>
+                          <a:effectRef idx="0">
+                            <a:schemeClr val="accent1"/>
+                          </a:effectRef>
+                          <a:fontRef idx="minor">
+                            <a:schemeClr val="lt1"/>
+                          </a:fontRef>
+                        </wps:style>
+                        <wps:bodyPr rot="0" spcFirstLastPara="0" vert="horz" wrap="square" lIns="91440" tIns="45720" rIns="91440" bIns="45720" numCol="1" spcCol="0" rtlCol="0" fromWordArt="0" anchor="ctr" anchorCtr="0" forceAA="0" compatLnSpc="1">
+                          <a:prstTxWarp prst="textNoShape">
+                            <a:avLst/>
+                          </a:prstTxWarp>
+                          <a:noAutofit/>
+                        </wps:bodyPr>
+                      </wps:wsp>
                     </wpc:wpc>
                   </a:graphicData>
                 </a:graphic>
@@ -5156,7 +5365,7 @@
           </mc:Choice>
           <mc:Fallback>
             <w:pict>
-              <v:group w14:anchorId="030EE26B" id="Zone de dessin 1" o:spid="_x0000_s1026" editas="canvas" style="width:284.7pt;height:230pt;mso-position-horizontal-relative:char;mso-position-vertical-relative:line" coordsize="36150,29210" o:gfxdata="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">
+              <v:group w14:anchorId="7A78A721" id="Zone de dessin 1" o:spid="_x0000_s1026" editas="canvas" style="width:284.7pt;height:230pt;mso-position-horizontal-relative:char;mso-position-vertical-relative:line" coordsize="36150,29210" o:gfxdata="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">
                 <v:shapetype id="_x0000_t75" coordsize="21600,21600" o:spt="75" o:preferrelative="t" path="m@4@5l@4@11@9@11@9@5xe" filled="f" stroked="f">
                   <v:stroke joinstyle="miter"/>
                   <v:formulas>
@@ -5421,6 +5630,18 @@
                     <v:path arrowok="t" o:connecttype="custom" o:connectlocs="0,77111;77111,77112;100939,0;124767,77112;201878,77111;139494,124768;163323,201879;100939,154222;38555,201879;62384,124768;0,77111" o:connectangles="0,0,0,0,0,0,0,0,0,0,0"/>
                   </v:shape>
                 </v:group>
+                <v:rect id="Rectangle 672" o:spid="_x0000_s1136" style="position:absolute;left:5127;top:1814;width:6400;height:9573;visibility:visible;mso-wrap-style:square;v-text-anchor:middle" o:gfxdata="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" filled="f" strokecolor="#ffc000" strokeweight="3pt">
+                  <v:stroke dashstyle="3 1"/>
+                </v:rect>
+                <v:rect id="Rectangle 115" o:spid="_x0000_s1137" style="position:absolute;left:17929;top:17664;width:6395;height:9569;visibility:visible;mso-wrap-style:square;v-text-anchor:middle" o:gfxdata="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" filled="f" strokecolor="#ffc000" strokeweight="3pt">
+                  <v:stroke dashstyle="3 1"/>
+                </v:rect>
+                <v:rect id="Rectangle 116" o:spid="_x0000_s1138" style="position:absolute;left:19515;top:3403;width:6395;height:9569;rotation:-90;visibility:visible;mso-wrap-style:square;v-text-anchor:middle" o:gfxdata="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" filled="f" strokecolor="#ffc000" strokeweight="3pt">
+                  <v:stroke dashstyle="3 1"/>
+                </v:rect>
+                <v:rect id="Rectangle 117" o:spid="_x0000_s1139" style="position:absolute;left:3549;top:16072;width:6388;height:9570;rotation:-90;visibility:visible;mso-wrap-style:square;v-text-anchor:middle" o:gfxdata="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" filled="f" strokecolor="#ffc000" strokeweight="3pt">
+                  <v:stroke dashstyle="3 1"/>
+                </v:rect>
                 <w10:anchorlock/>
               </v:group>
             </w:pict>
@@ -7760,7 +7981,7 @@
               <w:sz w:val="20"/>
               <w:szCs w:val="20"/>
             </w:rPr>
-            <w:t>2021-1001-2118</w:t>
+            <w:t>2021-1001-2132</w:t>
           </w:r>
           <w:r>
             <w:rPr>

</xml_diff>

<commit_message>
Changement de noms d'effets
</commit_message>
<xml_diff>
--- a/Praxis-les-regles.docx
+++ b/Praxis-les-regles.docx
@@ -6346,7 +6346,7 @@
         <w:rPr>
           <w:lang w:eastAsia="fr-FR"/>
         </w:rPr>
-        <w:t>près 10 tours de table (10 rounds)</w:t>
+        <w:t>près 10 tours de table</w:t>
       </w:r>
       <w:r>
         <w:rPr>
@@ -6542,7 +6542,13 @@
         <w:jc w:val="both"/>
       </w:pPr>
       <w:r>
-        <w:t>Une tuile ne peut accueillir qu’un seul dé. Mais un dé peut en attaquer un autre pour prendre sa place (cf. attaque de dés).</w:t>
+        <w:t xml:space="preserve">Une tuile ne peut accueillir qu’un seul dé. Mais un dé peut en attaquer un autre pour prendre sa place (cf. attaque </w:t>
+      </w:r>
+      <w:r>
+        <w:t xml:space="preserve">directe </w:t>
+      </w:r>
+      <w:r>
+        <w:t>de dés).</w:t>
       </w:r>
     </w:p>
     <w:p>
@@ -6656,16 +6662,22 @@
         <w:t>Voir aussi l</w:t>
       </w:r>
       <w:r>
-        <w:t>e</w:t>
+        <w:t>a</w:t>
       </w:r>
       <w:r>
         <w:t xml:space="preserve"> « </w:t>
       </w:r>
       <w:r>
-        <w:t>sauvetage</w:t>
-      </w:r>
-      <w:r>
-        <w:t xml:space="preserve"> de dé » dans « attaque de dés ».</w:t>
+        <w:t>récupération</w:t>
+      </w:r>
+      <w:r>
+        <w:t xml:space="preserve"> de dé » dans « attaque </w:t>
+      </w:r>
+      <w:r>
+        <w:t xml:space="preserve">directe </w:t>
+      </w:r>
+      <w:r>
+        <w:t>de dés ».</w:t>
       </w:r>
     </w:p>
     <w:p>
@@ -6748,7 +6760,13 @@
         <w:jc w:val="both"/>
       </w:pPr>
       <w:r>
-        <w:t>Les tuiles d’effet « piège » sont essentiellement des tuiles bloquant les déplacement</w:t>
+        <w:t>Les tuiles d’effet « </w:t>
+      </w:r>
+      <w:r>
+        <w:t>interdiction</w:t>
+      </w:r>
+      <w:r>
+        <w:t> » sont essentiellement des tuiles bloquant les déplacement</w:t>
       </w:r>
       <w:r>
         <w:t>s</w:t>
@@ -6794,7 +6812,13 @@
         <w:jc w:val="both"/>
       </w:pPr>
       <w:r>
-        <w:t xml:space="preserve">Comme dit plus haut, au lieu de poser une tuile </w:t>
+        <w:t xml:space="preserve">Comme dit </w:t>
+      </w:r>
+      <w:r>
+        <w:t>précédemment</w:t>
+      </w:r>
+      <w:r>
+        <w:t xml:space="preserve">, au lieu de poser une tuile </w:t>
       </w:r>
       <w:r>
         <w:t xml:space="preserve">d’effet </w:t>
@@ -7173,13 +7197,39 @@
         </w:tc>
       </w:tr>
     </w:tbl>
-    <w:p/>
     <w:p>
-      <w:r>
-        <w:t>Devant lui, le joueur assemble à sa guise ses tuiles en collections disjointes.</w:t>
+      <w:pPr>
+        <w:spacing w:before="120"/>
+      </w:pPr>
+      <w:r>
+        <w:t xml:space="preserve">Un dé peut se placer sur un portail inoccupé. </w:t>
+      </w:r>
+      <w:r>
+        <w:t xml:space="preserve">Toute </w:t>
+      </w:r>
+      <w:r>
+        <w:t xml:space="preserve">tuile d’effet </w:t>
+      </w:r>
+      <w:r>
+        <w:t>peut être posée</w:t>
+      </w:r>
+      <w:r>
+        <w:t xml:space="preserve"> sur un portail inoccupé.</w:t>
+      </w:r>
+      <w:r>
+        <w:t xml:space="preserve"> </w:t>
+      </w:r>
+      <w:r>
+        <w:t>Un portail peut ainsi être temporairement inutilisable pour collectionner des tuiles.</w:t>
       </w:r>
     </w:p>
     <w:p>
+      <w:r>
+        <w:t>Devant lui, le joueur assemble à sa guise ses tuiles en collections disjointes.</w:t>
+      </w:r>
+      <w:r>
+        <w:t xml:space="preserve"> </w:t>
+      </w:r>
       <w:r>
         <w:t>Score des collections</w:t>
       </w:r>
@@ -7488,10 +7538,7 @@
               <w:t xml:space="preserve">Deux </w:t>
             </w:r>
             <w:r>
-              <w:t>même</w:t>
-            </w:r>
-            <w:r>
-              <w:t>s</w:t>
+              <w:t>mêmes</w:t>
             </w:r>
           </w:p>
         </w:tc>
@@ -7526,6 +7573,7 @@
       </w:tr>
       <w:tr>
         <w:trPr>
+          <w:trHeight w:val="91"/>
           <w:jc w:val="center"/>
         </w:trPr>
         <w:tc>
@@ -8078,7 +8126,6 @@
         </w:tc>
       </w:tr>
     </w:tbl>
-    <w:p/>
     <w:p>
       <w:pPr>
         <w:pStyle w:val="Titre1"/>
@@ -8145,7 +8192,18 @@
     </w:p>
     <w:p>
       <w:r>
-        <w:t>Deux possibilités pour ramener en jeu un dé sorti du terrain :</w:t>
+        <w:t>Voir aussi la tuile à effet « duel » comme moyen indirect d’attaquer un dé.</w:t>
+      </w:r>
+    </w:p>
+    <w:p>
+      <w:r>
+        <w:t xml:space="preserve">Deux possibilités pour </w:t>
+      </w:r>
+      <w:r>
+        <w:t>remettre</w:t>
+      </w:r>
+      <w:r>
+        <w:t xml:space="preserve"> en jeu un dé sorti du terrain :</w:t>
       </w:r>
     </w:p>
     <w:p>
@@ -8160,10 +8218,22 @@
         <w:t xml:space="preserve">Activer une tuile à effet de </w:t>
       </w:r>
       <w:r>
-        <w:t>« sauvetage »</w:t>
-      </w:r>
-      <w:r>
-        <w:t xml:space="preserve"> à l’aide d’un dé encore en jeu ;</w:t>
+        <w:t>« </w:t>
+      </w:r>
+      <w:r>
+        <w:t>récupération</w:t>
+      </w:r>
+      <w:r>
+        <w:t> »</w:t>
+      </w:r>
+      <w:r>
+        <w:t xml:space="preserve"> à l’aide d’un dé encore </w:t>
+      </w:r>
+      <w:r>
+        <w:t>sur le terrain</w:t>
+      </w:r>
+      <w:r>
+        <w:t> ;</w:t>
       </w:r>
     </w:p>
     <w:p>
@@ -8177,21 +8247,17 @@
       <w:r>
         <w:t>Obtenir un 6 en tirant le dé blanc.</w:t>
       </w:r>
-    </w:p>
-    <w:p>
-      <w:r>
-        <w:t>Le dé est ramené en jeu comme lors de la préparation, sans activer de tuile d’effet. Puis le joueur termine son tour.</w:t>
-      </w:r>
-    </w:p>
-    <w:p>
-      <w:r>
-        <w:t>Voir aussi la tuile à effet « </w:t>
-      </w:r>
-      <w:r>
-        <w:t>duel</w:t>
-      </w:r>
-      <w:r>
-        <w:t> ».</w:t>
+      <w:r>
+        <w:t xml:space="preserve"> En cas de succès, l</w:t>
+      </w:r>
+      <w:r>
+        <w:t>e dé</w:t>
+      </w:r>
+      <w:r>
+        <w:t xml:space="preserve"> rentre sur le terrain</w:t>
+      </w:r>
+      <w:r>
+        <w:t xml:space="preserve"> comme lors de la préparation, sans activer de tuile d’effet. Puis le joueur termine son tour.</w:t>
       </w:r>
     </w:p>
     <w:p>
@@ -8350,7 +8416,7 @@
                 <mc:Choice Requires="wpc">
                   <w:drawing>
                     <wp:inline distT="0" distB="0" distL="0" distR="0" wp14:anchorId="76782AE5" wp14:editId="6EE19AEC">
-                      <wp:extent cx="391271" cy="348615"/>
+                      <wp:extent cx="391160" cy="348755"/>
                       <wp:effectExtent l="38100" t="38100" r="46990" b="89535"/>
                       <wp:docPr id="692" name="Zone de dessin 692"/>
                       <wp:cNvGraphicFramePr>
@@ -8371,9 +8437,9 @@
                               <wpg:grpSpPr>
                                 <a:xfrm>
                                   <a:off x="129" y="0"/>
-                                  <a:ext cx="319405" cy="348779"/>
+                                  <a:ext cx="319405" cy="348755"/>
                                   <a:chOff x="642280" y="325030"/>
-                                  <a:chExt cx="319405" cy="348779"/>
+                                  <a:chExt cx="319405" cy="348755"/>
                                 </a:xfrm>
                                 <a:effectLst>
                                   <a:outerShdw blurRad="50800" dist="38100" dir="2700000" algn="tl" rotWithShape="0">
@@ -8431,8 +8497,8 @@
                                 <wps:cNvSpPr/>
                                 <wps:spPr>
                                   <a:xfrm>
-                                    <a:off x="725190" y="375359"/>
-                                    <a:ext cx="153670" cy="298450"/>
+                                    <a:off x="725166" y="375335"/>
+                                    <a:ext cx="146685" cy="298450"/>
                                   </a:xfrm>
                                   <a:prstGeom prst="rect">
                                     <a:avLst/>
@@ -8479,7 +8545,15 @@
                                           <w:bCs/>
                                           <w:color w:val="000000" w:themeColor="text1"/>
                                         </w:rPr>
-                                        <w:t>+3</w:t>
+                                        <w:t>+</w:t>
+                                      </w:r>
+                                      <w:r>
+                                        <w:rPr>
+                                          <w:b/>
+                                          <w:bCs/>
+                                          <w:color w:val="000000" w:themeColor="text1"/>
+                                        </w:rPr>
+                                        <w:t>x</w:t>
                                       </w:r>
                                     </w:p>
                                   </w:txbxContent>
@@ -8500,14 +8574,33 @@
                 </mc:Choice>
                 <mc:Fallback>
                   <w:pict>
-                    <v:group w14:anchorId="76782AE5" id="Zone de dessin 692" o:spid="_x0000_s1026" editas="canvas" style="width:30.8pt;height:27.45pt;mso-position-horizontal-relative:char;mso-position-vertical-relative:line" coordsize="391160,348615" o:gfxdata="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">
+                    <v:group w14:anchorId="76782AE5" id="Zone de dessin 692" o:spid="_x0000_s1026" editas="canvas" style="width:30.8pt;height:27.45pt;mso-position-horizontal-relative:char;mso-position-vertical-relative:line" coordsize="391160,348615" o:gfxdata="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">
+                      <v:shapetype id="_x0000_t75" coordsize="21600,21600" o:spt="75" o:preferrelative="t" path="m@4@5l@4@11@9@11@9@5xe" filled="f" stroked="f">
+                        <v:stroke joinstyle="miter"/>
+                        <v:formulas>
+                          <v:f eqn="if lineDrawn pixelLineWidth 0"/>
+                          <v:f eqn="sum @0 1 0"/>
+                          <v:f eqn="sum 0 0 @1"/>
+                          <v:f eqn="prod @2 1 2"/>
+                          <v:f eqn="prod @3 21600 pixelWidth"/>
+                          <v:f eqn="prod @3 21600 pixelHeight"/>
+                          <v:f eqn="sum @0 0 1"/>
+                          <v:f eqn="prod @6 1 2"/>
+                          <v:f eqn="prod @7 21600 pixelWidth"/>
+                          <v:f eqn="sum @8 21600 0"/>
+                          <v:f eqn="prod @7 21600 pixelHeight"/>
+                          <v:f eqn="sum @10 21600 0"/>
+                        </v:formulas>
+                        <v:path o:extrusionok="f" gradientshapeok="t" o:connecttype="rect"/>
+                        <o:lock v:ext="edit" aspectratio="t"/>
+                      </v:shapetype>
                       <v:shape id="_x0000_s1027" type="#_x0000_t75" style="position:absolute;width:391160;height:348615;visibility:visible;mso-wrap-style:square" filled="t">
                         <v:fill o:detectmouseclick="t"/>
                         <v:path o:connecttype="none"/>
                       </v:shape>
-                      <v:group id="Groupe 693" o:spid="_x0000_s1028" style="position:absolute;left:129;width:319405;height:348779" coordorigin="6422,3250" coordsize="3194,3487" o:gfxdata="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">
+                      <v:group id="Groupe 693" o:spid="_x0000_s1028" style="position:absolute;left:129;width:319405;height:348755" coordorigin="6422,3250" coordsize="3194,3487" o:gfxdata="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">
                         <v:rect id="Rectangle 130" o:spid="_x0000_s1029" style="position:absolute;left:6422;top:3250;width:3194;height:3200;visibility:visible;mso-wrap-style:square;v-text-anchor:middle" o:gfxdata="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" fillcolor="#70ad47 [3209]" strokecolor="black [3213]" strokeweight="1pt"/>
-                        <v:rect id="Rectangle 131" o:spid="_x0000_s1030" style="position:absolute;left:7251;top:3753;width:1537;height:2985;visibility:visible;mso-wrap-style:none;v-text-anchor:middle" o:gfxdata="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" fillcolor="#e7e6e6 [3214]" stroked="f" strokeweight="1pt">
+                        <v:rect id="Rectangle 131" o:spid="_x0000_s1030" style="position:absolute;left:7251;top:3753;width:1467;height:2984;visibility:visible;mso-wrap-style:none;v-text-anchor:middle" o:gfxdata="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" fillcolor="#e7e6e6 [3214]" stroked="f" strokeweight="1pt">
                           <v:fill opacity="0"/>
                           <v:textbox inset="0,0,0,0">
                             <w:txbxContent>
@@ -8526,7 +8619,15 @@
                                     <w:bCs/>
                                     <w:color w:val="000000" w:themeColor="text1"/>
                                   </w:rPr>
-                                  <w:t>+3</w:t>
+                                  <w:t>+</w:t>
+                                </w:r>
+                                <w:r>
+                                  <w:rPr>
+                                    <w:b/>
+                                    <w:bCs/>
+                                    <w:color w:val="000000" w:themeColor="text1"/>
+                                  </w:rPr>
+                                  <w:t>x</w:t>
                                 </w:r>
                               </w:p>
                             </w:txbxContent>
@@ -8554,6 +8655,14 @@
               <w:t>Plus</w:t>
             </w:r>
           </w:p>
+          <w:p>
+            <w:pPr>
+              <w:jc w:val="center"/>
+            </w:pPr>
+            <w:r>
+              <w:t>(+1, +2, +3)</w:t>
+            </w:r>
+          </w:p>
         </w:tc>
         <w:tc>
           <w:tcPr>
@@ -8565,7 +8674,16 @@
               <w:jc w:val="both"/>
             </w:pPr>
             <w:r>
-              <w:t>Si possible, cette tuile augmente de « x » la face d’un dé.</w:t>
+              <w:t xml:space="preserve">Si possible, cette tuile augmente de « x » la face </w:t>
+            </w:r>
+            <w:r>
+              <w:t>du</w:t>
+            </w:r>
+            <w:r>
+              <w:t xml:space="preserve"> dé</w:t>
+            </w:r>
+            <w:r>
+              <w:t xml:space="preserve"> qui s’y pose.</w:t>
             </w:r>
           </w:p>
         </w:tc>
@@ -8585,7 +8703,7 @@
                 <mc:Choice Requires="wpc">
                   <w:drawing>
                     <wp:inline distT="0" distB="0" distL="0" distR="0" wp14:anchorId="70405A7B" wp14:editId="51EDFCF9">
-                      <wp:extent cx="391160" cy="348718"/>
+                      <wp:extent cx="391160" cy="348690"/>
                       <wp:effectExtent l="38100" t="38100" r="46990" b="89535"/>
                       <wp:docPr id="697" name="Zone de dessin 697"/>
                       <wp:cNvGraphicFramePr>
@@ -8606,9 +8724,9 @@
                               <wpg:grpSpPr>
                                 <a:xfrm>
                                   <a:off x="129" y="0"/>
-                                  <a:ext cx="319405" cy="348718"/>
+                                  <a:ext cx="319405" cy="348690"/>
                                   <a:chOff x="642280" y="325030"/>
-                                  <a:chExt cx="319405" cy="348718"/>
+                                  <a:chExt cx="319405" cy="348690"/>
                                 </a:xfrm>
                                 <a:effectLst>
                                   <a:outerShdw blurRad="50800" dist="38100" dir="2700000" algn="tl" rotWithShape="0">
@@ -8666,8 +8784,8 @@
                                 <wps:cNvSpPr/>
                                 <wps:spPr>
                                   <a:xfrm>
-                                    <a:off x="725166" y="375298"/>
-                                    <a:ext cx="126365" cy="298450"/>
+                                    <a:off x="725166" y="375270"/>
+                                    <a:ext cx="120015" cy="298450"/>
                                   </a:xfrm>
                                   <a:prstGeom prst="rect">
                                     <a:avLst/>
@@ -8714,7 +8832,15 @@
                                           <w:bCs/>
                                           <w:color w:val="000000" w:themeColor="text1"/>
                                         </w:rPr>
-                                        <w:t>-2</w:t>
+                                        <w:t>-</w:t>
+                                      </w:r>
+                                      <w:r>
+                                        <w:rPr>
+                                          <w:b/>
+                                          <w:bCs/>
+                                          <w:color w:val="000000" w:themeColor="text1"/>
+                                        </w:rPr>
+                                        <w:t>x</w:t>
                                       </w:r>
                                     </w:p>
                                   </w:txbxContent>
@@ -8735,14 +8861,14 @@
                 </mc:Choice>
                 <mc:Fallback>
                   <w:pict>
-                    <v:group w14:anchorId="70405A7B" id="Zone de dessin 697" o:spid="_x0000_s1031" editas="canvas" style="width:30.8pt;height:27.45pt;mso-position-horizontal-relative:char;mso-position-vertical-relative:line" coordsize="391160,348615" o:gfxdata="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">
+                    <v:group w14:anchorId="70405A7B" id="Zone de dessin 697" o:spid="_x0000_s1031" editas="canvas" style="width:30.8pt;height:27.45pt;mso-position-horizontal-relative:char;mso-position-vertical-relative:line" coordsize="391160,348615" o:gfxdata="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">
                       <v:shape id="_x0000_s1032" type="#_x0000_t75" style="position:absolute;width:391160;height:348615;visibility:visible;mso-wrap-style:square" filled="t">
                         <v:fill o:detectmouseclick="t"/>
                         <v:path o:connecttype="none"/>
                       </v:shape>
-                      <v:group id="Groupe 694" o:spid="_x0000_s1033" style="position:absolute;left:129;width:319405;height:348718" coordorigin="6422,3250" coordsize="3194,3487" o:gfxdata="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">
+                      <v:group id="Groupe 694" o:spid="_x0000_s1033" style="position:absolute;left:129;width:319405;height:348690" coordorigin="6422,3250" coordsize="3194,3486" o:gfxdata="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">
                         <v:rect id="Rectangle 695" o:spid="_x0000_s1034" style="position:absolute;left:6422;top:3250;width:3194;height:3200;visibility:visible;mso-wrap-style:square;v-text-anchor:middle" o:gfxdata="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" fillcolor="red" strokecolor="black [3213]" strokeweight="1pt"/>
-                        <v:rect id="Rectangle 696" o:spid="_x0000_s1035" style="position:absolute;left:7251;top:3752;width:1264;height:2985;visibility:visible;mso-wrap-style:none;v-text-anchor:middle" o:gfxdata="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" fillcolor="#e7e6e6 [3214]" stroked="f" strokeweight="1pt">
+                        <v:rect id="Rectangle 696" o:spid="_x0000_s1035" style="position:absolute;left:7251;top:3752;width:1200;height:2985;visibility:visible;mso-wrap-style:none;v-text-anchor:middle" o:gfxdata="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" fillcolor="#e7e6e6 [3214]" stroked="f" strokeweight="1pt">
                           <v:fill opacity="0"/>
                           <v:textbox inset="0,0,0,0">
                             <w:txbxContent>
@@ -8761,7 +8887,15 @@
                                     <w:bCs/>
                                     <w:color w:val="000000" w:themeColor="text1"/>
                                   </w:rPr>
-                                  <w:t>-2</w:t>
+                                  <w:t>-</w:t>
+                                </w:r>
+                                <w:r>
+                                  <w:rPr>
+                                    <w:b/>
+                                    <w:bCs/>
+                                    <w:color w:val="000000" w:themeColor="text1"/>
+                                  </w:rPr>
+                                  <w:t>x</w:t>
                                 </w:r>
                               </w:p>
                             </w:txbxContent>
@@ -8789,6 +8923,14 @@
               <w:t>Moins</w:t>
             </w:r>
           </w:p>
+          <w:p>
+            <w:pPr>
+              <w:jc w:val="center"/>
+            </w:pPr>
+            <w:r>
+              <w:t>(-1, -2, -3)</w:t>
+            </w:r>
+          </w:p>
         </w:tc>
         <w:tc>
           <w:tcPr>
@@ -8800,7 +8942,10 @@
               <w:jc w:val="both"/>
             </w:pPr>
             <w:r>
-              <w:t>Si possible, cette tuile décrémente de « x » la face d’un dé.</w:t>
+              <w:t>Si possible, cette tuile décrémente de « x » la face d</w:t>
+            </w:r>
+            <w:r>
+              <w:t>u dé qui s’y pose.</w:t>
             </w:r>
           </w:p>
         </w:tc>
@@ -9033,7 +9178,16 @@
               <w:jc w:val="both"/>
             </w:pPr>
             <w:r>
-              <w:t>la face du dé qui s’y pose est tiré au hasard.</w:t>
+              <w:t>L</w:t>
+            </w:r>
+            <w:r>
+              <w:t>a face du dé qui s’y pose est tiré</w:t>
+            </w:r>
+            <w:r>
+              <w:t>e</w:t>
+            </w:r>
+            <w:r>
+              <w:t xml:space="preserve"> au hasard.</w:t>
             </w:r>
           </w:p>
         </w:tc>
@@ -9052,7 +9206,7 @@
               <mc:AlternateContent>
                 <mc:Choice Requires="wpc">
                   <w:drawing>
-                    <wp:inline distT="0" distB="0" distL="0" distR="0" wp14:anchorId="2EF44D2B" wp14:editId="02372741">
+                    <wp:inline distT="0" distB="0" distL="0" distR="0" wp14:anchorId="2EF44D2B" wp14:editId="092AF6FD">
                       <wp:extent cx="358451" cy="320011"/>
                       <wp:effectExtent l="38100" t="38100" r="80010" b="118745"/>
                       <wp:docPr id="99" name="Zone de dessin 99"/>
@@ -9155,9 +9309,7 @@
                                       <a:schemeClr val="tx1"/>
                                     </a:solidFill>
                                     <a:ln>
-                                      <a:solidFill>
-                                        <a:schemeClr val="tx1"/>
-                                      </a:solidFill>
+                                      <a:noFill/>
                                     </a:ln>
                                   </wps:spPr>
                                   <wps:style>
@@ -9198,9 +9350,7 @@
                                       <a:schemeClr val="tx1"/>
                                     </a:solidFill>
                                     <a:ln>
-                                      <a:solidFill>
-                                        <a:schemeClr val="tx1"/>
-                                      </a:solidFill>
+                                      <a:noFill/>
                                     </a:ln>
                                   </wps:spPr>
                                   <wps:style>
@@ -9269,7 +9419,7 @@
                 </mc:Choice>
                 <mc:Fallback>
                   <w:pict>
-                    <v:group w14:anchorId="42B18251" id="Zone de dessin 99" o:spid="_x0000_s1026" editas="canvas" style="width:28.2pt;height:25.2pt;mso-position-horizontal-relative:char;mso-position-vertical-relative:line" coordsize="358140,319405" o:gfxdata="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">
+                    <v:group w14:anchorId="11AD2238" id="Zone de dessin 99" o:spid="_x0000_s1026" editas="canvas" style="width:28.2pt;height:25.2pt;mso-position-horizontal-relative:char;mso-position-vertical-relative:line" coordsize="358140,319405" o:gfxdata="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">
                       <v:shape id="_x0000_s1027" type="#_x0000_t75" style="position:absolute;width:358140;height:319405;visibility:visible;mso-wrap-style:square" filled="t">
                         <v:fill o:detectmouseclick="t"/>
                         <v:path o:connecttype="none"/>
@@ -9277,8 +9427,8 @@
                       <v:group id="Groupe 753" o:spid="_x0000_s1028" style="position:absolute;left:149;top:23;width:319405;height:320040" coordorigin="1791,2608" coordsize="3194,3200" o:gfxdata="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">
                         <v:rect id="Rectangle 73" o:spid="_x0000_s1029" style="position:absolute;left:1791;top:2608;width:3195;height:3200;visibility:visible;mso-wrap-style:square;v-text-anchor:middle" o:gfxdata="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" fillcolor="#70ad47 [3209]" strokecolor="black [3213]" strokeweight="1pt"/>
                         <v:group id="Groupe 752" o:spid="_x0000_s1030" style="position:absolute;left:2150;top:3295;width:2482;height:1655" coordorigin="230314,55245" coordsize="248136,165534" o:gfxdata="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">
-                          <v:rect id="Rectangle 272" o:spid="_x0000_s1031" style="position:absolute;left:230314;top:90558;width:94891;height:95150;visibility:visible;mso-wrap-style:square;v-text-anchor:middle" o:gfxdata="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" fillcolor="black [3213]" strokecolor="black [3213]" strokeweight="1pt"/>
-                          <v:rect id="Rectangle 273" o:spid="_x0000_s1032" style="position:absolute;left:383835;top:90473;width:94615;height:94615;visibility:visible;mso-wrap-style:square;v-text-anchor:middle" o:gfxdata="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" fillcolor="black [3213]" strokecolor="black [3213]" strokeweight="1pt"/>
+                          <v:rect id="Rectangle 272" o:spid="_x0000_s1031" style="position:absolute;left:230314;top:90558;width:94891;height:95150;visibility:visible;mso-wrap-style:square;v-text-anchor:middle" o:gfxdata="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" fillcolor="black [3213]" stroked="f" strokeweight="1pt"/>
+                          <v:rect id="Rectangle 273" o:spid="_x0000_s1032" style="position:absolute;left:383835;top:90473;width:94615;height:94615;visibility:visible;mso-wrap-style:square;v-text-anchor:middle" o:gfxdata="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" fillcolor="black [3213]" stroked="f" strokeweight="1pt"/>
                           <v:line id="Connecteur droit 751" o:spid="_x0000_s1033" style="position:absolute;visibility:visible;mso-wrap-style:square" from="354639,55245" to="354639,220779" o:connectortype="straight" o:gfxdata="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" strokecolor="black [3213]" strokeweight="1.5pt">
                             <v:stroke joinstyle="miter"/>
                           </v:line>
@@ -9316,7 +9466,22 @@
               <w:jc w:val="both"/>
             </w:pPr>
             <w:r>
-              <w:t>Cette tuile provoque un duel avec un dé sur une tuile adjacente par un bord ou un coin. Chaque joueur tire le dé blanc ajoute sa face à celle de son dé. Le joueur avec le score le plus élevé gagne. En cas d’égalité de score, l’attaquant gagne. Le dé perdant est retiré du jeu.</w:t>
+              <w:t>Si possible, c</w:t>
+            </w:r>
+            <w:r>
+              <w:t xml:space="preserve">ette tuile provoque un duel avec un dé sur une tuile adjacente par un bord ou un coin. Chaque joueur tire le dé blanc ajoute sa face à celle de son dé. Le joueur avec le score le plus élevé gagne. En cas d’égalité de score, l’attaquant gagne. Le dé perdant </w:t>
+            </w:r>
+            <w:r>
+              <w:t>sort</w:t>
+            </w:r>
+            <w:r>
+              <w:t xml:space="preserve"> du </w:t>
+            </w:r>
+            <w:r>
+              <w:t>terrain</w:t>
+            </w:r>
+            <w:r>
+              <w:t>.</w:t>
             </w:r>
           </w:p>
         </w:tc>
@@ -9544,7 +9709,7 @@
               <w:jc w:val="center"/>
             </w:pPr>
             <w:r>
-              <w:t>Sauvetage</w:t>
+              <w:t>Récupération</w:t>
             </w:r>
           </w:p>
         </w:tc>
@@ -9558,7 +9723,31 @@
               <w:jc w:val="both"/>
             </w:pPr>
             <w:r>
-              <w:t>Cette tuile fait renter le dé du joueur sorti du terrain sur tuile adjacente pour un bord ou un coin. La face du dé rentrant est tirée au hasard.</w:t>
+              <w:t>Si possible, c</w:t>
+            </w:r>
+            <w:r>
+              <w:t xml:space="preserve">ette tuile fait renter le dé du joueur </w:t>
+            </w:r>
+            <w:r>
+              <w:t>hors</w:t>
+            </w:r>
+            <w:r>
+              <w:t xml:space="preserve"> du terrain sur </w:t>
+            </w:r>
+            <w:r>
+              <w:t xml:space="preserve">une </w:t>
+            </w:r>
+            <w:r>
+              <w:t>tuile adjacente pour un bord ou un coin</w:t>
+            </w:r>
+            <w:r>
+              <w:t xml:space="preserve"> à cette tuile</w:t>
+            </w:r>
+            <w:r>
+              <w:t>. La face du dé rentrant est tirée au hasard.</w:t>
+            </w:r>
+            <w:r>
+              <w:t xml:space="preserve"> Le dé entrant n’active pas d’effet.</w:t>
             </w:r>
           </w:p>
         </w:tc>
@@ -9757,7 +9946,7 @@
               <w:jc w:val="center"/>
             </w:pPr>
             <w:r>
-              <w:t>Piège</w:t>
+              <w:t>Interdiction</w:t>
             </w:r>
           </w:p>
         </w:tc>
@@ -9964,7 +10153,7 @@
               <w:jc w:val="center"/>
             </w:pPr>
             <w:r>
-              <w:t>Démolition</w:t>
+              <w:t>Explosion</w:t>
             </w:r>
           </w:p>
         </w:tc>
@@ -9978,7 +10167,10 @@
               <w:jc w:val="both"/>
             </w:pPr>
             <w:r>
-              <w:t>Cette tuile provoque la défausse d’une tuile adjacente par un bord ou un coin.</w:t>
+              <w:t>Si possible, c</w:t>
+            </w:r>
+            <w:r>
+              <w:t>ette tuile provoque la défausse d’une tuile adjacente par un bord ou un coin.</w:t>
             </w:r>
           </w:p>
         </w:tc>
@@ -10167,7 +10359,13 @@
               <w:jc w:val="both"/>
             </w:pPr>
             <w:r>
-              <w:t>Cette tuile permet de pioche une tuile, sans rien défausser de sa main.</w:t>
+              <w:t>Cette tuile permet de pioche</w:t>
+            </w:r>
+            <w:r>
+              <w:t>r</w:t>
+            </w:r>
+            <w:r>
+              <w:t xml:space="preserve"> une tuile, sans rien défausser de sa main.</w:t>
             </w:r>
           </w:p>
         </w:tc>
@@ -10448,7 +10646,13 @@
               <w:jc w:val="both"/>
             </w:pPr>
             <w:r>
-              <w:t>Si possible, cette tuile provoque le déplacement vers une autre tuile de téléportation. Les deux tuiles de téléportation sont défaussées.</w:t>
+              <w:t xml:space="preserve">Si possible, cette tuile provoque le déplacement vers une autre tuile de téléportation. Les deux tuiles de téléportation sont </w:t>
+            </w:r>
+            <w:r>
+              <w:t xml:space="preserve">alors </w:t>
+            </w:r>
+            <w:r>
+              <w:t>défaussées.</w:t>
             </w:r>
           </w:p>
         </w:tc>
@@ -10872,7 +11076,7 @@
               <w:sz w:val="20"/>
               <w:szCs w:val="20"/>
             </w:rPr>
-            <w:t>2021-1002-1539</w:t>
+            <w:t>2021-1002-1617</w:t>
           </w:r>
           <w:r>
             <w:rPr>

</xml_diff>

<commit_message>
Les effets ne sont jamais nuls
</commit_message>
<xml_diff>
--- a/Praxis-les-regles.docx
+++ b/Praxis-les-regles.docx
@@ -6376,7 +6376,10 @@
         </w:numPr>
       </w:pPr>
       <w:r>
-        <w:t>Règles générales</w:t>
+        <w:t xml:space="preserve">Règles </w:t>
+      </w:r>
+      <w:r>
+        <w:t>principales</w:t>
       </w:r>
     </w:p>
     <w:p>
@@ -6384,13 +6387,19 @@
         <w:jc w:val="both"/>
       </w:pPr>
       <w:r>
-        <w:t>Le mécanisme principal consiste à son tour de jeu : à p</w:t>
-      </w:r>
-      <w:r>
-        <w:t>ose</w:t>
-      </w:r>
-      <w:r>
-        <w:t>r</w:t>
+        <w:t>Chaque joueur,</w:t>
+      </w:r>
+      <w:r>
+        <w:t xml:space="preserve"> à son tour de jeu</w:t>
+      </w:r>
+      <w:r>
+        <w:t>,</w:t>
+      </w:r>
+      <w:r>
+        <w:t> </w:t>
+      </w:r>
+      <w:r>
+        <w:t>pose</w:t>
       </w:r>
       <w:r>
         <w:t xml:space="preserve"> une tuile </w:t>
@@ -6426,7 +6435,46 @@
         <w:t xml:space="preserve"> </w:t>
       </w:r>
       <w:r>
-        <w:t xml:space="preserve">qu’occupe </w:t>
+        <w:t>occup</w:t>
+      </w:r>
+      <w:r>
+        <w:t>ée par</w:t>
+      </w:r>
+      <w:r>
+        <w:t xml:space="preserve"> </w:t>
+      </w:r>
+      <w:r>
+        <w:t>un de ses</w:t>
+      </w:r>
+      <w:r>
+        <w:t xml:space="preserve"> dé</w:t>
+      </w:r>
+      <w:r>
+        <w:t>s</w:t>
+      </w:r>
+      <w:r>
+        <w:t xml:space="preserve"> </w:t>
+      </w:r>
+      <w:r>
+        <w:t xml:space="preserve">et </w:t>
+      </w:r>
+      <w:r>
+        <w:t xml:space="preserve">le </w:t>
+      </w:r>
+      <w:r>
+        <w:t xml:space="preserve">déplace, ou bien dans l’ordre inverse, </w:t>
+      </w:r>
+      <w:r>
+        <w:t xml:space="preserve">le joueur </w:t>
+      </w:r>
+      <w:r>
+        <w:t>déplac</w:t>
+      </w:r>
+      <w:r>
+        <w:t>e</w:t>
+      </w:r>
+      <w:r>
+        <w:t xml:space="preserve"> </w:t>
       </w:r>
       <w:r>
         <w:t>son</w:t>
@@ -6435,70 +6483,30 @@
         <w:t xml:space="preserve"> dé</w:t>
       </w:r>
       <w:r>
+        <w:t xml:space="preserve"> et pose </w:t>
+      </w:r>
+      <w:r>
+        <w:t>une</w:t>
+      </w:r>
+      <w:r>
         <w:t xml:space="preserve"> </w:t>
       </w:r>
       <w:r>
-        <w:t xml:space="preserve">et </w:t>
-      </w:r>
-      <w:r>
-        <w:t xml:space="preserve">à </w:t>
-      </w:r>
-      <w:r>
-        <w:t>déplace</w:t>
-      </w:r>
-      <w:r>
-        <w:t>r</w:t>
-      </w:r>
-      <w:r>
-        <w:t xml:space="preserve"> </w:t>
-      </w:r>
-      <w:r>
-        <w:t>son</w:t>
-      </w:r>
-      <w:r>
-        <w:t xml:space="preserve"> </w:t>
-      </w:r>
-      <w:r>
-        <w:t>dé</w:t>
-      </w:r>
-      <w:r>
-        <w:t>, ou bien dans l’ordre inverse, déplac</w:t>
-      </w:r>
-      <w:r>
-        <w:t>er</w:t>
-      </w:r>
-      <w:r>
-        <w:t xml:space="preserve"> </w:t>
-      </w:r>
-      <w:r>
-        <w:t>son</w:t>
-      </w:r>
-      <w:r>
-        <w:t xml:space="preserve"> dé</w:t>
-      </w:r>
-      <w:r>
-        <w:t xml:space="preserve"> et pose</w:t>
-      </w:r>
-      <w:r>
-        <w:t>r</w:t>
-      </w:r>
-      <w:r>
-        <w:t xml:space="preserve"> </w:t>
-      </w:r>
-      <w:r>
-        <w:t>une</w:t>
-      </w:r>
-      <w:r>
-        <w:t xml:space="preserve"> </w:t>
-      </w:r>
-      <w:r>
         <w:t>tuile</w:t>
       </w:r>
       <w:r>
         <w:t xml:space="preserve"> d’effet</w:t>
       </w:r>
       <w:r>
-        <w:t> :</w:t>
+        <w:t xml:space="preserve">. </w:t>
+      </w:r>
+    </w:p>
+    <w:p>
+      <w:pPr>
+        <w:jc w:val="both"/>
+      </w:pPr>
+      <w:r>
+        <w:t>Contraintes de déplacement de dé :</w:t>
       </w:r>
     </w:p>
     <w:p>
@@ -6511,25 +6519,7 @@
         <w:jc w:val="both"/>
       </w:pPr>
       <w:r>
-        <w:t>Si le joueur a deux dés en jeu, alors il en choisit</w:t>
-      </w:r>
-      <w:r>
-        <w:t xml:space="preserve"> un</w:t>
-      </w:r>
-      <w:r>
-        <w:t xml:space="preserve"> </w:t>
-      </w:r>
-      <w:r>
-        <w:t xml:space="preserve">seul </w:t>
-      </w:r>
-      <w:r>
-        <w:t xml:space="preserve">pour </w:t>
-      </w:r>
-      <w:r>
-        <w:t>tout son</w:t>
-      </w:r>
-      <w:r>
-        <w:t xml:space="preserve"> tour.</w:t>
+        <w:t>Un dé avec une face active impaire (1, 3, 5) se déplace orthogonalement, comme la tour du jeu d’échecs.</w:t>
       </w:r>
     </w:p>
     <w:p>
@@ -6542,13 +6532,7 @@
         <w:jc w:val="both"/>
       </w:pPr>
       <w:r>
-        <w:t xml:space="preserve">Une tuile ne peut accueillir qu’un seul dé. Mais un dé peut en attaquer un autre pour prendre sa place (cf. attaque </w:t>
-      </w:r>
-      <w:r>
-        <w:t xml:space="preserve">directe </w:t>
-      </w:r>
-      <w:r>
-        <w:t>de dés).</w:t>
+        <w:t>Un dé avec une face active paire (2, 4, 6) se déplace diagonalement, comme le fou du jeu d’échecs.</w:t>
       </w:r>
     </w:p>
     <w:p>
@@ -6561,45 +6545,7 @@
         <w:jc w:val="both"/>
       </w:pPr>
       <w:r>
-        <w:t xml:space="preserve">La </w:t>
-      </w:r>
-      <w:r>
-        <w:t>tuile de terrain</w:t>
-      </w:r>
-      <w:r>
-        <w:t xml:space="preserve"> recevant la tuile</w:t>
-      </w:r>
-      <w:r>
-        <w:t xml:space="preserve"> </w:t>
-      </w:r>
-      <w:r>
-        <w:t>d’</w:t>
-      </w:r>
-      <w:r>
-        <w:t>effet</w:t>
-      </w:r>
-      <w:r>
-        <w:t xml:space="preserve"> doit être </w:t>
-      </w:r>
-      <w:r>
-        <w:t>vide</w:t>
-      </w:r>
-      <w:r>
-        <w:t>.</w:t>
-      </w:r>
-    </w:p>
-    <w:p>
-      <w:pPr>
-        <w:jc w:val="both"/>
-      </w:pPr>
-      <w:r>
-        <w:t>Options </w:t>
-      </w:r>
-      <w:r>
-        <w:t xml:space="preserve">du </w:t>
-      </w:r>
-      <w:r>
-        <w:t>tour :</w:t>
+        <w:t>Un dé se déplace d’une ou plusieurs tuiles de terrain sans sauter par-dessus les autres dés ou les tuiles d’effet.</w:t>
       </w:r>
     </w:p>
     <w:p>
@@ -6612,19 +6558,7 @@
         <w:jc w:val="both"/>
       </w:pPr>
       <w:r>
-        <w:t>Poser une tuile</w:t>
-      </w:r>
-      <w:r>
-        <w:t xml:space="preserve"> d’effet</w:t>
-      </w:r>
-      <w:r>
-        <w:t xml:space="preserve"> est optionnel. Déplacer un dé est optionnel.</w:t>
-      </w:r>
-      <w:r>
-        <w:t xml:space="preserve"> </w:t>
-      </w:r>
-      <w:r>
-        <w:t>Il est possible de passer son tour.</w:t>
+        <w:t>Une tuile ne peut accueillir qu’un seul dé. Mais un dé peut en attaquer un autre pour prendre sa place (cf. attaque directe de dés).</w:t>
       </w:r>
     </w:p>
     <w:p>
@@ -6637,16 +6571,18 @@
         <w:jc w:val="both"/>
       </w:pPr>
       <w:r>
-        <w:t>Au lieu de déplacer et poser, le joueur peut défausser toute sa main et la piocher</w:t>
-      </w:r>
-      <w:r>
-        <w:t xml:space="preserve"> (avec le même nombre </w:t>
-      </w:r>
-      <w:r>
-        <w:t xml:space="preserve">de tuiles </w:t>
-      </w:r>
-      <w:r>
-        <w:t>qu’à la préparation).</w:t>
+        <w:t>Si le joueur a deux dés sur le terrain, alors le joueur en choisit un seul pour tout son tour.</w:t>
+      </w:r>
+    </w:p>
+    <w:p>
+      <w:pPr>
+        <w:jc w:val="both"/>
+      </w:pPr>
+      <w:r>
+        <w:t xml:space="preserve">Contraintes </w:t>
+      </w:r>
+      <w:r>
+        <w:t>de pose de tuile :</w:t>
       </w:r>
     </w:p>
     <w:p>
@@ -6659,36 +6595,31 @@
         <w:jc w:val="both"/>
       </w:pPr>
       <w:r>
-        <w:t>Voir aussi l</w:t>
-      </w:r>
-      <w:r>
-        <w:t>a</w:t>
-      </w:r>
-      <w:r>
-        <w:t xml:space="preserve"> « </w:t>
-      </w:r>
-      <w:r>
-        <w:t>récupération</w:t>
-      </w:r>
-      <w:r>
-        <w:t xml:space="preserve"> de dé » dans « attaque </w:t>
-      </w:r>
-      <w:r>
-        <w:t xml:space="preserve">directe </w:t>
-      </w:r>
-      <w:r>
-        <w:t>de dés ».</w:t>
-      </w:r>
-    </w:p>
-    <w:p>
-      <w:pPr>
-        <w:jc w:val="both"/>
-      </w:pPr>
-      <w:r>
-        <w:t>Tuiles d’effet</w:t>
-      </w:r>
-      <w:r>
-        <w:t> :</w:t>
+        <w:t xml:space="preserve">La </w:t>
+      </w:r>
+      <w:r>
+        <w:t>tuile de terrain</w:t>
+      </w:r>
+      <w:r>
+        <w:t xml:space="preserve"> recevant la tuile</w:t>
+      </w:r>
+      <w:r>
+        <w:t xml:space="preserve"> </w:t>
+      </w:r>
+      <w:r>
+        <w:t>d’</w:t>
+      </w:r>
+      <w:r>
+        <w:t>effet</w:t>
+      </w:r>
+      <w:r>
+        <w:t xml:space="preserve"> doit être </w:t>
+      </w:r>
+      <w:r>
+        <w:t>vide</w:t>
+      </w:r>
+      <w:r>
+        <w:t>.</w:t>
       </w:r>
     </w:p>
     <w:p>
@@ -6701,37 +6632,24 @@
         <w:jc w:val="both"/>
       </w:pPr>
       <w:r>
-        <w:t xml:space="preserve">Lorsque le dé arrive sur une tuile d’effet, alors </w:t>
-      </w:r>
-      <w:r>
-        <w:t>cette</w:t>
-      </w:r>
-      <w:r>
-        <w:t xml:space="preserve"> tuile</w:t>
-      </w:r>
-      <w:r>
-        <w:t xml:space="preserve"> est </w:t>
-      </w:r>
-      <w:r>
-        <w:t>activée</w:t>
-      </w:r>
-      <w:r>
-        <w:t>,</w:t>
-      </w:r>
-      <w:r>
-        <w:t xml:space="preserve"> et</w:t>
-      </w:r>
-      <w:r>
-        <w:t xml:space="preserve"> </w:t>
-      </w:r>
-      <w:r>
-        <w:t xml:space="preserve">son effet </w:t>
-      </w:r>
-      <w:r>
-        <w:t>est aussitôt appliqué. Puis cette tuile d’effet est défaussée.</w:t>
-      </w:r>
-      <w:r>
-        <w:t xml:space="preserve"> Si l’effet est nul, alors la tuile est quand même défaussée.</w:t>
+        <w:t>Lorsque le joueur pose une tuile, il complète aussitôt sa main grâce à la pioche.</w:t>
+      </w:r>
+    </w:p>
+    <w:p>
+      <w:pPr>
+        <w:jc w:val="both"/>
+      </w:pPr>
+      <w:r>
+        <w:t xml:space="preserve">Contraintes </w:t>
+      </w:r>
+      <w:r>
+        <w:t>d’activation des t</w:t>
+      </w:r>
+      <w:r>
+        <w:t>uiles d’effet</w:t>
+      </w:r>
+      <w:r>
+        <w:t> :</w:t>
       </w:r>
     </w:p>
     <w:p>
@@ -6744,10 +6662,37 @@
         <w:jc w:val="both"/>
       </w:pPr>
       <w:r>
-        <w:t>Les effets de tuile sont variés</w:t>
-      </w:r>
-      <w:r>
-        <w:t> : transformer le dé ; collecter ; téléporter (cf. catalogue des effets).</w:t>
+        <w:t xml:space="preserve">Lorsque le dé arrive sur une tuile d’effet, alors </w:t>
+      </w:r>
+      <w:r>
+        <w:t>cette</w:t>
+      </w:r>
+      <w:r>
+        <w:t xml:space="preserve"> tuile</w:t>
+      </w:r>
+      <w:r>
+        <w:t xml:space="preserve"> est </w:t>
+      </w:r>
+      <w:r>
+        <w:t>activée</w:t>
+      </w:r>
+      <w:r>
+        <w:t>,</w:t>
+      </w:r>
+      <w:r>
+        <w:t xml:space="preserve"> et</w:t>
+      </w:r>
+      <w:r>
+        <w:t xml:space="preserve"> </w:t>
+      </w:r>
+      <w:r>
+        <w:t xml:space="preserve">son effet </w:t>
+      </w:r>
+      <w:r>
+        <w:t>est aussitôt appliqué. Puis cette tuile d’effet est défaussée.</w:t>
+      </w:r>
+      <w:r>
+        <w:t xml:space="preserve"> </w:t>
       </w:r>
     </w:p>
     <w:p>
@@ -6760,27 +6705,13 @@
         <w:jc w:val="both"/>
       </w:pPr>
       <w:r>
-        <w:t>Les tuiles d’effet « </w:t>
-      </w:r>
-      <w:r>
-        <w:t>interdiction</w:t>
-      </w:r>
-      <w:r>
-        <w:t> » sont essentiellement des tuiles bloquant les déplacement</w:t>
-      </w:r>
-      <w:r>
-        <w:t>s</w:t>
-      </w:r>
-      <w:r>
-        <w:t xml:space="preserve"> ; si un dé s’y pose, alors le dé est sorti du terrain. </w:t>
-      </w:r>
-    </w:p>
-    <w:p>
-      <w:pPr>
-        <w:jc w:val="both"/>
-      </w:pPr>
-      <w:r>
-        <w:t>Pioche :</w:t>
+        <w:t>Le dé ne doit pas se poser sur une tuile d’effet si son effet n’est pas applicable</w:t>
+      </w:r>
+      <w:r>
+        <w:t>.</w:t>
+      </w:r>
+      <w:r>
+        <w:t xml:space="preserve"> </w:t>
       </w:r>
     </w:p>
     <w:p>
@@ -6793,13 +6724,21 @@
         <w:jc w:val="both"/>
       </w:pPr>
       <w:r>
-        <w:t xml:space="preserve">Lorsque le joueur pose une tuile, il complète aussitôt sa main en tirant une tuile </w:t>
-      </w:r>
-      <w:r>
-        <w:t xml:space="preserve">d’effet </w:t>
-      </w:r>
-      <w:r>
-        <w:t>dans la pioche.</w:t>
+        <w:t>Les effets de tuile sont variés</w:t>
+      </w:r>
+      <w:r>
+        <w:t> (cf. catalogue des effets).</w:t>
+      </w:r>
+    </w:p>
+    <w:p>
+      <w:pPr>
+        <w:jc w:val="both"/>
+      </w:pPr>
+      <w:r>
+        <w:t>Options </w:t>
+      </w:r>
+      <w:r>
+        <w:t>du tour de jeu :</w:t>
       </w:r>
     </w:p>
     <w:p>
@@ -6812,27 +6751,7 @@
         <w:jc w:val="both"/>
       </w:pPr>
       <w:r>
-        <w:t xml:space="preserve">Comme dit </w:t>
-      </w:r>
-      <w:r>
-        <w:t>précédemment</w:t>
-      </w:r>
-      <w:r>
-        <w:t xml:space="preserve">, au lieu de poser une tuile </w:t>
-      </w:r>
-      <w:r>
-        <w:t xml:space="preserve">d’effet </w:t>
-      </w:r>
-      <w:r>
-        <w:t>et déplacer un dé, le joueur peut défausser toute sa main et la piocher complètement.</w:t>
-      </w:r>
-    </w:p>
-    <w:p>
-      <w:pPr>
-        <w:jc w:val="both"/>
-      </w:pPr>
-      <w:r>
-        <w:t>Déplacement :</w:t>
+        <w:t>Poser une tuile est optionnel. Déplacer un dé est optionnel. Passer son tour est possible.</w:t>
       </w:r>
     </w:p>
     <w:p>
@@ -6845,13 +6764,25 @@
         <w:jc w:val="both"/>
       </w:pPr>
       <w:r>
-        <w:t xml:space="preserve">Un dé avec une face active impaire (1, 3, 5) se déplace orthogonalement, comme la tour </w:t>
-      </w:r>
-      <w:r>
-        <w:t>du jeu d’</w:t>
-      </w:r>
-      <w:r>
-        <w:t>échecs.</w:t>
+        <w:t xml:space="preserve">Au lieu de déplacer </w:t>
+      </w:r>
+      <w:r>
+        <w:t xml:space="preserve">un dé </w:t>
+      </w:r>
+      <w:r>
+        <w:t>et poser</w:t>
+      </w:r>
+      <w:r>
+        <w:t xml:space="preserve"> une tuile</w:t>
+      </w:r>
+      <w:r>
+        <w:t>, le joueur peut défausser toute sa main et la piocher</w:t>
+      </w:r>
+      <w:r>
+        <w:t xml:space="preserve">, </w:t>
+      </w:r>
+      <w:r>
+        <w:t>avec le même nombre de tuiles qu’à la préparation.</w:t>
       </w:r>
     </w:p>
     <w:p>
@@ -6864,54 +6795,7 @@
         <w:jc w:val="both"/>
       </w:pPr>
       <w:r>
-        <w:t xml:space="preserve">Un dé avec une face active paire (2, 4, 6) se déplace diagonalement, comme le fou </w:t>
-      </w:r>
-      <w:r>
-        <w:t>du jeu d’</w:t>
-      </w:r>
-      <w:r>
-        <w:t>échecs.</w:t>
-      </w:r>
-    </w:p>
-    <w:p>
-      <w:pPr>
-        <w:pStyle w:val="Paragraphedeliste"/>
-        <w:numPr>
-          <w:ilvl w:val="0"/>
-          <w:numId w:val="13"/>
-        </w:numPr>
-        <w:jc w:val="both"/>
-      </w:pPr>
-      <w:r>
-        <w:lastRenderedPageBreak/>
-        <w:t>Un dé se déplace d’une ou plusieurs tuiles</w:t>
-      </w:r>
-      <w:r>
-        <w:t xml:space="preserve"> de terrain</w:t>
-      </w:r>
-      <w:r>
-        <w:t xml:space="preserve"> </w:t>
-      </w:r>
-      <w:r>
-        <w:t xml:space="preserve">sans sauter par-dessus </w:t>
-      </w:r>
-      <w:r>
-        <w:t>les autres</w:t>
-      </w:r>
-      <w:r>
-        <w:t xml:space="preserve"> dés ou </w:t>
-      </w:r>
-      <w:r>
-        <w:t>les</w:t>
-      </w:r>
-      <w:r>
-        <w:t xml:space="preserve"> tuiles</w:t>
-      </w:r>
-      <w:r>
-        <w:t xml:space="preserve"> d’effet</w:t>
-      </w:r>
-      <w:r>
-        <w:t>.</w:t>
+        <w:t>Voir aussi la « récupération de dé » dans « attaque directe de dés ».</w:t>
       </w:r>
     </w:p>
     <w:p>
@@ -6975,13 +6859,26 @@
         <w:jc w:val="both"/>
       </w:pPr>
       <w:r>
+        <w:lastRenderedPageBreak/>
         <w:t xml:space="preserve">Les tuiles à effet de couleur sont </w:t>
       </w:r>
       <w:r>
         <w:t>collectionnables</w:t>
       </w:r>
       <w:r>
-        <w:t xml:space="preserve">, en plus de leur autre effet. Les tuiles d’effet sans couleur ne sont pas </w:t>
+        <w:t xml:space="preserve">, en plus de leur autre effet. Les tuiles d’effet </w:t>
+      </w:r>
+      <w:r>
+        <w:t>de</w:t>
+      </w:r>
+      <w:r>
+        <w:t xml:space="preserve"> couleur </w:t>
+      </w:r>
+      <w:r>
+        <w:t xml:space="preserve">noire </w:t>
+      </w:r>
+      <w:r>
+        <w:t xml:space="preserve">ne sont pas </w:t>
       </w:r>
       <w:r>
         <w:t>collectionnables</w:t>
@@ -7170,10 +7067,7 @@
               <w:t xml:space="preserve">à effet </w:t>
             </w:r>
             <w:r>
-              <w:t>collectionnable</w:t>
-            </w:r>
-            <w:r>
-              <w:t xml:space="preserve"> de sa main vers ses collections, le joueur doit </w:t>
+              <w:t xml:space="preserve">de sa main vers ses collections, le joueur doit </w:t>
             </w:r>
             <w:r>
               <w:t xml:space="preserve">placer cette tuile sur une tuile de terrain </w:t>
@@ -7191,7 +7085,13 @@
               <w:t>.</w:t>
             </w:r>
             <w:r>
-              <w:t xml:space="preserve"> Dans ce cas, c’est l’effet « collectionner » qui est obligatoirement activé. Si le portail n’est pas de la bonne couleur, alors c’est obligatoirement l’autre effet de la tuile qui est activé.</w:t>
+              <w:t xml:space="preserve"> Dans ce cas, c’est l’effet « collectionner » qui est obligatoirement activé. Si le portail n’est pas de la bonne couleur, alors c’est obligatoirement l’autre effet de la tuile qui </w:t>
+            </w:r>
+            <w:r>
+              <w:t>doit être</w:t>
+            </w:r>
+            <w:r>
+              <w:t xml:space="preserve"> activé.</w:t>
             </w:r>
           </w:p>
         </w:tc>
@@ -7230,8 +7130,13 @@
       <w:r>
         <w:t xml:space="preserve"> </w:t>
       </w:r>
-      <w:r>
-        <w:t>Score des collections</w:t>
+    </w:p>
+    <w:p>
+      <w:r>
+        <w:t>Voici le s</w:t>
+      </w:r>
+      <w:r>
+        <w:t>core des collections</w:t>
       </w:r>
       <w:r>
         <w:t> :</w:t>
@@ -7246,7 +7151,7 @@
       </w:tblPr>
       <w:tblGrid>
         <w:gridCol w:w="788"/>
-        <w:gridCol w:w="1658"/>
+        <w:gridCol w:w="2087"/>
         <w:gridCol w:w="997"/>
         <w:gridCol w:w="5037"/>
       </w:tblGrid>
@@ -7301,6 +7206,13 @@
                 <w:bCs/>
               </w:rPr>
               <w:t>Nom</w:t>
+            </w:r>
+            <w:r>
+              <w:rPr>
+                <w:b/>
+                <w:bCs/>
+              </w:rPr>
+              <w:t xml:space="preserve"> de la collection</w:t>
             </w:r>
           </w:p>
         </w:tc>
@@ -8145,6 +8057,9 @@
       </w:r>
     </w:p>
     <w:p>
+      <w:pPr>
+        <w:jc w:val="both"/>
+      </w:pPr>
       <w:r>
         <w:t xml:space="preserve">Vouloir déplacer </w:t>
       </w:r>
@@ -8162,6 +8077,9 @@
       </w:r>
     </w:p>
     <w:p>
+      <w:pPr>
+        <w:jc w:val="both"/>
+      </w:pPr>
       <w:r>
         <w:t xml:space="preserve">L’attaque </w:t>
       </w:r>
@@ -8169,7 +8087,7 @@
         <w:t xml:space="preserve">directe </w:t>
       </w:r>
       <w:r>
-        <w:t xml:space="preserve">est possible et réussit uniquement si la face active </w:t>
+        <w:t xml:space="preserve">est possible uniquement si la face active </w:t>
       </w:r>
       <w:r>
         <w:t xml:space="preserve">du dé </w:t>
@@ -8191,19 +8109,25 @@
       </w:r>
     </w:p>
     <w:p>
+      <w:pPr>
+        <w:jc w:val="both"/>
+      </w:pPr>
       <w:r>
         <w:t>Voir aussi la tuile à effet « duel » comme moyen indirect d’attaquer un dé.</w:t>
       </w:r>
     </w:p>
     <w:p>
-      <w:r>
-        <w:t xml:space="preserve">Deux possibilités pour </w:t>
-      </w:r>
-      <w:r>
-        <w:t>remettre</w:t>
-      </w:r>
-      <w:r>
-        <w:t xml:space="preserve"> en jeu un dé sorti du terrain :</w:t>
+      <w:pPr>
+        <w:jc w:val="both"/>
+      </w:pPr>
+      <w:r>
+        <w:t>Récupération d’un dé sorti du terrain ; d</w:t>
+      </w:r>
+      <w:r>
+        <w:t>eux possibilités</w:t>
+      </w:r>
+      <w:r>
+        <w:t> :</w:t>
       </w:r>
     </w:p>
     <w:p>
@@ -8257,7 +8181,55 @@
         <w:t xml:space="preserve"> rentre sur le terrain</w:t>
       </w:r>
       <w:r>
-        <w:t xml:space="preserve"> comme lors de la préparation, sans activer de tuile d’effet. Puis le joueur termine son tour.</w:t>
+        <w:t xml:space="preserve"> comme lors de la préparation. Puis le joueur termine son tour.</w:t>
+      </w:r>
+    </w:p>
+    <w:p>
+      <w:r>
+        <w:t>Lorsqu’un joueur avec aucun dé sur le terrain a deux possibilités à son tour</w:t>
+      </w:r>
+      <w:r>
+        <w:t xml:space="preserve"> de jeu</w:t>
+      </w:r>
+      <w:r>
+        <w:t> :</w:t>
+      </w:r>
+    </w:p>
+    <w:p>
+      <w:pPr>
+        <w:pStyle w:val="Paragraphedeliste"/>
+        <w:numPr>
+          <w:ilvl w:val="0"/>
+          <w:numId w:val="13"/>
+        </w:numPr>
+      </w:pPr>
+      <w:r>
+        <w:t>Défausser sa main et la piocher ;</w:t>
+      </w:r>
+    </w:p>
+    <w:p>
+      <w:pPr>
+        <w:pStyle w:val="Paragraphedeliste"/>
+        <w:numPr>
+          <w:ilvl w:val="0"/>
+          <w:numId w:val="13"/>
+        </w:numPr>
+      </w:pPr>
+      <w:r>
+        <w:t>Faire rentrer un dé en tirant 6 avec le dé blanc.</w:t>
+      </w:r>
+    </w:p>
+    <w:p>
+      <w:pPr>
+        <w:rPr>
+          <w:rFonts w:asciiTheme="majorHAnsi" w:eastAsiaTheme="majorEastAsia" w:hAnsiTheme="majorHAnsi" w:cstheme="majorBidi"/>
+          <w:color w:val="2F5496" w:themeColor="accent1" w:themeShade="BF"/>
+          <w:sz w:val="32"/>
+          <w:szCs w:val="32"/>
+        </w:rPr>
+      </w:pPr>
+      <w:r>
+        <w:br w:type="page"/>
       </w:r>
     </w:p>
     <w:p>
@@ -8674,7 +8646,10 @@
               <w:jc w:val="both"/>
             </w:pPr>
             <w:r>
-              <w:t xml:space="preserve">Si possible, cette tuile augmente de « x » la face </w:t>
+              <w:t>Cette t</w:t>
+            </w:r>
+            <w:r>
+              <w:t xml:space="preserve">uile augmente de « x » la face </w:t>
             </w:r>
             <w:r>
               <w:t>du</w:t>
@@ -8942,7 +8917,10 @@
               <w:jc w:val="both"/>
             </w:pPr>
             <w:r>
-              <w:t>Si possible, cette tuile décrémente de « x » la face d</w:t>
+              <w:t>C</w:t>
+            </w:r>
+            <w:r>
+              <w:t>ette tuile décrémente de « x » la face d</w:t>
             </w:r>
             <w:r>
               <w:t>u dé qui s’y pose.</w:t>
@@ -8965,7 +8943,7 @@
                 <mc:Choice Requires="wpc">
                   <w:drawing>
                     <wp:inline distT="0" distB="0" distL="0" distR="0" wp14:anchorId="2411F57A" wp14:editId="2BB5B217">
-                      <wp:extent cx="391160" cy="348670"/>
+                      <wp:extent cx="391160" cy="348655"/>
                       <wp:effectExtent l="38100" t="38100" r="46990" b="89535"/>
                       <wp:docPr id="71" name="Zone de dessin 71"/>
                       <wp:cNvGraphicFramePr>
@@ -8986,9 +8964,9 @@
                               <wpg:grpSpPr>
                                 <a:xfrm>
                                   <a:off x="129" y="0"/>
-                                  <a:ext cx="319405" cy="348670"/>
+                                  <a:ext cx="319405" cy="348655"/>
                                   <a:chOff x="642280" y="325030"/>
-                                  <a:chExt cx="319405" cy="348670"/>
+                                  <a:chExt cx="319405" cy="348655"/>
                                 </a:xfrm>
                                 <a:solidFill>
                                   <a:schemeClr val="accent1"/>
@@ -9049,7 +9027,7 @@
                                 <wps:cNvSpPr/>
                                 <wps:spPr>
                                   <a:xfrm>
-                                    <a:off x="725166" y="375250"/>
+                                    <a:off x="725166" y="375235"/>
                                     <a:ext cx="109220" cy="298450"/>
                                   </a:xfrm>
                                   <a:prstGeom prst="rect">
@@ -9114,14 +9092,14 @@
                 </mc:Choice>
                 <mc:Fallback>
                   <w:pict>
-                    <v:group w14:anchorId="2411F57A" id="Zone de dessin 71" o:spid="_x0000_s1036" editas="canvas" style="width:30.8pt;height:27.45pt;mso-position-horizontal-relative:char;mso-position-vertical-relative:line" coordsize="391160,348615" o:gfxdata="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">
+                    <v:group w14:anchorId="2411F57A" id="Zone de dessin 71" o:spid="_x0000_s1036" editas="canvas" style="width:30.8pt;height:27.45pt;mso-position-horizontal-relative:char;mso-position-vertical-relative:line" coordsize="391160,348615" o:gfxdata="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">
                       <v:shape id="_x0000_s1037" type="#_x0000_t75" style="position:absolute;width:391160;height:348615;visibility:visible;mso-wrap-style:square" filled="t">
                         <v:fill o:detectmouseclick="t"/>
                         <v:path o:connecttype="none"/>
                       </v:shape>
-                      <v:group id="Groupe 60" o:spid="_x0000_s1038" style="position:absolute;left:129;width:319405;height:348670" coordorigin="6422,3250" coordsize="3194,3486" o:gfxdata="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">
+                      <v:group id="Groupe 60" o:spid="_x0000_s1038" style="position:absolute;left:129;width:319405;height:348655" coordorigin="6422,3250" coordsize="3194,3486" o:gfxdata="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">
                         <v:rect id="Rectangle 69" o:spid="_x0000_s1039" style="position:absolute;left:6422;top:3250;width:3194;height:3200;visibility:visible;mso-wrap-style:square;v-text-anchor:middle" o:gfxdata="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" fillcolor="#0070c0" strokecolor="black [3213]" strokeweight="1pt"/>
-                        <v:rect id="Rectangle 70" o:spid="_x0000_s1040" style="position:absolute;left:7251;top:3752;width:1092;height:2985;visibility:visible;mso-wrap-style:none;v-text-anchor:middle" o:gfxdata="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" filled="f" stroked="f" strokeweight="1pt">
+                        <v:rect id="Rectangle 70" o:spid="_x0000_s1040" style="position:absolute;left:7251;top:3752;width:1092;height:2984;visibility:visible;mso-wrap-style:none;v-text-anchor:middle" o:gfxdata="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" filled="f" stroked="f" strokeweight="1pt">
                           <v:textbox inset="0,0,0,0">
                             <w:txbxContent>
                               <w:p>
@@ -9178,16 +9156,16 @@
               <w:jc w:val="both"/>
             </w:pPr>
             <w:r>
-              <w:t>L</w:t>
-            </w:r>
-            <w:r>
-              <w:t>a face du dé qui s’y pose est tiré</w:t>
-            </w:r>
-            <w:r>
-              <w:t>e</w:t>
-            </w:r>
-            <w:r>
-              <w:t xml:space="preserve"> au hasard.</w:t>
+              <w:t xml:space="preserve">Cette tuile tire au hasard la </w:t>
+            </w:r>
+            <w:r>
+              <w:t>face du dé qui s’y</w:t>
+            </w:r>
+            <w:r>
+              <w:t xml:space="preserve"> pose</w:t>
+            </w:r>
+            <w:r>
+              <w:t>.</w:t>
             </w:r>
           </w:p>
         </w:tc>
@@ -9466,10 +9444,22 @@
               <w:jc w:val="both"/>
             </w:pPr>
             <w:r>
-              <w:t>Si possible, c</w:t>
-            </w:r>
-            <w:r>
-              <w:t xml:space="preserve">ette tuile provoque un duel avec un dé sur une tuile adjacente par un bord ou un coin. Chaque joueur tire le dé blanc ajoute sa face à celle de son dé. Le joueur avec le score le plus élevé gagne. En cas d’égalité de score, l’attaquant gagne. Le dé perdant </w:t>
+              <w:t>C</w:t>
+            </w:r>
+            <w:r>
+              <w:t xml:space="preserve">ette tuile provoque un duel avec un dé sur une tuile adjacente par un bord ou un coin. Chaque </w:t>
+            </w:r>
+            <w:r>
+              <w:t>duelliste</w:t>
+            </w:r>
+            <w:r>
+              <w:t xml:space="preserve"> tire le dé blanc ajoute sa face à celle de son dé. Le </w:t>
+            </w:r>
+            <w:r>
+              <w:t xml:space="preserve">duelliste </w:t>
+            </w:r>
+            <w:r>
+              <w:t xml:space="preserve">avec le score le plus élevé gagne. En cas d’égalité de score, l’attaquant gagne. Le dé perdant </w:t>
             </w:r>
             <w:r>
               <w:t>sort</w:t>
@@ -9723,10 +9713,16 @@
               <w:jc w:val="both"/>
             </w:pPr>
             <w:r>
-              <w:t>Si possible, c</w:t>
-            </w:r>
-            <w:r>
-              <w:t xml:space="preserve">ette tuile fait renter le dé du joueur </w:t>
+              <w:t>Cette</w:t>
+            </w:r>
+            <w:r>
+              <w:t xml:space="preserve"> tuile </w:t>
+            </w:r>
+            <w:r>
+              <w:t>récupère</w:t>
+            </w:r>
+            <w:r>
+              <w:t xml:space="preserve"> le dé du joueur </w:t>
             </w:r>
             <w:r>
               <w:t>hors</w:t>
@@ -9738,16 +9734,28 @@
               <w:t xml:space="preserve">une </w:t>
             </w:r>
             <w:r>
-              <w:t>tuile adjacente pour un bord ou un coin</w:t>
+              <w:t xml:space="preserve">tuile </w:t>
+            </w:r>
+            <w:r>
+              <w:t xml:space="preserve">inoccupée </w:t>
+            </w:r>
+            <w:r>
+              <w:t xml:space="preserve">et </w:t>
+            </w:r>
+            <w:r>
+              <w:t xml:space="preserve">adjacente </w:t>
+            </w:r>
+            <w:r>
+              <w:t xml:space="preserve">au dé récupérateur </w:t>
+            </w:r>
+            <w:r>
+              <w:t>pour un bord ou un coin</w:t>
             </w:r>
             <w:r>
               <w:t xml:space="preserve"> à cette tuile</w:t>
             </w:r>
             <w:r>
               <w:t>. La face du dé rentrant est tirée au hasard.</w:t>
-            </w:r>
-            <w:r>
-              <w:t xml:space="preserve"> Le dé entrant n’active pas d’effet.</w:t>
             </w:r>
           </w:p>
         </w:tc>
@@ -9960,7 +9968,13 @@
               <w:jc w:val="both"/>
             </w:pPr>
             <w:r>
-              <w:t>Cette tuile fait sortir du terrain le dé qui s’y pose.</w:t>
+              <w:t xml:space="preserve">Cette tuile </w:t>
+            </w:r>
+            <w:r>
+              <w:t>sort</w:t>
+            </w:r>
+            <w:r>
+              <w:t xml:space="preserve"> du terrain le dé qui s’y pose.</w:t>
             </w:r>
           </w:p>
         </w:tc>
@@ -10167,10 +10181,16 @@
               <w:jc w:val="both"/>
             </w:pPr>
             <w:r>
-              <w:t>Si possible, c</w:t>
-            </w:r>
-            <w:r>
-              <w:t>ette tuile provoque la défausse d’une tuile adjacente par un bord ou un coin.</w:t>
+              <w:t>C</w:t>
+            </w:r>
+            <w:r>
+              <w:t xml:space="preserve">ette tuile </w:t>
+            </w:r>
+            <w:r>
+              <w:t>retire</w:t>
+            </w:r>
+            <w:r>
+              <w:t xml:space="preserve"> une tuile adjacente par un bord ou un coin.</w:t>
             </w:r>
           </w:p>
         </w:tc>
@@ -10646,13 +10666,19 @@
               <w:jc w:val="both"/>
             </w:pPr>
             <w:r>
-              <w:t xml:space="preserve">Si possible, cette tuile provoque le déplacement vers une autre tuile de téléportation. Les deux tuiles de téléportation sont </w:t>
-            </w:r>
-            <w:r>
-              <w:t xml:space="preserve">alors </w:t>
-            </w:r>
-            <w:r>
-              <w:t>défaussées.</w:t>
+              <w:t>C</w:t>
+            </w:r>
+            <w:r>
+              <w:t>ette tuile déplace</w:t>
+            </w:r>
+            <w:r>
+              <w:t xml:space="preserve"> le dé qui s’y pose</w:t>
+            </w:r>
+            <w:r>
+              <w:t xml:space="preserve"> vers une autre tuile de téléportation</w:t>
+            </w:r>
+            <w:r>
+              <w:t>, qui est également défaussée.</w:t>
             </w:r>
           </w:p>
         </w:tc>
@@ -11076,7 +11102,7 @@
               <w:sz w:val="20"/>
               <w:szCs w:val="20"/>
             </w:rPr>
-            <w:t>2021-1002-1617</w:t>
+            <w:t>2021-1002-1844</w:t>
           </w:r>
           <w:r>
             <w:rPr>

</xml_diff>

<commit_message>
Mise à jour des points
</commit_message>
<xml_diff>
--- a/Praxis-les-regles.docx
+++ b/Praxis-les-regles.docx
@@ -6838,13 +6838,7 @@
         <w:jc w:val="both"/>
       </w:pPr>
       <w:r>
-        <w:t>Les tuiles à effet sont collectionnables</w:t>
-      </w:r>
-      <w:r>
-        <w:t> : c’est leur second effet « collectionner-moi »</w:t>
-      </w:r>
-      <w:r>
-        <w:t>.</w:t>
+        <w:t>Les tuiles à effet sont collectionnables : c’est leur second effet « collectionner-moi ».</w:t>
       </w:r>
       <w:r>
         <w:t xml:space="preserve"> </w:t>
@@ -7123,7 +7117,6 @@
       </w:tblPr>
       <w:tblGrid>
         <w:gridCol w:w="788"/>
-        <w:gridCol w:w="502"/>
         <w:gridCol w:w="1485"/>
         <w:gridCol w:w="997"/>
         <w:gridCol w:w="5037"/>
@@ -7155,41 +7148,6 @@
               </w:rPr>
               <w:t>Points</w:t>
             </w:r>
-          </w:p>
-        </w:tc>
-        <w:tc>
-          <w:tcPr>
-            <w:tcW w:w="0" w:type="auto"/>
-            <w:tcBorders>
-              <w:bottom w:val="single" w:sz="4" w:space="0" w:color="auto"/>
-            </w:tcBorders>
-          </w:tcPr>
-          <w:p>
-            <w:pPr>
-              <w:jc w:val="center"/>
-              <w:rPr>
-                <w:b/>
-                <w:bCs/>
-                <w:sz w:val="12"/>
-                <w:szCs w:val="12"/>
-              </w:rPr>
-            </w:pPr>
-            <m:oMathPara>
-              <m:oMath>
-                <m:r>
-                  <m:rPr>
-                    <m:scr m:val="double-struck"/>
-                    <m:sty m:val="bi"/>
-                  </m:rPr>
-                  <w:rPr>
-                    <w:rFonts w:ascii="Cambria Math" w:hAnsi="Cambria Math"/>
-                    <w:sz w:val="12"/>
-                    <w:szCs w:val="12"/>
-                  </w:rPr>
-                  <m:t>P</m:t>
-                </m:r>
-              </m:oMath>
-            </m:oMathPara>
           </w:p>
         </w:tc>
         <w:tc>
@@ -7289,56 +7247,6 @@
         <w:tc>
           <w:tcPr>
             <w:tcW w:w="0" w:type="auto"/>
-          </w:tcPr>
-          <w:p>
-            <w:pPr>
-              <w:jc w:val="center"/>
-              <w:rPr>
-                <w:sz w:val="12"/>
-                <w:szCs w:val="12"/>
-              </w:rPr>
-            </w:pPr>
-            <m:oMathPara>
-              <m:oMath>
-                <m:f>
-                  <m:fPr>
-                    <m:ctrlPr>
-                      <w:rPr>
-                        <w:rFonts w:ascii="Cambria Math" w:hAnsi="Cambria Math"/>
-                        <w:i/>
-                        <w:sz w:val="12"/>
-                        <w:szCs w:val="12"/>
-                      </w:rPr>
-                    </m:ctrlPr>
-                  </m:fPr>
-                  <m:num>
-                    <m:r>
-                      <w:rPr>
-                        <w:rFonts w:ascii="Cambria Math" w:hAnsi="Cambria Math"/>
-                        <w:sz w:val="12"/>
-                        <w:szCs w:val="12"/>
-                      </w:rPr>
-                      <m:t>24</m:t>
-                    </m:r>
-                  </m:num>
-                  <m:den>
-                    <m:r>
-                      <w:rPr>
-                        <w:rFonts w:ascii="Cambria Math" w:hAnsi="Cambria Math"/>
-                        <w:sz w:val="12"/>
-                        <w:szCs w:val="12"/>
-                      </w:rPr>
-                      <m:t>36</m:t>
-                    </m:r>
-                  </m:den>
-                </m:f>
-              </m:oMath>
-            </m:oMathPara>
-          </w:p>
-        </w:tc>
-        <w:tc>
-          <w:tcPr>
-            <w:tcW w:w="0" w:type="auto"/>
             <w:shd w:val="clear" w:color="auto" w:fill="auto"/>
           </w:tcPr>
           <w:p>
@@ -7386,17 +7294,10 @@
         <w:tc>
           <w:tcPr>
             <w:tcW w:w="0" w:type="auto"/>
-            <w:gridSpan w:val="5"/>
+            <w:gridSpan w:val="4"/>
             <w:shd w:val="clear" w:color="auto" w:fill="auto"/>
           </w:tcPr>
-          <w:p>
-            <w:pPr>
-              <w:rPr>
-                <w:sz w:val="12"/>
-                <w:szCs w:val="12"/>
-              </w:rPr>
-            </w:pPr>
-          </w:p>
+          <w:p/>
         </w:tc>
       </w:tr>
       <w:tr>
@@ -7415,56 +7316,6 @@
             <w:r>
               <w:t>5</w:t>
             </w:r>
-          </w:p>
-        </w:tc>
-        <w:tc>
-          <w:tcPr>
-            <w:tcW w:w="0" w:type="auto"/>
-          </w:tcPr>
-          <w:p>
-            <w:pPr>
-              <w:jc w:val="center"/>
-              <w:rPr>
-                <w:sz w:val="12"/>
-                <w:szCs w:val="12"/>
-              </w:rPr>
-            </w:pPr>
-            <m:oMathPara>
-              <m:oMath>
-                <m:f>
-                  <m:fPr>
-                    <m:ctrlPr>
-                      <w:rPr>
-                        <w:rFonts w:ascii="Cambria Math" w:hAnsi="Cambria Math"/>
-                        <w:i/>
-                        <w:sz w:val="12"/>
-                        <w:szCs w:val="12"/>
-                      </w:rPr>
-                    </m:ctrlPr>
-                  </m:fPr>
-                  <m:num>
-                    <m:r>
-                      <w:rPr>
-                        <w:rFonts w:ascii="Cambria Math" w:hAnsi="Cambria Math"/>
-                        <w:sz w:val="12"/>
-                        <w:szCs w:val="12"/>
-                      </w:rPr>
-                      <m:t>8</m:t>
-                    </m:r>
-                  </m:num>
-                  <m:den>
-                    <m:r>
-                      <w:rPr>
-                        <w:rFonts w:ascii="Cambria Math" w:hAnsi="Cambria Math"/>
-                        <w:sz w:val="12"/>
-                        <w:szCs w:val="12"/>
-                      </w:rPr>
-                      <m:t>36</m:t>
-                    </m:r>
-                  </m:den>
-                </m:f>
-              </m:oMath>
-            </m:oMathPara>
           </w:p>
         </w:tc>
         <w:tc>
@@ -7537,56 +7388,6 @@
         <w:tc>
           <w:tcPr>
             <w:tcW w:w="0" w:type="auto"/>
-          </w:tcPr>
-          <w:p>
-            <w:pPr>
-              <w:jc w:val="center"/>
-              <w:rPr>
-                <w:sz w:val="12"/>
-                <w:szCs w:val="12"/>
-              </w:rPr>
-            </w:pPr>
-            <m:oMathPara>
-              <m:oMath>
-                <m:f>
-                  <m:fPr>
-                    <m:ctrlPr>
-                      <w:rPr>
-                        <w:rFonts w:ascii="Cambria Math" w:hAnsi="Cambria Math"/>
-                        <w:i/>
-                        <w:sz w:val="12"/>
-                        <w:szCs w:val="12"/>
-                      </w:rPr>
-                    </m:ctrlPr>
-                  </m:fPr>
-                  <m:num>
-                    <m:r>
-                      <w:rPr>
-                        <w:rFonts w:ascii="Cambria Math" w:hAnsi="Cambria Math"/>
-                        <w:sz w:val="12"/>
-                        <w:szCs w:val="12"/>
-                      </w:rPr>
-                      <m:t>3</m:t>
-                    </m:r>
-                  </m:num>
-                  <m:den>
-                    <m:r>
-                      <w:rPr>
-                        <w:rFonts w:ascii="Cambria Math" w:hAnsi="Cambria Math"/>
-                        <w:sz w:val="12"/>
-                        <w:szCs w:val="12"/>
-                      </w:rPr>
-                      <m:t>36</m:t>
-                    </m:r>
-                  </m:den>
-                </m:f>
-              </m:oMath>
-            </m:oMathPara>
-          </w:p>
-        </w:tc>
-        <w:tc>
-          <w:tcPr>
-            <w:tcW w:w="0" w:type="auto"/>
             <w:shd w:val="clear" w:color="auto" w:fill="auto"/>
           </w:tcPr>
           <w:p>
@@ -7654,56 +7455,6 @@
         <w:tc>
           <w:tcPr>
             <w:tcW w:w="0" w:type="auto"/>
-          </w:tcPr>
-          <w:p>
-            <w:pPr>
-              <w:jc w:val="center"/>
-              <w:rPr>
-                <w:sz w:val="12"/>
-                <w:szCs w:val="12"/>
-              </w:rPr>
-            </w:pPr>
-            <m:oMathPara>
-              <m:oMath>
-                <m:f>
-                  <m:fPr>
-                    <m:ctrlPr>
-                      <w:rPr>
-                        <w:rFonts w:ascii="Cambria Math" w:hAnsi="Cambria Math"/>
-                        <w:i/>
-                        <w:sz w:val="12"/>
-                        <w:szCs w:val="12"/>
-                      </w:rPr>
-                    </m:ctrlPr>
-                  </m:fPr>
-                  <m:num>
-                    <m:r>
-                      <w:rPr>
-                        <w:rFonts w:ascii="Cambria Math" w:hAnsi="Cambria Math"/>
-                        <w:sz w:val="12"/>
-                        <w:szCs w:val="12"/>
-                      </w:rPr>
-                      <m:t>1</m:t>
-                    </m:r>
-                  </m:num>
-                  <m:den>
-                    <m:r>
-                      <w:rPr>
-                        <w:rFonts w:ascii="Cambria Math" w:hAnsi="Cambria Math"/>
-                        <w:sz w:val="12"/>
-                        <w:szCs w:val="12"/>
-                      </w:rPr>
-                      <m:t>36</m:t>
-                    </m:r>
-                  </m:den>
-                </m:f>
-              </m:oMath>
-            </m:oMathPara>
-          </w:p>
-        </w:tc>
-        <w:tc>
-          <w:tcPr>
-            <w:tcW w:w="0" w:type="auto"/>
             <w:shd w:val="clear" w:color="auto" w:fill="auto"/>
           </w:tcPr>
           <w:p>
@@ -7751,17 +7502,10 @@
         <w:tc>
           <w:tcPr>
             <w:tcW w:w="0" w:type="auto"/>
-            <w:gridSpan w:val="5"/>
+            <w:gridSpan w:val="4"/>
             <w:shd w:val="clear" w:color="auto" w:fill="auto"/>
           </w:tcPr>
-          <w:p>
-            <w:pPr>
-              <w:rPr>
-                <w:sz w:val="12"/>
-                <w:szCs w:val="12"/>
-              </w:rPr>
-            </w:pPr>
-          </w:p>
+          <w:p/>
         </w:tc>
       </w:tr>
       <w:tr>
@@ -7780,88 +7524,6 @@
             <w:r>
               <w:t>50</w:t>
             </w:r>
-          </w:p>
-        </w:tc>
-        <w:tc>
-          <w:tcPr>
-            <w:tcW w:w="0" w:type="auto"/>
-          </w:tcPr>
-          <w:p>
-            <w:pPr>
-              <w:jc w:val="center"/>
-              <w:rPr>
-                <w:sz w:val="12"/>
-                <w:szCs w:val="12"/>
-              </w:rPr>
-            </w:pPr>
-            <m:oMathPara>
-              <m:oMath>
-                <m:f>
-                  <m:fPr>
-                    <m:ctrlPr>
-                      <w:rPr>
-                        <w:rFonts w:ascii="Cambria Math" w:hAnsi="Cambria Math"/>
-                        <w:i/>
-                        <w:sz w:val="12"/>
-                        <w:szCs w:val="12"/>
-                      </w:rPr>
-                    </m:ctrlPr>
-                  </m:fPr>
-                  <m:num>
-                    <m:r>
-                      <w:rPr>
-                        <w:rFonts w:ascii="Cambria Math" w:hAnsi="Cambria Math"/>
-                        <w:sz w:val="12"/>
-                        <w:szCs w:val="12"/>
-                      </w:rPr>
-                      <m:t>1</m:t>
-                    </m:r>
-                  </m:num>
-                  <m:den>
-                    <m:r>
-                      <w:rPr>
-                        <w:rFonts w:ascii="Cambria Math" w:hAnsi="Cambria Math"/>
-                        <w:sz w:val="12"/>
-                        <w:szCs w:val="12"/>
-                      </w:rPr>
-                      <m:t>16</m:t>
-                    </m:r>
-                  </m:den>
-                </m:f>
-                <m:f>
-                  <m:fPr>
-                    <m:ctrlPr>
-                      <w:rPr>
-                        <w:rFonts w:ascii="Cambria Math" w:hAnsi="Cambria Math"/>
-                        <w:i/>
-                        <w:sz w:val="12"/>
-                        <w:szCs w:val="12"/>
-                      </w:rPr>
-                    </m:ctrlPr>
-                  </m:fPr>
-                  <m:num>
-                    <m:r>
-                      <w:rPr>
-                        <w:rFonts w:ascii="Cambria Math" w:hAnsi="Cambria Math"/>
-                        <w:sz w:val="12"/>
-                        <w:szCs w:val="12"/>
-                      </w:rPr>
-                      <m:t>56</m:t>
-                    </m:r>
-                  </m:num>
-                  <m:den>
-                    <m:r>
-                      <w:rPr>
-                        <w:rFonts w:ascii="Cambria Math" w:hAnsi="Cambria Math"/>
-                        <w:sz w:val="12"/>
-                        <w:szCs w:val="12"/>
-                      </w:rPr>
-                      <m:t>81</m:t>
-                    </m:r>
-                  </m:den>
-                </m:f>
-              </m:oMath>
-            </m:oMathPara>
           </w:p>
         </w:tc>
         <w:tc>
@@ -7921,90 +7583,8 @@
               <w:jc w:val="center"/>
             </w:pPr>
             <w:r>
-              <w:t>200</w:t>
+              <w:t>150</w:t>
             </w:r>
-          </w:p>
-        </w:tc>
-        <w:tc>
-          <w:tcPr>
-            <w:tcW w:w="0" w:type="auto"/>
-          </w:tcPr>
-          <w:p>
-            <w:pPr>
-              <w:jc w:val="center"/>
-              <w:rPr>
-                <w:sz w:val="12"/>
-                <w:szCs w:val="12"/>
-              </w:rPr>
-            </w:pPr>
-            <m:oMathPara>
-              <m:oMath>
-                <m:f>
-                  <m:fPr>
-                    <m:ctrlPr>
-                      <w:rPr>
-                        <w:rFonts w:ascii="Cambria Math" w:hAnsi="Cambria Math"/>
-                        <w:i/>
-                        <w:sz w:val="12"/>
-                        <w:szCs w:val="12"/>
-                      </w:rPr>
-                    </m:ctrlPr>
-                  </m:fPr>
-                  <m:num>
-                    <m:r>
-                      <w:rPr>
-                        <w:rFonts w:ascii="Cambria Math" w:hAnsi="Cambria Math"/>
-                        <w:sz w:val="12"/>
-                        <w:szCs w:val="12"/>
-                      </w:rPr>
-                      <m:t>6</m:t>
-                    </m:r>
-                  </m:num>
-                  <m:den>
-                    <m:r>
-                      <w:rPr>
-                        <w:rFonts w:ascii="Cambria Math" w:hAnsi="Cambria Math"/>
-                        <w:sz w:val="12"/>
-                        <w:szCs w:val="12"/>
-                      </w:rPr>
-                      <m:t>16</m:t>
-                    </m:r>
-                  </m:den>
-                </m:f>
-                <m:f>
-                  <m:fPr>
-                    <m:ctrlPr>
-                      <w:rPr>
-                        <w:rFonts w:ascii="Cambria Math" w:hAnsi="Cambria Math"/>
-                        <w:i/>
-                        <w:sz w:val="12"/>
-                        <w:szCs w:val="12"/>
-                      </w:rPr>
-                    </m:ctrlPr>
-                  </m:fPr>
-                  <m:num>
-                    <m:r>
-                      <w:rPr>
-                        <w:rFonts w:ascii="Cambria Math" w:hAnsi="Cambria Math"/>
-                        <w:sz w:val="12"/>
-                        <w:szCs w:val="12"/>
-                      </w:rPr>
-                      <m:t>1</m:t>
-                    </m:r>
-                  </m:num>
-                  <m:den>
-                    <m:r>
-                      <w:rPr>
-                        <w:rFonts w:ascii="Cambria Math" w:hAnsi="Cambria Math"/>
-                        <w:sz w:val="12"/>
-                        <w:szCs w:val="12"/>
-                      </w:rPr>
-                      <m:t>81</m:t>
-                    </m:r>
-                  </m:den>
-                </m:f>
-              </m:oMath>
-            </m:oMathPara>
           </w:p>
         </w:tc>
         <w:tc>
@@ -8079,96 +7659,8 @@
               <w:jc w:val="center"/>
             </w:pPr>
             <w:r>
-              <w:t>5</w:t>
+              <w:t>300</w:t>
             </w:r>
-            <w:r>
-              <w:t>00</w:t>
-            </w:r>
-          </w:p>
-        </w:tc>
-        <w:tc>
-          <w:tcPr>
-            <w:tcW w:w="0" w:type="auto"/>
-            <w:tcBorders>
-              <w:bottom w:val="single" w:sz="4" w:space="0" w:color="auto"/>
-            </w:tcBorders>
-          </w:tcPr>
-          <w:p>
-            <w:pPr>
-              <w:jc w:val="center"/>
-              <w:rPr>
-                <w:sz w:val="12"/>
-                <w:szCs w:val="12"/>
-              </w:rPr>
-            </w:pPr>
-            <m:oMathPara>
-              <m:oMath>
-                <m:f>
-                  <m:fPr>
-                    <m:ctrlPr>
-                      <w:rPr>
-                        <w:rFonts w:ascii="Cambria Math" w:hAnsi="Cambria Math"/>
-                        <w:i/>
-                        <w:sz w:val="12"/>
-                        <w:szCs w:val="12"/>
-                      </w:rPr>
-                    </m:ctrlPr>
-                  </m:fPr>
-                  <m:num>
-                    <m:r>
-                      <w:rPr>
-                        <w:rFonts w:ascii="Cambria Math" w:hAnsi="Cambria Math"/>
-                        <w:sz w:val="12"/>
-                        <w:szCs w:val="12"/>
-                      </w:rPr>
-                      <m:t>1</m:t>
-                    </m:r>
-                  </m:num>
-                  <m:den>
-                    <m:r>
-                      <w:rPr>
-                        <w:rFonts w:ascii="Cambria Math" w:hAnsi="Cambria Math"/>
-                        <w:sz w:val="12"/>
-                        <w:szCs w:val="12"/>
-                      </w:rPr>
-                      <m:t>16</m:t>
-                    </m:r>
-                  </m:den>
-                </m:f>
-                <m:f>
-                  <m:fPr>
-                    <m:ctrlPr>
-                      <w:rPr>
-                        <w:rFonts w:ascii="Cambria Math" w:hAnsi="Cambria Math"/>
-                        <w:i/>
-                        <w:sz w:val="12"/>
-                        <w:szCs w:val="12"/>
-                      </w:rPr>
-                    </m:ctrlPr>
-                  </m:fPr>
-                  <m:num>
-                    <m:r>
-                      <w:rPr>
-                        <w:rFonts w:ascii="Cambria Math" w:hAnsi="Cambria Math"/>
-                        <w:sz w:val="12"/>
-                        <w:szCs w:val="12"/>
-                      </w:rPr>
-                      <m:t>1</m:t>
-                    </m:r>
-                  </m:num>
-                  <m:den>
-                    <m:r>
-                      <w:rPr>
-                        <w:rFonts w:ascii="Cambria Math" w:hAnsi="Cambria Math"/>
-                        <w:sz w:val="12"/>
-                        <w:szCs w:val="12"/>
-                      </w:rPr>
-                      <m:t>81</m:t>
-                    </m:r>
-                  </m:den>
-                </m:f>
-              </m:oMath>
-            </m:oMathPara>
           </w:p>
         </w:tc>
         <w:tc>
@@ -11256,7 +10748,7 @@
               <w:sz w:val="20"/>
               <w:szCs w:val="20"/>
             </w:rPr>
-            <w:t>2021-1003-1116</w:t>
+            <w:t>2021-1003-1521</w:t>
           </w:r>
           <w:r>
             <w:rPr>

</xml_diff>

<commit_message>
Partie en 20 tours de table
</commit_message>
<xml_diff>
--- a/Praxis-les-regles.docx
+++ b/Praxis-les-regles.docx
@@ -483,6 +483,19 @@
           <w:lang w:eastAsia="fr-FR"/>
         </w:rPr>
         <w:t>Il n’y a pas de plateau de jeu dans la boîte !</w:t>
+      </w:r>
+      <w:r>
+        <w:rPr>
+          <w:lang w:eastAsia="fr-FR"/>
+        </w:rPr>
+        <w:t xml:space="preserve"> </w:t>
+      </w:r>
+      <w:r>
+        <w:rPr>
+          <w:highlight w:val="yellow"/>
+          <w:lang w:eastAsia="fr-FR"/>
+        </w:rPr>
+        <w:t>$décider : fournir un plateau pour accélérer la préparation.</w:t>
       </w:r>
     </w:p>
     <w:p>
@@ -6313,6 +6326,21 @@
     </w:p>
     <w:p>
       <w:pPr>
+        <w:jc w:val="both"/>
+        <w:rPr>
+          <w:lang w:eastAsia="fr-FR"/>
+        </w:rPr>
+      </w:pPr>
+      <w:r>
+        <w:rPr>
+          <w:highlight w:val="yellow"/>
+          <w:lang w:eastAsia="fr-FR"/>
+        </w:rPr>
+        <w:t>$décider : faire compter les tours de table au premier joueur à l’aide de dés noirs.</w:t>
+      </w:r>
+    </w:p>
+    <w:p>
+      <w:pPr>
         <w:pStyle w:val="Titre1"/>
         <w:numPr>
           <w:ilvl w:val="0"/>
@@ -6352,7 +6380,19 @@
         <w:rPr>
           <w:lang w:eastAsia="fr-FR"/>
         </w:rPr>
-        <w:t>près 10 tours de table</w:t>
+        <w:t xml:space="preserve">près </w:t>
+      </w:r>
+      <w:r>
+        <w:rPr>
+          <w:lang w:eastAsia="fr-FR"/>
+        </w:rPr>
+        <w:t>20</w:t>
+      </w:r>
+      <w:r>
+        <w:rPr>
+          <w:lang w:eastAsia="fr-FR"/>
+        </w:rPr>
+        <w:t xml:space="preserve"> tours de table</w:t>
       </w:r>
       <w:r>
         <w:rPr>
@@ -10748,7 +10788,7 @@
               <w:sz w:val="20"/>
               <w:szCs w:val="20"/>
             </w:rPr>
-            <w:t>2021-1003-1521</w:t>
+            <w:t>2021-1005-2255</w:t>
           </w:r>
           <w:r>
             <w:rPr>

</xml_diff>

<commit_message>
Mise en place améliorée pour 3 ou 4 joueurs
</commit_message>
<xml_diff>
--- a/Praxis-les-regles.docx
+++ b/Praxis-les-regles.docx
@@ -335,7 +335,28 @@
           <w:highlight w:val="yellow"/>
           <w:lang w:eastAsia="fr-FR"/>
         </w:rPr>
-        <w:t>Les règles sont en chantier !</w:t>
+        <w:t xml:space="preserve">Les règles </w:t>
+      </w:r>
+      <w:r>
+        <w:rPr>
+          <w:highlight w:val="yellow"/>
+          <w:lang w:eastAsia="fr-FR"/>
+        </w:rPr>
+        <w:t xml:space="preserve">et </w:t>
+      </w:r>
+      <w:r>
+        <w:rPr>
+          <w:highlight w:val="green"/>
+          <w:lang w:eastAsia="fr-FR"/>
+        </w:rPr>
+        <w:t xml:space="preserve">le thème </w:t>
+      </w:r>
+      <w:r>
+        <w:rPr>
+          <w:highlight w:val="yellow"/>
+          <w:lang w:eastAsia="fr-FR"/>
+        </w:rPr>
+        <w:t>sont en chantier !</w:t>
       </w:r>
       <w:r>
         <w:rPr>
@@ -627,13 +648,7 @@
         <w:rPr>
           <w:lang w:eastAsia="fr-FR"/>
         </w:rPr>
-        <w:t xml:space="preserve"> :</w:t>
-      </w:r>
-      <w:r>
-        <w:rPr>
-          <w:lang w:eastAsia="fr-FR"/>
-        </w:rPr>
-        <w:t xml:space="preserve"> </w:t>
+        <w:t xml:space="preserve"> : </w:t>
       </w:r>
       <w:r>
         <w:rPr>
@@ -6196,6 +6211,18 @@
         </w:rPr>
         <w:t>constituent la pioche.</w:t>
       </w:r>
+      <w:r>
+        <w:rPr>
+          <w:lang w:eastAsia="fr-FR"/>
+        </w:rPr>
+        <w:t xml:space="preserve"> </w:t>
+      </w:r>
+      <w:r>
+        <w:rPr>
+          <w:lang w:eastAsia="fr-FR"/>
+        </w:rPr>
+        <w:t>Chaque joueur pioche 3 tuiles d’effet pour sa main</w:t>
+      </w:r>
     </w:p>
     <w:p>
       <w:pPr>
@@ -6235,31 +6262,49 @@
         <w:rPr>
           <w:lang w:eastAsia="fr-FR"/>
         </w:rPr>
-        <w:t xml:space="preserve">place sur une des </w:t>
+        <w:t xml:space="preserve">place sur une </w:t>
       </w:r>
       <w:r>
         <w:rPr>
           <w:lang w:eastAsia="fr-FR"/>
         </w:rPr>
-        <w:t>tuiles de terrain</w:t>
+        <w:t>tuile de terrain</w:t>
       </w:r>
       <w:r>
         <w:rPr>
           <w:lang w:eastAsia="fr-FR"/>
         </w:rPr>
-        <w:t xml:space="preserve"> inoccupées en bordure</w:t>
+        <w:t xml:space="preserve"> inoccupée</w:t>
       </w:r>
       <w:r>
         <w:rPr>
           <w:lang w:eastAsia="fr-FR"/>
         </w:rPr>
-        <w:t xml:space="preserve"> de terrain</w:t>
+        <w:t xml:space="preserve">. En option, le joueur place une tuile d’effet de sa main sur une tuile de terrain inoccupée </w:t>
       </w:r>
       <w:r>
         <w:rPr>
           <w:lang w:eastAsia="fr-FR"/>
         </w:rPr>
-        <w:t>. L’opération est répétée pour le second dé.</w:t>
+        <w:t xml:space="preserve">et </w:t>
+      </w:r>
+      <w:r>
+        <w:rPr>
+          <w:lang w:eastAsia="fr-FR"/>
+        </w:rPr>
+        <w:t xml:space="preserve">adjacente à son dé par un bord ou un coin, puis pioche une tuile </w:t>
+      </w:r>
+      <w:r>
+        <w:rPr>
+          <w:lang w:eastAsia="fr-FR"/>
+        </w:rPr>
+        <w:t xml:space="preserve">d’effet </w:t>
+      </w:r>
+      <w:r>
+        <w:rPr>
+          <w:lang w:eastAsia="fr-FR"/>
+        </w:rPr>
+        <w:t>pour compléter sa main.</w:t>
       </w:r>
     </w:p>
     <w:p>
@@ -6273,49 +6318,7 @@
         <w:rPr>
           <w:lang w:eastAsia="fr-FR"/>
         </w:rPr>
-        <w:t>Ensuite</w:t>
-      </w:r>
-      <w:r>
-        <w:rPr>
-          <w:lang w:eastAsia="fr-FR"/>
-        </w:rPr>
-        <w:t xml:space="preserve">, chaque joueur </w:t>
-      </w:r>
-      <w:r>
-        <w:rPr>
-          <w:lang w:eastAsia="fr-FR"/>
-        </w:rPr>
-        <w:t xml:space="preserve">pioche </w:t>
-      </w:r>
-      <w:r>
-        <w:rPr>
-          <w:lang w:eastAsia="fr-FR"/>
-        </w:rPr>
-        <w:t>3</w:t>
-      </w:r>
-      <w:r>
-        <w:rPr>
-          <w:lang w:eastAsia="fr-FR"/>
-        </w:rPr>
-        <w:t xml:space="preserve"> tuiles </w:t>
-      </w:r>
-      <w:r>
-        <w:rPr>
-          <w:lang w:eastAsia="fr-FR"/>
-        </w:rPr>
-        <w:t>d’</w:t>
-      </w:r>
-      <w:r>
-        <w:rPr>
-          <w:lang w:eastAsia="fr-FR"/>
-        </w:rPr>
-        <w:t xml:space="preserve">effet </w:t>
-      </w:r>
-      <w:r>
-        <w:rPr>
-          <w:lang w:eastAsia="fr-FR"/>
-        </w:rPr>
-        <w:t>pour sa main.</w:t>
+        <w:t>Un second tour de table est répété pour le second dé.</w:t>
       </w:r>
       <w:r>
         <w:rPr>
@@ -6374,31 +6377,37 @@
         <w:rPr>
           <w:lang w:eastAsia="fr-FR"/>
         </w:rPr>
-        <w:t>A</w:t>
+        <w:t xml:space="preserve">Les joueurs décident d’une partie de 10 ou </w:t>
       </w:r>
       <w:r>
         <w:rPr>
           <w:lang w:eastAsia="fr-FR"/>
         </w:rPr>
-        <w:t xml:space="preserve">près </w:t>
+        <w:t>20</w:t>
       </w:r>
       <w:r>
         <w:rPr>
           <w:lang w:eastAsia="fr-FR"/>
         </w:rPr>
-        <w:t>20</w:t>
+        <w:t xml:space="preserve"> tours de table</w:t>
       </w:r>
       <w:r>
         <w:rPr>
           <w:lang w:eastAsia="fr-FR"/>
         </w:rPr>
-        <w:t xml:space="preserve"> tours de table</w:t>
+        <w:t>,</w:t>
       </w:r>
       <w:r>
         <w:rPr>
           <w:lang w:eastAsia="fr-FR"/>
         </w:rPr>
-        <w:t>, la partie se termine et les points sont comptés.</w:t>
+        <w:t xml:space="preserve"> au bout desquels</w:t>
+      </w:r>
+      <w:r>
+        <w:rPr>
+          <w:lang w:eastAsia="fr-FR"/>
+        </w:rPr>
+        <w:t xml:space="preserve"> la partie se termine et les points sont comptés.</w:t>
       </w:r>
     </w:p>
     <w:p>
@@ -6442,7 +6451,7 @@
         <w:t>,</w:t>
       </w:r>
       <w:r>
-        <w:t> </w:t>
+        <w:t xml:space="preserve"> </w:t>
       </w:r>
       <w:r>
         <w:t>pose</w:t>
@@ -10788,7 +10797,7 @@
               <w:sz w:val="20"/>
               <w:szCs w:val="20"/>
             </w:rPr>
-            <w:t>2021-1005-2255</w:t>
+            <w:t>2021-1010-0932</w:t>
           </w:r>
           <w:r>
             <w:rPr>

</xml_diff>

<commit_message>
Retour à une mise en place simple
</commit_message>
<xml_diff>
--- a/Praxis-les-regles.docx
+++ b/Praxis-les-regles.docx
@@ -6215,13 +6215,7 @@
         <w:rPr>
           <w:lang w:eastAsia="fr-FR"/>
         </w:rPr>
-        <w:t xml:space="preserve"> </w:t>
-      </w:r>
-      <w:r>
-        <w:rPr>
-          <w:lang w:eastAsia="fr-FR"/>
-        </w:rPr>
-        <w:t>Chaque joueur pioche 3 tuiles d’effet pour sa main</w:t>
+        <w:t xml:space="preserve"> Chaque joueur pioche 3 tuiles d’effet pour sa main</w:t>
       </w:r>
     </w:p>
     <w:p>
@@ -6280,45 +6274,37 @@
         <w:rPr>
           <w:lang w:eastAsia="fr-FR"/>
         </w:rPr>
-        <w:t xml:space="preserve">. En option, le joueur place une tuile d’effet de sa main sur une tuile de terrain inoccupée </w:t>
+        <w:t xml:space="preserve"> de la bordure extérieure</w:t>
       </w:r>
       <w:r>
         <w:rPr>
           <w:lang w:eastAsia="fr-FR"/>
         </w:rPr>
-        <w:t xml:space="preserve">et </w:t>
+        <w:t>.</w:t>
       </w:r>
       <w:r>
         <w:rPr>
           <w:lang w:eastAsia="fr-FR"/>
         </w:rPr>
-        <w:t xml:space="preserve">adjacente à son dé par un bord ou un coin, puis pioche une tuile </w:t>
+        <w:t xml:space="preserve"> </w:t>
       </w:r>
       <w:r>
         <w:rPr>
           <w:lang w:eastAsia="fr-FR"/>
         </w:rPr>
-        <w:t xml:space="preserve">d’effet </w:t>
+        <w:t>Un second tour de table est répété pour le second dé</w:t>
       </w:r>
       <w:r>
         <w:rPr>
           <w:lang w:eastAsia="fr-FR"/>
         </w:rPr>
-        <w:t>pour compléter sa main.</w:t>
-      </w:r>
-    </w:p>
-    <w:p>
-      <w:pPr>
-        <w:jc w:val="both"/>
+        <w:t xml:space="preserve"> de chaque joueur</w:t>
+      </w:r>
+      <w:r>
         <w:rPr>
           <w:lang w:eastAsia="fr-FR"/>
         </w:rPr>
-      </w:pPr>
-      <w:r>
-        <w:rPr>
-          <w:lang w:eastAsia="fr-FR"/>
-        </w:rPr>
-        <w:t>Un second tour de table est répété pour le second dé.</w:t>
+        <w:t>.</w:t>
       </w:r>
       <w:r>
         <w:rPr>
@@ -10797,7 +10783,7 @@
               <w:sz w:val="20"/>
               <w:szCs w:val="20"/>
             </w:rPr>
-            <w:t>2021-1010-0932</w:t>
+            <w:t>2021-1010-1102</w:t>
           </w:r>
           <w:r>
             <w:rPr>

</xml_diff>

<commit_message>
Retour du plateau ; préparation simplifiée ; fiche d'aide ; plus de tuiles moins et plus
</commit_message>
<xml_diff>
--- a/Praxis-les-regles.docx
+++ b/Praxis-les-regles.docx
@@ -97,7 +97,7 @@
         <w:rPr>
           <w:lang w:eastAsia="fr-FR"/>
         </w:rPr>
-        <w:t>les tuiles du</w:t>
+        <w:t>le</w:t>
       </w:r>
       <w:r>
         <w:rPr>
@@ -389,7 +389,13 @@
         <w:rPr>
           <w:lang w:eastAsia="fr-FR"/>
         </w:rPr>
-        <w:t>La petite boîte du jeu comprend seulement :</w:t>
+        <w:t>La petite boîte du jeu comprend</w:t>
+      </w:r>
+      <w:r>
+        <w:rPr>
+          <w:lang w:eastAsia="fr-FR"/>
+        </w:rPr>
+        <w:t> :</w:t>
       </w:r>
     </w:p>
     <w:p>
@@ -408,19 +414,7 @@
         <w:rPr>
           <w:lang w:eastAsia="fr-FR"/>
         </w:rPr>
-        <w:t xml:space="preserve">des tuiles carrées </w:t>
-      </w:r>
-      <w:r>
-        <w:rPr>
-          <w:lang w:eastAsia="fr-FR"/>
-        </w:rPr>
-        <w:t>de terrain</w:t>
-      </w:r>
-      <w:r>
-        <w:rPr>
-          <w:lang w:eastAsia="fr-FR"/>
-        </w:rPr>
-        <w:t> ;</w:t>
+        <w:t>Un plateau de 8x8 cases carrées ;</w:t>
       </w:r>
     </w:p>
     <w:p>
@@ -439,19 +433,25 @@
         <w:rPr>
           <w:lang w:eastAsia="fr-FR"/>
         </w:rPr>
-        <w:t xml:space="preserve">des tuiles carrées </w:t>
+        <w:t>4</w:t>
       </w:r>
       <w:r>
         <w:rPr>
           <w:lang w:eastAsia="fr-FR"/>
         </w:rPr>
-        <w:t>d’</w:t>
+        <w:t xml:space="preserve"> tuiles</w:t>
       </w:r>
       <w:r>
         <w:rPr>
           <w:lang w:eastAsia="fr-FR"/>
         </w:rPr>
-        <w:t>effet ;</w:t>
+        <w:t xml:space="preserve"> </w:t>
+      </w:r>
+      <w:r>
+        <w:rPr>
+          <w:lang w:eastAsia="fr-FR"/>
+        </w:rPr>
+        <w:t>« portails » ;</w:t>
       </w:r>
     </w:p>
     <w:p>
@@ -470,7 +470,19 @@
         <w:rPr>
           <w:lang w:eastAsia="fr-FR"/>
         </w:rPr>
-        <w:t>des dés à 6 faces ordinaires ;</w:t>
+        <w:t>des tuiles</w:t>
+      </w:r>
+      <w:r>
+        <w:rPr>
+          <w:lang w:eastAsia="fr-FR"/>
+        </w:rPr>
+        <w:t xml:space="preserve"> à </w:t>
+      </w:r>
+      <w:r>
+        <w:rPr>
+          <w:lang w:eastAsia="fr-FR"/>
+        </w:rPr>
+        <w:t>effet ;</w:t>
       </w:r>
     </w:p>
     <w:p>
@@ -489,11 +501,16 @@
         <w:rPr>
           <w:lang w:eastAsia="fr-FR"/>
         </w:rPr>
-        <w:t>un livret de règles</w:t>
+        <w:t>des dés à 6 faces ordinaires ;</w:t>
       </w:r>
     </w:p>
     <w:p>
       <w:pPr>
+        <w:pStyle w:val="Paragraphedeliste"/>
+        <w:numPr>
+          <w:ilvl w:val="0"/>
+          <w:numId w:val="13"/>
+        </w:numPr>
         <w:jc w:val="both"/>
         <w:rPr>
           <w:lang w:eastAsia="fr-FR"/>
@@ -503,20 +520,13 @@
         <w:rPr>
           <w:lang w:eastAsia="fr-FR"/>
         </w:rPr>
-        <w:t>Il n’y a pas de plateau de jeu dans la boîte !</w:t>
+        <w:t>un livret de règles</w:t>
       </w:r>
       <w:r>
         <w:rPr>
           <w:lang w:eastAsia="fr-FR"/>
         </w:rPr>
-        <w:t xml:space="preserve"> </w:t>
-      </w:r>
-      <w:r>
-        <w:rPr>
-          <w:highlight w:val="yellow"/>
-          <w:lang w:eastAsia="fr-FR"/>
-        </w:rPr>
-        <w:t>$décider : fournir un plateau pour accélérer la préparation.</w:t>
+        <w:t>.</w:t>
       </w:r>
     </w:p>
     <w:p>
@@ -566,7 +576,7 @@
         <w:rPr>
           <w:lang w:eastAsia="fr-FR"/>
         </w:rPr>
-        <w:t xml:space="preserve"> à sa couleur. Le dé blanc est réservé aux tirages au sort.</w:t>
+        <w:t xml:space="preserve"> à sa couleur.</w:t>
       </w:r>
     </w:p>
     <w:p>
@@ -580,55 +590,13 @@
         <w:rPr>
           <w:lang w:eastAsia="fr-FR"/>
         </w:rPr>
-        <w:t>Le</w:t>
+        <w:t>Le dé blanc est réservé aux tirages au sort.</w:t>
       </w:r>
       <w:r>
         <w:rPr>
           <w:lang w:eastAsia="fr-FR"/>
         </w:rPr>
-        <w:t xml:space="preserve"> terrain est constitué </w:t>
-      </w:r>
-      <w:r>
-        <w:rPr>
-          <w:lang w:eastAsia="fr-FR"/>
-        </w:rPr>
-        <w:t xml:space="preserve">de 64 tuiles de terrain disposées </w:t>
-      </w:r>
-      <w:r>
-        <w:rPr>
-          <w:lang w:eastAsia="fr-FR"/>
-        </w:rPr>
-        <w:t>comme</w:t>
-      </w:r>
-      <w:r>
-        <w:rPr>
-          <w:lang w:eastAsia="fr-FR"/>
-        </w:rPr>
-        <w:t xml:space="preserve"> ci-dessous</w:t>
-      </w:r>
-      <w:r>
-        <w:rPr>
-          <w:lang w:eastAsia="fr-FR"/>
-        </w:rPr>
-        <w:t>.</w:t>
-      </w:r>
-      <w:r>
-        <w:rPr>
-          <w:lang w:eastAsia="fr-FR"/>
-        </w:rPr>
-        <w:t xml:space="preserve"> Les tuiles de terrain sont fixes pendant toute la partie.</w:t>
-      </w:r>
-      <w:r>
-        <w:rPr>
-          <w:lang w:eastAsia="fr-FR"/>
-        </w:rPr>
-        <w:t xml:space="preserve"> L</w:t>
-      </w:r>
-      <w:r>
-        <w:rPr>
-          <w:lang w:eastAsia="fr-FR"/>
-        </w:rPr>
-        <w:t>es 4 tuiles de terrain de couleur sont des « portails » vers les collections.</w:t>
+        <w:t xml:space="preserve"> Les dés noirs sont réservés au comptage des tours de table.</w:t>
       </w:r>
     </w:p>
     <w:p>
@@ -642,49 +610,49 @@
         <w:rPr>
           <w:lang w:eastAsia="fr-FR"/>
         </w:rPr>
-        <w:t>Variante</w:t>
+        <w:t>S</w:t>
       </w:r>
       <w:r>
         <w:rPr>
           <w:lang w:eastAsia="fr-FR"/>
         </w:rPr>
-        <w:t xml:space="preserve"> : </w:t>
+        <w:t>ur le plateau</w:t>
       </w:r>
       <w:r>
         <w:rPr>
           <w:lang w:eastAsia="fr-FR"/>
         </w:rPr>
-        <w:t>chaque</w:t>
+        <w:t>, l</w:t>
       </w:r>
       <w:r>
         <w:rPr>
           <w:lang w:eastAsia="fr-FR"/>
         </w:rPr>
-        <w:t xml:space="preserve"> tuile</w:t>
+        <w:t>es</w:t>
       </w:r>
       <w:r>
         <w:rPr>
           <w:lang w:eastAsia="fr-FR"/>
         </w:rPr>
-        <w:t xml:space="preserve"> </w:t>
+        <w:t xml:space="preserve"> 4</w:t>
       </w:r>
       <w:r>
         <w:rPr>
           <w:lang w:eastAsia="fr-FR"/>
         </w:rPr>
-        <w:t xml:space="preserve">portail </w:t>
+        <w:t xml:space="preserve"> portails sont </w:t>
       </w:r>
       <w:r>
         <w:rPr>
           <w:lang w:eastAsia="fr-FR"/>
         </w:rPr>
-        <w:t>est</w:t>
+        <w:t>placé</w:t>
       </w:r>
       <w:r>
         <w:rPr>
           <w:lang w:eastAsia="fr-FR"/>
         </w:rPr>
-        <w:t xml:space="preserve"> placée</w:t>
+        <w:t>s</w:t>
       </w:r>
       <w:r>
         <w:rPr>
@@ -720,7 +688,7 @@
         <mc:AlternateContent>
           <mc:Choice Requires="wpc">
             <w:drawing>
-              <wp:inline distT="0" distB="0" distL="0" distR="0" wp14:anchorId="032311EF" wp14:editId="3987C7B0">
+              <wp:inline distT="0" distB="0" distL="0" distR="0" wp14:anchorId="032311EF" wp14:editId="0EE26F3D">
                 <wp:extent cx="3615417" cy="2921000"/>
                 <wp:effectExtent l="0" t="0" r="4445" b="0"/>
                 <wp:docPr id="1" name="Zone de dessin 1"/>
@@ -5827,6 +5795,202 @@
                           <a:noAutofit/>
                         </wps:bodyPr>
                       </wps:wsp>
+                      <wpg:wgp>
+                        <wpg:cNvPr id="158" name="Groupe 158"/>
+                        <wpg:cNvGrpSpPr/>
+                        <wpg:grpSpPr>
+                          <a:xfrm>
+                            <a:off x="3015644" y="1595224"/>
+                            <a:ext cx="179070" cy="179705"/>
+                            <a:chOff x="0" y="0"/>
+                            <a:chExt cx="180000" cy="180000"/>
+                          </a:xfrm>
+                          <a:effectLst>
+                            <a:outerShdw blurRad="50800" dist="38100" dir="2700000" algn="tl" rotWithShape="0">
+                              <a:prstClr val="black">
+                                <a:alpha val="40000"/>
+                              </a:prstClr>
+                            </a:outerShdw>
+                          </a:effectLst>
+                        </wpg:grpSpPr>
+                        <wps:wsp>
+                          <wps:cNvPr id="162" name="Rectangle : coins arrondis 162"/>
+                          <wps:cNvSpPr/>
+                          <wps:spPr>
+                            <a:xfrm>
+                              <a:off x="0" y="0"/>
+                              <a:ext cx="180000" cy="180000"/>
+                            </a:xfrm>
+                            <a:prstGeom prst="roundRect">
+                              <a:avLst/>
+                            </a:prstGeom>
+                            <a:solidFill>
+                              <a:schemeClr val="tx1"/>
+                            </a:solidFill>
+                            <a:ln>
+                              <a:solidFill>
+                                <a:schemeClr val="tx1"/>
+                              </a:solidFill>
+                            </a:ln>
+                          </wps:spPr>
+                          <wps:style>
+                            <a:lnRef idx="2">
+                              <a:schemeClr val="accent1">
+                                <a:shade val="50000"/>
+                              </a:schemeClr>
+                            </a:lnRef>
+                            <a:fillRef idx="1">
+                              <a:schemeClr val="accent1"/>
+                            </a:fillRef>
+                            <a:effectRef idx="0">
+                              <a:schemeClr val="accent1"/>
+                            </a:effectRef>
+                            <a:fontRef idx="minor">
+                              <a:schemeClr val="lt1"/>
+                            </a:fontRef>
+                          </wps:style>
+                          <wps:bodyPr rot="0" spcFirstLastPara="0" vert="horz" wrap="square" lIns="91440" tIns="45720" rIns="91440" bIns="45720" numCol="1" spcCol="0" rtlCol="0" fromWordArt="0" anchor="ctr" anchorCtr="0" forceAA="0" compatLnSpc="1">
+                            <a:prstTxWarp prst="textNoShape">
+                              <a:avLst/>
+                            </a:prstTxWarp>
+                            <a:noAutofit/>
+                          </wps:bodyPr>
+                        </wps:wsp>
+                        <wps:wsp>
+                          <wps:cNvPr id="163" name="Ellipse 163"/>
+                          <wps:cNvSpPr/>
+                          <wps:spPr>
+                            <a:xfrm>
+                              <a:off x="66816" y="67164"/>
+                              <a:ext cx="45719" cy="45719"/>
+                            </a:xfrm>
+                            <a:prstGeom prst="ellipse">
+                              <a:avLst/>
+                            </a:prstGeom>
+                            <a:ln>
+                              <a:noFill/>
+                            </a:ln>
+                          </wps:spPr>
+                          <wps:style>
+                            <a:lnRef idx="2">
+                              <a:schemeClr val="accent6"/>
+                            </a:lnRef>
+                            <a:fillRef idx="1">
+                              <a:schemeClr val="lt1"/>
+                            </a:fillRef>
+                            <a:effectRef idx="0">
+                              <a:schemeClr val="accent6"/>
+                            </a:effectRef>
+                            <a:fontRef idx="minor">
+                              <a:schemeClr val="dk1"/>
+                            </a:fontRef>
+                          </wps:style>
+                          <wps:bodyPr rot="0" spcFirstLastPara="0" vert="horz" wrap="square" lIns="91440" tIns="45720" rIns="91440" bIns="45720" numCol="1" spcCol="0" rtlCol="0" fromWordArt="0" anchor="ctr" anchorCtr="0" forceAA="0" compatLnSpc="1">
+                            <a:prstTxWarp prst="textNoShape">
+                              <a:avLst/>
+                            </a:prstTxWarp>
+                            <a:noAutofit/>
+                          </wps:bodyPr>
+                        </wps:wsp>
+                      </wpg:wgp>
+                      <wpg:wgp>
+                        <wpg:cNvPr id="159" name="Groupe 159"/>
+                        <wpg:cNvGrpSpPr/>
+                        <wpg:grpSpPr>
+                          <a:xfrm>
+                            <a:off x="3248689" y="1595859"/>
+                            <a:ext cx="179070" cy="179705"/>
+                            <a:chOff x="233045" y="635"/>
+                            <a:chExt cx="180000" cy="180000"/>
+                          </a:xfrm>
+                          <a:effectLst>
+                            <a:outerShdw blurRad="50800" dist="38100" dir="2700000" algn="tl" rotWithShape="0">
+                              <a:prstClr val="black">
+                                <a:alpha val="40000"/>
+                              </a:prstClr>
+                            </a:outerShdw>
+                          </a:effectLst>
+                        </wpg:grpSpPr>
+                        <wps:wsp>
+                          <wps:cNvPr id="160" name="Rectangle : coins arrondis 160"/>
+                          <wps:cNvSpPr/>
+                          <wps:spPr>
+                            <a:xfrm>
+                              <a:off x="233045" y="635"/>
+                              <a:ext cx="180000" cy="180000"/>
+                            </a:xfrm>
+                            <a:prstGeom prst="roundRect">
+                              <a:avLst/>
+                            </a:prstGeom>
+                            <a:solidFill>
+                              <a:schemeClr val="tx1"/>
+                            </a:solidFill>
+                            <a:ln>
+                              <a:solidFill>
+                                <a:schemeClr val="tx1"/>
+                              </a:solidFill>
+                            </a:ln>
+                          </wps:spPr>
+                          <wps:style>
+                            <a:lnRef idx="2">
+                              <a:schemeClr val="accent1">
+                                <a:shade val="50000"/>
+                              </a:schemeClr>
+                            </a:lnRef>
+                            <a:fillRef idx="1">
+                              <a:schemeClr val="accent1"/>
+                            </a:fillRef>
+                            <a:effectRef idx="0">
+                              <a:schemeClr val="accent1"/>
+                            </a:effectRef>
+                            <a:fontRef idx="minor">
+                              <a:schemeClr val="lt1"/>
+                            </a:fontRef>
+                          </wps:style>
+                          <wps:bodyPr rot="0" spcFirstLastPara="0" vert="horz" wrap="square" lIns="91440" tIns="45720" rIns="91440" bIns="45720" numCol="1" spcCol="0" rtlCol="0" fromWordArt="0" anchor="ctr" anchorCtr="0" forceAA="0" compatLnSpc="1">
+                            <a:prstTxWarp prst="textNoShape">
+                              <a:avLst/>
+                            </a:prstTxWarp>
+                            <a:noAutofit/>
+                          </wps:bodyPr>
+                        </wps:wsp>
+                        <wps:wsp>
+                          <wps:cNvPr id="161" name="Ellipse 161"/>
+                          <wps:cNvSpPr/>
+                          <wps:spPr>
+                            <a:xfrm>
+                              <a:off x="299861" y="67799"/>
+                              <a:ext cx="45719" cy="45719"/>
+                            </a:xfrm>
+                            <a:prstGeom prst="ellipse">
+                              <a:avLst/>
+                            </a:prstGeom>
+                            <a:ln>
+                              <a:noFill/>
+                            </a:ln>
+                          </wps:spPr>
+                          <wps:style>
+                            <a:lnRef idx="2">
+                              <a:schemeClr val="accent6"/>
+                            </a:lnRef>
+                            <a:fillRef idx="1">
+                              <a:schemeClr val="lt1"/>
+                            </a:fillRef>
+                            <a:effectRef idx="0">
+                              <a:schemeClr val="accent6"/>
+                            </a:effectRef>
+                            <a:fontRef idx="minor">
+                              <a:schemeClr val="dk1"/>
+                            </a:fontRef>
+                          </wps:style>
+                          <wps:bodyPr rot="0" spcFirstLastPara="0" vert="horz" wrap="square" lIns="91440" tIns="45720" rIns="91440" bIns="45720" numCol="1" spcCol="0" rtlCol="0" fromWordArt="0" anchor="ctr" anchorCtr="0" forceAA="0" compatLnSpc="1">
+                            <a:prstTxWarp prst="textNoShape">
+                              <a:avLst/>
+                            </a:prstTxWarp>
+                            <a:noAutofit/>
+                          </wps:bodyPr>
+                        </wps:wsp>
+                      </wpg:wgp>
                     </wpc:wpc>
                   </a:graphicData>
                 </a:graphic>
@@ -5835,7 +5999,7 @@
           </mc:Choice>
           <mc:Fallback>
             <w:pict>
-              <v:group w14:anchorId="0797592B" id="Zone de dessin 1" o:spid="_x0000_s1026" editas="canvas" style="width:284.7pt;height:230pt;mso-position-horizontal-relative:char;mso-position-vertical-relative:line" coordsize="36150,29210" o:gfxdata="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">
+              <v:group w14:anchorId="031DAB5B" id="Zone de dessin 1" o:spid="_x0000_s1026" editas="canvas" style="width:284.7pt;height:230pt;mso-position-horizontal-relative:char;mso-position-vertical-relative:line" coordsize="36150,29210" o:gfxdata="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">
                 <v:shapetype id="_x0000_t75" coordsize="21600,21600" o:spt="75" o:preferrelative="t" path="m@4@5l@4@11@9@11@9@5xe" filled="f" stroked="f">
                   <v:stroke joinstyle="miter"/>
                   <v:formulas>
@@ -6173,6 +6337,22 @@
                 <v:rect id="Rectangle 117" o:spid="_x0000_s1139" style="position:absolute;left:3015;top:15694;width:7611;height:10579;rotation:-90;visibility:visible;mso-wrap-style:square;v-text-anchor:middle" o:gfxdata="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" filled="f" strokecolor="white [3212]" strokeweight="3pt">
                   <v:stroke dashstyle="3 1"/>
                 </v:rect>
+                <v:group id="Groupe 158" o:spid="_x0000_s1140" style="position:absolute;left:30156;top:15952;width:1791;height:1797" coordsize="180000,180000" o:gfxdata="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">
+                  <v:roundrect id="Rectangle : coins arrondis 162" o:spid="_x0000_s1141" style="position:absolute;width:180000;height:180000;visibility:visible;mso-wrap-style:square;v-text-anchor:middle" arcsize="10923f" o:gfxdata="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" fillcolor="black [3213]" strokecolor="black [3213]" strokeweight="1pt">
+                    <v:stroke joinstyle="miter"/>
+                  </v:roundrect>
+                  <v:oval id="Ellipse 163" o:spid="_x0000_s1142" style="position:absolute;left:66816;top:67164;width:45719;height:45719;visibility:visible;mso-wrap-style:square;v-text-anchor:middle" o:gfxdata="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" fillcolor="white [3201]" stroked="f" strokeweight="1pt">
+                    <v:stroke joinstyle="miter"/>
+                  </v:oval>
+                </v:group>
+                <v:group id="Groupe 159" o:spid="_x0000_s1143" style="position:absolute;left:32486;top:15958;width:1791;height:1797" coordorigin="233045,635" coordsize="180000,180000" o:gfxdata="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">
+                  <v:roundrect id="Rectangle : coins arrondis 160" o:spid="_x0000_s1144" style="position:absolute;left:233045;top:635;width:180000;height:180000;visibility:visible;mso-wrap-style:square;v-text-anchor:middle" arcsize="10923f" o:gfxdata="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" fillcolor="black [3213]" strokecolor="black [3213]" strokeweight="1pt">
+                    <v:stroke joinstyle="miter"/>
+                  </v:roundrect>
+                  <v:oval id="Ellipse 161" o:spid="_x0000_s1145" style="position:absolute;left:299861;top:67799;width:45719;height:45719;visibility:visible;mso-wrap-style:square;v-text-anchor:middle" o:gfxdata="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" fillcolor="white [3201]" stroked="f" strokeweight="1pt">
+                    <v:stroke joinstyle="miter"/>
+                  </v:oval>
+                </v:group>
                 <w10:anchorlock/>
               </v:group>
             </w:pict>
@@ -6217,6 +6397,12 @@
         </w:rPr>
         <w:t xml:space="preserve"> Chaque joueur pioche 3 tuiles d’effet pour sa main</w:t>
       </w:r>
+      <w:r>
+        <w:rPr>
+          <w:lang w:eastAsia="fr-FR"/>
+        </w:rPr>
+        <w:t>.</w:t>
+      </w:r>
     </w:p>
     <w:p>
       <w:pPr>
@@ -6229,7 +6415,19 @@
         <w:rPr>
           <w:lang w:eastAsia="fr-FR"/>
         </w:rPr>
-        <w:t>Le premier joueur est tiré au hasard. Le tour de jeu progresse en sens horaire.</w:t>
+        <w:t>Le premier joueur est tiré au hasard</w:t>
+      </w:r>
+      <w:r>
+        <w:rPr>
+          <w:lang w:eastAsia="fr-FR"/>
+        </w:rPr>
+        <w:t>, et compte les tours de table à l’aide des dés noirs</w:t>
+      </w:r>
+      <w:r>
+        <w:rPr>
+          <w:lang w:eastAsia="fr-FR"/>
+        </w:rPr>
+        <w:t>. Le tour de jeu progresse en sens horaire.</w:t>
       </w:r>
     </w:p>
     <w:p>
@@ -6243,7 +6441,6 @@
         <w:rPr>
           <w:lang w:eastAsia="fr-FR"/>
         </w:rPr>
-        <w:lastRenderedPageBreak/>
         <w:t xml:space="preserve">A son tour, chaque joueur </w:t>
       </w:r>
       <w:r>
@@ -6262,19 +6459,19 @@
         <w:rPr>
           <w:lang w:eastAsia="fr-FR"/>
         </w:rPr>
-        <w:t>tuile de terrain</w:t>
+        <w:t>case</w:t>
       </w:r>
       <w:r>
         <w:rPr>
           <w:lang w:eastAsia="fr-FR"/>
         </w:rPr>
-        <w:t xml:space="preserve"> inoccupée</w:t>
+        <w:t xml:space="preserve"> </w:t>
       </w:r>
       <w:r>
         <w:rPr>
           <w:lang w:eastAsia="fr-FR"/>
         </w:rPr>
-        <w:t xml:space="preserve"> de la bordure extérieure</w:t>
+        <w:t>ou portail vide</w:t>
       </w:r>
       <w:r>
         <w:rPr>
@@ -6311,21 +6508,6 @@
           <w:lang w:eastAsia="fr-FR"/>
         </w:rPr>
         <w:t xml:space="preserve"> La préparation est alors terminée.</w:t>
-      </w:r>
-    </w:p>
-    <w:p>
-      <w:pPr>
-        <w:jc w:val="both"/>
-        <w:rPr>
-          <w:lang w:eastAsia="fr-FR"/>
-        </w:rPr>
-      </w:pPr>
-      <w:r>
-        <w:rPr>
-          <w:highlight w:val="yellow"/>
-          <w:lang w:eastAsia="fr-FR"/>
-        </w:rPr>
-        <w:t>$décider : faire compter les tours de table au premier joueur à l’aide de dés noirs.</w:t>
       </w:r>
     </w:p>
     <w:p>
@@ -6337,6 +6519,7 @@
         </w:numPr>
       </w:pPr>
       <w:r>
+        <w:lastRenderedPageBreak/>
         <w:t>But du jeu</w:t>
       </w:r>
     </w:p>
@@ -6351,7 +6534,19 @@
         <w:rPr>
           <w:lang w:eastAsia="fr-FR"/>
         </w:rPr>
-        <w:t>Faire des collections de tuiles qui rapportent le plus de points.</w:t>
+        <w:t xml:space="preserve">Faire des collections de tuiles </w:t>
+      </w:r>
+      <w:r>
+        <w:rPr>
+          <w:lang w:eastAsia="fr-FR"/>
+        </w:rPr>
+        <w:t xml:space="preserve">d’effet </w:t>
+      </w:r>
+      <w:r>
+        <w:rPr>
+          <w:lang w:eastAsia="fr-FR"/>
+        </w:rPr>
+        <w:t>qui rapportent le plus de points.</w:t>
       </w:r>
       <w:r>
         <w:rPr>
@@ -6428,13 +6623,16 @@
         <w:jc w:val="both"/>
       </w:pPr>
       <w:r>
-        <w:t>Chaque joueur,</w:t>
-      </w:r>
-      <w:r>
-        <w:t xml:space="preserve"> à son tour de jeu</w:t>
-      </w:r>
-      <w:r>
-        <w:t>,</w:t>
+        <w:t>Á</w:t>
+      </w:r>
+      <w:r>
+        <w:t xml:space="preserve"> son tour de jeu</w:t>
+      </w:r>
+      <w:r>
+        <w:t>, c</w:t>
+      </w:r>
+      <w:r>
+        <w:t>haque joueur</w:t>
       </w:r>
       <w:r>
         <w:t xml:space="preserve"> </w:t>
@@ -6461,85 +6659,100 @@
         <w:t xml:space="preserve"> une </w:t>
       </w:r>
       <w:r>
-        <w:t>tuile de terrain</w:t>
+        <w:t>case</w:t>
+      </w:r>
+      <w:r>
+        <w:t xml:space="preserve"> </w:t>
+      </w:r>
+      <w:r>
+        <w:t>adjacente, par un bord ou par un coin</w:t>
       </w:r>
       <w:r>
         <w:t xml:space="preserve">, </w:t>
       </w:r>
       <w:r>
-        <w:t xml:space="preserve">orthogonale ou diagonale à la </w:t>
+        <w:t xml:space="preserve">à la </w:t>
+      </w:r>
+      <w:r>
+        <w:t>case</w:t>
+      </w:r>
+      <w:r>
+        <w:t xml:space="preserve"> </w:t>
+      </w:r>
+      <w:r>
+        <w:t>occup</w:t>
+      </w:r>
+      <w:r>
+        <w:t>ée par</w:t>
+      </w:r>
+      <w:r>
+        <w:t xml:space="preserve"> </w:t>
+      </w:r>
+      <w:r>
+        <w:t>un de ses</w:t>
+      </w:r>
+      <w:r>
+        <w:t xml:space="preserve"> dé</w:t>
+      </w:r>
+      <w:r>
+        <w:t>s</w:t>
+      </w:r>
+      <w:r>
+        <w:t>, puis</w:t>
+      </w:r>
+      <w:r>
+        <w:t xml:space="preserve"> déplace</w:t>
+      </w:r>
+      <w:r>
+        <w:t xml:space="preserve"> </w:t>
+      </w:r>
+      <w:r>
+        <w:t>ce</w:t>
+      </w:r>
+      <w:r>
+        <w:t xml:space="preserve"> dé</w:t>
+      </w:r>
+      <w:r>
+        <w:t xml:space="preserve">, ou bien dans l’ordre inverse, </w:t>
+      </w:r>
+      <w:r>
+        <w:t xml:space="preserve">le joueur </w:t>
+      </w:r>
+      <w:r>
+        <w:t>déplac</w:t>
+      </w:r>
+      <w:r>
+        <w:t>e</w:t>
+      </w:r>
+      <w:r>
+        <w:t xml:space="preserve"> </w:t>
+      </w:r>
+      <w:r>
+        <w:t>son</w:t>
+      </w:r>
+      <w:r>
+        <w:t xml:space="preserve"> dé</w:t>
+      </w:r>
+      <w:r>
+        <w:t xml:space="preserve"> et pose </w:t>
+      </w:r>
+      <w:r>
+        <w:t>une</w:t>
+      </w:r>
+      <w:r>
+        <w:t xml:space="preserve"> </w:t>
       </w:r>
       <w:r>
         <w:t>tuile</w:t>
       </w:r>
       <w:r>
-        <w:t xml:space="preserve"> </w:t>
-      </w:r>
-      <w:r>
-        <w:t>occup</w:t>
-      </w:r>
-      <w:r>
-        <w:t>ée par</w:t>
-      </w:r>
-      <w:r>
-        <w:t xml:space="preserve"> </w:t>
-      </w:r>
-      <w:r>
-        <w:t>un de ses</w:t>
-      </w:r>
-      <w:r>
-        <w:t xml:space="preserve"> dé</w:t>
-      </w:r>
-      <w:r>
-        <w:t>s</w:t>
-      </w:r>
-      <w:r>
-        <w:t xml:space="preserve"> </w:t>
-      </w:r>
-      <w:r>
-        <w:t>et déplace</w:t>
-      </w:r>
-      <w:r>
-        <w:t xml:space="preserve"> son dé</w:t>
-      </w:r>
-      <w:r>
-        <w:t xml:space="preserve">, ou bien dans l’ordre inverse, </w:t>
-      </w:r>
-      <w:r>
-        <w:t xml:space="preserve">le joueur </w:t>
-      </w:r>
-      <w:r>
-        <w:t>déplac</w:t>
-      </w:r>
-      <w:r>
-        <w:t>e</w:t>
-      </w:r>
-      <w:r>
-        <w:t xml:space="preserve"> </w:t>
-      </w:r>
-      <w:r>
-        <w:t>son</w:t>
-      </w:r>
-      <w:r>
-        <w:t xml:space="preserve"> dé</w:t>
-      </w:r>
-      <w:r>
-        <w:t xml:space="preserve"> et pose </w:t>
-      </w:r>
-      <w:r>
-        <w:t>une</w:t>
-      </w:r>
-      <w:r>
-        <w:t xml:space="preserve"> </w:t>
-      </w:r>
-      <w:r>
-        <w:t>tuile</w:t>
-      </w:r>
-      <w:r>
         <w:t xml:space="preserve"> d’effet</w:t>
       </w:r>
       <w:r>
-        <w:t xml:space="preserve">. </w:t>
+        <w:t xml:space="preserve"> sur une case adjacente à sa case d’arrivée</w:t>
+      </w:r>
+      <w:r>
+        <w:t>.</w:t>
       </w:r>
     </w:p>
     <w:p>
@@ -6586,7 +6799,13 @@
         <w:jc w:val="both"/>
       </w:pPr>
       <w:r>
-        <w:t>Un dé se déplace d’une ou plusieurs tuiles de terrain sans sauter par-dessus les autres dés ou les tuiles d’effet.</w:t>
+        <w:t xml:space="preserve">Un dé se déplace d’une ou plusieurs </w:t>
+      </w:r>
+      <w:r>
+        <w:t>cases</w:t>
+      </w:r>
+      <w:r>
+        <w:t xml:space="preserve"> de terrain sans sauter par-dessus les autres dés ou les tuiles d’effet.</w:t>
       </w:r>
     </w:p>
     <w:p>
@@ -6599,7 +6818,22 @@
         <w:jc w:val="both"/>
       </w:pPr>
       <w:r>
-        <w:t>Une tuile ne peut accueillir qu’un seul dé. Mais un dé peut en attaquer un autre pour prendre sa place (cf. attaque directe de dés).</w:t>
+        <w:t xml:space="preserve">Une </w:t>
+      </w:r>
+      <w:r>
+        <w:t>case</w:t>
+      </w:r>
+      <w:r>
+        <w:t xml:space="preserve"> ou un portail </w:t>
+      </w:r>
+      <w:r>
+        <w:t>ne peut accueillir qu’un seul dé</w:t>
+      </w:r>
+      <w:r>
+        <w:t xml:space="preserve"> ou qu’une seule tuile d’effet</w:t>
+      </w:r>
+      <w:r>
+        <w:t>, mais pas les deux ;</w:t>
       </w:r>
     </w:p>
     <w:p>
@@ -6612,15 +6846,10 @@
         <w:jc w:val="both"/>
       </w:pPr>
       <w:r>
-        <w:t>Si le joueur a deux dés sur le terrain, alors le joueur en choisit un seul pour tout son tour.</w:t>
-      </w:r>
-    </w:p>
-    <w:p>
-      <w:pPr>
-        <w:jc w:val="both"/>
-      </w:pPr>
-      <w:r>
-        <w:t>Contraintes de pose de tuile :</w:t>
+        <w:t>U</w:t>
+      </w:r>
+      <w:r>
+        <w:t>n dé peut en attaquer un autre pour prendre sa place (cf. attaque directe de dés).</w:t>
       </w:r>
     </w:p>
     <w:p>
@@ -6633,13 +6862,46 @@
         <w:jc w:val="both"/>
       </w:pPr>
       <w:r>
+        <w:t>Si le joueur a deux dés sur le terrain, alors le joueur en choisit un seul pour tout son tour.</w:t>
+      </w:r>
+    </w:p>
+    <w:p>
+      <w:pPr>
+        <w:jc w:val="both"/>
+      </w:pPr>
+      <w:r>
+        <w:t>Contraintes de pose de tuile</w:t>
+      </w:r>
+      <w:r>
+        <w:t xml:space="preserve"> d’effet</w:t>
+      </w:r>
+      <w:r>
+        <w:t> :</w:t>
+      </w:r>
+    </w:p>
+    <w:p>
+      <w:pPr>
+        <w:pStyle w:val="Paragraphedeliste"/>
+        <w:numPr>
+          <w:ilvl w:val="0"/>
+          <w:numId w:val="13"/>
+        </w:numPr>
+        <w:jc w:val="both"/>
+      </w:pPr>
+      <w:r>
         <w:t xml:space="preserve">La </w:t>
       </w:r>
       <w:r>
-        <w:t>tuile de terrain</w:t>
-      </w:r>
-      <w:r>
-        <w:t xml:space="preserve"> recevant la tuile</w:t>
+        <w:t>case</w:t>
+      </w:r>
+      <w:r>
+        <w:t xml:space="preserve"> </w:t>
+      </w:r>
+      <w:r>
+        <w:t xml:space="preserve">ou le portail </w:t>
+      </w:r>
+      <w:r>
+        <w:t>recevant la tuile</w:t>
       </w:r>
       <w:r>
         <w:t xml:space="preserve"> </w:t>
@@ -7071,10 +7333,16 @@
               <w:t xml:space="preserve">de sa main vers ses collections, le joueur doit </w:t>
             </w:r>
             <w:r>
-              <w:t xml:space="preserve">placer cette tuile sur une tuile de terrain </w:t>
+              <w:t xml:space="preserve">placer cette tuile sur </w:t>
             </w:r>
             <w:r>
-              <w:t xml:space="preserve">« portail de collection » </w:t>
+              <w:t>un</w:t>
+            </w:r>
+            <w:r>
+              <w:t xml:space="preserve"> </w:t>
+            </w:r>
+            <w:r>
+              <w:t xml:space="preserve">portail </w:t>
             </w:r>
             <w:r>
               <w:t xml:space="preserve">de même couleur </w:t>
@@ -7086,13 +7354,28 @@
               <w:t>.</w:t>
             </w:r>
             <w:r>
-              <w:t xml:space="preserve"> Dans ce cas, c’est l’effet « collectionner » qui est obligatoirement activé. Si le portail n’est pas de la bonne couleur, alors c’est obligatoirement l’autre effet de la tuile qui </w:t>
+              <w:t xml:space="preserve"> Dans ce cas, c’est l’effet « collectionner » qui est obligatoirement activé. Si le portail n’est pas de la </w:t>
+            </w:r>
+            <w:r>
+              <w:t>même</w:t>
+            </w:r>
+            <w:r>
+              <w:t xml:space="preserve"> couleur</w:t>
+            </w:r>
+            <w:r>
+              <w:t xml:space="preserve"> que la tuile</w:t>
+            </w:r>
+            <w:r>
+              <w:t xml:space="preserve">, alors c’est obligatoirement l’autre effet de la tuile qui </w:t>
             </w:r>
             <w:r>
               <w:t>doit être</w:t>
             </w:r>
             <w:r>
-              <w:t xml:space="preserve"> activé.</w:t>
+              <w:t xml:space="preserve"> activé</w:t>
+            </w:r>
+            <w:r>
+              <w:t>.</w:t>
             </w:r>
           </w:p>
         </w:tc>
@@ -7783,7 +8066,19 @@
         <w:t xml:space="preserve">son dé </w:t>
       </w:r>
       <w:r>
-        <w:t>vers une tuile occupée par un dé adverse constitue une attaque</w:t>
+        <w:t xml:space="preserve">vers une </w:t>
+      </w:r>
+      <w:r>
+        <w:t>case</w:t>
+      </w:r>
+      <w:r>
+        <w:t xml:space="preserve"> </w:t>
+      </w:r>
+      <w:r>
+        <w:t xml:space="preserve">(ou portail) </w:t>
+      </w:r>
+      <w:r>
+        <w:t>occupée par un dé adverse constitue une attaque</w:t>
       </w:r>
       <w:r>
         <w:t xml:space="preserve"> directe</w:t>
@@ -7821,7 +8116,7 @@
         <w:t xml:space="preserve"> </w:t>
       </w:r>
       <w:r>
-        <w:t xml:space="preserve">Le dé perdant est sorti du terrain. </w:t>
+        <w:t>Le dé perdant est sorti du terrain.</w:t>
       </w:r>
     </w:p>
     <w:p>
@@ -7897,7 +8192,19 @@
         <w:t xml:space="preserve"> rentre sur le terrain</w:t>
       </w:r>
       <w:r>
-        <w:t xml:space="preserve"> comme lors de la préparation. Puis le joueur termine son tour.</w:t>
+        <w:t xml:space="preserve"> </w:t>
+      </w:r>
+      <w:r>
+        <w:t xml:space="preserve">sur une case vide ou </w:t>
+      </w:r>
+      <w:r>
+        <w:t xml:space="preserve">sur </w:t>
+      </w:r>
+      <w:r>
+        <w:t>un portail vide</w:t>
+      </w:r>
+      <w:r>
+        <w:t>. Puis le joueur termine son tour.</w:t>
       </w:r>
     </w:p>
     <w:p>
@@ -8231,25 +8538,6 @@
                 <mc:Fallback>
                   <w:pict>
                     <v:group w14:anchorId="76782AE5" id="Zone de dessin 692" o:spid="_x0000_s1026" editas="canvas" style="width:30.8pt;height:27.45pt;mso-position-horizontal-relative:char;mso-position-vertical-relative:line" coordsize="391160,348615" o:gfxdata="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">
-                      <v:shapetype id="_x0000_t75" coordsize="21600,21600" o:spt="75" o:preferrelative="t" path="m@4@5l@4@11@9@11@9@5xe" filled="f" stroked="f">
-                        <v:stroke joinstyle="miter"/>
-                        <v:formulas>
-                          <v:f eqn="if lineDrawn pixelLineWidth 0"/>
-                          <v:f eqn="sum @0 1 0"/>
-                          <v:f eqn="sum 0 0 @1"/>
-                          <v:f eqn="prod @2 1 2"/>
-                          <v:f eqn="prod @3 21600 pixelWidth"/>
-                          <v:f eqn="prod @3 21600 pixelHeight"/>
-                          <v:f eqn="sum @0 0 1"/>
-                          <v:f eqn="prod @6 1 2"/>
-                          <v:f eqn="prod @7 21600 pixelWidth"/>
-                          <v:f eqn="sum @8 21600 0"/>
-                          <v:f eqn="prod @7 21600 pixelHeight"/>
-                          <v:f eqn="sum @10 21600 0"/>
-                        </v:formulas>
-                        <v:path o:extrusionok="f" gradientshapeok="t" o:connecttype="rect"/>
-                        <o:lock v:ext="edit" aspectratio="t"/>
-                      </v:shapetype>
                       <v:shape id="_x0000_s1027" type="#_x0000_t75" style="position:absolute;width:391160;height:348615;visibility:visible;mso-wrap-style:square" filled="t">
                         <v:fill o:detectmouseclick="t"/>
                         <v:path o:connecttype="none"/>
@@ -9131,7 +9419,16 @@
               <w:t>C</w:t>
             </w:r>
             <w:r>
-              <w:t xml:space="preserve">ette tuile provoque un duel avec un dé sur une tuile adjacente par un bord ou un coin. Chaque </w:t>
+              <w:t xml:space="preserve">ette tuile provoque un duel avec un dé sur une </w:t>
+            </w:r>
+            <w:r>
+              <w:t>case</w:t>
+            </w:r>
+            <w:r>
+              <w:t xml:space="preserve"> (ou portail)</w:t>
+            </w:r>
+            <w:r>
+              <w:t xml:space="preserve"> adjacente par un bord ou un coin. Chaque </w:t>
             </w:r>
             <w:r>
               <w:t>duelliste</w:t>
@@ -9418,10 +9715,16 @@
               <w:t xml:space="preserve">une </w:t>
             </w:r>
             <w:r>
-              <w:t xml:space="preserve">tuile </w:t>
+              <w:t>case</w:t>
             </w:r>
             <w:r>
-              <w:t xml:space="preserve">inoccupée et </w:t>
+              <w:t xml:space="preserve"> </w:t>
+            </w:r>
+            <w:r>
+              <w:t>vide (ou un portail vide)</w:t>
+            </w:r>
+            <w:r>
+              <w:t xml:space="preserve"> et </w:t>
             </w:r>
             <w:r>
               <w:t xml:space="preserve">adjacente </w:t>
@@ -9871,7 +10174,13 @@
               <w:t>retire</w:t>
             </w:r>
             <w:r>
-              <w:t xml:space="preserve"> une tuile adjacente par un bord ou un coin.</w:t>
+              <w:t xml:space="preserve"> une tuile </w:t>
+            </w:r>
+            <w:r>
+              <w:t xml:space="preserve">d’effet </w:t>
+            </w:r>
+            <w:r>
+              <w:t>adjacente par un bord ou un coin.</w:t>
             </w:r>
           </w:p>
         </w:tc>
@@ -10783,7 +11092,7 @@
               <w:sz w:val="20"/>
               <w:szCs w:val="20"/>
             </w:rPr>
-            <w:t>2021-1010-1102</w:t>
+            <w:t>2021-1010-1714</w:t>
           </w:r>
           <w:r>
             <w:rPr>

</xml_diff>

<commit_message>
Notes sur les retours de tests du jeu
</commit_message>
<xml_diff>
--- a/Praxis-les-regles.docx
+++ b/Praxis-les-regles.docx
@@ -610,19 +610,7 @@
         <w:rPr>
           <w:lang w:eastAsia="fr-FR"/>
         </w:rPr>
-        <w:t>S</w:t>
-      </w:r>
-      <w:r>
-        <w:rPr>
-          <w:lang w:eastAsia="fr-FR"/>
-        </w:rPr>
-        <w:t>ur le plateau</w:t>
-      </w:r>
-      <w:r>
-        <w:rPr>
-          <w:lang w:eastAsia="fr-FR"/>
-        </w:rPr>
-        <w:t>, l</w:t>
+        <w:t>Sur le plateau, l</w:t>
       </w:r>
       <w:r>
         <w:rPr>
@@ -6623,13 +6611,7 @@
         <w:jc w:val="both"/>
       </w:pPr>
       <w:r>
-        <w:t>Á</w:t>
-      </w:r>
-      <w:r>
-        <w:t xml:space="preserve"> son tour de jeu</w:t>
-      </w:r>
-      <w:r>
-        <w:t>, c</w:t>
+        <w:t>Á son tour de jeu, c</w:t>
       </w:r>
       <w:r>
         <w:t>haque joueur</w:t>
@@ -8538,6 +8520,25 @@
                 <mc:Fallback>
                   <w:pict>
                     <v:group w14:anchorId="76782AE5" id="Zone de dessin 692" o:spid="_x0000_s1026" editas="canvas" style="width:30.8pt;height:27.45pt;mso-position-horizontal-relative:char;mso-position-vertical-relative:line" coordsize="391160,348615" o:gfxdata="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">
+                      <v:shapetype id="_x0000_t75" coordsize="21600,21600" o:spt="75" o:preferrelative="t" path="m@4@5l@4@11@9@11@9@5xe" filled="f" stroked="f">
+                        <v:stroke joinstyle="miter"/>
+                        <v:formulas>
+                          <v:f eqn="if lineDrawn pixelLineWidth 0"/>
+                          <v:f eqn="sum @0 1 0"/>
+                          <v:f eqn="sum 0 0 @1"/>
+                          <v:f eqn="prod @2 1 2"/>
+                          <v:f eqn="prod @3 21600 pixelWidth"/>
+                          <v:f eqn="prod @3 21600 pixelHeight"/>
+                          <v:f eqn="sum @0 0 1"/>
+                          <v:f eqn="prod @6 1 2"/>
+                          <v:f eqn="prod @7 21600 pixelWidth"/>
+                          <v:f eqn="sum @8 21600 0"/>
+                          <v:f eqn="prod @7 21600 pixelHeight"/>
+                          <v:f eqn="sum @10 21600 0"/>
+                        </v:formulas>
+                        <v:path o:extrusionok="f" gradientshapeok="t" o:connecttype="rect"/>
+                        <o:lock v:ext="edit" aspectratio="t"/>
+                      </v:shapetype>
                       <v:shape id="_x0000_s1027" type="#_x0000_t75" style="position:absolute;width:391160;height:348615;visibility:visible;mso-wrap-style:square" filled="t">
                         <v:fill o:detectmouseclick="t"/>
                         <v:path o:connecttype="none"/>
@@ -10901,11 +10902,8 @@
       <w:pPr>
         <w:jc w:val="both"/>
         <w:rPr>
-          <w:rFonts w:asciiTheme="majorHAnsi" w:eastAsiaTheme="majorEastAsia" w:hAnsiTheme="majorHAnsi" w:cstheme="minorHAnsi"/>
-          <w:b/>
+          <w:rFonts w:cstheme="minorHAnsi"/>
           <w:color w:val="464646"/>
-          <w:sz w:val="32"/>
-          <w:szCs w:val="32"/>
         </w:rPr>
       </w:pPr>
       <w:r>
@@ -10938,6 +10936,168 @@
         </w:rPr>
         <w:t>.</w:t>
       </w:r>
+    </w:p>
+    <w:p>
+      <w:pPr>
+        <w:rPr>
+          <w:rFonts w:asciiTheme="majorHAnsi" w:eastAsiaTheme="majorEastAsia" w:hAnsiTheme="majorHAnsi" w:cstheme="majorBidi"/>
+          <w:color w:val="2F5496" w:themeColor="accent1" w:themeShade="BF"/>
+          <w:sz w:val="32"/>
+          <w:szCs w:val="32"/>
+        </w:rPr>
+      </w:pPr>
+      <w:r>
+        <w:br w:type="page"/>
+      </w:r>
+    </w:p>
+    <w:p>
+      <w:pPr>
+        <w:pStyle w:val="Titre1"/>
+        <w:numPr>
+          <w:ilvl w:val="0"/>
+          <w:numId w:val="7"/>
+        </w:numPr>
+      </w:pPr>
+      <w:r>
+        <w:lastRenderedPageBreak/>
+        <w:t>Retours à considérer</w:t>
+      </w:r>
+    </w:p>
+    <w:p>
+      <w:pPr>
+        <w:pStyle w:val="Paragraphedeliste"/>
+        <w:numPr>
+          <w:ilvl w:val="0"/>
+          <w:numId w:val="13"/>
+        </w:numPr>
+      </w:pPr>
+      <w:r>
+        <w:t>Mouvements des dés plus faciles à mémoriser sur la base du schéma de points (exemple : les 3 points de la face « 3 » pour la diagonale) ;</w:t>
+      </w:r>
+    </w:p>
+    <w:p>
+      <w:pPr>
+        <w:pStyle w:val="Paragraphedeliste"/>
+        <w:numPr>
+          <w:ilvl w:val="0"/>
+          <w:numId w:val="13"/>
+        </w:numPr>
+      </w:pPr>
+      <w:r>
+        <w:t xml:space="preserve">La couleur des dés des joueurs devrait être décorrélée des couleurs des tuiles et des portails ; </w:t>
+      </w:r>
+    </w:p>
+    <w:p>
+      <w:pPr>
+        <w:pStyle w:val="Paragraphedeliste"/>
+        <w:numPr>
+          <w:ilvl w:val="0"/>
+          <w:numId w:val="13"/>
+        </w:numPr>
+      </w:pPr>
+      <w:r>
+        <w:t>Faire un 6 au dé pour récupérer un dé sur le terrain est trop exigeant ; alternative : faire renter le dé avec sa face 1 ;</w:t>
+      </w:r>
+    </w:p>
+    <w:p>
+      <w:pPr>
+        <w:pStyle w:val="Paragraphedeliste"/>
+        <w:numPr>
+          <w:ilvl w:val="0"/>
+          <w:numId w:val="13"/>
+        </w:numPr>
+      </w:pPr>
+      <w:r>
+        <w:t>Battre un dé adverse devrait rapporter des points ou des tuiles ;</w:t>
+      </w:r>
+    </w:p>
+    <w:p>
+      <w:pPr>
+        <w:pStyle w:val="Paragraphedeliste"/>
+        <w:numPr>
+          <w:ilvl w:val="0"/>
+          <w:numId w:val="13"/>
+        </w:numPr>
+      </w:pPr>
+      <w:r>
+        <w:t>Garder l’uniformité de l’application des effets : le second effet collecter est combiner à l’effet primaire d’une tuile ; en conséquence, pour collecter une tuile, son effet primaire devrait être applicable.</w:t>
+      </w:r>
+    </w:p>
+    <w:p>
+      <w:pPr>
+        <w:pStyle w:val="Paragraphedeliste"/>
+        <w:numPr>
+          <w:ilvl w:val="0"/>
+          <w:numId w:val="13"/>
+        </w:numPr>
+      </w:pPr>
+      <w:r>
+        <w:t>Réduire la taille du terrain afin d’augmenter les interactions entre joueurs ;</w:t>
+      </w:r>
+    </w:p>
+    <w:p>
+      <w:pPr>
+        <w:pStyle w:val="Paragraphedeliste"/>
+        <w:numPr>
+          <w:ilvl w:val="0"/>
+          <w:numId w:val="13"/>
+        </w:numPr>
+      </w:pPr>
+      <w:r>
+        <w:t>La tuile de téléportation pourra transférer vers un portail ;</w:t>
+      </w:r>
+    </w:p>
+    <w:p>
+      <w:pPr>
+        <w:pStyle w:val="Paragraphedeliste"/>
+        <w:numPr>
+          <w:ilvl w:val="0"/>
+          <w:numId w:val="13"/>
+        </w:numPr>
+      </w:pPr>
+      <w:r>
+        <w:t>Réduire le nombre de portails ?</w:t>
+      </w:r>
+    </w:p>
+    <w:p>
+      <w:pPr>
+        <w:pStyle w:val="Paragraphedeliste"/>
+        <w:numPr>
+          <w:ilvl w:val="0"/>
+          <w:numId w:val="13"/>
+        </w:numPr>
+      </w:pPr>
+      <w:r>
+        <w:t>Supprimer les couleurs des portails et des tuiles d’effet ?</w:t>
+      </w:r>
+    </w:p>
+    <w:p>
+      <w:pPr>
+        <w:pStyle w:val="Paragraphedeliste"/>
+        <w:numPr>
+          <w:ilvl w:val="0"/>
+          <w:numId w:val="13"/>
+        </w:numPr>
+      </w:pPr>
+      <w:r>
+        <w:t>Le mécanisme de collection, qui requiert d’activer une tuile poser sur un portail</w:t>
+      </w:r>
+      <w:r>
+        <w:t>, a été difficile à faire comprendre ;</w:t>
+      </w:r>
+    </w:p>
+    <w:p/>
+    <w:p>
+      <w:pPr>
+        <w:jc w:val="both"/>
+        <w:rPr>
+          <w:rFonts w:asciiTheme="majorHAnsi" w:eastAsiaTheme="majorEastAsia" w:hAnsiTheme="majorHAnsi" w:cstheme="minorHAnsi"/>
+          <w:b/>
+          <w:color w:val="464646"/>
+          <w:sz w:val="32"/>
+          <w:szCs w:val="32"/>
+        </w:rPr>
+      </w:pPr>
     </w:p>
     <w:sectPr>
       <w:headerReference w:type="default" r:id="rId22"/>

</xml_diff>

<commit_message>
Contre-proposition pour les déplacements des dés
</commit_message>
<xml_diff>
--- a/Praxis-les-regles.docx
+++ b/Praxis-les-regles.docx
@@ -363,7 +363,118 @@
           <w:highlight w:val="yellow"/>
           <w:lang w:eastAsia="fr-FR"/>
         </w:rPr>
-        <w:t xml:space="preserve"> Voir la date et l’heure en entête afin de suivre la maturation.</w:t>
+        <w:t xml:space="preserve"> Voir la date et l’heure en entête afin de suivre la maturation</w:t>
+      </w:r>
+      <w:r>
+        <w:rPr>
+          <w:highlight w:val="yellow"/>
+          <w:lang w:eastAsia="fr-FR"/>
+        </w:rPr>
+        <w:t>. Voir aussi la section</w:t>
+      </w:r>
+      <w:r>
+        <w:rPr>
+          <w:highlight w:val="yellow"/>
+          <w:lang w:eastAsia="fr-FR"/>
+        </w:rPr>
+        <w:t xml:space="preserve"> </w:t>
+      </w:r>
+      <w:r>
+        <w:rPr>
+          <w:highlight w:val="yellow"/>
+          <w:lang w:eastAsia="fr-FR"/>
+        </w:rPr>
+        <w:fldChar w:fldCharType="begin"/>
+      </w:r>
+      <w:r>
+        <w:rPr>
+          <w:highlight w:val="yellow"/>
+          <w:lang w:eastAsia="fr-FR"/>
+        </w:rPr>
+        <w:instrText xml:space="preserve"> REF _Ref85129273 \r \h </w:instrText>
+      </w:r>
+      <w:r>
+        <w:rPr>
+          <w:highlight w:val="yellow"/>
+          <w:lang w:eastAsia="fr-FR"/>
+        </w:rPr>
+      </w:r>
+      <w:r>
+        <w:rPr>
+          <w:highlight w:val="yellow"/>
+          <w:lang w:eastAsia="fr-FR"/>
+        </w:rPr>
+        <w:fldChar w:fldCharType="separate"/>
+      </w:r>
+      <w:r>
+        <w:rPr>
+          <w:highlight w:val="yellow"/>
+          <w:lang w:eastAsia="fr-FR"/>
+        </w:rPr>
+        <w:t>7</w:t>
+      </w:r>
+      <w:r>
+        <w:rPr>
+          <w:highlight w:val="yellow"/>
+          <w:lang w:eastAsia="fr-FR"/>
+        </w:rPr>
+        <w:fldChar w:fldCharType="end"/>
+      </w:r>
+      <w:r>
+        <w:rPr>
+          <w:highlight w:val="yellow"/>
+          <w:lang w:eastAsia="fr-FR"/>
+        </w:rPr>
+        <w:t xml:space="preserve"> </w:t>
+      </w:r>
+      <w:r>
+        <w:rPr>
+          <w:highlight w:val="yellow"/>
+          <w:lang w:eastAsia="fr-FR"/>
+        </w:rPr>
+        <w:t xml:space="preserve">du document </w:t>
+      </w:r>
+      <w:r>
+        <w:rPr>
+          <w:highlight w:val="yellow"/>
+          <w:lang w:eastAsia="fr-FR"/>
+        </w:rPr>
+        <w:t xml:space="preserve">pour les </w:t>
+      </w:r>
+      <w:r>
+        <w:rPr>
+          <w:highlight w:val="green"/>
+          <w:lang w:eastAsia="fr-FR"/>
+        </w:rPr>
+        <w:t>retours de test</w:t>
+      </w:r>
+      <w:r>
+        <w:rPr>
+          <w:highlight w:val="green"/>
+          <w:lang w:eastAsia="fr-FR"/>
+        </w:rPr>
+        <w:t>s</w:t>
+      </w:r>
+      <w:r>
+        <w:rPr>
+          <w:highlight w:val="green"/>
+          <w:lang w:eastAsia="fr-FR"/>
+        </w:rPr>
+        <w:t xml:space="preserve"> </w:t>
+      </w:r>
+      <w:r>
+        <w:rPr>
+          <w:highlight w:val="yellow"/>
+          <w:lang w:eastAsia="fr-FR"/>
+        </w:rPr>
+        <w:t>à considérer</w:t>
+      </w:r>
+      <w:r>
+        <w:rPr>
+          <w:highlight w:val="yellow"/>
+          <w:lang w:eastAsia="fr-FR"/>
+        </w:rPr>
+        <w:t>.</w:t>
       </w:r>
     </w:p>
     <w:p>
@@ -6429,6 +6540,7 @@
         <w:rPr>
           <w:lang w:eastAsia="fr-FR"/>
         </w:rPr>
+        <w:lastRenderedPageBreak/>
         <w:t xml:space="preserve">A son tour, chaque joueur </w:t>
       </w:r>
       <w:r>
@@ -6507,7 +6619,6 @@
         </w:numPr>
       </w:pPr>
       <w:r>
-        <w:lastRenderedPageBreak/>
         <w:t>But du jeu</w:t>
       </w:r>
     </w:p>
@@ -10958,10 +11069,12 @@
           <w:numId w:val="7"/>
         </w:numPr>
       </w:pPr>
+      <w:bookmarkStart w:id="0" w:name="_Ref85129273"/>
       <w:r>
         <w:lastRenderedPageBreak/>
         <w:t>Retours à considérer</w:t>
       </w:r>
+      <w:bookmarkEnd w:id="0"/>
     </w:p>
     <w:p>
       <w:pPr>
@@ -10972,9 +11085,4447 @@
         </w:numPr>
       </w:pPr>
       <w:r>
-        <w:t>Mouvements des dés plus faciles à mémoriser sur la base du schéma de points (exemple : les 3 points de la face « 3 » pour la diagonale) ;</w:t>
+        <w:t xml:space="preserve">Mouvements des dés plus faciles à mémoriser sur la base du schéma de points (exemple : les </w:t>
+      </w:r>
+      <w:r>
+        <w:t>2</w:t>
+      </w:r>
+      <w:r>
+        <w:t xml:space="preserve"> points de la face « </w:t>
+      </w:r>
+      <w:r>
+        <w:t>2</w:t>
+      </w:r>
+      <w:r>
+        <w:t xml:space="preserve"> » </w:t>
+      </w:r>
+      <w:r>
+        <w:t>suggèrent un déplacement</w:t>
+      </w:r>
+      <w:r>
+        <w:t xml:space="preserve"> </w:t>
+      </w:r>
+      <w:r>
+        <w:t>en</w:t>
+      </w:r>
+      <w:r>
+        <w:t xml:space="preserve"> diagonale) ;</w:t>
+      </w:r>
+      <w:r>
+        <w:t xml:space="preserve"> contre-proposition :</w:t>
       </w:r>
     </w:p>
+    <w:tbl>
+      <w:tblPr>
+        <w:tblStyle w:val="Grilledutableau"/>
+        <w:tblW w:w="0" w:type="auto"/>
+        <w:jc w:val="center"/>
+        <w:tblLook w:val="04A0" w:firstRow="1" w:lastRow="0" w:firstColumn="1" w:lastColumn="0" w:noHBand="0" w:noVBand="1"/>
+      </w:tblPr>
+      <w:tblGrid>
+        <w:gridCol w:w="3778"/>
+        <w:gridCol w:w="3577"/>
+      </w:tblGrid>
+      <w:tr>
+        <w:trPr>
+          <w:jc w:val="center"/>
+        </w:trPr>
+        <w:tc>
+          <w:tcPr>
+            <w:tcW w:w="0" w:type="auto"/>
+          </w:tcPr>
+          <w:p>
+            <w:r>
+              <w:t>Point central : bouger orthogonalement</w:t>
+            </w:r>
+          </w:p>
+        </w:tc>
+        <w:tc>
+          <w:tcPr>
+            <w:tcW w:w="0" w:type="auto"/>
+          </w:tcPr>
+          <w:p>
+            <w:r>
+              <w:t>Point en coin : bouger diagonalement</w:t>
+            </w:r>
+          </w:p>
+        </w:tc>
+      </w:tr>
+      <w:tr>
+        <w:trPr>
+          <w:jc w:val="center"/>
+        </w:trPr>
+        <w:tc>
+          <w:tcPr>
+            <w:tcW w:w="0" w:type="auto"/>
+          </w:tcPr>
+          <w:p>
+            <w:pPr>
+              <w:jc w:val="center"/>
+            </w:pPr>
+            <w:r>
+              <w:rPr>
+                <w:noProof/>
+                <w:lang w:eastAsia="fr-FR"/>
+              </w:rPr>
+              <mc:AlternateContent>
+                <mc:Choice Requires="wpc">
+                  <w:drawing>
+                    <wp:inline distT="0" distB="0" distL="0" distR="0" wp14:anchorId="427F2802" wp14:editId="232EBA68">
+                      <wp:extent cx="746476" cy="708660"/>
+                      <wp:effectExtent l="19050" t="19050" r="0" b="34290"/>
+                      <wp:docPr id="804" name="Zone de dessin 804"/>
+                      <wp:cNvGraphicFramePr>
+                        <a:graphicFrameLocks xmlns:a="http://schemas.openxmlformats.org/drawingml/2006/main" noChangeAspect="1"/>
+                      </wp:cNvGraphicFramePr>
+                      <a:graphic xmlns:a="http://schemas.openxmlformats.org/drawingml/2006/main">
+                        <a:graphicData uri="http://schemas.microsoft.com/office/word/2010/wordprocessingCanvas">
+                          <wpc:wpc>
+                            <wpc:bg>
+                              <a:noFill/>
+                              <a:effectLst/>
+                            </wpc:bg>
+                            <wpc:whole>
+                              <a:ln>
+                                <a:noFill/>
+                              </a:ln>
+                            </wpc:whole>
+                            <wps:wsp>
+                              <wps:cNvPr id="797" name="Flèche : bas 797"/>
+                              <wps:cNvSpPr/>
+                              <wps:spPr>
+                                <a:xfrm flipV="1">
+                                  <a:off x="284503" y="0"/>
+                                  <a:ext cx="147320" cy="189230"/>
+                                </a:xfrm>
+                                <a:prstGeom prst="downArrow">
+                                  <a:avLst>
+                                    <a:gd name="adj1" fmla="val 27127"/>
+                                    <a:gd name="adj2" fmla="val 53137"/>
+                                  </a:avLst>
+                                </a:prstGeom>
+                                <a:solidFill>
+                                  <a:schemeClr val="tx1"/>
+                                </a:solidFill>
+                                <a:ln>
+                                  <a:solidFill>
+                                    <a:schemeClr val="tx1"/>
+                                  </a:solidFill>
+                                </a:ln>
+                              </wps:spPr>
+                              <wps:style>
+                                <a:lnRef idx="2">
+                                  <a:schemeClr val="accent6"/>
+                                </a:lnRef>
+                                <a:fillRef idx="1">
+                                  <a:schemeClr val="lt1"/>
+                                </a:fillRef>
+                                <a:effectRef idx="0">
+                                  <a:schemeClr val="accent6"/>
+                                </a:effectRef>
+                                <a:fontRef idx="minor">
+                                  <a:schemeClr val="dk1"/>
+                                </a:fontRef>
+                              </wps:style>
+                              <wps:bodyPr rot="0" spcFirstLastPara="0" vert="horz" wrap="square" lIns="91440" tIns="45720" rIns="91440" bIns="45720" numCol="1" spcCol="0" rtlCol="0" fromWordArt="0" anchor="ctr" anchorCtr="0" forceAA="0" compatLnSpc="1">
+                                <a:prstTxWarp prst="textNoShape">
+                                  <a:avLst/>
+                                </a:prstTxWarp>
+                                <a:noAutofit/>
+                              </wps:bodyPr>
+                            </wps:wsp>
+                            <wps:wsp>
+                              <wps:cNvPr id="798" name="Flèche : bas 798"/>
+                              <wps:cNvSpPr/>
+                              <wps:spPr>
+                                <a:xfrm>
+                                  <a:off x="284503" y="520065"/>
+                                  <a:ext cx="147320" cy="188595"/>
+                                </a:xfrm>
+                                <a:prstGeom prst="downArrow">
+                                  <a:avLst>
+                                    <a:gd name="adj1" fmla="val 27127"/>
+                                    <a:gd name="adj2" fmla="val 53137"/>
+                                  </a:avLst>
+                                </a:prstGeom>
+                                <a:solidFill>
+                                  <a:schemeClr val="tx1"/>
+                                </a:solidFill>
+                                <a:ln>
+                                  <a:solidFill>
+                                    <a:schemeClr val="tx1"/>
+                                  </a:solidFill>
+                                </a:ln>
+                              </wps:spPr>
+                              <wps:style>
+                                <a:lnRef idx="2">
+                                  <a:schemeClr val="accent6"/>
+                                </a:lnRef>
+                                <a:fillRef idx="1">
+                                  <a:schemeClr val="lt1"/>
+                                </a:fillRef>
+                                <a:effectRef idx="0">
+                                  <a:schemeClr val="accent6"/>
+                                </a:effectRef>
+                                <a:fontRef idx="minor">
+                                  <a:schemeClr val="dk1"/>
+                                </a:fontRef>
+                              </wps:style>
+                              <wps:bodyPr rot="0" spcFirstLastPara="0" vert="horz" wrap="square" lIns="91440" tIns="45720" rIns="91440" bIns="45720" numCol="1" spcCol="0" rtlCol="0" fromWordArt="0" anchor="ctr" anchorCtr="0" forceAA="0" compatLnSpc="1">
+                                <a:prstTxWarp prst="textNoShape">
+                                  <a:avLst/>
+                                </a:prstTxWarp>
+                                <a:noAutofit/>
+                              </wps:bodyPr>
+                            </wps:wsp>
+                            <wps:wsp>
+                              <wps:cNvPr id="799" name="Flèche : bas 799"/>
+                              <wps:cNvSpPr/>
+                              <wps:spPr>
+                                <a:xfrm rot="5400000">
+                                  <a:off x="20343" y="259080"/>
+                                  <a:ext cx="147320" cy="187960"/>
+                                </a:xfrm>
+                                <a:prstGeom prst="downArrow">
+                                  <a:avLst>
+                                    <a:gd name="adj1" fmla="val 27127"/>
+                                    <a:gd name="adj2" fmla="val 53137"/>
+                                  </a:avLst>
+                                </a:prstGeom>
+                                <a:solidFill>
+                                  <a:schemeClr val="tx1"/>
+                                </a:solidFill>
+                                <a:ln>
+                                  <a:solidFill>
+                                    <a:schemeClr val="tx1"/>
+                                  </a:solidFill>
+                                </a:ln>
+                              </wps:spPr>
+                              <wps:style>
+                                <a:lnRef idx="2">
+                                  <a:schemeClr val="accent6"/>
+                                </a:lnRef>
+                                <a:fillRef idx="1">
+                                  <a:schemeClr val="lt1"/>
+                                </a:fillRef>
+                                <a:effectRef idx="0">
+                                  <a:schemeClr val="accent6"/>
+                                </a:effectRef>
+                                <a:fontRef idx="minor">
+                                  <a:schemeClr val="dk1"/>
+                                </a:fontRef>
+                              </wps:style>
+                              <wps:bodyPr rot="0" spcFirstLastPara="0" vert="horz" wrap="square" lIns="91440" tIns="45720" rIns="91440" bIns="45720" numCol="1" spcCol="0" rtlCol="0" fromWordArt="0" anchor="ctr" anchorCtr="0" forceAA="0" compatLnSpc="1">
+                                <a:prstTxWarp prst="textNoShape">
+                                  <a:avLst/>
+                                </a:prstTxWarp>
+                                <a:noAutofit/>
+                              </wps:bodyPr>
+                            </wps:wsp>
+                            <wps:wsp>
+                              <wps:cNvPr id="800" name="Flèche : bas 800"/>
+                              <wps:cNvSpPr/>
+                              <wps:spPr>
+                                <a:xfrm rot="16200000" flipH="1">
+                                  <a:off x="543266" y="258127"/>
+                                  <a:ext cx="147320" cy="187325"/>
+                                </a:xfrm>
+                                <a:prstGeom prst="downArrow">
+                                  <a:avLst>
+                                    <a:gd name="adj1" fmla="val 27127"/>
+                                    <a:gd name="adj2" fmla="val 53137"/>
+                                  </a:avLst>
+                                </a:prstGeom>
+                                <a:solidFill>
+                                  <a:schemeClr val="tx1"/>
+                                </a:solidFill>
+                                <a:ln>
+                                  <a:solidFill>
+                                    <a:schemeClr val="tx1"/>
+                                  </a:solidFill>
+                                </a:ln>
+                              </wps:spPr>
+                              <wps:style>
+                                <a:lnRef idx="2">
+                                  <a:schemeClr val="accent6"/>
+                                </a:lnRef>
+                                <a:fillRef idx="1">
+                                  <a:schemeClr val="lt1"/>
+                                </a:fillRef>
+                                <a:effectRef idx="0">
+                                  <a:schemeClr val="accent6"/>
+                                </a:effectRef>
+                                <a:fontRef idx="minor">
+                                  <a:schemeClr val="dk1"/>
+                                </a:fontRef>
+                              </wps:style>
+                              <wps:bodyPr rot="0" spcFirstLastPara="0" vert="horz" wrap="square" lIns="91440" tIns="45720" rIns="91440" bIns="45720" numCol="1" spcCol="0" rtlCol="0" fromWordArt="0" anchor="ctr" anchorCtr="0" forceAA="0" compatLnSpc="1">
+                                <a:prstTxWarp prst="textNoShape">
+                                  <a:avLst/>
+                                </a:prstTxWarp>
+                                <a:noAutofit/>
+                              </wps:bodyPr>
+                            </wps:wsp>
+                            <wpg:wgp>
+                              <wpg:cNvPr id="801" name="Groupe 801"/>
+                              <wpg:cNvGrpSpPr/>
+                              <wpg:grpSpPr>
+                                <a:xfrm>
+                                  <a:off x="172512" y="169499"/>
+                                  <a:ext cx="371200" cy="371200"/>
+                                  <a:chOff x="4170657" y="438580"/>
+                                  <a:chExt cx="180000" cy="180000"/>
+                                </a:xfrm>
+                                <a:effectLst>
+                                  <a:outerShdw blurRad="50800" dist="38100" dir="2700000" algn="tl" rotWithShape="0">
+                                    <a:prstClr val="black">
+                                      <a:alpha val="40000"/>
+                                    </a:prstClr>
+                                  </a:outerShdw>
+                                </a:effectLst>
+                              </wpg:grpSpPr>
+                              <wps:wsp>
+                                <wps:cNvPr id="802" name="Rectangle : coins arrondis 802"/>
+                                <wps:cNvSpPr/>
+                                <wps:spPr>
+                                  <a:xfrm>
+                                    <a:off x="4170657" y="438580"/>
+                                    <a:ext cx="180000" cy="180000"/>
+                                  </a:xfrm>
+                                  <a:prstGeom prst="roundRect">
+                                    <a:avLst/>
+                                  </a:prstGeom>
+                                  <a:solidFill>
+                                    <a:schemeClr val="accent6"/>
+                                  </a:solidFill>
+                                  <a:ln>
+                                    <a:solidFill>
+                                      <a:schemeClr val="tx1"/>
+                                    </a:solidFill>
+                                  </a:ln>
+                                </wps:spPr>
+                                <wps:style>
+                                  <a:lnRef idx="2">
+                                    <a:schemeClr val="accent1">
+                                      <a:shade val="50000"/>
+                                    </a:schemeClr>
+                                  </a:lnRef>
+                                  <a:fillRef idx="1">
+                                    <a:schemeClr val="accent1"/>
+                                  </a:fillRef>
+                                  <a:effectRef idx="0">
+                                    <a:schemeClr val="accent1"/>
+                                  </a:effectRef>
+                                  <a:fontRef idx="minor">
+                                    <a:schemeClr val="lt1"/>
+                                  </a:fontRef>
+                                </wps:style>
+                                <wps:bodyPr rot="0" spcFirstLastPara="0" vertOverflow="overflow" horzOverflow="overflow" vert="horz" wrap="square" lIns="91440" tIns="45720" rIns="91440" bIns="45720" numCol="1" spcCol="0" rtlCol="0" fromWordArt="0" anchor="ctr" anchorCtr="0" forceAA="0" compatLnSpc="1">
+                                  <a:prstTxWarp prst="textNoShape">
+                                    <a:avLst/>
+                                  </a:prstTxWarp>
+                                  <a:noAutofit/>
+                                </wps:bodyPr>
+                              </wps:wsp>
+                              <wps:wsp>
+                                <wps:cNvPr id="803" name="Ellipse 803"/>
+                                <wps:cNvSpPr/>
+                                <wps:spPr>
+                                  <a:xfrm>
+                                    <a:off x="4237473" y="505744"/>
+                                    <a:ext cx="45719" cy="45719"/>
+                                  </a:xfrm>
+                                  <a:prstGeom prst="ellipse">
+                                    <a:avLst/>
+                                  </a:prstGeom>
+                                  <a:solidFill>
+                                    <a:schemeClr val="tx1"/>
+                                  </a:solidFill>
+                                  <a:ln>
+                                    <a:noFill/>
+                                  </a:ln>
+                                </wps:spPr>
+                                <wps:style>
+                                  <a:lnRef idx="2">
+                                    <a:schemeClr val="accent6"/>
+                                  </a:lnRef>
+                                  <a:fillRef idx="1">
+                                    <a:schemeClr val="lt1"/>
+                                  </a:fillRef>
+                                  <a:effectRef idx="0">
+                                    <a:schemeClr val="accent6"/>
+                                  </a:effectRef>
+                                  <a:fontRef idx="minor">
+                                    <a:schemeClr val="dk1"/>
+                                  </a:fontRef>
+                                </wps:style>
+                                <wps:bodyPr rot="0" spcFirstLastPara="0" vertOverflow="overflow" horzOverflow="overflow" vert="horz" wrap="square" lIns="91440" tIns="45720" rIns="91440" bIns="45720" numCol="1" spcCol="0" rtlCol="0" fromWordArt="0" anchor="ctr" anchorCtr="0" forceAA="0" compatLnSpc="1">
+                                  <a:prstTxWarp prst="textNoShape">
+                                    <a:avLst/>
+                                  </a:prstTxWarp>
+                                  <a:noAutofit/>
+                                </wps:bodyPr>
+                              </wps:wsp>
+                            </wpg:wgp>
+                          </wpc:wpc>
+                        </a:graphicData>
+                      </a:graphic>
+                    </wp:inline>
+                  </w:drawing>
+                </mc:Choice>
+                <mc:Fallback>
+                  <w:pict>
+                    <v:group w14:anchorId="0E59F849" id="Zone de dessin 804" o:spid="_x0000_s1026" editas="canvas" style="width:58.8pt;height:55.8pt;mso-position-horizontal-relative:char;mso-position-vertical-relative:line" coordsize="7461,7086" o:gfxdata="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">
+                      <v:shape id="_x0000_s1027" type="#_x0000_t75" style="position:absolute;width:7461;height:7086;visibility:visible;mso-wrap-style:square">
+                        <v:fill o:detectmouseclick="t"/>
+                        <v:path o:connecttype="none"/>
+                      </v:shape>
+                      <v:shapetype id="_x0000_t67" coordsize="21600,21600" o:spt="67" adj="16200,5400" path="m0@0l@1@0@1,0@2,0@2@0,21600@0,10800,21600xe">
+                        <v:stroke joinstyle="miter"/>
+                        <v:formulas>
+                          <v:f eqn="val #0"/>
+                          <v:f eqn="val #1"/>
+                          <v:f eqn="sum height 0 #1"/>
+                          <v:f eqn="sum 10800 0 #1"/>
+                          <v:f eqn="sum width 0 #0"/>
+                          <v:f eqn="prod @4 @3 10800"/>
+                          <v:f eqn="sum width 0 @5"/>
+                        </v:formulas>
+                        <v:path o:connecttype="custom" o:connectlocs="10800,0;0,@0;10800,21600;21600,@0" o:connectangles="270,180,90,0" textboxrect="@1,0,@2,@6"/>
+                        <v:handles>
+                          <v:h position="#1,#0" xrange="0,10800" yrange="0,21600"/>
+                        </v:handles>
+                      </v:shapetype>
+                      <v:shape id="Flèche : bas 797" o:spid="_x0000_s1028" type="#_x0000_t67" style="position:absolute;left:2845;width:1473;height:1892;flip:y;visibility:visible;mso-wrap-style:square;v-text-anchor:middle" o:gfxdata="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" adj="12664,7870" fillcolor="black [3213]" strokecolor="black [3213]" strokeweight="1pt"/>
+                      <v:shape id="Flèche : bas 798" o:spid="_x0000_s1029" type="#_x0000_t67" style="position:absolute;left:2845;top:5200;width:1473;height:1886;visibility:visible;mso-wrap-style:square;v-text-anchor:middle" o:gfxdata="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" adj="12634,7870" fillcolor="black [3213]" strokecolor="black [3213]" strokeweight="1pt"/>
+                      <v:shape id="Flèche : bas 799" o:spid="_x0000_s1030" type="#_x0000_t67" style="position:absolute;left:203;top:2591;width:1473;height:1879;rotation:90;visibility:visible;mso-wrap-style:square;v-text-anchor:middle" o:gfxdata="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" adj="12604,7870" fillcolor="black [3213]" strokecolor="black [3213]" strokeweight="1pt"/>
+                      <v:shape id="Flèche : bas 800" o:spid="_x0000_s1031" type="#_x0000_t67" style="position:absolute;left:5432;top:2581;width:1473;height:1873;rotation:90;flip:x;visibility:visible;mso-wrap-style:square;v-text-anchor:middle" o:gfxdata="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" adj="12574,7870" fillcolor="black [3213]" strokecolor="black [3213]" strokeweight="1pt"/>
+                      <v:group id="Groupe 801" o:spid="_x0000_s1032" style="position:absolute;left:1725;top:1694;width:3712;height:3712" coordorigin="41706,4385" coordsize="1800,1800" o:gfxdata="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">
+                        <v:roundrect id="Rectangle : coins arrondis 802" o:spid="_x0000_s1033" style="position:absolute;left:41706;top:4385;width:1800;height:1800;visibility:visible;mso-wrap-style:square;v-text-anchor:middle" arcsize="10923f" o:gfxdata="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" fillcolor="#70ad47 [3209]" strokecolor="black [3213]" strokeweight="1pt">
+                          <v:stroke joinstyle="miter"/>
+                        </v:roundrect>
+                        <v:oval id="Ellipse 803" o:spid="_x0000_s1034" style="position:absolute;left:42374;top:5057;width:457;height:457;visibility:visible;mso-wrap-style:square;v-text-anchor:middle" o:gfxdata="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" fillcolor="black [3213]" stroked="f" strokeweight="1pt">
+                          <v:stroke joinstyle="miter"/>
+                        </v:oval>
+                      </v:group>
+                      <w10:anchorlock/>
+                    </v:group>
+                  </w:pict>
+                </mc:Fallback>
+              </mc:AlternateContent>
+            </w:r>
+          </w:p>
+        </w:tc>
+        <w:tc>
+          <w:tcPr>
+            <w:tcW w:w="0" w:type="auto"/>
+          </w:tcPr>
+          <w:p>
+            <w:pPr>
+              <w:jc w:val="center"/>
+            </w:pPr>
+            <w:r>
+              <w:rPr>
+                <w:noProof/>
+                <w:lang w:eastAsia="fr-FR"/>
+              </w:rPr>
+              <mc:AlternateContent>
+                <mc:Choice Requires="wpc">
+                  <w:drawing>
+                    <wp:inline distT="0" distB="0" distL="0" distR="0" wp14:anchorId="7FADE07B" wp14:editId="4C89BC9A">
+                      <wp:extent cx="1330431" cy="616585"/>
+                      <wp:effectExtent l="0" t="0" r="3175" b="0"/>
+                      <wp:docPr id="858" name="Zone de dessin 858"/>
+                      <wp:cNvGraphicFramePr>
+                        <a:graphicFrameLocks xmlns:a="http://schemas.openxmlformats.org/drawingml/2006/main" noChangeAspect="1"/>
+                      </wp:cNvGraphicFramePr>
+                      <a:graphic xmlns:a="http://schemas.openxmlformats.org/drawingml/2006/main">
+                        <a:graphicData uri="http://schemas.microsoft.com/office/word/2010/wordprocessingCanvas">
+                          <wpc:wpc>
+                            <wpc:bg>
+                              <a:noFill/>
+                              <a:effectLst/>
+                            </wpc:bg>
+                            <wpc:whole>
+                              <a:ln>
+                                <a:noFill/>
+                              </a:ln>
+                            </wpc:whole>
+                            <wps:wsp>
+                              <wps:cNvPr id="833" name="Flèche : bas 833"/>
+                              <wps:cNvSpPr/>
+                              <wps:spPr>
+                                <a:xfrm rot="2700000" flipV="1">
+                                  <a:off x="1098873" y="36251"/>
+                                  <a:ext cx="147451" cy="189356"/>
+                                </a:xfrm>
+                                <a:prstGeom prst="downArrow">
+                                  <a:avLst>
+                                    <a:gd name="adj1" fmla="val 27127"/>
+                                    <a:gd name="adj2" fmla="val 53137"/>
+                                  </a:avLst>
+                                </a:prstGeom>
+                                <a:solidFill>
+                                  <a:schemeClr val="bg1"/>
+                                </a:solidFill>
+                                <a:ln>
+                                  <a:solidFill>
+                                    <a:schemeClr val="tx1"/>
+                                  </a:solidFill>
+                                </a:ln>
+                              </wps:spPr>
+                              <wps:style>
+                                <a:lnRef idx="2">
+                                  <a:schemeClr val="accent6"/>
+                                </a:lnRef>
+                                <a:fillRef idx="1">
+                                  <a:schemeClr val="lt1"/>
+                                </a:fillRef>
+                                <a:effectRef idx="0">
+                                  <a:schemeClr val="accent6"/>
+                                </a:effectRef>
+                                <a:fontRef idx="minor">
+                                  <a:schemeClr val="dk1"/>
+                                </a:fontRef>
+                              </wps:style>
+                              <wps:bodyPr rot="0" spcFirstLastPara="0" vert="horz" wrap="square" lIns="91440" tIns="45720" rIns="91440" bIns="45720" numCol="1" spcCol="0" rtlCol="0" fromWordArt="0" anchor="ctr" anchorCtr="0" forceAA="0" compatLnSpc="1">
+                                <a:prstTxWarp prst="textNoShape">
+                                  <a:avLst/>
+                                </a:prstTxWarp>
+                                <a:noAutofit/>
+                              </wps:bodyPr>
+                            </wps:wsp>
+                            <wps:wsp>
+                              <wps:cNvPr id="834" name="Flèche : bas 834"/>
+                              <wps:cNvSpPr/>
+                              <wps:spPr>
+                                <a:xfrm rot="2700000">
+                                  <a:off x="732343" y="403996"/>
+                                  <a:ext cx="147451" cy="188723"/>
+                                </a:xfrm>
+                                <a:prstGeom prst="downArrow">
+                                  <a:avLst>
+                                    <a:gd name="adj1" fmla="val 27127"/>
+                                    <a:gd name="adj2" fmla="val 53137"/>
+                                  </a:avLst>
+                                </a:prstGeom>
+                                <a:solidFill>
+                                  <a:schemeClr val="bg1"/>
+                                </a:solidFill>
+                                <a:ln>
+                                  <a:solidFill>
+                                    <a:schemeClr val="tx1"/>
+                                  </a:solidFill>
+                                </a:ln>
+                              </wps:spPr>
+                              <wps:style>
+                                <a:lnRef idx="2">
+                                  <a:schemeClr val="accent6"/>
+                                </a:lnRef>
+                                <a:fillRef idx="1">
+                                  <a:schemeClr val="lt1"/>
+                                </a:fillRef>
+                                <a:effectRef idx="0">
+                                  <a:schemeClr val="accent6"/>
+                                </a:effectRef>
+                                <a:fontRef idx="minor">
+                                  <a:schemeClr val="dk1"/>
+                                </a:fontRef>
+                              </wps:style>
+                              <wps:bodyPr rot="0" spcFirstLastPara="0" vert="horz" wrap="square" lIns="91440" tIns="45720" rIns="91440" bIns="45720" numCol="1" spcCol="0" rtlCol="0" fromWordArt="0" anchor="ctr" anchorCtr="0" forceAA="0" compatLnSpc="1">
+                                <a:prstTxWarp prst="textNoShape">
+                                  <a:avLst/>
+                                </a:prstTxWarp>
+                                <a:noAutofit/>
+                              </wps:bodyPr>
+                            </wps:wsp>
+                            <wps:wsp>
+                              <wps:cNvPr id="835" name="Flèche : bas 835"/>
+                              <wps:cNvSpPr/>
+                              <wps:spPr>
+                                <a:xfrm rot="8100000">
+                                  <a:off x="730371" y="31849"/>
+                                  <a:ext cx="146925" cy="188763"/>
+                                </a:xfrm>
+                                <a:prstGeom prst="downArrow">
+                                  <a:avLst>
+                                    <a:gd name="adj1" fmla="val 27127"/>
+                                    <a:gd name="adj2" fmla="val 53137"/>
+                                  </a:avLst>
+                                </a:prstGeom>
+                                <a:solidFill>
+                                  <a:schemeClr val="bg1"/>
+                                </a:solidFill>
+                                <a:ln>
+                                  <a:solidFill>
+                                    <a:schemeClr val="tx1"/>
+                                  </a:solidFill>
+                                </a:ln>
+                              </wps:spPr>
+                              <wps:style>
+                                <a:lnRef idx="2">
+                                  <a:schemeClr val="accent6"/>
+                                </a:lnRef>
+                                <a:fillRef idx="1">
+                                  <a:schemeClr val="lt1"/>
+                                </a:fillRef>
+                                <a:effectRef idx="0">
+                                  <a:schemeClr val="accent6"/>
+                                </a:effectRef>
+                                <a:fontRef idx="minor">
+                                  <a:schemeClr val="dk1"/>
+                                </a:fontRef>
+                              </wps:style>
+                              <wps:bodyPr rot="0" spcFirstLastPara="0" vert="horz" wrap="square" lIns="91440" tIns="45720" rIns="91440" bIns="45720" numCol="1" spcCol="0" rtlCol="0" fromWordArt="0" anchor="ctr" anchorCtr="0" forceAA="0" compatLnSpc="1">
+                                <a:prstTxWarp prst="textNoShape">
+                                  <a:avLst/>
+                                </a:prstTxWarp>
+                                <a:noAutofit/>
+                              </wps:bodyPr>
+                            </wps:wsp>
+                            <wps:wsp>
+                              <wps:cNvPr id="836" name="Flèche : bas 836"/>
+                              <wps:cNvSpPr/>
+                              <wps:spPr>
+                                <a:xfrm rot="18900000" flipH="1">
+                                  <a:off x="1101361" y="402260"/>
+                                  <a:ext cx="146925" cy="188128"/>
+                                </a:xfrm>
+                                <a:prstGeom prst="downArrow">
+                                  <a:avLst>
+                                    <a:gd name="adj1" fmla="val 27127"/>
+                                    <a:gd name="adj2" fmla="val 53137"/>
+                                  </a:avLst>
+                                </a:prstGeom>
+                                <a:solidFill>
+                                  <a:schemeClr val="bg1"/>
+                                </a:solidFill>
+                                <a:ln>
+                                  <a:solidFill>
+                                    <a:schemeClr val="tx1"/>
+                                  </a:solidFill>
+                                </a:ln>
+                              </wps:spPr>
+                              <wps:style>
+                                <a:lnRef idx="2">
+                                  <a:schemeClr val="accent6"/>
+                                </a:lnRef>
+                                <a:fillRef idx="1">
+                                  <a:schemeClr val="lt1"/>
+                                </a:fillRef>
+                                <a:effectRef idx="0">
+                                  <a:schemeClr val="accent6"/>
+                                </a:effectRef>
+                                <a:fontRef idx="minor">
+                                  <a:schemeClr val="dk1"/>
+                                </a:fontRef>
+                              </wps:style>
+                              <wps:bodyPr rot="0" spcFirstLastPara="0" vert="horz" wrap="square" lIns="91440" tIns="45720" rIns="91440" bIns="45720" numCol="1" spcCol="0" rtlCol="0" fromWordArt="0" anchor="ctr" anchorCtr="0" forceAA="0" compatLnSpc="1">
+                                <a:prstTxWarp prst="textNoShape">
+                                  <a:avLst/>
+                                </a:prstTxWarp>
+                                <a:noAutofit/>
+                              </wps:bodyPr>
+                            </wps:wsp>
+                            <wpg:wgp>
+                              <wpg:cNvPr id="837" name="Groupe 837"/>
+                              <wpg:cNvGrpSpPr/>
+                              <wpg:grpSpPr>
+                                <a:xfrm>
+                                  <a:off x="810903" y="129232"/>
+                                  <a:ext cx="370582" cy="370585"/>
+                                  <a:chOff x="701066" y="718142"/>
+                                  <a:chExt cx="179705" cy="179705"/>
+                                </a:xfrm>
+                                <a:effectLst>
+                                  <a:outerShdw blurRad="50800" dist="38100" dir="2700000" algn="tl" rotWithShape="0">
+                                    <a:prstClr val="black">
+                                      <a:alpha val="40000"/>
+                                    </a:prstClr>
+                                  </a:outerShdw>
+                                </a:effectLst>
+                              </wpg:grpSpPr>
+                              <wps:wsp>
+                                <wps:cNvPr id="838" name="Rectangle : coins arrondis 838"/>
+                                <wps:cNvSpPr/>
+                                <wps:spPr>
+                                  <a:xfrm>
+                                    <a:off x="701066" y="718142"/>
+                                    <a:ext cx="179705" cy="179705"/>
+                                  </a:xfrm>
+                                  <a:prstGeom prst="roundRect">
+                                    <a:avLst/>
+                                  </a:prstGeom>
+                                  <a:solidFill>
+                                    <a:schemeClr val="accent1"/>
+                                  </a:solidFill>
+                                  <a:ln>
+                                    <a:solidFill>
+                                      <a:schemeClr val="tx1"/>
+                                    </a:solidFill>
+                                  </a:ln>
+                                </wps:spPr>
+                                <wps:style>
+                                  <a:lnRef idx="2">
+                                    <a:schemeClr val="accent1">
+                                      <a:shade val="50000"/>
+                                    </a:schemeClr>
+                                  </a:lnRef>
+                                  <a:fillRef idx="1">
+                                    <a:schemeClr val="accent1"/>
+                                  </a:fillRef>
+                                  <a:effectRef idx="0">
+                                    <a:schemeClr val="accent1"/>
+                                  </a:effectRef>
+                                  <a:fontRef idx="minor">
+                                    <a:schemeClr val="lt1"/>
+                                  </a:fontRef>
+                                </wps:style>
+                                <wps:bodyPr rot="0" spcFirstLastPara="0" vert="horz" wrap="square" lIns="91440" tIns="45720" rIns="91440" bIns="45720" numCol="1" spcCol="0" rtlCol="0" fromWordArt="0" anchor="ctr" anchorCtr="0" forceAA="0" compatLnSpc="1">
+                                  <a:prstTxWarp prst="textNoShape">
+                                    <a:avLst/>
+                                  </a:prstTxWarp>
+                                  <a:noAutofit/>
+                                </wps:bodyPr>
+                              </wps:wsp>
+                              <wps:wsp>
+                                <wps:cNvPr id="839" name="Ellipse 839"/>
+                                <wps:cNvSpPr/>
+                                <wps:spPr>
+                                  <a:xfrm>
+                                    <a:off x="723231" y="745631"/>
+                                    <a:ext cx="45644" cy="45644"/>
+                                  </a:xfrm>
+                                  <a:prstGeom prst="ellipse">
+                                    <a:avLst/>
+                                  </a:prstGeom>
+                                  <a:solidFill>
+                                    <a:schemeClr val="bg1"/>
+                                  </a:solidFill>
+                                  <a:ln>
+                                    <a:solidFill>
+                                      <a:schemeClr val="tx1"/>
+                                    </a:solidFill>
+                                  </a:ln>
+                                </wps:spPr>
+                                <wps:style>
+                                  <a:lnRef idx="2">
+                                    <a:schemeClr val="accent6"/>
+                                  </a:lnRef>
+                                  <a:fillRef idx="1">
+                                    <a:schemeClr val="lt1"/>
+                                  </a:fillRef>
+                                  <a:effectRef idx="0">
+                                    <a:schemeClr val="accent6"/>
+                                  </a:effectRef>
+                                  <a:fontRef idx="minor">
+                                    <a:schemeClr val="dk1"/>
+                                  </a:fontRef>
+                                </wps:style>
+                                <wps:bodyPr rot="0" spcFirstLastPara="0" vert="horz" wrap="square" lIns="91440" tIns="45720" rIns="91440" bIns="45720" numCol="1" spcCol="0" rtlCol="0" fromWordArt="0" anchor="ctr" anchorCtr="0" forceAA="0" compatLnSpc="1">
+                                  <a:prstTxWarp prst="textNoShape">
+                                    <a:avLst/>
+                                  </a:prstTxWarp>
+                                  <a:noAutofit/>
+                                </wps:bodyPr>
+                              </wps:wsp>
+                              <wps:wsp>
+                                <wps:cNvPr id="840" name="Ellipse 840"/>
+                                <wps:cNvSpPr/>
+                                <wps:spPr>
+                                  <a:xfrm>
+                                    <a:off x="811291" y="745631"/>
+                                    <a:ext cx="45085" cy="45085"/>
+                                  </a:xfrm>
+                                  <a:prstGeom prst="ellipse">
+                                    <a:avLst/>
+                                  </a:prstGeom>
+                                  <a:solidFill>
+                                    <a:schemeClr val="bg1"/>
+                                  </a:solidFill>
+                                  <a:ln>
+                                    <a:solidFill>
+                                      <a:schemeClr val="tx1"/>
+                                    </a:solidFill>
+                                  </a:ln>
+                                </wps:spPr>
+                                <wps:style>
+                                  <a:lnRef idx="2">
+                                    <a:schemeClr val="accent6"/>
+                                  </a:lnRef>
+                                  <a:fillRef idx="1">
+                                    <a:schemeClr val="lt1"/>
+                                  </a:fillRef>
+                                  <a:effectRef idx="0">
+                                    <a:schemeClr val="accent6"/>
+                                  </a:effectRef>
+                                  <a:fontRef idx="minor">
+                                    <a:schemeClr val="dk1"/>
+                                  </a:fontRef>
+                                </wps:style>
+                                <wps:bodyPr rot="0" spcFirstLastPara="0" vert="horz" wrap="square" lIns="91440" tIns="45720" rIns="91440" bIns="45720" numCol="1" spcCol="0" rtlCol="0" fromWordArt="0" anchor="ctr" anchorCtr="0" forceAA="0" compatLnSpc="1">
+                                  <a:prstTxWarp prst="textNoShape">
+                                    <a:avLst/>
+                                  </a:prstTxWarp>
+                                  <a:noAutofit/>
+                                </wps:bodyPr>
+                              </wps:wsp>
+                              <wps:wsp>
+                                <wps:cNvPr id="841" name="Ellipse 841"/>
+                                <wps:cNvSpPr/>
+                                <wps:spPr>
+                                  <a:xfrm>
+                                    <a:off x="723790" y="827311"/>
+                                    <a:ext cx="45085" cy="45085"/>
+                                  </a:xfrm>
+                                  <a:prstGeom prst="ellipse">
+                                    <a:avLst/>
+                                  </a:prstGeom>
+                                  <a:solidFill>
+                                    <a:schemeClr val="bg1"/>
+                                  </a:solidFill>
+                                  <a:ln>
+                                    <a:solidFill>
+                                      <a:schemeClr val="tx1"/>
+                                    </a:solidFill>
+                                  </a:ln>
+                                </wps:spPr>
+                                <wps:style>
+                                  <a:lnRef idx="2">
+                                    <a:schemeClr val="accent6"/>
+                                  </a:lnRef>
+                                  <a:fillRef idx="1">
+                                    <a:schemeClr val="lt1"/>
+                                  </a:fillRef>
+                                  <a:effectRef idx="0">
+                                    <a:schemeClr val="accent6"/>
+                                  </a:effectRef>
+                                  <a:fontRef idx="minor">
+                                    <a:schemeClr val="dk1"/>
+                                  </a:fontRef>
+                                </wps:style>
+                                <wps:bodyPr rot="0" spcFirstLastPara="0" vert="horz" wrap="square" lIns="91440" tIns="45720" rIns="91440" bIns="45720" numCol="1" spcCol="0" rtlCol="0" fromWordArt="0" anchor="ctr" anchorCtr="0" forceAA="0" compatLnSpc="1">
+                                  <a:prstTxWarp prst="textNoShape">
+                                    <a:avLst/>
+                                  </a:prstTxWarp>
+                                  <a:noAutofit/>
+                                </wps:bodyPr>
+                              </wps:wsp>
+                              <wps:wsp>
+                                <wps:cNvPr id="842" name="Ellipse 842"/>
+                                <wps:cNvSpPr/>
+                                <wps:spPr>
+                                  <a:xfrm>
+                                    <a:off x="811384" y="827311"/>
+                                    <a:ext cx="45085" cy="45085"/>
+                                  </a:xfrm>
+                                  <a:prstGeom prst="ellipse">
+                                    <a:avLst/>
+                                  </a:prstGeom>
+                                  <a:solidFill>
+                                    <a:schemeClr val="bg1"/>
+                                  </a:solidFill>
+                                  <a:ln>
+                                    <a:solidFill>
+                                      <a:schemeClr val="tx1"/>
+                                    </a:solidFill>
+                                  </a:ln>
+                                </wps:spPr>
+                                <wps:style>
+                                  <a:lnRef idx="2">
+                                    <a:schemeClr val="accent6"/>
+                                  </a:lnRef>
+                                  <a:fillRef idx="1">
+                                    <a:schemeClr val="lt1"/>
+                                  </a:fillRef>
+                                  <a:effectRef idx="0">
+                                    <a:schemeClr val="accent6"/>
+                                  </a:effectRef>
+                                  <a:fontRef idx="minor">
+                                    <a:schemeClr val="dk1"/>
+                                  </a:fontRef>
+                                </wps:style>
+                                <wps:bodyPr rot="0" spcFirstLastPara="0" vert="horz" wrap="square" lIns="91440" tIns="45720" rIns="91440" bIns="45720" numCol="1" spcCol="0" rtlCol="0" fromWordArt="0" anchor="ctr" anchorCtr="0" forceAA="0" compatLnSpc="1">
+                                  <a:prstTxWarp prst="textNoShape">
+                                    <a:avLst/>
+                                  </a:prstTxWarp>
+                                  <a:noAutofit/>
+                                </wps:bodyPr>
+                              </wps:wsp>
+                            </wpg:wgp>
+                            <wps:wsp>
+                              <wps:cNvPr id="843" name="Flèche : bas 843"/>
+                              <wps:cNvSpPr/>
+                              <wps:spPr>
+                                <a:xfrm rot="2700000" flipV="1">
+                                  <a:off x="413636" y="28901"/>
+                                  <a:ext cx="147451" cy="189186"/>
+                                </a:xfrm>
+                                <a:prstGeom prst="downArrow">
+                                  <a:avLst>
+                                    <a:gd name="adj1" fmla="val 27127"/>
+                                    <a:gd name="adj2" fmla="val 53137"/>
+                                  </a:avLst>
+                                </a:prstGeom>
+                                <a:solidFill>
+                                  <a:schemeClr val="bg1"/>
+                                </a:solidFill>
+                                <a:ln>
+                                  <a:solidFill>
+                                    <a:schemeClr val="tx1"/>
+                                  </a:solidFill>
+                                </a:ln>
+                              </wps:spPr>
+                              <wps:style>
+                                <a:lnRef idx="2">
+                                  <a:schemeClr val="accent6"/>
+                                </a:lnRef>
+                                <a:fillRef idx="1">
+                                  <a:schemeClr val="lt1"/>
+                                </a:fillRef>
+                                <a:effectRef idx="0">
+                                  <a:schemeClr val="accent6"/>
+                                </a:effectRef>
+                                <a:fontRef idx="minor">
+                                  <a:schemeClr val="dk1"/>
+                                </a:fontRef>
+                              </wps:style>
+                              <wps:bodyPr rot="0" spcFirstLastPara="0" vert="horz" wrap="square" lIns="91440" tIns="45720" rIns="91440" bIns="45720" numCol="1" spcCol="0" rtlCol="0" fromWordArt="0" anchor="ctr" anchorCtr="0" forceAA="0" compatLnSpc="1">
+                                <a:prstTxWarp prst="textNoShape">
+                                  <a:avLst/>
+                                </a:prstTxWarp>
+                                <a:noAutofit/>
+                              </wps:bodyPr>
+                            </wps:wsp>
+                            <wps:wsp>
+                              <wps:cNvPr id="844" name="Flèche : bas 844"/>
+                              <wps:cNvSpPr/>
+                              <wps:spPr>
+                                <a:xfrm rot="2700000">
+                                  <a:off x="47436" y="396316"/>
+                                  <a:ext cx="147451" cy="188553"/>
+                                </a:xfrm>
+                                <a:prstGeom prst="downArrow">
+                                  <a:avLst>
+                                    <a:gd name="adj1" fmla="val 27127"/>
+                                    <a:gd name="adj2" fmla="val 53137"/>
+                                  </a:avLst>
+                                </a:prstGeom>
+                                <a:solidFill>
+                                  <a:schemeClr val="bg1"/>
+                                </a:solidFill>
+                                <a:ln>
+                                  <a:solidFill>
+                                    <a:schemeClr val="tx1"/>
+                                  </a:solidFill>
+                                </a:ln>
+                              </wps:spPr>
+                              <wps:style>
+                                <a:lnRef idx="2">
+                                  <a:schemeClr val="accent6"/>
+                                </a:lnRef>
+                                <a:fillRef idx="1">
+                                  <a:schemeClr val="lt1"/>
+                                </a:fillRef>
+                                <a:effectRef idx="0">
+                                  <a:schemeClr val="accent6"/>
+                                </a:effectRef>
+                                <a:fontRef idx="minor">
+                                  <a:schemeClr val="dk1"/>
+                                </a:fontRef>
+                              </wps:style>
+                              <wps:bodyPr rot="0" spcFirstLastPara="0" vert="horz" wrap="square" lIns="91440" tIns="45720" rIns="91440" bIns="45720" numCol="1" spcCol="0" rtlCol="0" fromWordArt="0" anchor="ctr" anchorCtr="0" forceAA="0" compatLnSpc="1">
+                                <a:prstTxWarp prst="textNoShape">
+                                  <a:avLst/>
+                                </a:prstTxWarp>
+                                <a:noAutofit/>
+                              </wps:bodyPr>
+                            </wps:wsp>
+                            <wps:wsp>
+                              <wps:cNvPr id="845" name="Flèche : bas 845"/>
+                              <wps:cNvSpPr/>
+                              <wps:spPr>
+                                <a:xfrm rot="8100000">
+                                  <a:off x="45364" y="24250"/>
+                                  <a:ext cx="146793" cy="188763"/>
+                                </a:xfrm>
+                                <a:prstGeom prst="downArrow">
+                                  <a:avLst>
+                                    <a:gd name="adj1" fmla="val 27127"/>
+                                    <a:gd name="adj2" fmla="val 53137"/>
+                                  </a:avLst>
+                                </a:prstGeom>
+                                <a:solidFill>
+                                  <a:schemeClr val="bg1"/>
+                                </a:solidFill>
+                                <a:ln>
+                                  <a:solidFill>
+                                    <a:schemeClr val="tx1"/>
+                                  </a:solidFill>
+                                </a:ln>
+                              </wps:spPr>
+                              <wps:style>
+                                <a:lnRef idx="2">
+                                  <a:schemeClr val="accent6"/>
+                                </a:lnRef>
+                                <a:fillRef idx="1">
+                                  <a:schemeClr val="lt1"/>
+                                </a:fillRef>
+                                <a:effectRef idx="0">
+                                  <a:schemeClr val="accent6"/>
+                                </a:effectRef>
+                                <a:fontRef idx="minor">
+                                  <a:schemeClr val="dk1"/>
+                                </a:fontRef>
+                              </wps:style>
+                              <wps:bodyPr rot="0" spcFirstLastPara="0" vert="horz" wrap="square" lIns="91440" tIns="45720" rIns="91440" bIns="45720" numCol="1" spcCol="0" rtlCol="0" fromWordArt="0" anchor="ctr" anchorCtr="0" forceAA="0" compatLnSpc="1">
+                                <a:prstTxWarp prst="textNoShape">
+                                  <a:avLst/>
+                                </a:prstTxWarp>
+                                <a:noAutofit/>
+                              </wps:bodyPr>
+                            </wps:wsp>
+                            <wps:wsp>
+                              <wps:cNvPr id="846" name="Flèche : bas 846"/>
+                              <wps:cNvSpPr/>
+                              <wps:spPr>
+                                <a:xfrm rot="18900000" flipH="1">
+                                  <a:off x="416353" y="394662"/>
+                                  <a:ext cx="146793" cy="188128"/>
+                                </a:xfrm>
+                                <a:prstGeom prst="downArrow">
+                                  <a:avLst>
+                                    <a:gd name="adj1" fmla="val 27127"/>
+                                    <a:gd name="adj2" fmla="val 53137"/>
+                                  </a:avLst>
+                                </a:prstGeom>
+                                <a:solidFill>
+                                  <a:schemeClr val="bg1"/>
+                                </a:solidFill>
+                                <a:ln>
+                                  <a:solidFill>
+                                    <a:schemeClr val="tx1"/>
+                                  </a:solidFill>
+                                </a:ln>
+                              </wps:spPr>
+                              <wps:style>
+                                <a:lnRef idx="2">
+                                  <a:schemeClr val="accent6"/>
+                                </a:lnRef>
+                                <a:fillRef idx="1">
+                                  <a:schemeClr val="lt1"/>
+                                </a:fillRef>
+                                <a:effectRef idx="0">
+                                  <a:schemeClr val="accent6"/>
+                                </a:effectRef>
+                                <a:fontRef idx="minor">
+                                  <a:schemeClr val="dk1"/>
+                                </a:fontRef>
+                              </wps:style>
+                              <wps:bodyPr rot="0" spcFirstLastPara="0" vert="horz" wrap="square" lIns="91440" tIns="45720" rIns="91440" bIns="45720" numCol="1" spcCol="0" rtlCol="0" fromWordArt="0" anchor="ctr" anchorCtr="0" forceAA="0" compatLnSpc="1">
+                                <a:prstTxWarp prst="textNoShape">
+                                  <a:avLst/>
+                                </a:prstTxWarp>
+                                <a:noAutofit/>
+                              </wps:bodyPr>
+                            </wps:wsp>
+                            <wpg:wgp>
+                              <wpg:cNvPr id="847" name="Groupe 847"/>
+                              <wpg:cNvGrpSpPr/>
+                              <wpg:grpSpPr>
+                                <a:xfrm>
+                                  <a:off x="116131" y="106933"/>
+                                  <a:ext cx="370582" cy="370585"/>
+                                  <a:chOff x="441120" y="733396"/>
+                                  <a:chExt cx="179705" cy="179705"/>
+                                </a:xfrm>
+                                <a:effectLst>
+                                  <a:outerShdw blurRad="50800" dist="38100" dir="2700000" algn="tl" rotWithShape="0">
+                                    <a:prstClr val="black">
+                                      <a:alpha val="40000"/>
+                                    </a:prstClr>
+                                  </a:outerShdw>
+                                </a:effectLst>
+                              </wpg:grpSpPr>
+                              <wps:wsp>
+                                <wps:cNvPr id="848" name="Rectangle : coins arrondis 848"/>
+                                <wps:cNvSpPr/>
+                                <wps:spPr>
+                                  <a:xfrm>
+                                    <a:off x="441120" y="733396"/>
+                                    <a:ext cx="179705" cy="179705"/>
+                                  </a:xfrm>
+                                  <a:prstGeom prst="roundRect">
+                                    <a:avLst/>
+                                  </a:prstGeom>
+                                  <a:solidFill>
+                                    <a:schemeClr val="accent1"/>
+                                  </a:solidFill>
+                                  <a:ln>
+                                    <a:solidFill>
+                                      <a:schemeClr val="tx1"/>
+                                    </a:solidFill>
+                                  </a:ln>
+                                </wps:spPr>
+                                <wps:style>
+                                  <a:lnRef idx="2">
+                                    <a:schemeClr val="accent1">
+                                      <a:shade val="50000"/>
+                                    </a:schemeClr>
+                                  </a:lnRef>
+                                  <a:fillRef idx="1">
+                                    <a:schemeClr val="accent1"/>
+                                  </a:fillRef>
+                                  <a:effectRef idx="0">
+                                    <a:schemeClr val="accent1"/>
+                                  </a:effectRef>
+                                  <a:fontRef idx="minor">
+                                    <a:schemeClr val="lt1"/>
+                                  </a:fontRef>
+                                </wps:style>
+                                <wps:bodyPr rot="0" spcFirstLastPara="0" vert="horz" wrap="square" lIns="91440" tIns="45720" rIns="91440" bIns="45720" numCol="1" spcCol="0" rtlCol="0" fromWordArt="0" anchor="ctr" anchorCtr="0" forceAA="0" compatLnSpc="1">
+                                  <a:prstTxWarp prst="textNoShape">
+                                    <a:avLst/>
+                                  </a:prstTxWarp>
+                                  <a:noAutofit/>
+                                </wps:bodyPr>
+                              </wps:wsp>
+                              <wps:wsp>
+                                <wps:cNvPr id="849" name="Ellipse 849"/>
+                                <wps:cNvSpPr/>
+                                <wps:spPr>
+                                  <a:xfrm>
+                                    <a:off x="553097" y="840906"/>
+                                    <a:ext cx="45644" cy="45644"/>
+                                  </a:xfrm>
+                                  <a:prstGeom prst="ellipse">
+                                    <a:avLst/>
+                                  </a:prstGeom>
+                                  <a:solidFill>
+                                    <a:schemeClr val="bg1"/>
+                                  </a:solidFill>
+                                  <a:ln>
+                                    <a:solidFill>
+                                      <a:schemeClr val="tx1"/>
+                                    </a:solidFill>
+                                  </a:ln>
+                                </wps:spPr>
+                                <wps:style>
+                                  <a:lnRef idx="2">
+                                    <a:schemeClr val="accent6"/>
+                                  </a:lnRef>
+                                  <a:fillRef idx="1">
+                                    <a:schemeClr val="lt1"/>
+                                  </a:fillRef>
+                                  <a:effectRef idx="0">
+                                    <a:schemeClr val="accent6"/>
+                                  </a:effectRef>
+                                  <a:fontRef idx="minor">
+                                    <a:schemeClr val="dk1"/>
+                                  </a:fontRef>
+                                </wps:style>
+                                <wps:bodyPr rot="0" spcFirstLastPara="0" vert="horz" wrap="square" lIns="91440" tIns="45720" rIns="91440" bIns="45720" numCol="1" spcCol="0" rtlCol="0" fromWordArt="0" anchor="ctr" anchorCtr="0" forceAA="0" compatLnSpc="1">
+                                  <a:prstTxWarp prst="textNoShape">
+                                    <a:avLst/>
+                                  </a:prstTxWarp>
+                                  <a:noAutofit/>
+                                </wps:bodyPr>
+                              </wps:wsp>
+                              <wps:wsp>
+                                <wps:cNvPr id="850" name="Ellipse 850"/>
+                                <wps:cNvSpPr/>
+                                <wps:spPr>
+                                  <a:xfrm>
+                                    <a:off x="462270" y="755365"/>
+                                    <a:ext cx="45085" cy="45085"/>
+                                  </a:xfrm>
+                                  <a:prstGeom prst="ellipse">
+                                    <a:avLst/>
+                                  </a:prstGeom>
+                                  <a:solidFill>
+                                    <a:schemeClr val="bg1"/>
+                                  </a:solidFill>
+                                  <a:ln>
+                                    <a:solidFill>
+                                      <a:schemeClr val="tx1"/>
+                                    </a:solidFill>
+                                  </a:ln>
+                                </wps:spPr>
+                                <wps:style>
+                                  <a:lnRef idx="2">
+                                    <a:schemeClr val="accent6"/>
+                                  </a:lnRef>
+                                  <a:fillRef idx="1">
+                                    <a:schemeClr val="lt1"/>
+                                  </a:fillRef>
+                                  <a:effectRef idx="0">
+                                    <a:schemeClr val="accent6"/>
+                                  </a:effectRef>
+                                  <a:fontRef idx="minor">
+                                    <a:schemeClr val="dk1"/>
+                                  </a:fontRef>
+                                </wps:style>
+                                <wps:bodyPr rot="0" spcFirstLastPara="0" vert="horz" wrap="square" lIns="91440" tIns="45720" rIns="91440" bIns="45720" numCol="1" spcCol="0" rtlCol="0" fromWordArt="0" anchor="ctr" anchorCtr="0" forceAA="0" compatLnSpc="1">
+                                  <a:prstTxWarp prst="textNoShape">
+                                    <a:avLst/>
+                                  </a:prstTxWarp>
+                                  <a:noAutofit/>
+                                </wps:bodyPr>
+                              </wps:wsp>
+                            </wpg:wgp>
+                          </wpc:wpc>
+                        </a:graphicData>
+                      </a:graphic>
+                    </wp:inline>
+                  </w:drawing>
+                </mc:Choice>
+                <mc:Fallback>
+                  <w:pict>
+                    <v:group w14:anchorId="1D4BF604" id="Zone de dessin 858" o:spid="_x0000_s1026" editas="canvas" style="width:104.75pt;height:48.55pt;mso-position-horizontal-relative:char;mso-position-vertical-relative:line" coordsize="13303,6165" o:gfxdata="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">
+                      <v:shape id="_x0000_s1027" type="#_x0000_t75" style="position:absolute;width:13303;height:6165;visibility:visible;mso-wrap-style:square">
+                        <v:fill o:detectmouseclick="t"/>
+                        <v:path o:connecttype="none"/>
+                      </v:shape>
+                      <v:shape id="Flèche : bas 833" o:spid="_x0000_s1028" type="#_x0000_t67" style="position:absolute;left:10988;top:362;width:1475;height:1894;rotation:-45;flip:y;visibility:visible;mso-wrap-style:square;v-text-anchor:middle" o:gfxdata="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" adj="12662,7870" fillcolor="white [3212]" strokecolor="black [3213]" strokeweight="1pt"/>
+                      <v:shape id="Flèche : bas 834" o:spid="_x0000_s1029" type="#_x0000_t67" style="position:absolute;left:7324;top:4039;width:1474;height:1887;rotation:45;visibility:visible;mso-wrap-style:square;v-text-anchor:middle" o:gfxdata="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" adj="12632,7870" fillcolor="white [3212]" strokecolor="black [3213]" strokeweight="1pt"/>
+                      <v:shape id="Flèche : bas 835" o:spid="_x0000_s1030" type="#_x0000_t67" style="position:absolute;left:7303;top:318;width:1469;height:1888;rotation:135;visibility:visible;mso-wrap-style:square;v-text-anchor:middle" o:gfxdata="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" adj="12666,7870" fillcolor="white [3212]" strokecolor="black [3213]" strokeweight="1pt"/>
+                      <v:shape id="Flèche : bas 836" o:spid="_x0000_s1031" type="#_x0000_t67" style="position:absolute;left:11013;top:4022;width:1469;height:1881;rotation:45;flip:x;visibility:visible;mso-wrap-style:square;v-text-anchor:middle" o:gfxdata="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" adj="12636,7870" fillcolor="white [3212]" strokecolor="black [3213]" strokeweight="1pt"/>
+                      <v:group id="Groupe 837" o:spid="_x0000_s1032" style="position:absolute;left:8109;top:1292;width:3705;height:3706" coordorigin="7010,7181" coordsize="1797,1797" o:gfxdata="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">
+                        <v:roundrect id="Rectangle : coins arrondis 838" o:spid="_x0000_s1033" style="position:absolute;left:7010;top:7181;width:1797;height:1797;visibility:visible;mso-wrap-style:square;v-text-anchor:middle" arcsize="10923f" o:gfxdata="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" fillcolor="#4472c4 [3204]" strokecolor="black [3213]" strokeweight="1pt">
+                          <v:stroke joinstyle="miter"/>
+                        </v:roundrect>
+                        <v:oval id="Ellipse 839" o:spid="_x0000_s1034" style="position:absolute;left:7232;top:7456;width:456;height:456;visibility:visible;mso-wrap-style:square;v-text-anchor:middle" o:gfxdata="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" fillcolor="white [3212]" strokecolor="black [3213]" strokeweight="1pt">
+                          <v:stroke joinstyle="miter"/>
+                        </v:oval>
+                        <v:oval id="Ellipse 840" o:spid="_x0000_s1035" style="position:absolute;left:8112;top:7456;width:451;height:451;visibility:visible;mso-wrap-style:square;v-text-anchor:middle" o:gfxdata="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" fillcolor="white [3212]" strokecolor="black [3213]" strokeweight="1pt">
+                          <v:stroke joinstyle="miter"/>
+                        </v:oval>
+                        <v:oval id="Ellipse 841" o:spid="_x0000_s1036" style="position:absolute;left:7237;top:8273;width:451;height:450;visibility:visible;mso-wrap-style:square;v-text-anchor:middle" o:gfxdata="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" fillcolor="white [3212]" strokecolor="black [3213]" strokeweight="1pt">
+                          <v:stroke joinstyle="miter"/>
+                        </v:oval>
+                        <v:oval id="Ellipse 842" o:spid="_x0000_s1037" style="position:absolute;left:8113;top:8273;width:451;height:450;visibility:visible;mso-wrap-style:square;v-text-anchor:middle" o:gfxdata="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" fillcolor="white [3212]" strokecolor="black [3213]" strokeweight="1pt">
+                          <v:stroke joinstyle="miter"/>
+                        </v:oval>
+                      </v:group>
+                      <v:shape id="Flèche : bas 843" o:spid="_x0000_s1038" type="#_x0000_t67" style="position:absolute;left:4136;top:289;width:1474;height:1891;rotation:-45;flip:y;visibility:visible;mso-wrap-style:square;v-text-anchor:middle" o:gfxdata="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" adj="12654,7870" fillcolor="white [3212]" strokecolor="black [3213]" strokeweight="1pt"/>
+                      <v:shape id="Flèche : bas 844" o:spid="_x0000_s1039" type="#_x0000_t67" style="position:absolute;left:473;top:3963;width:1475;height:1886;rotation:45;visibility:visible;mso-wrap-style:square;v-text-anchor:middle" o:gfxdata="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" adj="12624,7870" fillcolor="white [3212]" strokecolor="black [3213]" strokeweight="1pt"/>
+                      <v:shape id="Flèche : bas 845" o:spid="_x0000_s1040" type="#_x0000_t67" style="position:absolute;left:453;top:242;width:1468;height:1888;rotation:135;visibility:visible;mso-wrap-style:square;v-text-anchor:middle" o:gfxdata="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" adj="12674,7870" fillcolor="white [3212]" strokecolor="black [3213]" strokeweight="1pt"/>
+                      <v:shape id="Flèche : bas 846" o:spid="_x0000_s1041" type="#_x0000_t67" style="position:absolute;left:4163;top:3946;width:1468;height:1882;rotation:45;flip:x;visibility:visible;mso-wrap-style:square;v-text-anchor:middle" o:gfxdata="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" adj="12644,7870" fillcolor="white [3212]" strokecolor="black [3213]" strokeweight="1pt"/>
+                      <v:group id="Groupe 847" o:spid="_x0000_s1042" style="position:absolute;left:1161;top:1069;width:3706;height:3706" coordorigin="4411,7333" coordsize="1797,1797" o:gfxdata="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">
+                        <v:roundrect id="Rectangle : coins arrondis 848" o:spid="_x0000_s1043" style="position:absolute;left:4411;top:7333;width:1797;height:1798;visibility:visible;mso-wrap-style:square;v-text-anchor:middle" arcsize="10923f" o:gfxdata="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" fillcolor="#4472c4 [3204]" strokecolor="black [3213]" strokeweight="1pt">
+                          <v:stroke joinstyle="miter"/>
+                        </v:roundrect>
+                        <v:oval id="Ellipse 849" o:spid="_x0000_s1044" style="position:absolute;left:5530;top:8409;width:457;height:456;visibility:visible;mso-wrap-style:square;v-text-anchor:middle" o:gfxdata="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" fillcolor="white [3212]" strokecolor="black [3213]" strokeweight="1pt">
+                          <v:stroke joinstyle="miter"/>
+                        </v:oval>
+                        <v:oval id="Ellipse 850" o:spid="_x0000_s1045" style="position:absolute;left:4622;top:7553;width:451;height:451;visibility:visible;mso-wrap-style:square;v-text-anchor:middle" o:gfxdata="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" fillcolor="white [3212]" strokecolor="black [3213]" strokeweight="1pt">
+                          <v:stroke joinstyle="miter"/>
+                        </v:oval>
+                      </v:group>
+                      <w10:anchorlock/>
+                    </v:group>
+                  </w:pict>
+                </mc:Fallback>
+              </mc:AlternateContent>
+            </w:r>
+          </w:p>
+        </w:tc>
+      </w:tr>
+      <w:tr>
+        <w:trPr>
+          <w:jc w:val="center"/>
+        </w:trPr>
+        <w:tc>
+          <w:tcPr>
+            <w:tcW w:w="0" w:type="auto"/>
+            <w:gridSpan w:val="2"/>
+          </w:tcPr>
+          <w:p>
+            <w:pPr>
+              <w:jc w:val="center"/>
+              <w:rPr>
+                <w:noProof/>
+                <w:lang w:eastAsia="fr-FR"/>
+              </w:rPr>
+            </w:pPr>
+            <w:r>
+              <w:t>Point central</w:t>
+            </w:r>
+            <w:r>
+              <w:t xml:space="preserve"> </w:t>
+            </w:r>
+            <w:r>
+              <w:t>+ en coin</w:t>
+            </w:r>
+            <w:r>
+              <w:t xml:space="preserve"> : </w:t>
+            </w:r>
+            <w:r>
+              <w:t>bouger orthogonalement + diagonalement</w:t>
+            </w:r>
+          </w:p>
+        </w:tc>
+      </w:tr>
+      <w:tr>
+        <w:trPr>
+          <w:jc w:val="center"/>
+        </w:trPr>
+        <w:tc>
+          <w:tcPr>
+            <w:tcW w:w="0" w:type="auto"/>
+            <w:gridSpan w:val="2"/>
+          </w:tcPr>
+          <w:p>
+            <w:pPr>
+              <w:jc w:val="center"/>
+              <w:rPr>
+                <w:noProof/>
+                <w:lang w:eastAsia="fr-FR"/>
+              </w:rPr>
+            </w:pPr>
+            <w:r>
+              <w:rPr>
+                <w:noProof/>
+                <w:lang w:eastAsia="fr-FR"/>
+              </w:rPr>
+              <mc:AlternateContent>
+                <mc:Choice Requires="wpc">
+                  <w:drawing>
+                    <wp:inline distT="0" distB="0" distL="0" distR="0" wp14:anchorId="1206D627" wp14:editId="2B52503D">
+                      <wp:extent cx="1558399" cy="711835"/>
+                      <wp:effectExtent l="19050" t="19050" r="0" b="31115"/>
+                      <wp:docPr id="124" name="Zone de dessin 124"/>
+                      <wp:cNvGraphicFramePr>
+                        <a:graphicFrameLocks xmlns:a="http://schemas.openxmlformats.org/drawingml/2006/main" noChangeAspect="1"/>
+                      </wp:cNvGraphicFramePr>
+                      <a:graphic xmlns:a="http://schemas.openxmlformats.org/drawingml/2006/main">
+                        <a:graphicData uri="http://schemas.microsoft.com/office/word/2010/wordprocessingCanvas">
+                          <wpc:wpc>
+                            <wpc:bg>
+                              <a:noFill/>
+                              <a:effectLst/>
+                            </wpc:bg>
+                            <wpc:whole>
+                              <a:ln>
+                                <a:noFill/>
+                              </a:ln>
+                            </wpc:whole>
+                            <wps:wsp>
+                              <wps:cNvPr id="238" name="Flèche : bas 238"/>
+                              <wps:cNvSpPr/>
+                              <wps:spPr>
+                                <a:xfrm rot="2700000" flipV="1">
+                                  <a:off x="471989" y="76623"/>
+                                  <a:ext cx="147520" cy="189670"/>
+                                </a:xfrm>
+                                <a:prstGeom prst="downArrow">
+                                  <a:avLst>
+                                    <a:gd name="adj1" fmla="val 27127"/>
+                                    <a:gd name="adj2" fmla="val 53137"/>
+                                  </a:avLst>
+                                </a:prstGeom>
+                                <a:solidFill>
+                                  <a:schemeClr val="bg1"/>
+                                </a:solidFill>
+                                <a:ln>
+                                  <a:solidFill>
+                                    <a:schemeClr val="tx1"/>
+                                  </a:solidFill>
+                                </a:ln>
+                              </wps:spPr>
+                              <wps:style>
+                                <a:lnRef idx="2">
+                                  <a:schemeClr val="accent6"/>
+                                </a:lnRef>
+                                <a:fillRef idx="1">
+                                  <a:schemeClr val="lt1"/>
+                                </a:fillRef>
+                                <a:effectRef idx="0">
+                                  <a:schemeClr val="accent6"/>
+                                </a:effectRef>
+                                <a:fontRef idx="minor">
+                                  <a:schemeClr val="dk1"/>
+                                </a:fontRef>
+                              </wps:style>
+                              <wps:bodyPr rot="0" spcFirstLastPara="0" vert="horz" wrap="square" lIns="91440" tIns="45720" rIns="91440" bIns="45720" numCol="1" spcCol="0" rtlCol="0" fromWordArt="0" anchor="ctr" anchorCtr="0" forceAA="0" compatLnSpc="1">
+                                <a:prstTxWarp prst="textNoShape">
+                                  <a:avLst/>
+                                </a:prstTxWarp>
+                                <a:noAutofit/>
+                              </wps:bodyPr>
+                            </wps:wsp>
+                            <wps:wsp>
+                              <wps:cNvPr id="239" name="Flèche : bas 239"/>
+                              <wps:cNvSpPr/>
+                              <wps:spPr>
+                                <a:xfrm rot="2700000">
+                                  <a:off x="104851" y="444978"/>
+                                  <a:ext cx="147520" cy="189035"/>
+                                </a:xfrm>
+                                <a:prstGeom prst="downArrow">
+                                  <a:avLst>
+                                    <a:gd name="adj1" fmla="val 27127"/>
+                                    <a:gd name="adj2" fmla="val 53137"/>
+                                  </a:avLst>
+                                </a:prstGeom>
+                                <a:solidFill>
+                                  <a:schemeClr val="bg1"/>
+                                </a:solidFill>
+                                <a:ln>
+                                  <a:solidFill>
+                                    <a:schemeClr val="tx1"/>
+                                  </a:solidFill>
+                                </a:ln>
+                              </wps:spPr>
+                              <wps:style>
+                                <a:lnRef idx="2">
+                                  <a:schemeClr val="accent6"/>
+                                </a:lnRef>
+                                <a:fillRef idx="1">
+                                  <a:schemeClr val="lt1"/>
+                                </a:fillRef>
+                                <a:effectRef idx="0">
+                                  <a:schemeClr val="accent6"/>
+                                </a:effectRef>
+                                <a:fontRef idx="minor">
+                                  <a:schemeClr val="dk1"/>
+                                </a:fontRef>
+                              </wps:style>
+                              <wps:bodyPr rot="0" spcFirstLastPara="0" vert="horz" wrap="square" lIns="91440" tIns="45720" rIns="91440" bIns="45720" numCol="1" spcCol="0" rtlCol="0" fromWordArt="0" anchor="ctr" anchorCtr="0" forceAA="0" compatLnSpc="1">
+                                <a:prstTxWarp prst="textNoShape">
+                                  <a:avLst/>
+                                </a:prstTxWarp>
+                                <a:noAutofit/>
+                              </wps:bodyPr>
+                            </wps:wsp>
+                            <wps:wsp>
+                              <wps:cNvPr id="240" name="Flèche : bas 240"/>
+                              <wps:cNvSpPr/>
+                              <wps:spPr>
+                                <a:xfrm rot="8100000">
+                                  <a:off x="103012" y="72551"/>
+                                  <a:ext cx="147169" cy="188851"/>
+                                </a:xfrm>
+                                <a:prstGeom prst="downArrow">
+                                  <a:avLst>
+                                    <a:gd name="adj1" fmla="val 27127"/>
+                                    <a:gd name="adj2" fmla="val 53137"/>
+                                  </a:avLst>
+                                </a:prstGeom>
+                                <a:solidFill>
+                                  <a:schemeClr val="bg1"/>
+                                </a:solidFill>
+                                <a:ln>
+                                  <a:solidFill>
+                                    <a:schemeClr val="tx1"/>
+                                  </a:solidFill>
+                                </a:ln>
+                              </wps:spPr>
+                              <wps:style>
+                                <a:lnRef idx="2">
+                                  <a:schemeClr val="accent6"/>
+                                </a:lnRef>
+                                <a:fillRef idx="1">
+                                  <a:schemeClr val="lt1"/>
+                                </a:fillRef>
+                                <a:effectRef idx="0">
+                                  <a:schemeClr val="accent6"/>
+                                </a:effectRef>
+                                <a:fontRef idx="minor">
+                                  <a:schemeClr val="dk1"/>
+                                </a:fontRef>
+                              </wps:style>
+                              <wps:bodyPr rot="0" spcFirstLastPara="0" vert="horz" wrap="square" lIns="91440" tIns="45720" rIns="91440" bIns="45720" numCol="1" spcCol="0" rtlCol="0" fromWordArt="0" anchor="ctr" anchorCtr="0" forceAA="0" compatLnSpc="1">
+                                <a:prstTxWarp prst="textNoShape">
+                                  <a:avLst/>
+                                </a:prstTxWarp>
+                                <a:noAutofit/>
+                              </wps:bodyPr>
+                            </wps:wsp>
+                            <wps:wsp>
+                              <wps:cNvPr id="241" name="Flèche : bas 241"/>
+                              <wps:cNvSpPr/>
+                              <wps:spPr>
+                                <a:xfrm rot="18900000" flipH="1">
+                                  <a:off x="474173" y="443133"/>
+                                  <a:ext cx="147169" cy="188215"/>
+                                </a:xfrm>
+                                <a:prstGeom prst="downArrow">
+                                  <a:avLst>
+                                    <a:gd name="adj1" fmla="val 27127"/>
+                                    <a:gd name="adj2" fmla="val 53137"/>
+                                  </a:avLst>
+                                </a:prstGeom>
+                                <a:solidFill>
+                                  <a:schemeClr val="bg1"/>
+                                </a:solidFill>
+                                <a:ln>
+                                  <a:solidFill>
+                                    <a:schemeClr val="tx1"/>
+                                  </a:solidFill>
+                                </a:ln>
+                              </wps:spPr>
+                              <wps:style>
+                                <a:lnRef idx="2">
+                                  <a:schemeClr val="accent6"/>
+                                </a:lnRef>
+                                <a:fillRef idx="1">
+                                  <a:schemeClr val="lt1"/>
+                                </a:fillRef>
+                                <a:effectRef idx="0">
+                                  <a:schemeClr val="accent6"/>
+                                </a:effectRef>
+                                <a:fontRef idx="minor">
+                                  <a:schemeClr val="dk1"/>
+                                </a:fontRef>
+                              </wps:style>
+                              <wps:bodyPr rot="0" spcFirstLastPara="0" vert="horz" wrap="square" lIns="91440" tIns="45720" rIns="91440" bIns="45720" numCol="1" spcCol="0" rtlCol="0" fromWordArt="0" anchor="ctr" anchorCtr="0" forceAA="0" compatLnSpc="1">
+                                <a:prstTxWarp prst="textNoShape">
+                                  <a:avLst/>
+                                </a:prstTxWarp>
+                                <a:noAutofit/>
+                              </wps:bodyPr>
+                            </wps:wsp>
+                            <wps:wsp>
+                              <wps:cNvPr id="268" name="Flèche : bas 268"/>
+                              <wps:cNvSpPr/>
+                              <wps:spPr>
+                                <a:xfrm flipV="1">
+                                  <a:off x="284426" y="1937"/>
+                                  <a:ext cx="147677" cy="190449"/>
+                                </a:xfrm>
+                                <a:prstGeom prst="downArrow">
+                                  <a:avLst>
+                                    <a:gd name="adj1" fmla="val 27127"/>
+                                    <a:gd name="adj2" fmla="val 53137"/>
+                                  </a:avLst>
+                                </a:prstGeom>
+                                <a:solidFill>
+                                  <a:schemeClr val="tx1"/>
+                                </a:solidFill>
+                                <a:ln>
+                                  <a:solidFill>
+                                    <a:schemeClr val="tx1"/>
+                                  </a:solidFill>
+                                </a:ln>
+                              </wps:spPr>
+                              <wps:style>
+                                <a:lnRef idx="2">
+                                  <a:schemeClr val="accent6"/>
+                                </a:lnRef>
+                                <a:fillRef idx="1">
+                                  <a:schemeClr val="lt1"/>
+                                </a:fillRef>
+                                <a:effectRef idx="0">
+                                  <a:schemeClr val="accent6"/>
+                                </a:effectRef>
+                                <a:fontRef idx="minor">
+                                  <a:schemeClr val="dk1"/>
+                                </a:fontRef>
+                              </wps:style>
+                              <wps:bodyPr rot="0" spcFirstLastPara="0" vert="horz" wrap="square" lIns="91440" tIns="45720" rIns="91440" bIns="45720" numCol="1" spcCol="0" rtlCol="0" fromWordArt="0" anchor="ctr" anchorCtr="0" forceAA="0" compatLnSpc="1">
+                                <a:prstTxWarp prst="textNoShape">
+                                  <a:avLst/>
+                                </a:prstTxWarp>
+                                <a:noAutofit/>
+                              </wps:bodyPr>
+                            </wps:wsp>
+                            <wps:wsp>
+                              <wps:cNvPr id="235" name="Flèche : bas 235"/>
+                              <wps:cNvSpPr/>
+                              <wps:spPr>
+                                <a:xfrm>
+                                  <a:off x="284783" y="522240"/>
+                                  <a:ext cx="147320" cy="189865"/>
+                                </a:xfrm>
+                                <a:prstGeom prst="downArrow">
+                                  <a:avLst>
+                                    <a:gd name="adj1" fmla="val 27127"/>
+                                    <a:gd name="adj2" fmla="val 53137"/>
+                                  </a:avLst>
+                                </a:prstGeom>
+                                <a:solidFill>
+                                  <a:schemeClr val="tx1"/>
+                                </a:solidFill>
+                                <a:ln>
+                                  <a:solidFill>
+                                    <a:schemeClr val="tx1"/>
+                                  </a:solidFill>
+                                </a:ln>
+                              </wps:spPr>
+                              <wps:style>
+                                <a:lnRef idx="2">
+                                  <a:schemeClr val="accent6"/>
+                                </a:lnRef>
+                                <a:fillRef idx="1">
+                                  <a:schemeClr val="lt1"/>
+                                </a:fillRef>
+                                <a:effectRef idx="0">
+                                  <a:schemeClr val="accent6"/>
+                                </a:effectRef>
+                                <a:fontRef idx="minor">
+                                  <a:schemeClr val="dk1"/>
+                                </a:fontRef>
+                              </wps:style>
+                              <wps:bodyPr rot="0" spcFirstLastPara="0" vert="horz" wrap="square" lIns="91440" tIns="45720" rIns="91440" bIns="45720" numCol="1" spcCol="0" rtlCol="0" fromWordArt="0" anchor="ctr" anchorCtr="0" forceAA="0" compatLnSpc="1">
+                                <a:prstTxWarp prst="textNoShape">
+                                  <a:avLst/>
+                                </a:prstTxWarp>
+                                <a:noAutofit/>
+                              </wps:bodyPr>
+                            </wps:wsp>
+                            <wps:wsp>
+                              <wps:cNvPr id="236" name="Flèche : bas 236"/>
+                              <wps:cNvSpPr/>
+                              <wps:spPr>
+                                <a:xfrm rot="5400000">
+                                  <a:off x="20956" y="260132"/>
+                                  <a:ext cx="147320" cy="189230"/>
+                                </a:xfrm>
+                                <a:prstGeom prst="downArrow">
+                                  <a:avLst>
+                                    <a:gd name="adj1" fmla="val 27127"/>
+                                    <a:gd name="adj2" fmla="val 53137"/>
+                                  </a:avLst>
+                                </a:prstGeom>
+                                <a:solidFill>
+                                  <a:schemeClr val="tx1"/>
+                                </a:solidFill>
+                                <a:ln>
+                                  <a:solidFill>
+                                    <a:schemeClr val="tx1"/>
+                                  </a:solidFill>
+                                </a:ln>
+                              </wps:spPr>
+                              <wps:style>
+                                <a:lnRef idx="2">
+                                  <a:schemeClr val="accent6"/>
+                                </a:lnRef>
+                                <a:fillRef idx="1">
+                                  <a:schemeClr val="lt1"/>
+                                </a:fillRef>
+                                <a:effectRef idx="0">
+                                  <a:schemeClr val="accent6"/>
+                                </a:effectRef>
+                                <a:fontRef idx="minor">
+                                  <a:schemeClr val="dk1"/>
+                                </a:fontRef>
+                              </wps:style>
+                              <wps:bodyPr rot="0" spcFirstLastPara="0" vert="horz" wrap="square" lIns="91440" tIns="45720" rIns="91440" bIns="45720" numCol="1" spcCol="0" rtlCol="0" fromWordArt="0" anchor="ctr" anchorCtr="0" forceAA="0" compatLnSpc="1">
+                                <a:prstTxWarp prst="textNoShape">
+                                  <a:avLst/>
+                                </a:prstTxWarp>
+                                <a:noAutofit/>
+                              </wps:bodyPr>
+                            </wps:wsp>
+                            <wps:wsp>
+                              <wps:cNvPr id="237" name="Flèche : bas 237"/>
+                              <wps:cNvSpPr/>
+                              <wps:spPr>
+                                <a:xfrm rot="16200000" flipH="1">
+                                  <a:off x="544234" y="259743"/>
+                                  <a:ext cx="147320" cy="188595"/>
+                                </a:xfrm>
+                                <a:prstGeom prst="downArrow">
+                                  <a:avLst>
+                                    <a:gd name="adj1" fmla="val 27127"/>
+                                    <a:gd name="adj2" fmla="val 53137"/>
+                                  </a:avLst>
+                                </a:prstGeom>
+                                <a:solidFill>
+                                  <a:schemeClr val="tx1"/>
+                                </a:solidFill>
+                                <a:ln>
+                                  <a:solidFill>
+                                    <a:schemeClr val="tx1"/>
+                                  </a:solidFill>
+                                </a:ln>
+                              </wps:spPr>
+                              <wps:style>
+                                <a:lnRef idx="2">
+                                  <a:schemeClr val="accent6"/>
+                                </a:lnRef>
+                                <a:fillRef idx="1">
+                                  <a:schemeClr val="lt1"/>
+                                </a:fillRef>
+                                <a:effectRef idx="0">
+                                  <a:schemeClr val="accent6"/>
+                                </a:effectRef>
+                                <a:fontRef idx="minor">
+                                  <a:schemeClr val="dk1"/>
+                                </a:fontRef>
+                              </wps:style>
+                              <wps:bodyPr rot="0" spcFirstLastPara="0" vert="horz" wrap="square" lIns="91440" tIns="45720" rIns="91440" bIns="45720" numCol="1" spcCol="0" rtlCol="0" fromWordArt="0" anchor="ctr" anchorCtr="0" forceAA="0" compatLnSpc="1">
+                                <a:prstTxWarp prst="textNoShape">
+                                  <a:avLst/>
+                                </a:prstTxWarp>
+                                <a:noAutofit/>
+                              </wps:bodyPr>
+                            </wps:wsp>
+                            <wpg:wgp>
+                              <wpg:cNvPr id="275" name="Groupe 275"/>
+                              <wpg:cNvGrpSpPr/>
+                              <wpg:grpSpPr>
+                                <a:xfrm>
+                                  <a:off x="174263" y="175050"/>
+                                  <a:ext cx="370582" cy="370585"/>
+                                  <a:chOff x="700811" y="404584"/>
+                                  <a:chExt cx="179705" cy="179705"/>
+                                </a:xfrm>
+                                <a:effectLst>
+                                  <a:outerShdw blurRad="50800" dist="38100" dir="2700000" algn="tl" rotWithShape="0">
+                                    <a:prstClr val="black">
+                                      <a:alpha val="40000"/>
+                                    </a:prstClr>
+                                  </a:outerShdw>
+                                </a:effectLst>
+                              </wpg:grpSpPr>
+                              <wps:wsp>
+                                <wps:cNvPr id="276" name="Rectangle : coins arrondis 276"/>
+                                <wps:cNvSpPr/>
+                                <wps:spPr>
+                                  <a:xfrm>
+                                    <a:off x="700811" y="404584"/>
+                                    <a:ext cx="179705" cy="179705"/>
+                                  </a:xfrm>
+                                  <a:prstGeom prst="roundRect">
+                                    <a:avLst/>
+                                  </a:prstGeom>
+                                  <a:solidFill>
+                                    <a:srgbClr val="FF0000"/>
+                                  </a:solidFill>
+                                  <a:ln>
+                                    <a:solidFill>
+                                      <a:schemeClr val="tx1"/>
+                                    </a:solidFill>
+                                  </a:ln>
+                                </wps:spPr>
+                                <wps:style>
+                                  <a:lnRef idx="2">
+                                    <a:schemeClr val="accent1">
+                                      <a:shade val="50000"/>
+                                    </a:schemeClr>
+                                  </a:lnRef>
+                                  <a:fillRef idx="1">
+                                    <a:schemeClr val="accent1"/>
+                                  </a:fillRef>
+                                  <a:effectRef idx="0">
+                                    <a:schemeClr val="accent1"/>
+                                  </a:effectRef>
+                                  <a:fontRef idx="minor">
+                                    <a:schemeClr val="lt1"/>
+                                  </a:fontRef>
+                                </wps:style>
+                                <wps:bodyPr rot="0" spcFirstLastPara="0" vert="horz" wrap="square" lIns="91440" tIns="45720" rIns="91440" bIns="45720" numCol="1" spcCol="0" rtlCol="0" fromWordArt="0" anchor="ctr" anchorCtr="0" forceAA="0" compatLnSpc="1">
+                                  <a:prstTxWarp prst="textNoShape">
+                                    <a:avLst/>
+                                  </a:prstTxWarp>
+                                  <a:noAutofit/>
+                                </wps:bodyPr>
+                              </wps:wsp>
+                              <wps:wsp>
+                                <wps:cNvPr id="277" name="Ellipse 277"/>
+                                <wps:cNvSpPr/>
+                                <wps:spPr>
+                                  <a:xfrm>
+                                    <a:off x="723226" y="428059"/>
+                                    <a:ext cx="45644" cy="45644"/>
+                                  </a:xfrm>
+                                  <a:prstGeom prst="ellipse">
+                                    <a:avLst/>
+                                  </a:prstGeom>
+                                  <a:solidFill>
+                                    <a:schemeClr val="bg1"/>
+                                  </a:solidFill>
+                                  <a:ln>
+                                    <a:solidFill>
+                                      <a:schemeClr val="tx1"/>
+                                    </a:solidFill>
+                                  </a:ln>
+                                </wps:spPr>
+                                <wps:style>
+                                  <a:lnRef idx="2">
+                                    <a:schemeClr val="accent6"/>
+                                  </a:lnRef>
+                                  <a:fillRef idx="1">
+                                    <a:schemeClr val="lt1"/>
+                                  </a:fillRef>
+                                  <a:effectRef idx="0">
+                                    <a:schemeClr val="accent6"/>
+                                  </a:effectRef>
+                                  <a:fontRef idx="minor">
+                                    <a:schemeClr val="dk1"/>
+                                  </a:fontRef>
+                                </wps:style>
+                                <wps:bodyPr rot="0" spcFirstLastPara="0" vert="horz" wrap="square" lIns="91440" tIns="45720" rIns="91440" bIns="45720" numCol="1" spcCol="0" rtlCol="0" fromWordArt="0" anchor="ctr" anchorCtr="0" forceAA="0" compatLnSpc="1">
+                                  <a:prstTxWarp prst="textNoShape">
+                                    <a:avLst/>
+                                  </a:prstTxWarp>
+                                  <a:noAutofit/>
+                                </wps:bodyPr>
+                              </wps:wsp>
+                              <wps:wsp>
+                                <wps:cNvPr id="278" name="Ellipse 278"/>
+                                <wps:cNvSpPr/>
+                                <wps:spPr>
+                                  <a:xfrm>
+                                    <a:off x="811447" y="505899"/>
+                                    <a:ext cx="45085" cy="45085"/>
+                                  </a:xfrm>
+                                  <a:prstGeom prst="ellipse">
+                                    <a:avLst/>
+                                  </a:prstGeom>
+                                  <a:solidFill>
+                                    <a:schemeClr val="bg1"/>
+                                  </a:solidFill>
+                                  <a:ln>
+                                    <a:solidFill>
+                                      <a:schemeClr val="tx1"/>
+                                    </a:solidFill>
+                                  </a:ln>
+                                </wps:spPr>
+                                <wps:style>
+                                  <a:lnRef idx="2">
+                                    <a:schemeClr val="accent6"/>
+                                  </a:lnRef>
+                                  <a:fillRef idx="1">
+                                    <a:schemeClr val="lt1"/>
+                                  </a:fillRef>
+                                  <a:effectRef idx="0">
+                                    <a:schemeClr val="accent6"/>
+                                  </a:effectRef>
+                                  <a:fontRef idx="minor">
+                                    <a:schemeClr val="dk1"/>
+                                  </a:fontRef>
+                                </wps:style>
+                                <wps:bodyPr rot="0" spcFirstLastPara="0" vert="horz" wrap="square" lIns="91440" tIns="45720" rIns="91440" bIns="45720" numCol="1" spcCol="0" rtlCol="0" fromWordArt="0" anchor="ctr" anchorCtr="0" forceAA="0" compatLnSpc="1">
+                                  <a:prstTxWarp prst="textNoShape">
+                                    <a:avLst/>
+                                  </a:prstTxWarp>
+                                  <a:noAutofit/>
+                                </wps:bodyPr>
+                              </wps:wsp>
+                              <wps:wsp>
+                                <wps:cNvPr id="279" name="Ellipse 279"/>
+                                <wps:cNvSpPr/>
+                                <wps:spPr>
+                                  <a:xfrm>
+                                    <a:off x="766904" y="468297"/>
+                                    <a:ext cx="44450" cy="45085"/>
+                                  </a:xfrm>
+                                  <a:prstGeom prst="ellipse">
+                                    <a:avLst/>
+                                  </a:prstGeom>
+                                  <a:solidFill>
+                                    <a:schemeClr val="tx1"/>
+                                  </a:solidFill>
+                                  <a:ln>
+                                    <a:noFill/>
+                                  </a:ln>
+                                </wps:spPr>
+                                <wps:style>
+                                  <a:lnRef idx="2">
+                                    <a:schemeClr val="accent6"/>
+                                  </a:lnRef>
+                                  <a:fillRef idx="1">
+                                    <a:schemeClr val="lt1"/>
+                                  </a:fillRef>
+                                  <a:effectRef idx="0">
+                                    <a:schemeClr val="accent6"/>
+                                  </a:effectRef>
+                                  <a:fontRef idx="minor">
+                                    <a:schemeClr val="dk1"/>
+                                  </a:fontRef>
+                                </wps:style>
+                                <wps:bodyPr rot="0" spcFirstLastPara="0" vert="horz" wrap="square" lIns="91440" tIns="45720" rIns="91440" bIns="45720" numCol="1" spcCol="0" rtlCol="0" fromWordArt="0" anchor="ctr" anchorCtr="0" forceAA="0" compatLnSpc="1">
+                                  <a:prstTxWarp prst="textNoShape">
+                                    <a:avLst/>
+                                  </a:prstTxWarp>
+                                  <a:noAutofit/>
+                                </wps:bodyPr>
+                              </wps:wsp>
+                            </wpg:wgp>
+                            <wps:wsp>
+                              <wps:cNvPr id="292" name="Flèche : bas 292"/>
+                              <wps:cNvSpPr/>
+                              <wps:spPr>
+                                <a:xfrm rot="2700000" flipV="1">
+                                  <a:off x="1246530" y="74423"/>
+                                  <a:ext cx="147451" cy="189525"/>
+                                </a:xfrm>
+                                <a:prstGeom prst="downArrow">
+                                  <a:avLst>
+                                    <a:gd name="adj1" fmla="val 27127"/>
+                                    <a:gd name="adj2" fmla="val 53137"/>
+                                  </a:avLst>
+                                </a:prstGeom>
+                                <a:solidFill>
+                                  <a:schemeClr val="bg1"/>
+                                </a:solidFill>
+                                <a:ln>
+                                  <a:solidFill>
+                                    <a:schemeClr val="tx1"/>
+                                  </a:solidFill>
+                                </a:ln>
+                              </wps:spPr>
+                              <wps:style>
+                                <a:lnRef idx="2">
+                                  <a:schemeClr val="accent6"/>
+                                </a:lnRef>
+                                <a:fillRef idx="1">
+                                  <a:schemeClr val="lt1"/>
+                                </a:fillRef>
+                                <a:effectRef idx="0">
+                                  <a:schemeClr val="accent6"/>
+                                </a:effectRef>
+                                <a:fontRef idx="minor">
+                                  <a:schemeClr val="dk1"/>
+                                </a:fontRef>
+                              </wps:style>
+                              <wps:bodyPr rot="0" spcFirstLastPara="0" vert="horz" wrap="square" lIns="91440" tIns="45720" rIns="91440" bIns="45720" numCol="1" spcCol="0" rtlCol="0" fromWordArt="0" anchor="ctr" anchorCtr="0" forceAA="0" compatLnSpc="1">
+                                <a:prstTxWarp prst="textNoShape">
+                                  <a:avLst/>
+                                </a:prstTxWarp>
+                                <a:noAutofit/>
+                              </wps:bodyPr>
+                            </wps:wsp>
+                            <wps:wsp>
+                              <wps:cNvPr id="293" name="Flèche : bas 293"/>
+                              <wps:cNvSpPr/>
+                              <wps:spPr>
+                                <a:xfrm rot="2700000">
+                                  <a:off x="879672" y="442497"/>
+                                  <a:ext cx="147451" cy="188891"/>
+                                </a:xfrm>
+                                <a:prstGeom prst="downArrow">
+                                  <a:avLst>
+                                    <a:gd name="adj1" fmla="val 27127"/>
+                                    <a:gd name="adj2" fmla="val 53137"/>
+                                  </a:avLst>
+                                </a:prstGeom>
+                                <a:solidFill>
+                                  <a:schemeClr val="bg1"/>
+                                </a:solidFill>
+                                <a:ln>
+                                  <a:solidFill>
+                                    <a:schemeClr val="tx1"/>
+                                  </a:solidFill>
+                                </a:ln>
+                              </wps:spPr>
+                              <wps:style>
+                                <a:lnRef idx="2">
+                                  <a:schemeClr val="accent6"/>
+                                </a:lnRef>
+                                <a:fillRef idx="1">
+                                  <a:schemeClr val="lt1"/>
+                                </a:fillRef>
+                                <a:effectRef idx="0">
+                                  <a:schemeClr val="accent6"/>
+                                </a:effectRef>
+                                <a:fontRef idx="minor">
+                                  <a:schemeClr val="dk1"/>
+                                </a:fontRef>
+                              </wps:style>
+                              <wps:bodyPr rot="0" spcFirstLastPara="0" vert="horz" wrap="square" lIns="91440" tIns="45720" rIns="91440" bIns="45720" numCol="1" spcCol="0" rtlCol="0" fromWordArt="0" anchor="ctr" anchorCtr="0" forceAA="0" compatLnSpc="1">
+                                <a:prstTxWarp prst="textNoShape">
+                                  <a:avLst/>
+                                </a:prstTxWarp>
+                                <a:noAutofit/>
+                              </wps:bodyPr>
+                            </wps:wsp>
+                            <wps:wsp>
+                              <wps:cNvPr id="294" name="Flèche : bas 294"/>
+                              <wps:cNvSpPr/>
+                              <wps:spPr>
+                                <a:xfrm rot="8100000">
+                                  <a:off x="877800" y="70270"/>
+                                  <a:ext cx="147056" cy="188763"/>
+                                </a:xfrm>
+                                <a:prstGeom prst="downArrow">
+                                  <a:avLst>
+                                    <a:gd name="adj1" fmla="val 27127"/>
+                                    <a:gd name="adj2" fmla="val 53137"/>
+                                  </a:avLst>
+                                </a:prstGeom>
+                                <a:solidFill>
+                                  <a:schemeClr val="bg1"/>
+                                </a:solidFill>
+                                <a:ln>
+                                  <a:solidFill>
+                                    <a:schemeClr val="tx1"/>
+                                  </a:solidFill>
+                                </a:ln>
+                              </wps:spPr>
+                              <wps:style>
+                                <a:lnRef idx="2">
+                                  <a:schemeClr val="accent6"/>
+                                </a:lnRef>
+                                <a:fillRef idx="1">
+                                  <a:schemeClr val="lt1"/>
+                                </a:fillRef>
+                                <a:effectRef idx="0">
+                                  <a:schemeClr val="accent6"/>
+                                </a:effectRef>
+                                <a:fontRef idx="minor">
+                                  <a:schemeClr val="dk1"/>
+                                </a:fontRef>
+                              </wps:style>
+                              <wps:bodyPr rot="0" spcFirstLastPara="0" vert="horz" wrap="square" lIns="91440" tIns="45720" rIns="91440" bIns="45720" numCol="1" spcCol="0" rtlCol="0" fromWordArt="0" anchor="ctr" anchorCtr="0" forceAA="0" compatLnSpc="1">
+                                <a:prstTxWarp prst="textNoShape">
+                                  <a:avLst/>
+                                </a:prstTxWarp>
+                                <a:noAutofit/>
+                              </wps:bodyPr>
+                            </wps:wsp>
+                            <wps:wsp>
+                              <wps:cNvPr id="295" name="Flèche : bas 295"/>
+                              <wps:cNvSpPr/>
+                              <wps:spPr>
+                                <a:xfrm rot="18900000" flipH="1">
+                                  <a:off x="1248789" y="440681"/>
+                                  <a:ext cx="147056" cy="188128"/>
+                                </a:xfrm>
+                                <a:prstGeom prst="downArrow">
+                                  <a:avLst>
+                                    <a:gd name="adj1" fmla="val 27127"/>
+                                    <a:gd name="adj2" fmla="val 53137"/>
+                                  </a:avLst>
+                                </a:prstGeom>
+                                <a:solidFill>
+                                  <a:schemeClr val="bg1"/>
+                                </a:solidFill>
+                                <a:ln>
+                                  <a:solidFill>
+                                    <a:schemeClr val="tx1"/>
+                                  </a:solidFill>
+                                </a:ln>
+                              </wps:spPr>
+                              <wps:style>
+                                <a:lnRef idx="2">
+                                  <a:schemeClr val="accent6"/>
+                                </a:lnRef>
+                                <a:fillRef idx="1">
+                                  <a:schemeClr val="lt1"/>
+                                </a:fillRef>
+                                <a:effectRef idx="0">
+                                  <a:schemeClr val="accent6"/>
+                                </a:effectRef>
+                                <a:fontRef idx="minor">
+                                  <a:schemeClr val="dk1"/>
+                                </a:fontRef>
+                              </wps:style>
+                              <wps:bodyPr rot="0" spcFirstLastPara="0" vert="horz" wrap="square" lIns="91440" tIns="45720" rIns="91440" bIns="45720" numCol="1" spcCol="0" rtlCol="0" fromWordArt="0" anchor="ctr" anchorCtr="0" forceAA="0" compatLnSpc="1">
+                                <a:prstTxWarp prst="textNoShape">
+                                  <a:avLst/>
+                                </a:prstTxWarp>
+                                <a:noAutofit/>
+                              </wps:bodyPr>
+                            </wps:wsp>
+                            <wps:wsp>
+                              <wps:cNvPr id="244" name="Flèche : bas 244"/>
+                              <wps:cNvSpPr/>
+                              <wps:spPr>
+                                <a:xfrm flipV="1">
+                                  <a:off x="1059576" y="0"/>
+                                  <a:ext cx="147320" cy="189865"/>
+                                </a:xfrm>
+                                <a:prstGeom prst="downArrow">
+                                  <a:avLst>
+                                    <a:gd name="adj1" fmla="val 27127"/>
+                                    <a:gd name="adj2" fmla="val 53137"/>
+                                  </a:avLst>
+                                </a:prstGeom>
+                                <a:solidFill>
+                                  <a:schemeClr val="tx1"/>
+                                </a:solidFill>
+                                <a:ln>
+                                  <a:solidFill>
+                                    <a:schemeClr val="tx1"/>
+                                  </a:solidFill>
+                                </a:ln>
+                              </wps:spPr>
+                              <wps:style>
+                                <a:lnRef idx="2">
+                                  <a:schemeClr val="accent6"/>
+                                </a:lnRef>
+                                <a:fillRef idx="1">
+                                  <a:schemeClr val="lt1"/>
+                                </a:fillRef>
+                                <a:effectRef idx="0">
+                                  <a:schemeClr val="accent6"/>
+                                </a:effectRef>
+                                <a:fontRef idx="minor">
+                                  <a:schemeClr val="dk1"/>
+                                </a:fontRef>
+                              </wps:style>
+                              <wps:bodyPr rot="0" spcFirstLastPara="0" vert="horz" wrap="square" lIns="91440" tIns="45720" rIns="91440" bIns="45720" numCol="1" spcCol="0" rtlCol="0" fromWordArt="0" anchor="ctr" anchorCtr="0" forceAA="0" compatLnSpc="1">
+                                <a:prstTxWarp prst="textNoShape">
+                                  <a:avLst/>
+                                </a:prstTxWarp>
+                                <a:noAutofit/>
+                              </wps:bodyPr>
+                            </wps:wsp>
+                            <wps:wsp>
+                              <wps:cNvPr id="245" name="Flèche : bas 245"/>
+                              <wps:cNvSpPr/>
+                              <wps:spPr>
+                                <a:xfrm>
+                                  <a:off x="1059576" y="520065"/>
+                                  <a:ext cx="147320" cy="189230"/>
+                                </a:xfrm>
+                                <a:prstGeom prst="downArrow">
+                                  <a:avLst>
+                                    <a:gd name="adj1" fmla="val 27127"/>
+                                    <a:gd name="adj2" fmla="val 53137"/>
+                                  </a:avLst>
+                                </a:prstGeom>
+                                <a:solidFill>
+                                  <a:schemeClr val="tx1"/>
+                                </a:solidFill>
+                                <a:ln>
+                                  <a:solidFill>
+                                    <a:schemeClr val="tx1"/>
+                                  </a:solidFill>
+                                </a:ln>
+                              </wps:spPr>
+                              <wps:style>
+                                <a:lnRef idx="2">
+                                  <a:schemeClr val="accent6"/>
+                                </a:lnRef>
+                                <a:fillRef idx="1">
+                                  <a:schemeClr val="lt1"/>
+                                </a:fillRef>
+                                <a:effectRef idx="0">
+                                  <a:schemeClr val="accent6"/>
+                                </a:effectRef>
+                                <a:fontRef idx="minor">
+                                  <a:schemeClr val="dk1"/>
+                                </a:fontRef>
+                              </wps:style>
+                              <wps:bodyPr rot="0" spcFirstLastPara="0" vert="horz" wrap="square" lIns="91440" tIns="45720" rIns="91440" bIns="45720" numCol="1" spcCol="0" rtlCol="0" fromWordArt="0" anchor="ctr" anchorCtr="0" forceAA="0" compatLnSpc="1">
+                                <a:prstTxWarp prst="textNoShape">
+                                  <a:avLst/>
+                                </a:prstTxWarp>
+                                <a:noAutofit/>
+                              </wps:bodyPr>
+                            </wps:wsp>
+                            <wps:wsp>
+                              <wps:cNvPr id="246" name="Flèche : bas 246"/>
+                              <wps:cNvSpPr/>
+                              <wps:spPr>
+                                <a:xfrm rot="5400000">
+                                  <a:off x="795734" y="258762"/>
+                                  <a:ext cx="147320" cy="188595"/>
+                                </a:xfrm>
+                                <a:prstGeom prst="downArrow">
+                                  <a:avLst>
+                                    <a:gd name="adj1" fmla="val 27127"/>
+                                    <a:gd name="adj2" fmla="val 53137"/>
+                                  </a:avLst>
+                                </a:prstGeom>
+                                <a:solidFill>
+                                  <a:schemeClr val="tx1"/>
+                                </a:solidFill>
+                                <a:ln>
+                                  <a:solidFill>
+                                    <a:schemeClr val="tx1"/>
+                                  </a:solidFill>
+                                </a:ln>
+                              </wps:spPr>
+                              <wps:style>
+                                <a:lnRef idx="2">
+                                  <a:schemeClr val="accent6"/>
+                                </a:lnRef>
+                                <a:fillRef idx="1">
+                                  <a:schemeClr val="lt1"/>
+                                </a:fillRef>
+                                <a:effectRef idx="0">
+                                  <a:schemeClr val="accent6"/>
+                                </a:effectRef>
+                                <a:fontRef idx="minor">
+                                  <a:schemeClr val="dk1"/>
+                                </a:fontRef>
+                              </wps:style>
+                              <wps:bodyPr rot="0" spcFirstLastPara="0" vert="horz" wrap="square" lIns="91440" tIns="45720" rIns="91440" bIns="45720" numCol="1" spcCol="0" rtlCol="0" fromWordArt="0" anchor="ctr" anchorCtr="0" forceAA="0" compatLnSpc="1">
+                                <a:prstTxWarp prst="textNoShape">
+                                  <a:avLst/>
+                                </a:prstTxWarp>
+                                <a:noAutofit/>
+                              </wps:bodyPr>
+                            </wps:wsp>
+                            <wps:wsp>
+                              <wps:cNvPr id="247" name="Flèche : bas 247"/>
+                              <wps:cNvSpPr/>
+                              <wps:spPr>
+                                <a:xfrm rot="16200000" flipH="1">
+                                  <a:off x="1318656" y="257810"/>
+                                  <a:ext cx="147320" cy="187960"/>
+                                </a:xfrm>
+                                <a:prstGeom prst="downArrow">
+                                  <a:avLst>
+                                    <a:gd name="adj1" fmla="val 27127"/>
+                                    <a:gd name="adj2" fmla="val 53137"/>
+                                  </a:avLst>
+                                </a:prstGeom>
+                                <a:solidFill>
+                                  <a:schemeClr val="tx1"/>
+                                </a:solidFill>
+                                <a:ln>
+                                  <a:solidFill>
+                                    <a:schemeClr val="tx1"/>
+                                  </a:solidFill>
+                                </a:ln>
+                              </wps:spPr>
+                              <wps:style>
+                                <a:lnRef idx="2">
+                                  <a:schemeClr val="accent6"/>
+                                </a:lnRef>
+                                <a:fillRef idx="1">
+                                  <a:schemeClr val="lt1"/>
+                                </a:fillRef>
+                                <a:effectRef idx="0">
+                                  <a:schemeClr val="accent6"/>
+                                </a:effectRef>
+                                <a:fontRef idx="minor">
+                                  <a:schemeClr val="dk1"/>
+                                </a:fontRef>
+                              </wps:style>
+                              <wps:bodyPr rot="0" spcFirstLastPara="0" vert="horz" wrap="square" lIns="91440" tIns="45720" rIns="91440" bIns="45720" numCol="1" spcCol="0" rtlCol="0" fromWordArt="0" anchor="ctr" anchorCtr="0" forceAA="0" compatLnSpc="1">
+                                <a:prstTxWarp prst="textNoShape">
+                                  <a:avLst/>
+                                </a:prstTxWarp>
+                                <a:noAutofit/>
+                              </wps:bodyPr>
+                            </wps:wsp>
+                            <wpg:wgp>
+                              <wpg:cNvPr id="280" name="Groupe 280"/>
+                              <wpg:cNvGrpSpPr/>
+                              <wpg:grpSpPr>
+                                <a:xfrm>
+                                  <a:off x="950689" y="158143"/>
+                                  <a:ext cx="369289" cy="370585"/>
+                                  <a:chOff x="980100" y="395272"/>
+                                  <a:chExt cx="179070" cy="179705"/>
+                                </a:xfrm>
+                                <a:effectLst>
+                                  <a:outerShdw blurRad="50800" dist="38100" dir="2700000" algn="tl" rotWithShape="0">
+                                    <a:prstClr val="black">
+                                      <a:alpha val="40000"/>
+                                    </a:prstClr>
+                                  </a:outerShdw>
+                                </a:effectLst>
+                              </wpg:grpSpPr>
+                              <wps:wsp>
+                                <wps:cNvPr id="281" name="Rectangle : coins arrondis 281"/>
+                                <wps:cNvSpPr/>
+                                <wps:spPr>
+                                  <a:xfrm>
+                                    <a:off x="980100" y="395272"/>
+                                    <a:ext cx="179070" cy="179705"/>
+                                  </a:xfrm>
+                                  <a:prstGeom prst="roundRect">
+                                    <a:avLst/>
+                                  </a:prstGeom>
+                                  <a:solidFill>
+                                    <a:srgbClr val="FF0000"/>
+                                  </a:solidFill>
+                                  <a:ln>
+                                    <a:solidFill>
+                                      <a:schemeClr val="tx1"/>
+                                    </a:solidFill>
+                                  </a:ln>
+                                </wps:spPr>
+                                <wps:style>
+                                  <a:lnRef idx="2">
+                                    <a:schemeClr val="accent1">
+                                      <a:shade val="50000"/>
+                                    </a:schemeClr>
+                                  </a:lnRef>
+                                  <a:fillRef idx="1">
+                                    <a:schemeClr val="accent1"/>
+                                  </a:fillRef>
+                                  <a:effectRef idx="0">
+                                    <a:schemeClr val="accent1"/>
+                                  </a:effectRef>
+                                  <a:fontRef idx="minor">
+                                    <a:schemeClr val="lt1"/>
+                                  </a:fontRef>
+                                </wps:style>
+                                <wps:bodyPr rot="0" spcFirstLastPara="0" vert="horz" wrap="square" lIns="91440" tIns="45720" rIns="91440" bIns="45720" numCol="1" spcCol="0" rtlCol="0" fromWordArt="0" anchor="ctr" anchorCtr="0" forceAA="0" compatLnSpc="1">
+                                  <a:prstTxWarp prst="textNoShape">
+                                    <a:avLst/>
+                                  </a:prstTxWarp>
+                                  <a:noAutofit/>
+                                </wps:bodyPr>
+                              </wps:wsp>
+                              <wps:wsp>
+                                <wps:cNvPr id="282" name="Ellipse 282"/>
+                                <wps:cNvSpPr/>
+                                <wps:spPr>
+                                  <a:xfrm>
+                                    <a:off x="1003463" y="417056"/>
+                                    <a:ext cx="45085" cy="45085"/>
+                                  </a:xfrm>
+                                  <a:prstGeom prst="ellipse">
+                                    <a:avLst/>
+                                  </a:prstGeom>
+                                  <a:solidFill>
+                                    <a:schemeClr val="bg1"/>
+                                  </a:solidFill>
+                                  <a:ln>
+                                    <a:solidFill>
+                                      <a:schemeClr val="tx1"/>
+                                    </a:solidFill>
+                                  </a:ln>
+                                </wps:spPr>
+                                <wps:style>
+                                  <a:lnRef idx="2">
+                                    <a:schemeClr val="accent6"/>
+                                  </a:lnRef>
+                                  <a:fillRef idx="1">
+                                    <a:schemeClr val="lt1"/>
+                                  </a:fillRef>
+                                  <a:effectRef idx="0">
+                                    <a:schemeClr val="accent6"/>
+                                  </a:effectRef>
+                                  <a:fontRef idx="minor">
+                                    <a:schemeClr val="dk1"/>
+                                  </a:fontRef>
+                                </wps:style>
+                                <wps:bodyPr rot="0" spcFirstLastPara="0" vert="horz" wrap="square" lIns="91440" tIns="45720" rIns="91440" bIns="45720" numCol="1" spcCol="0" rtlCol="0" fromWordArt="0" anchor="ctr" anchorCtr="0" forceAA="0" compatLnSpc="1">
+                                  <a:prstTxWarp prst="textNoShape">
+                                    <a:avLst/>
+                                  </a:prstTxWarp>
+                                  <a:noAutofit/>
+                                </wps:bodyPr>
+                              </wps:wsp>
+                              <wps:wsp>
+                                <wps:cNvPr id="283" name="Ellipse 283"/>
+                                <wps:cNvSpPr/>
+                                <wps:spPr>
+                                  <a:xfrm>
+                                    <a:off x="1095633" y="509074"/>
+                                    <a:ext cx="44450" cy="45085"/>
+                                  </a:xfrm>
+                                  <a:prstGeom prst="ellipse">
+                                    <a:avLst/>
+                                  </a:prstGeom>
+                                  <a:solidFill>
+                                    <a:schemeClr val="bg1"/>
+                                  </a:solidFill>
+                                  <a:ln>
+                                    <a:solidFill>
+                                      <a:schemeClr val="tx1"/>
+                                    </a:solidFill>
+                                  </a:ln>
+                                </wps:spPr>
+                                <wps:style>
+                                  <a:lnRef idx="2">
+                                    <a:schemeClr val="accent6"/>
+                                  </a:lnRef>
+                                  <a:fillRef idx="1">
+                                    <a:schemeClr val="lt1"/>
+                                  </a:fillRef>
+                                  <a:effectRef idx="0">
+                                    <a:schemeClr val="accent6"/>
+                                  </a:effectRef>
+                                  <a:fontRef idx="minor">
+                                    <a:schemeClr val="dk1"/>
+                                  </a:fontRef>
+                                </wps:style>
+                                <wps:bodyPr rot="0" spcFirstLastPara="0" vert="horz" wrap="square" lIns="91440" tIns="45720" rIns="91440" bIns="45720" numCol="1" spcCol="0" rtlCol="0" fromWordArt="0" anchor="ctr" anchorCtr="0" forceAA="0" compatLnSpc="1">
+                                  <a:prstTxWarp prst="textNoShape">
+                                    <a:avLst/>
+                                  </a:prstTxWarp>
+                                  <a:noAutofit/>
+                                </wps:bodyPr>
+                              </wps:wsp>
+                              <wps:wsp>
+                                <wps:cNvPr id="284" name="Ellipse 284"/>
+                                <wps:cNvSpPr/>
+                                <wps:spPr>
+                                  <a:xfrm>
+                                    <a:off x="1095035" y="416553"/>
+                                    <a:ext cx="44450" cy="45085"/>
+                                  </a:xfrm>
+                                  <a:prstGeom prst="ellipse">
+                                    <a:avLst/>
+                                  </a:prstGeom>
+                                  <a:solidFill>
+                                    <a:schemeClr val="bg1"/>
+                                  </a:solidFill>
+                                  <a:ln>
+                                    <a:solidFill>
+                                      <a:schemeClr val="tx1"/>
+                                    </a:solidFill>
+                                  </a:ln>
+                                </wps:spPr>
+                                <wps:style>
+                                  <a:lnRef idx="2">
+                                    <a:schemeClr val="accent6"/>
+                                  </a:lnRef>
+                                  <a:fillRef idx="1">
+                                    <a:schemeClr val="lt1"/>
+                                  </a:fillRef>
+                                  <a:effectRef idx="0">
+                                    <a:schemeClr val="accent6"/>
+                                  </a:effectRef>
+                                  <a:fontRef idx="minor">
+                                    <a:schemeClr val="dk1"/>
+                                  </a:fontRef>
+                                </wps:style>
+                                <wps:bodyPr rot="0" spcFirstLastPara="0" vert="horz" wrap="square" lIns="91440" tIns="45720" rIns="91440" bIns="45720" numCol="1" spcCol="0" rtlCol="0" fromWordArt="0" anchor="ctr" anchorCtr="0" forceAA="0" compatLnSpc="1">
+                                  <a:prstTxWarp prst="textNoShape">
+                                    <a:avLst/>
+                                  </a:prstTxWarp>
+                                  <a:noAutofit/>
+                                </wps:bodyPr>
+                              </wps:wsp>
+                              <wps:wsp>
+                                <wps:cNvPr id="285" name="Ellipse 285"/>
+                                <wps:cNvSpPr/>
+                                <wps:spPr>
+                                  <a:xfrm>
+                                    <a:off x="1003508" y="509765"/>
+                                    <a:ext cx="43815" cy="45085"/>
+                                  </a:xfrm>
+                                  <a:prstGeom prst="ellipse">
+                                    <a:avLst/>
+                                  </a:prstGeom>
+                                  <a:solidFill>
+                                    <a:schemeClr val="bg1"/>
+                                  </a:solidFill>
+                                  <a:ln>
+                                    <a:solidFill>
+                                      <a:schemeClr val="tx1"/>
+                                    </a:solidFill>
+                                  </a:ln>
+                                </wps:spPr>
+                                <wps:style>
+                                  <a:lnRef idx="2">
+                                    <a:schemeClr val="accent6"/>
+                                  </a:lnRef>
+                                  <a:fillRef idx="1">
+                                    <a:schemeClr val="lt1"/>
+                                  </a:fillRef>
+                                  <a:effectRef idx="0">
+                                    <a:schemeClr val="accent6"/>
+                                  </a:effectRef>
+                                  <a:fontRef idx="minor">
+                                    <a:schemeClr val="dk1"/>
+                                  </a:fontRef>
+                                </wps:style>
+                                <wps:bodyPr rot="0" spcFirstLastPara="0" vert="horz" wrap="square" lIns="91440" tIns="45720" rIns="91440" bIns="45720" numCol="1" spcCol="0" rtlCol="0" fromWordArt="0" anchor="ctr" anchorCtr="0" forceAA="0" compatLnSpc="1">
+                                  <a:prstTxWarp prst="textNoShape">
+                                    <a:avLst/>
+                                  </a:prstTxWarp>
+                                  <a:noAutofit/>
+                                </wps:bodyPr>
+                              </wps:wsp>
+                              <wps:wsp>
+                                <wps:cNvPr id="286" name="Ellipse 286"/>
+                                <wps:cNvSpPr/>
+                                <wps:spPr>
+                                  <a:xfrm>
+                                    <a:off x="1047958" y="464487"/>
+                                    <a:ext cx="44450" cy="45085"/>
+                                  </a:xfrm>
+                                  <a:prstGeom prst="ellipse">
+                                    <a:avLst/>
+                                  </a:prstGeom>
+                                  <a:solidFill>
+                                    <a:schemeClr val="tx1"/>
+                                  </a:solidFill>
+                                  <a:ln>
+                                    <a:noFill/>
+                                  </a:ln>
+                                </wps:spPr>
+                                <wps:style>
+                                  <a:lnRef idx="2">
+                                    <a:schemeClr val="accent6"/>
+                                  </a:lnRef>
+                                  <a:fillRef idx="1">
+                                    <a:schemeClr val="lt1"/>
+                                  </a:fillRef>
+                                  <a:effectRef idx="0">
+                                    <a:schemeClr val="accent6"/>
+                                  </a:effectRef>
+                                  <a:fontRef idx="minor">
+                                    <a:schemeClr val="dk1"/>
+                                  </a:fontRef>
+                                </wps:style>
+                                <wps:bodyPr rot="0" spcFirstLastPara="0" vert="horz" wrap="square" lIns="91440" tIns="45720" rIns="91440" bIns="45720" numCol="1" spcCol="0" rtlCol="0" fromWordArt="0" anchor="ctr" anchorCtr="0" forceAA="0" compatLnSpc="1">
+                                  <a:prstTxWarp prst="textNoShape">
+                                    <a:avLst/>
+                                  </a:prstTxWarp>
+                                  <a:noAutofit/>
+                                </wps:bodyPr>
+                              </wps:wsp>
+                            </wpg:wgp>
+                          </wpc:wpc>
+                        </a:graphicData>
+                      </a:graphic>
+                    </wp:inline>
+                  </w:drawing>
+                </mc:Choice>
+                <mc:Fallback>
+                  <w:pict>
+                    <v:group w14:anchorId="726386C7" id="Zone de dessin 124" o:spid="_x0000_s1026" editas="canvas" style="width:122.7pt;height:56.05pt;mso-position-horizontal-relative:char;mso-position-vertical-relative:line" coordsize="15582,7118" o:gfxdata="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">
+                      <v:shape id="_x0000_s1027" type="#_x0000_t75" style="position:absolute;width:15582;height:7118;visibility:visible;mso-wrap-style:square">
+                        <v:fill o:detectmouseclick="t"/>
+                        <v:path o:connecttype="none"/>
+                      </v:shape>
+                      <v:shape id="Flèche : bas 238" o:spid="_x0000_s1028" type="#_x0000_t67" style="position:absolute;left:4719;top:766;width:1476;height:1896;rotation:-45;flip:y;visibility:visible;mso-wrap-style:square;v-text-anchor:middle" o:gfxdata="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" adj="12673,7870" fillcolor="white [3212]" strokecolor="black [3213]" strokeweight="1pt"/>
+                      <v:shape id="Flèche : bas 239" o:spid="_x0000_s1029" type="#_x0000_t67" style="position:absolute;left:1048;top:4449;width:1475;height:1891;rotation:45;visibility:visible;mso-wrap-style:square;v-text-anchor:middle" o:gfxdata="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" adj="12643,7870" fillcolor="white [3212]" strokecolor="black [3213]" strokeweight="1pt"/>
+                      <v:shape id="Flèche : bas 240" o:spid="_x0000_s1030" type="#_x0000_t67" style="position:absolute;left:1030;top:725;width:1471;height:1889;rotation:135;visibility:visible;mso-wrap-style:square;v-text-anchor:middle" o:gfxdata="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" adj="12656,7870" fillcolor="white [3212]" strokecolor="black [3213]" strokeweight="1pt"/>
+                      <v:shape id="Flèche : bas 241" o:spid="_x0000_s1031" type="#_x0000_t67" style="position:absolute;left:4741;top:4431;width:1472;height:1882;rotation:45;flip:x;visibility:visible;mso-wrap-style:square;v-text-anchor:middle" o:gfxdata="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" adj="12625,7870" fillcolor="white [3212]" strokecolor="black [3213]" strokeweight="1pt"/>
+                      <v:shape id="Flèche : bas 268" o:spid="_x0000_s1032" type="#_x0000_t67" style="position:absolute;left:2844;top:19;width:1477;height:1904;flip:y;visibility:visible;mso-wrap-style:square;v-text-anchor:middle" o:gfxdata="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" adj="12700,7870" fillcolor="black [3213]" strokecolor="black [3213]" strokeweight="1pt"/>
+                      <v:shape id="Flèche : bas 235" o:spid="_x0000_s1033" type="#_x0000_t67" style="position:absolute;left:2847;top:5222;width:1474;height:1899;visibility:visible;mso-wrap-style:square;v-text-anchor:middle" o:gfxdata="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" adj="12694,7870" fillcolor="black [3213]" strokecolor="black [3213]" strokeweight="1pt"/>
+                      <v:shape id="Flèche : bas 236" o:spid="_x0000_s1034" type="#_x0000_t67" style="position:absolute;left:209;top:2601;width:1474;height:1892;rotation:90;visibility:visible;mso-wrap-style:square;v-text-anchor:middle" o:gfxdata="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" adj="12664,7870" fillcolor="black [3213]" strokecolor="black [3213]" strokeweight="1pt"/>
+                      <v:shape id="Flèche : bas 237" o:spid="_x0000_s1035" type="#_x0000_t67" style="position:absolute;left:5441;top:2597;width:1474;height:1886;rotation:90;flip:x;visibility:visible;mso-wrap-style:square;v-text-anchor:middle" o:gfxdata="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" adj="12634,7870" fillcolor="black [3213]" strokecolor="black [3213]" strokeweight="1pt"/>
+                      <v:group id="Groupe 275" o:spid="_x0000_s1036" style="position:absolute;left:1742;top:1750;width:3706;height:3706" coordorigin="7008,4045" coordsize="1797,1797" o:gfxdata="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">
+                        <v:roundrect id="Rectangle : coins arrondis 276" o:spid="_x0000_s1037" style="position:absolute;left:7008;top:4045;width:1797;height:1797;visibility:visible;mso-wrap-style:square;v-text-anchor:middle" arcsize="10923f" o:gfxdata="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" fillcolor="red" strokecolor="black [3213]" strokeweight="1pt">
+                          <v:stroke joinstyle="miter"/>
+                        </v:roundrect>
+                        <v:oval id="Ellipse 277" o:spid="_x0000_s1038" style="position:absolute;left:7232;top:4280;width:456;height:457;visibility:visible;mso-wrap-style:square;v-text-anchor:middle" o:gfxdata="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" fillcolor="white [3212]" strokecolor="black [3213]" strokeweight="1pt">
+                          <v:stroke joinstyle="miter"/>
+                        </v:oval>
+                        <v:oval id="Ellipse 278" o:spid="_x0000_s1039" style="position:absolute;left:8114;top:5058;width:451;height:451;visibility:visible;mso-wrap-style:square;v-text-anchor:middle" o:gfxdata="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" fillcolor="white [3212]" strokecolor="black [3213]" strokeweight="1pt">
+                          <v:stroke joinstyle="miter"/>
+                        </v:oval>
+                        <v:oval id="Ellipse 279" o:spid="_x0000_s1040" style="position:absolute;left:7669;top:4682;width:444;height:451;visibility:visible;mso-wrap-style:square;v-text-anchor:middle" o:gfxdata="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" fillcolor="black [3213]" stroked="f" strokeweight="1pt">
+                          <v:stroke joinstyle="miter"/>
+                        </v:oval>
+                      </v:group>
+                      <v:shape id="Flèche : bas 292" o:spid="_x0000_s1041" type="#_x0000_t67" style="position:absolute;left:12465;top:744;width:1474;height:1895;rotation:-45;flip:y;visibility:visible;mso-wrap-style:square;v-text-anchor:middle" o:gfxdata="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" adj="12670,7870" fillcolor="white [3212]" strokecolor="black [3213]" strokeweight="1pt"/>
+                      <v:shape id="Flèche : bas 293" o:spid="_x0000_s1042" type="#_x0000_t67" style="position:absolute;left:8797;top:4424;width:1474;height:1889;rotation:45;visibility:visible;mso-wrap-style:square;v-text-anchor:middle" o:gfxdata="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" adj="12640,7870" fillcolor="white [3212]" strokecolor="black [3213]" strokeweight="1pt"/>
+                      <v:shape id="Flèche : bas 294" o:spid="_x0000_s1043" type="#_x0000_t67" style="position:absolute;left:8778;top:702;width:1470;height:1888;rotation:135;visibility:visible;mso-wrap-style:square;v-text-anchor:middle" o:gfxdata="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" adj="12658,7870" fillcolor="white [3212]" strokecolor="black [3213]" strokeweight="1pt"/>
+                      <v:shape id="Flèche : bas 295" o:spid="_x0000_s1044" type="#_x0000_t67" style="position:absolute;left:12488;top:4406;width:1470;height:1881;rotation:45;flip:x;visibility:visible;mso-wrap-style:square;v-text-anchor:middle" o:gfxdata="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" adj="12628,7870" fillcolor="white [3212]" strokecolor="black [3213]" strokeweight="1pt"/>
+                      <v:shape id="Flèche : bas 244" o:spid="_x0000_s1045" type="#_x0000_t67" style="position:absolute;left:10595;width:1473;height:1898;flip:y;visibility:visible;mso-wrap-style:square;v-text-anchor:middle" o:gfxdata="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" adj="12694,7870" fillcolor="black [3213]" strokecolor="black [3213]" strokeweight="1pt"/>
+                      <v:shape id="Flèche : bas 245" o:spid="_x0000_s1046" type="#_x0000_t67" style="position:absolute;left:10595;top:5200;width:1473;height:1892;visibility:visible;mso-wrap-style:square;v-text-anchor:middle" o:gfxdata="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" adj="12664,7870" fillcolor="black [3213]" strokecolor="black [3213]" strokeweight="1pt"/>
+                      <v:shape id="Flèche : bas 246" o:spid="_x0000_s1047" type="#_x0000_t67" style="position:absolute;left:7956;top:2588;width:1473;height:1886;rotation:90;visibility:visible;mso-wrap-style:square;v-text-anchor:middle" o:gfxdata="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" adj="12634,7870" fillcolor="black [3213]" strokecolor="black [3213]" strokeweight="1pt"/>
+                      <v:shape id="Flèche : bas 247" o:spid="_x0000_s1048" type="#_x0000_t67" style="position:absolute;left:13186;top:2578;width:1473;height:1879;rotation:90;flip:x;visibility:visible;mso-wrap-style:square;v-text-anchor:middle" o:gfxdata="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" adj="12604,7870" fillcolor="black [3213]" strokecolor="black [3213]" strokeweight="1pt"/>
+                      <v:group id="Groupe 280" o:spid="_x0000_s1049" style="position:absolute;left:9506;top:1581;width:3693;height:3706" coordorigin="9801,3952" coordsize="1790,1797" o:gfxdata="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">
+                        <v:roundrect id="Rectangle : coins arrondis 281" o:spid="_x0000_s1050" style="position:absolute;left:9801;top:3952;width:1790;height:1797;visibility:visible;mso-wrap-style:square;v-text-anchor:middle" arcsize="10923f" o:gfxdata="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" fillcolor="red" strokecolor="black [3213]" strokeweight="1pt">
+                          <v:stroke joinstyle="miter"/>
+                        </v:roundrect>
+                        <v:oval id="Ellipse 282" o:spid="_x0000_s1051" style="position:absolute;left:10034;top:4170;width:451;height:451;visibility:visible;mso-wrap-style:square;v-text-anchor:middle" o:gfxdata="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" fillcolor="white [3212]" strokecolor="black [3213]" strokeweight="1pt">
+                          <v:stroke joinstyle="miter"/>
+                        </v:oval>
+                        <v:oval id="Ellipse 283" o:spid="_x0000_s1052" style="position:absolute;left:10956;top:5090;width:444;height:451;visibility:visible;mso-wrap-style:square;v-text-anchor:middle" o:gfxdata="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" fillcolor="white [3212]" strokecolor="black [3213]" strokeweight="1pt">
+                          <v:stroke joinstyle="miter"/>
+                        </v:oval>
+                        <v:oval id="Ellipse 284" o:spid="_x0000_s1053" style="position:absolute;left:10950;top:4165;width:444;height:451;visibility:visible;mso-wrap-style:square;v-text-anchor:middle" o:gfxdata="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" fillcolor="white [3212]" strokecolor="black [3213]" strokeweight="1pt">
+                          <v:stroke joinstyle="miter"/>
+                        </v:oval>
+                        <v:oval id="Ellipse 285" o:spid="_x0000_s1054" style="position:absolute;left:10035;top:5097;width:438;height:451;visibility:visible;mso-wrap-style:square;v-text-anchor:middle" o:gfxdata="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" fillcolor="white [3212]" strokecolor="black [3213]" strokeweight="1pt">
+                          <v:stroke joinstyle="miter"/>
+                        </v:oval>
+                        <v:oval id="Ellipse 286" o:spid="_x0000_s1055" style="position:absolute;left:10479;top:4644;width:445;height:451;visibility:visible;mso-wrap-style:square;v-text-anchor:middle" o:gfxdata="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" fillcolor="black [3213]" stroked="f" strokeweight="1pt">
+                          <v:stroke joinstyle="miter"/>
+                        </v:oval>
+                      </v:group>
+                      <w10:anchorlock/>
+                    </v:group>
+                  </w:pict>
+                </mc:Fallback>
+              </mc:AlternateContent>
+            </w:r>
+          </w:p>
+        </w:tc>
+      </w:tr>
+      <w:tr>
+        <w:trPr>
+          <w:jc w:val="center"/>
+        </w:trPr>
+        <w:tc>
+          <w:tcPr>
+            <w:tcW w:w="0" w:type="auto"/>
+            <w:gridSpan w:val="2"/>
+          </w:tcPr>
+          <w:p>
+            <w:pPr>
+              <w:jc w:val="center"/>
+              <w:rPr>
+                <w:noProof/>
+                <w:lang w:eastAsia="fr-FR"/>
+              </w:rPr>
+            </w:pPr>
+            <w:r>
+              <w:rPr>
+                <w:noProof/>
+                <w:lang w:eastAsia="fr-FR"/>
+              </w:rPr>
+              <w:t xml:space="preserve">Six points : bouger </w:t>
+            </w:r>
+            <w:r>
+              <w:t>orthogonalement + diagonalement</w:t>
+            </w:r>
+            <w:r>
+              <w:rPr>
+                <w:noProof/>
+                <w:lang w:eastAsia="fr-FR"/>
+              </w:rPr>
+              <w:t xml:space="preserve"> au maximum de 2 cases</w:t>
+            </w:r>
+          </w:p>
+        </w:tc>
+      </w:tr>
+      <w:tr>
+        <w:trPr>
+          <w:jc w:val="center"/>
+        </w:trPr>
+        <w:tc>
+          <w:tcPr>
+            <w:tcW w:w="0" w:type="auto"/>
+            <w:gridSpan w:val="2"/>
+          </w:tcPr>
+          <w:p>
+            <w:pPr>
+              <w:jc w:val="center"/>
+              <w:rPr>
+                <w:noProof/>
+                <w:lang w:eastAsia="fr-FR"/>
+              </w:rPr>
+            </w:pPr>
+            <w:r>
+              <w:rPr>
+                <w:noProof/>
+                <w:lang w:eastAsia="fr-FR"/>
+              </w:rPr>
+              <mc:AlternateContent>
+                <mc:Choice Requires="wpc">
+                  <w:drawing>
+                    <wp:inline distT="0" distB="0" distL="0" distR="0" wp14:anchorId="53D0D5ED" wp14:editId="7EDCFA12">
+                      <wp:extent cx="1239920" cy="769769"/>
+                      <wp:effectExtent l="38100" t="0" r="17780" b="0"/>
+                      <wp:docPr id="174" name="Zone de dessin 174"/>
+                      <wp:cNvGraphicFramePr>
+                        <a:graphicFrameLocks xmlns:a="http://schemas.openxmlformats.org/drawingml/2006/main" noChangeAspect="1"/>
+                      </wp:cNvGraphicFramePr>
+                      <a:graphic xmlns:a="http://schemas.openxmlformats.org/drawingml/2006/main">
+                        <a:graphicData uri="http://schemas.microsoft.com/office/word/2010/wordprocessingCanvas">
+                          <wpc:wpc>
+                            <wpc:bg>
+                              <a:noFill/>
+                              <a:effectLst/>
+                            </wpc:bg>
+                            <wpc:whole>
+                              <a:ln>
+                                <a:noFill/>
+                              </a:ln>
+                            </wpc:whole>
+                            <wpg:wgp>
+                              <wpg:cNvPr id="688" name="Groupe 688"/>
+                              <wpg:cNvGrpSpPr/>
+                              <wpg:grpSpPr>
+                                <a:xfrm>
+                                  <a:off x="155" y="138677"/>
+                                  <a:ext cx="369289" cy="370585"/>
+                                  <a:chOff x="963555" y="716518"/>
+                                  <a:chExt cx="179070" cy="179705"/>
+                                </a:xfrm>
+                                <a:effectLst>
+                                  <a:outerShdw blurRad="50800" dist="38100" dir="2700000" algn="tl" rotWithShape="0">
+                                    <a:prstClr val="black">
+                                      <a:alpha val="40000"/>
+                                    </a:prstClr>
+                                  </a:outerShdw>
+                                </a:effectLst>
+                              </wpg:grpSpPr>
+                              <wps:wsp>
+                                <wps:cNvPr id="689" name="Rectangle : coins arrondis 689"/>
+                                <wps:cNvSpPr/>
+                                <wps:spPr>
+                                  <a:xfrm>
+                                    <a:off x="963555" y="716518"/>
+                                    <a:ext cx="179070" cy="179705"/>
+                                  </a:xfrm>
+                                  <a:prstGeom prst="roundRect">
+                                    <a:avLst/>
+                                  </a:prstGeom>
+                                  <a:solidFill>
+                                    <a:srgbClr val="FFC000"/>
+                                  </a:solidFill>
+                                  <a:ln>
+                                    <a:solidFill>
+                                      <a:schemeClr val="tx1"/>
+                                    </a:solidFill>
+                                  </a:ln>
+                                </wps:spPr>
+                                <wps:style>
+                                  <a:lnRef idx="2">
+                                    <a:schemeClr val="accent1">
+                                      <a:shade val="50000"/>
+                                    </a:schemeClr>
+                                  </a:lnRef>
+                                  <a:fillRef idx="1">
+                                    <a:schemeClr val="accent1"/>
+                                  </a:fillRef>
+                                  <a:effectRef idx="0">
+                                    <a:schemeClr val="accent1"/>
+                                  </a:effectRef>
+                                  <a:fontRef idx="minor">
+                                    <a:schemeClr val="lt1"/>
+                                  </a:fontRef>
+                                </wps:style>
+                                <wps:bodyPr rot="0" spcFirstLastPara="0" vert="horz" wrap="square" lIns="91440" tIns="45720" rIns="91440" bIns="45720" numCol="1" spcCol="0" rtlCol="0" fromWordArt="0" anchor="ctr" anchorCtr="0" forceAA="0" compatLnSpc="1">
+                                  <a:prstTxWarp prst="textNoShape">
+                                    <a:avLst/>
+                                  </a:prstTxWarp>
+                                  <a:noAutofit/>
+                                </wps:bodyPr>
+                              </wps:wsp>
+                              <wpg:grpSp>
+                                <wpg:cNvPr id="690" name="Groupe 690"/>
+                                <wpg:cNvGrpSpPr/>
+                                <wpg:grpSpPr>
+                                  <a:xfrm>
+                                    <a:off x="1075239" y="732126"/>
+                                    <a:ext cx="45265" cy="149979"/>
+                                    <a:chOff x="1075239" y="732126"/>
+                                    <a:chExt cx="45265" cy="149979"/>
+                                  </a:xfrm>
+                                </wpg:grpSpPr>
+                                <wps:wsp>
+                                  <wps:cNvPr id="691" name="Ellipse 691"/>
+                                  <wps:cNvSpPr/>
+                                  <wps:spPr>
+                                    <a:xfrm>
+                                      <a:off x="1075419" y="732126"/>
+                                      <a:ext cx="45085" cy="45085"/>
+                                    </a:xfrm>
+                                    <a:prstGeom prst="ellipse">
+                                      <a:avLst/>
+                                    </a:prstGeom>
+                                    <a:solidFill>
+                                      <a:schemeClr val="accent4">
+                                        <a:lumMod val="75000"/>
+                                      </a:schemeClr>
+                                    </a:solidFill>
+                                    <a:ln>
+                                      <a:solidFill>
+                                        <a:schemeClr val="tx1"/>
+                                      </a:solidFill>
+                                    </a:ln>
+                                  </wps:spPr>
+                                  <wps:style>
+                                    <a:lnRef idx="2">
+                                      <a:schemeClr val="accent6"/>
+                                    </a:lnRef>
+                                    <a:fillRef idx="1">
+                                      <a:schemeClr val="lt1"/>
+                                    </a:fillRef>
+                                    <a:effectRef idx="0">
+                                      <a:schemeClr val="accent6"/>
+                                    </a:effectRef>
+                                    <a:fontRef idx="minor">
+                                      <a:schemeClr val="dk1"/>
+                                    </a:fontRef>
+                                  </wps:style>
+                                  <wps:bodyPr rot="0" spcFirstLastPara="0" vert="horz" wrap="square" lIns="91440" tIns="45720" rIns="91440" bIns="45720" numCol="1" spcCol="0" rtlCol="0" fromWordArt="0" anchor="ctr" anchorCtr="0" forceAA="0" compatLnSpc="1">
+                                    <a:prstTxWarp prst="textNoShape">
+                                      <a:avLst/>
+                                    </a:prstTxWarp>
+                                    <a:noAutofit/>
+                                  </wps:bodyPr>
+                                </wps:wsp>
+                                <wps:wsp>
+                                  <wps:cNvPr id="310" name="Ellipse 310"/>
+                                  <wps:cNvSpPr/>
+                                  <wps:spPr>
+                                    <a:xfrm>
+                                      <a:off x="1075329" y="784391"/>
+                                      <a:ext cx="45085" cy="45085"/>
+                                    </a:xfrm>
+                                    <a:prstGeom prst="ellipse">
+                                      <a:avLst/>
+                                    </a:prstGeom>
+                                    <a:solidFill>
+                                      <a:schemeClr val="accent4">
+                                        <a:lumMod val="75000"/>
+                                      </a:schemeClr>
+                                    </a:solidFill>
+                                    <a:ln>
+                                      <a:solidFill>
+                                        <a:schemeClr val="tx1"/>
+                                      </a:solidFill>
+                                    </a:ln>
+                                  </wps:spPr>
+                                  <wps:style>
+                                    <a:lnRef idx="2">
+                                      <a:schemeClr val="accent6"/>
+                                    </a:lnRef>
+                                    <a:fillRef idx="1">
+                                      <a:schemeClr val="lt1"/>
+                                    </a:fillRef>
+                                    <a:effectRef idx="0">
+                                      <a:schemeClr val="accent6"/>
+                                    </a:effectRef>
+                                    <a:fontRef idx="minor">
+                                      <a:schemeClr val="dk1"/>
+                                    </a:fontRef>
+                                  </wps:style>
+                                  <wps:bodyPr rot="0" spcFirstLastPara="0" vert="horz" wrap="square" lIns="91440" tIns="45720" rIns="91440" bIns="45720" numCol="1" spcCol="0" rtlCol="0" fromWordArt="0" anchor="ctr" anchorCtr="0" forceAA="0" compatLnSpc="1">
+                                    <a:prstTxWarp prst="textNoShape">
+                                      <a:avLst/>
+                                    </a:prstTxWarp>
+                                    <a:noAutofit/>
+                                  </wps:bodyPr>
+                                </wps:wsp>
+                                <wps:wsp>
+                                  <wps:cNvPr id="311" name="Ellipse 311"/>
+                                  <wps:cNvSpPr/>
+                                  <wps:spPr>
+                                    <a:xfrm>
+                                      <a:off x="1075239" y="837020"/>
+                                      <a:ext cx="45085" cy="45085"/>
+                                    </a:xfrm>
+                                    <a:prstGeom prst="ellipse">
+                                      <a:avLst/>
+                                    </a:prstGeom>
+                                    <a:solidFill>
+                                      <a:schemeClr val="accent4">
+                                        <a:lumMod val="75000"/>
+                                      </a:schemeClr>
+                                    </a:solidFill>
+                                    <a:ln>
+                                      <a:solidFill>
+                                        <a:schemeClr val="tx1"/>
+                                      </a:solidFill>
+                                    </a:ln>
+                                  </wps:spPr>
+                                  <wps:style>
+                                    <a:lnRef idx="2">
+                                      <a:schemeClr val="accent6"/>
+                                    </a:lnRef>
+                                    <a:fillRef idx="1">
+                                      <a:schemeClr val="lt1"/>
+                                    </a:fillRef>
+                                    <a:effectRef idx="0">
+                                      <a:schemeClr val="accent6"/>
+                                    </a:effectRef>
+                                    <a:fontRef idx="minor">
+                                      <a:schemeClr val="dk1"/>
+                                    </a:fontRef>
+                                  </wps:style>
+                                  <wps:bodyPr rot="0" spcFirstLastPara="0" vert="horz" wrap="square" lIns="91440" tIns="45720" rIns="91440" bIns="45720" numCol="1" spcCol="0" rtlCol="0" fromWordArt="0" anchor="ctr" anchorCtr="0" forceAA="0" compatLnSpc="1">
+                                    <a:prstTxWarp prst="textNoShape">
+                                      <a:avLst/>
+                                    </a:prstTxWarp>
+                                    <a:noAutofit/>
+                                  </wps:bodyPr>
+                                </wps:wsp>
+                              </wpg:grpSp>
+                              <wpg:grpSp>
+                                <wpg:cNvPr id="312" name="Groupe 312"/>
+                                <wpg:cNvGrpSpPr/>
+                                <wpg:grpSpPr>
+                                  <a:xfrm>
+                                    <a:off x="989835" y="732220"/>
+                                    <a:ext cx="45639" cy="150520"/>
+                                    <a:chOff x="989835" y="732220"/>
+                                    <a:chExt cx="45639" cy="150520"/>
+                                  </a:xfrm>
+                                </wpg:grpSpPr>
+                                <wps:wsp>
+                                  <wps:cNvPr id="313" name="Ellipse 313"/>
+                                  <wps:cNvSpPr/>
+                                  <wps:spPr>
+                                    <a:xfrm>
+                                      <a:off x="989835" y="732220"/>
+                                      <a:ext cx="45483" cy="45644"/>
+                                    </a:xfrm>
+                                    <a:prstGeom prst="ellipse">
+                                      <a:avLst/>
+                                    </a:prstGeom>
+                                    <a:solidFill>
+                                      <a:schemeClr val="accent4">
+                                        <a:lumMod val="75000"/>
+                                      </a:schemeClr>
+                                    </a:solidFill>
+                                    <a:ln>
+                                      <a:solidFill>
+                                        <a:schemeClr val="tx1"/>
+                                      </a:solidFill>
+                                    </a:ln>
+                                  </wps:spPr>
+                                  <wps:style>
+                                    <a:lnRef idx="2">
+                                      <a:schemeClr val="accent6"/>
+                                    </a:lnRef>
+                                    <a:fillRef idx="1">
+                                      <a:schemeClr val="lt1"/>
+                                    </a:fillRef>
+                                    <a:effectRef idx="0">
+                                      <a:schemeClr val="accent6"/>
+                                    </a:effectRef>
+                                    <a:fontRef idx="minor">
+                                      <a:schemeClr val="dk1"/>
+                                    </a:fontRef>
+                                  </wps:style>
+                                  <wps:bodyPr rot="0" spcFirstLastPara="0" vert="horz" wrap="square" lIns="91440" tIns="45720" rIns="91440" bIns="45720" numCol="1" spcCol="0" rtlCol="0" fromWordArt="0" anchor="ctr" anchorCtr="0" forceAA="0" compatLnSpc="1">
+                                    <a:prstTxWarp prst="textNoShape">
+                                      <a:avLst/>
+                                    </a:prstTxWarp>
+                                    <a:noAutofit/>
+                                  </wps:bodyPr>
+                                </wps:wsp>
+                                <wps:wsp>
+                                  <wps:cNvPr id="314" name="Ellipse 314"/>
+                                  <wps:cNvSpPr/>
+                                  <wps:spPr>
+                                    <a:xfrm>
+                                      <a:off x="990389" y="837655"/>
+                                      <a:ext cx="45085" cy="45085"/>
+                                    </a:xfrm>
+                                    <a:prstGeom prst="ellipse">
+                                      <a:avLst/>
+                                    </a:prstGeom>
+                                    <a:solidFill>
+                                      <a:schemeClr val="accent4">
+                                        <a:lumMod val="75000"/>
+                                      </a:schemeClr>
+                                    </a:solidFill>
+                                    <a:ln>
+                                      <a:solidFill>
+                                        <a:schemeClr val="tx1"/>
+                                      </a:solidFill>
+                                    </a:ln>
+                                  </wps:spPr>
+                                  <wps:style>
+                                    <a:lnRef idx="2">
+                                      <a:schemeClr val="accent6"/>
+                                    </a:lnRef>
+                                    <a:fillRef idx="1">
+                                      <a:schemeClr val="lt1"/>
+                                    </a:fillRef>
+                                    <a:effectRef idx="0">
+                                      <a:schemeClr val="accent6"/>
+                                    </a:effectRef>
+                                    <a:fontRef idx="minor">
+                                      <a:schemeClr val="dk1"/>
+                                    </a:fontRef>
+                                  </wps:style>
+                                  <wps:bodyPr rot="0" spcFirstLastPara="0" vert="horz" wrap="square" lIns="91440" tIns="45720" rIns="91440" bIns="45720" numCol="1" spcCol="0" rtlCol="0" fromWordArt="0" anchor="ctr" anchorCtr="0" forceAA="0" compatLnSpc="1">
+                                    <a:prstTxWarp prst="textNoShape">
+                                      <a:avLst/>
+                                    </a:prstTxWarp>
+                                    <a:noAutofit/>
+                                  </wps:bodyPr>
+                                </wps:wsp>
+                                <wps:wsp>
+                                  <wps:cNvPr id="315" name="Ellipse 315"/>
+                                  <wps:cNvSpPr/>
+                                  <wps:spPr>
+                                    <a:xfrm>
+                                      <a:off x="990308" y="785001"/>
+                                      <a:ext cx="45085" cy="45085"/>
+                                    </a:xfrm>
+                                    <a:prstGeom prst="ellipse">
+                                      <a:avLst/>
+                                    </a:prstGeom>
+                                    <a:solidFill>
+                                      <a:schemeClr val="accent4">
+                                        <a:lumMod val="75000"/>
+                                      </a:schemeClr>
+                                    </a:solidFill>
+                                    <a:ln>
+                                      <a:solidFill>
+                                        <a:schemeClr val="tx1"/>
+                                      </a:solidFill>
+                                    </a:ln>
+                                  </wps:spPr>
+                                  <wps:style>
+                                    <a:lnRef idx="2">
+                                      <a:schemeClr val="accent6"/>
+                                    </a:lnRef>
+                                    <a:fillRef idx="1">
+                                      <a:schemeClr val="lt1"/>
+                                    </a:fillRef>
+                                    <a:effectRef idx="0">
+                                      <a:schemeClr val="accent6"/>
+                                    </a:effectRef>
+                                    <a:fontRef idx="minor">
+                                      <a:schemeClr val="dk1"/>
+                                    </a:fontRef>
+                                  </wps:style>
+                                  <wps:bodyPr rot="0" spcFirstLastPara="0" vert="horz" wrap="square" lIns="91440" tIns="45720" rIns="91440" bIns="45720" numCol="1" spcCol="0" rtlCol="0" fromWordArt="0" anchor="ctr" anchorCtr="0" forceAA="0" compatLnSpc="1">
+                                    <a:prstTxWarp prst="textNoShape">
+                                      <a:avLst/>
+                                    </a:prstTxWarp>
+                                    <a:noAutofit/>
+                                  </wps:bodyPr>
+                                </wps:wsp>
+                              </wpg:grpSp>
+                            </wpg:wgp>
+                            <wps:wsp>
+                              <wps:cNvPr id="232" name="Rectangle 232"/>
+                              <wps:cNvSpPr/>
+                              <wps:spPr>
+                                <a:xfrm>
+                                  <a:off x="551708" y="0"/>
+                                  <a:ext cx="138430" cy="138430"/>
+                                </a:xfrm>
+                                <a:prstGeom prst="rect">
+                                  <a:avLst/>
+                                </a:prstGeom>
+                                <a:solidFill>
+                                  <a:schemeClr val="accent6"/>
+                                </a:solidFill>
+                                <a:ln>
+                                  <a:solidFill>
+                                    <a:schemeClr val="tx1"/>
+                                  </a:solidFill>
+                                </a:ln>
+                              </wps:spPr>
+                              <wps:style>
+                                <a:lnRef idx="2">
+                                  <a:schemeClr val="accent6"/>
+                                </a:lnRef>
+                                <a:fillRef idx="1">
+                                  <a:schemeClr val="lt1"/>
+                                </a:fillRef>
+                                <a:effectRef idx="0">
+                                  <a:schemeClr val="accent6"/>
+                                </a:effectRef>
+                                <a:fontRef idx="minor">
+                                  <a:schemeClr val="dk1"/>
+                                </a:fontRef>
+                              </wps:style>
+                              <wps:bodyPr rot="0" spcFirstLastPara="0" vert="horz" wrap="square" lIns="91440" tIns="45720" rIns="91440" bIns="45720" numCol="1" spcCol="0" rtlCol="0" fromWordArt="0" anchor="ctr" anchorCtr="0" forceAA="0" compatLnSpc="1">
+                                <a:prstTxWarp prst="textNoShape">
+                                  <a:avLst/>
+                                </a:prstTxWarp>
+                                <a:noAutofit/>
+                              </wps:bodyPr>
+                            </wps:wsp>
+                            <wps:wsp>
+                              <wps:cNvPr id="233" name="Rectangle 233"/>
+                              <wps:cNvSpPr/>
+                              <wps:spPr>
+                                <a:xfrm>
+                                  <a:off x="689738" y="247"/>
+                                  <a:ext cx="138430" cy="138430"/>
+                                </a:xfrm>
+                                <a:prstGeom prst="rect">
+                                  <a:avLst/>
+                                </a:prstGeom>
+                                <a:solidFill>
+                                  <a:schemeClr val="bg1"/>
+                                </a:solidFill>
+                                <a:ln>
+                                  <a:solidFill>
+                                    <a:schemeClr val="tx1"/>
+                                  </a:solidFill>
+                                </a:ln>
+                              </wps:spPr>
+                              <wps:style>
+                                <a:lnRef idx="2">
+                                  <a:schemeClr val="accent6"/>
+                                </a:lnRef>
+                                <a:fillRef idx="1">
+                                  <a:schemeClr val="lt1"/>
+                                </a:fillRef>
+                                <a:effectRef idx="0">
+                                  <a:schemeClr val="accent6"/>
+                                </a:effectRef>
+                                <a:fontRef idx="minor">
+                                  <a:schemeClr val="dk1"/>
+                                </a:fontRef>
+                              </wps:style>
+                              <wps:bodyPr rot="0" spcFirstLastPara="0" vert="horz" wrap="square" lIns="91440" tIns="45720" rIns="91440" bIns="45720" numCol="1" spcCol="0" rtlCol="0" fromWordArt="0" anchor="ctr" anchorCtr="0" forceAA="0" compatLnSpc="1">
+                                <a:prstTxWarp prst="textNoShape">
+                                  <a:avLst/>
+                                </a:prstTxWarp>
+                                <a:noAutofit/>
+                              </wps:bodyPr>
+                            </wps:wsp>
+                            <wps:wsp>
+                              <wps:cNvPr id="234" name="Rectangle 234"/>
+                              <wps:cNvSpPr/>
+                              <wps:spPr>
+                                <a:xfrm>
+                                  <a:off x="827533" y="247"/>
+                                  <a:ext cx="137795" cy="138430"/>
+                                </a:xfrm>
+                                <a:prstGeom prst="rect">
+                                  <a:avLst/>
+                                </a:prstGeom>
+                                <a:solidFill>
+                                  <a:schemeClr val="accent6"/>
+                                </a:solidFill>
+                                <a:ln>
+                                  <a:solidFill>
+                                    <a:schemeClr val="tx1"/>
+                                  </a:solidFill>
+                                </a:ln>
+                              </wps:spPr>
+                              <wps:style>
+                                <a:lnRef idx="2">
+                                  <a:schemeClr val="accent6"/>
+                                </a:lnRef>
+                                <a:fillRef idx="1">
+                                  <a:schemeClr val="lt1"/>
+                                </a:fillRef>
+                                <a:effectRef idx="0">
+                                  <a:schemeClr val="accent6"/>
+                                </a:effectRef>
+                                <a:fontRef idx="minor">
+                                  <a:schemeClr val="dk1"/>
+                                </a:fontRef>
+                              </wps:style>
+                              <wps:bodyPr rot="0" spcFirstLastPara="0" vert="horz" wrap="square" lIns="91440" tIns="45720" rIns="91440" bIns="45720" numCol="1" spcCol="0" rtlCol="0" fromWordArt="0" anchor="ctr" anchorCtr="0" forceAA="0" compatLnSpc="1">
+                                <a:prstTxWarp prst="textNoShape">
+                                  <a:avLst/>
+                                </a:prstTxWarp>
+                                <a:noAutofit/>
+                              </wps:bodyPr>
+                            </wps:wsp>
+                            <wps:wsp>
+                              <wps:cNvPr id="242" name="Rectangle 242"/>
+                              <wps:cNvSpPr/>
+                              <wps:spPr>
+                                <a:xfrm>
+                                  <a:off x="964806" y="247"/>
+                                  <a:ext cx="138430" cy="138430"/>
+                                </a:xfrm>
+                                <a:prstGeom prst="rect">
+                                  <a:avLst/>
+                                </a:prstGeom>
+                                <a:solidFill>
+                                  <a:schemeClr val="bg1"/>
+                                </a:solidFill>
+                                <a:ln>
+                                  <a:solidFill>
+                                    <a:schemeClr val="tx1"/>
+                                  </a:solidFill>
+                                </a:ln>
+                              </wps:spPr>
+                              <wps:style>
+                                <a:lnRef idx="2">
+                                  <a:schemeClr val="accent6"/>
+                                </a:lnRef>
+                                <a:fillRef idx="1">
+                                  <a:schemeClr val="lt1"/>
+                                </a:fillRef>
+                                <a:effectRef idx="0">
+                                  <a:schemeClr val="accent6"/>
+                                </a:effectRef>
+                                <a:fontRef idx="minor">
+                                  <a:schemeClr val="dk1"/>
+                                </a:fontRef>
+                              </wps:style>
+                              <wps:bodyPr rot="0" spcFirstLastPara="0" vert="horz" wrap="square" lIns="91440" tIns="45720" rIns="91440" bIns="45720" numCol="1" spcCol="0" rtlCol="0" fromWordArt="0" anchor="ctr" anchorCtr="0" forceAA="0" compatLnSpc="1">
+                                <a:prstTxWarp prst="textNoShape">
+                                  <a:avLst/>
+                                </a:prstTxWarp>
+                                <a:noAutofit/>
+                              </wps:bodyPr>
+                            </wps:wsp>
+                            <wps:wsp>
+                              <wps:cNvPr id="243" name="Rectangle 243"/>
+                              <wps:cNvSpPr/>
+                              <wps:spPr>
+                                <a:xfrm>
+                                  <a:off x="1102601" y="247"/>
+                                  <a:ext cx="137795" cy="138430"/>
+                                </a:xfrm>
+                                <a:prstGeom prst="rect">
+                                  <a:avLst/>
+                                </a:prstGeom>
+                                <a:solidFill>
+                                  <a:schemeClr val="accent6"/>
+                                </a:solidFill>
+                                <a:ln>
+                                  <a:solidFill>
+                                    <a:schemeClr val="tx1"/>
+                                  </a:solidFill>
+                                </a:ln>
+                              </wps:spPr>
+                              <wps:style>
+                                <a:lnRef idx="2">
+                                  <a:schemeClr val="accent6"/>
+                                </a:lnRef>
+                                <a:fillRef idx="1">
+                                  <a:schemeClr val="lt1"/>
+                                </a:fillRef>
+                                <a:effectRef idx="0">
+                                  <a:schemeClr val="accent6"/>
+                                </a:effectRef>
+                                <a:fontRef idx="minor">
+                                  <a:schemeClr val="dk1"/>
+                                </a:fontRef>
+                              </wps:style>
+                              <wps:bodyPr rot="0" spcFirstLastPara="0" vert="horz" wrap="square" lIns="91440" tIns="45720" rIns="91440" bIns="45720" numCol="1" spcCol="0" rtlCol="0" fromWordArt="0" anchor="ctr" anchorCtr="0" forceAA="0" compatLnSpc="1">
+                                <a:prstTxWarp prst="textNoShape">
+                                  <a:avLst/>
+                                </a:prstTxWarp>
+                                <a:noAutofit/>
+                              </wps:bodyPr>
+                            </wps:wsp>
+                            <wps:wsp>
+                              <wps:cNvPr id="249" name="Rectangle 249"/>
+                              <wps:cNvSpPr/>
+                              <wps:spPr>
+                                <a:xfrm>
+                                  <a:off x="551708" y="138677"/>
+                                  <a:ext cx="138430" cy="138430"/>
+                                </a:xfrm>
+                                <a:prstGeom prst="rect">
+                                  <a:avLst/>
+                                </a:prstGeom>
+                                <a:solidFill>
+                                  <a:schemeClr val="bg1"/>
+                                </a:solidFill>
+                                <a:ln>
+                                  <a:solidFill>
+                                    <a:schemeClr val="tx1"/>
+                                  </a:solidFill>
+                                </a:ln>
+                              </wps:spPr>
+                              <wps:style>
+                                <a:lnRef idx="2">
+                                  <a:schemeClr val="accent6"/>
+                                </a:lnRef>
+                                <a:fillRef idx="1">
+                                  <a:schemeClr val="lt1"/>
+                                </a:fillRef>
+                                <a:effectRef idx="0">
+                                  <a:schemeClr val="accent6"/>
+                                </a:effectRef>
+                                <a:fontRef idx="minor">
+                                  <a:schemeClr val="dk1"/>
+                                </a:fontRef>
+                              </wps:style>
+                              <wps:bodyPr rot="0" spcFirstLastPara="0" vert="horz" wrap="square" lIns="91440" tIns="45720" rIns="91440" bIns="45720" numCol="1" spcCol="0" rtlCol="0" fromWordArt="0" anchor="ctr" anchorCtr="0" forceAA="0" compatLnSpc="1">
+                                <a:prstTxWarp prst="textNoShape">
+                                  <a:avLst/>
+                                </a:prstTxWarp>
+                                <a:noAutofit/>
+                              </wps:bodyPr>
+                            </wps:wsp>
+                            <wps:wsp>
+                              <wps:cNvPr id="251" name="Rectangle 251"/>
+                              <wps:cNvSpPr/>
+                              <wps:spPr>
+                                <a:xfrm>
+                                  <a:off x="827298" y="138677"/>
+                                  <a:ext cx="137795" cy="138430"/>
+                                </a:xfrm>
+                                <a:prstGeom prst="rect">
+                                  <a:avLst/>
+                                </a:prstGeom>
+                                <a:solidFill>
+                                  <a:schemeClr val="accent6"/>
+                                </a:solidFill>
+                                <a:ln>
+                                  <a:solidFill>
+                                    <a:schemeClr val="tx1"/>
+                                  </a:solidFill>
+                                </a:ln>
+                              </wps:spPr>
+                              <wps:style>
+                                <a:lnRef idx="2">
+                                  <a:schemeClr val="accent6"/>
+                                </a:lnRef>
+                                <a:fillRef idx="1">
+                                  <a:schemeClr val="lt1"/>
+                                </a:fillRef>
+                                <a:effectRef idx="0">
+                                  <a:schemeClr val="accent6"/>
+                                </a:effectRef>
+                                <a:fontRef idx="minor">
+                                  <a:schemeClr val="dk1"/>
+                                </a:fontRef>
+                              </wps:style>
+                              <wps:bodyPr rot="0" spcFirstLastPara="0" vert="horz" wrap="square" lIns="91440" tIns="45720" rIns="91440" bIns="45720" numCol="1" spcCol="0" rtlCol="0" fromWordArt="0" anchor="ctr" anchorCtr="0" forceAA="0" compatLnSpc="1">
+                                <a:prstTxWarp prst="textNoShape">
+                                  <a:avLst/>
+                                </a:prstTxWarp>
+                                <a:noAutofit/>
+                              </wps:bodyPr>
+                            </wps:wsp>
+                            <wps:wsp>
+                              <wps:cNvPr id="252" name="Rectangle 252"/>
+                              <wps:cNvSpPr/>
+                              <wps:spPr>
+                                <a:xfrm>
+                                  <a:off x="964458" y="138677"/>
+                                  <a:ext cx="138430" cy="138430"/>
+                                </a:xfrm>
+                                <a:prstGeom prst="rect">
+                                  <a:avLst/>
+                                </a:prstGeom>
+                                <a:solidFill>
+                                  <a:schemeClr val="accent6"/>
+                                </a:solidFill>
+                                <a:ln>
+                                  <a:solidFill>
+                                    <a:schemeClr val="tx1"/>
+                                  </a:solidFill>
+                                </a:ln>
+                              </wps:spPr>
+                              <wps:style>
+                                <a:lnRef idx="2">
+                                  <a:schemeClr val="accent6"/>
+                                </a:lnRef>
+                                <a:fillRef idx="1">
+                                  <a:schemeClr val="lt1"/>
+                                </a:fillRef>
+                                <a:effectRef idx="0">
+                                  <a:schemeClr val="accent6"/>
+                                </a:effectRef>
+                                <a:fontRef idx="minor">
+                                  <a:schemeClr val="dk1"/>
+                                </a:fontRef>
+                              </wps:style>
+                              <wps:bodyPr rot="0" spcFirstLastPara="0" vert="horz" wrap="square" lIns="91440" tIns="45720" rIns="91440" bIns="45720" numCol="1" spcCol="0" rtlCol="0" fromWordArt="0" anchor="ctr" anchorCtr="0" forceAA="0" compatLnSpc="1">
+                                <a:prstTxWarp prst="textNoShape">
+                                  <a:avLst/>
+                                </a:prstTxWarp>
+                                <a:noAutofit/>
+                              </wps:bodyPr>
+                            </wps:wsp>
+                            <wps:wsp>
+                              <wps:cNvPr id="253" name="Rectangle 253"/>
+                              <wps:cNvSpPr/>
+                              <wps:spPr>
+                                <a:xfrm>
+                                  <a:off x="1102253" y="138677"/>
+                                  <a:ext cx="137795" cy="138430"/>
+                                </a:xfrm>
+                                <a:prstGeom prst="rect">
+                                  <a:avLst/>
+                                </a:prstGeom>
+                                <a:solidFill>
+                                  <a:schemeClr val="bg1"/>
+                                </a:solidFill>
+                                <a:ln>
+                                  <a:solidFill>
+                                    <a:schemeClr val="tx1"/>
+                                  </a:solidFill>
+                                </a:ln>
+                              </wps:spPr>
+                              <wps:style>
+                                <a:lnRef idx="2">
+                                  <a:schemeClr val="accent6"/>
+                                </a:lnRef>
+                                <a:fillRef idx="1">
+                                  <a:schemeClr val="lt1"/>
+                                </a:fillRef>
+                                <a:effectRef idx="0">
+                                  <a:schemeClr val="accent6"/>
+                                </a:effectRef>
+                                <a:fontRef idx="minor">
+                                  <a:schemeClr val="dk1"/>
+                                </a:fontRef>
+                              </wps:style>
+                              <wps:bodyPr rot="0" spcFirstLastPara="0" vert="horz" wrap="square" lIns="91440" tIns="45720" rIns="91440" bIns="45720" numCol="1" spcCol="0" rtlCol="0" fromWordArt="0" anchor="ctr" anchorCtr="0" forceAA="0" compatLnSpc="1">
+                                <a:prstTxWarp prst="textNoShape">
+                                  <a:avLst/>
+                                </a:prstTxWarp>
+                                <a:noAutofit/>
+                              </wps:bodyPr>
+                            </wps:wsp>
+                            <wps:wsp>
+                              <wps:cNvPr id="255" name="Rectangle 255"/>
+                              <wps:cNvSpPr/>
+                              <wps:spPr>
+                                <a:xfrm>
+                                  <a:off x="551144" y="276767"/>
+                                  <a:ext cx="138430" cy="138430"/>
+                                </a:xfrm>
+                                <a:prstGeom prst="rect">
+                                  <a:avLst/>
+                                </a:prstGeom>
+                                <a:solidFill>
+                                  <a:schemeClr val="accent6"/>
+                                </a:solidFill>
+                                <a:ln>
+                                  <a:solidFill>
+                                    <a:schemeClr val="tx1"/>
+                                  </a:solidFill>
+                                </a:ln>
+                              </wps:spPr>
+                              <wps:style>
+                                <a:lnRef idx="2">
+                                  <a:schemeClr val="accent6"/>
+                                </a:lnRef>
+                                <a:fillRef idx="1">
+                                  <a:schemeClr val="lt1"/>
+                                </a:fillRef>
+                                <a:effectRef idx="0">
+                                  <a:schemeClr val="accent6"/>
+                                </a:effectRef>
+                                <a:fontRef idx="minor">
+                                  <a:schemeClr val="dk1"/>
+                                </a:fontRef>
+                              </wps:style>
+                              <wps:bodyPr rot="0" spcFirstLastPara="0" vert="horz" wrap="square" lIns="91440" tIns="45720" rIns="91440" bIns="45720" numCol="1" spcCol="0" rtlCol="0" fromWordArt="0" anchor="ctr" anchorCtr="0" forceAA="0" compatLnSpc="1">
+                                <a:prstTxWarp prst="textNoShape">
+                                  <a:avLst/>
+                                </a:prstTxWarp>
+                                <a:noAutofit/>
+                              </wps:bodyPr>
+                            </wps:wsp>
+                            <wps:wsp>
+                              <wps:cNvPr id="256" name="Rectangle 256"/>
+                              <wps:cNvSpPr/>
+                              <wps:spPr>
+                                <a:xfrm>
+                                  <a:off x="688939" y="276767"/>
+                                  <a:ext cx="138430" cy="138430"/>
+                                </a:xfrm>
+                                <a:prstGeom prst="rect">
+                                  <a:avLst/>
+                                </a:prstGeom>
+                                <a:solidFill>
+                                  <a:schemeClr val="accent6"/>
+                                </a:solidFill>
+                                <a:ln>
+                                  <a:solidFill>
+                                    <a:schemeClr val="tx1"/>
+                                  </a:solidFill>
+                                </a:ln>
+                              </wps:spPr>
+                              <wps:style>
+                                <a:lnRef idx="2">
+                                  <a:schemeClr val="accent6"/>
+                                </a:lnRef>
+                                <a:fillRef idx="1">
+                                  <a:schemeClr val="lt1"/>
+                                </a:fillRef>
+                                <a:effectRef idx="0">
+                                  <a:schemeClr val="accent6"/>
+                                </a:effectRef>
+                                <a:fontRef idx="minor">
+                                  <a:schemeClr val="dk1"/>
+                                </a:fontRef>
+                              </wps:style>
+                              <wps:bodyPr rot="0" spcFirstLastPara="0" vert="horz" wrap="square" lIns="91440" tIns="45720" rIns="91440" bIns="45720" numCol="1" spcCol="0" rtlCol="0" fromWordArt="0" anchor="ctr" anchorCtr="0" forceAA="0" compatLnSpc="1">
+                                <a:prstTxWarp prst="textNoShape">
+                                  <a:avLst/>
+                                </a:prstTxWarp>
+                                <a:noAutofit/>
+                              </wps:bodyPr>
+                            </wps:wsp>
+                            <wps:wsp>
+                              <wps:cNvPr id="257" name="Rectangle 257"/>
+                              <wps:cNvSpPr/>
+                              <wps:spPr>
+                                <a:xfrm>
+                                  <a:off x="826734" y="276767"/>
+                                  <a:ext cx="137795" cy="138430"/>
+                                </a:xfrm>
+                                <a:prstGeom prst="rect">
+                                  <a:avLst/>
+                                </a:prstGeom>
+                                <a:solidFill>
+                                  <a:srgbClr val="FFC000"/>
+                                </a:solidFill>
+                                <a:ln>
+                                  <a:solidFill>
+                                    <a:schemeClr val="tx1"/>
+                                  </a:solidFill>
+                                </a:ln>
+                              </wps:spPr>
+                              <wps:style>
+                                <a:lnRef idx="2">
+                                  <a:schemeClr val="accent6"/>
+                                </a:lnRef>
+                                <a:fillRef idx="1">
+                                  <a:schemeClr val="lt1"/>
+                                </a:fillRef>
+                                <a:effectRef idx="0">
+                                  <a:schemeClr val="accent6"/>
+                                </a:effectRef>
+                                <a:fontRef idx="minor">
+                                  <a:schemeClr val="dk1"/>
+                                </a:fontRef>
+                              </wps:style>
+                              <wps:bodyPr rot="0" spcFirstLastPara="0" vert="horz" wrap="square" lIns="91440" tIns="45720" rIns="91440" bIns="45720" numCol="1" spcCol="0" rtlCol="0" fromWordArt="0" anchor="ctr" anchorCtr="0" forceAA="0" compatLnSpc="1">
+                                <a:prstTxWarp prst="textNoShape">
+                                  <a:avLst/>
+                                </a:prstTxWarp>
+                                <a:noAutofit/>
+                              </wps:bodyPr>
+                            </wps:wsp>
+                            <wps:wsp>
+                              <wps:cNvPr id="258" name="Rectangle 258"/>
+                              <wps:cNvSpPr/>
+                              <wps:spPr>
+                                <a:xfrm>
+                                  <a:off x="963894" y="276767"/>
+                                  <a:ext cx="138430" cy="138430"/>
+                                </a:xfrm>
+                                <a:prstGeom prst="rect">
+                                  <a:avLst/>
+                                </a:prstGeom>
+                                <a:solidFill>
+                                  <a:schemeClr val="accent6"/>
+                                </a:solidFill>
+                                <a:ln>
+                                  <a:solidFill>
+                                    <a:schemeClr val="tx1"/>
+                                  </a:solidFill>
+                                </a:ln>
+                              </wps:spPr>
+                              <wps:style>
+                                <a:lnRef idx="2">
+                                  <a:schemeClr val="accent6"/>
+                                </a:lnRef>
+                                <a:fillRef idx="1">
+                                  <a:schemeClr val="lt1"/>
+                                </a:fillRef>
+                                <a:effectRef idx="0">
+                                  <a:schemeClr val="accent6"/>
+                                </a:effectRef>
+                                <a:fontRef idx="minor">
+                                  <a:schemeClr val="dk1"/>
+                                </a:fontRef>
+                              </wps:style>
+                              <wps:bodyPr rot="0" spcFirstLastPara="0" vert="horz" wrap="square" lIns="91440" tIns="45720" rIns="91440" bIns="45720" numCol="1" spcCol="0" rtlCol="0" fromWordArt="0" anchor="ctr" anchorCtr="0" forceAA="0" compatLnSpc="1">
+                                <a:prstTxWarp prst="textNoShape">
+                                  <a:avLst/>
+                                </a:prstTxWarp>
+                                <a:noAutofit/>
+                              </wps:bodyPr>
+                            </wps:wsp>
+                            <wps:wsp>
+                              <wps:cNvPr id="259" name="Rectangle 259"/>
+                              <wps:cNvSpPr/>
+                              <wps:spPr>
+                                <a:xfrm>
+                                  <a:off x="1101689" y="276767"/>
+                                  <a:ext cx="137795" cy="138430"/>
+                                </a:xfrm>
+                                <a:prstGeom prst="rect">
+                                  <a:avLst/>
+                                </a:prstGeom>
+                                <a:solidFill>
+                                  <a:schemeClr val="accent6"/>
+                                </a:solidFill>
+                                <a:ln>
+                                  <a:solidFill>
+                                    <a:schemeClr val="tx1"/>
+                                  </a:solidFill>
+                                </a:ln>
+                              </wps:spPr>
+                              <wps:style>
+                                <a:lnRef idx="2">
+                                  <a:schemeClr val="accent6"/>
+                                </a:lnRef>
+                                <a:fillRef idx="1">
+                                  <a:schemeClr val="lt1"/>
+                                </a:fillRef>
+                                <a:effectRef idx="0">
+                                  <a:schemeClr val="accent6"/>
+                                </a:effectRef>
+                                <a:fontRef idx="minor">
+                                  <a:schemeClr val="dk1"/>
+                                </a:fontRef>
+                              </wps:style>
+                              <wps:bodyPr rot="0" spcFirstLastPara="0" vert="horz" wrap="square" lIns="91440" tIns="45720" rIns="91440" bIns="45720" numCol="1" spcCol="0" rtlCol="0" fromWordArt="0" anchor="ctr" anchorCtr="0" forceAA="0" compatLnSpc="1">
+                                <a:prstTxWarp prst="textNoShape">
+                                  <a:avLst/>
+                                </a:prstTxWarp>
+                                <a:noAutofit/>
+                              </wps:bodyPr>
+                            </wps:wsp>
+                            <wps:wsp>
+                              <wps:cNvPr id="261" name="Rectangle 261"/>
+                              <wps:cNvSpPr/>
+                              <wps:spPr>
+                                <a:xfrm>
+                                  <a:off x="551144" y="415197"/>
+                                  <a:ext cx="138430" cy="138430"/>
+                                </a:xfrm>
+                                <a:prstGeom prst="rect">
+                                  <a:avLst/>
+                                </a:prstGeom>
+                                <a:solidFill>
+                                  <a:schemeClr val="bg1"/>
+                                </a:solidFill>
+                                <a:ln>
+                                  <a:solidFill>
+                                    <a:schemeClr val="tx1"/>
+                                  </a:solidFill>
+                                </a:ln>
+                              </wps:spPr>
+                              <wps:style>
+                                <a:lnRef idx="2">
+                                  <a:schemeClr val="accent6"/>
+                                </a:lnRef>
+                                <a:fillRef idx="1">
+                                  <a:schemeClr val="lt1"/>
+                                </a:fillRef>
+                                <a:effectRef idx="0">
+                                  <a:schemeClr val="accent6"/>
+                                </a:effectRef>
+                                <a:fontRef idx="minor">
+                                  <a:schemeClr val="dk1"/>
+                                </a:fontRef>
+                              </wps:style>
+                              <wps:bodyPr rot="0" spcFirstLastPara="0" vert="horz" wrap="square" lIns="91440" tIns="45720" rIns="91440" bIns="45720" numCol="1" spcCol="0" rtlCol="0" fromWordArt="0" anchor="ctr" anchorCtr="0" forceAA="0" compatLnSpc="1">
+                                <a:prstTxWarp prst="textNoShape">
+                                  <a:avLst/>
+                                </a:prstTxWarp>
+                                <a:noAutofit/>
+                              </wps:bodyPr>
+                            </wps:wsp>
+                            <wps:wsp>
+                              <wps:cNvPr id="262" name="Rectangle 262"/>
+                              <wps:cNvSpPr/>
+                              <wps:spPr>
+                                <a:xfrm>
+                                  <a:off x="688939" y="415197"/>
+                                  <a:ext cx="138430" cy="138430"/>
+                                </a:xfrm>
+                                <a:prstGeom prst="rect">
+                                  <a:avLst/>
+                                </a:prstGeom>
+                                <a:solidFill>
+                                  <a:schemeClr val="accent6"/>
+                                </a:solidFill>
+                                <a:ln>
+                                  <a:solidFill>
+                                    <a:schemeClr val="tx1"/>
+                                  </a:solidFill>
+                                </a:ln>
+                              </wps:spPr>
+                              <wps:style>
+                                <a:lnRef idx="2">
+                                  <a:schemeClr val="accent6"/>
+                                </a:lnRef>
+                                <a:fillRef idx="1">
+                                  <a:schemeClr val="lt1"/>
+                                </a:fillRef>
+                                <a:effectRef idx="0">
+                                  <a:schemeClr val="accent6"/>
+                                </a:effectRef>
+                                <a:fontRef idx="minor">
+                                  <a:schemeClr val="dk1"/>
+                                </a:fontRef>
+                              </wps:style>
+                              <wps:bodyPr rot="0" spcFirstLastPara="0" vert="horz" wrap="square" lIns="91440" tIns="45720" rIns="91440" bIns="45720" numCol="1" spcCol="0" rtlCol="0" fromWordArt="0" anchor="ctr" anchorCtr="0" forceAA="0" compatLnSpc="1">
+                                <a:prstTxWarp prst="textNoShape">
+                                  <a:avLst/>
+                                </a:prstTxWarp>
+                                <a:noAutofit/>
+                              </wps:bodyPr>
+                            </wps:wsp>
+                            <wps:wsp>
+                              <wps:cNvPr id="263" name="Rectangle 263"/>
+                              <wps:cNvSpPr/>
+                              <wps:spPr>
+                                <a:xfrm>
+                                  <a:off x="826734" y="415197"/>
+                                  <a:ext cx="137795" cy="138430"/>
+                                </a:xfrm>
+                                <a:prstGeom prst="rect">
+                                  <a:avLst/>
+                                </a:prstGeom>
+                                <a:solidFill>
+                                  <a:schemeClr val="accent6"/>
+                                </a:solidFill>
+                                <a:ln>
+                                  <a:solidFill>
+                                    <a:schemeClr val="tx1"/>
+                                  </a:solidFill>
+                                </a:ln>
+                              </wps:spPr>
+                              <wps:style>
+                                <a:lnRef idx="2">
+                                  <a:schemeClr val="accent6"/>
+                                </a:lnRef>
+                                <a:fillRef idx="1">
+                                  <a:schemeClr val="lt1"/>
+                                </a:fillRef>
+                                <a:effectRef idx="0">
+                                  <a:schemeClr val="accent6"/>
+                                </a:effectRef>
+                                <a:fontRef idx="minor">
+                                  <a:schemeClr val="dk1"/>
+                                </a:fontRef>
+                              </wps:style>
+                              <wps:bodyPr rot="0" spcFirstLastPara="0" vert="horz" wrap="square" lIns="91440" tIns="45720" rIns="91440" bIns="45720" numCol="1" spcCol="0" rtlCol="0" fromWordArt="0" anchor="ctr" anchorCtr="0" forceAA="0" compatLnSpc="1">
+                                <a:prstTxWarp prst="textNoShape">
+                                  <a:avLst/>
+                                </a:prstTxWarp>
+                                <a:noAutofit/>
+                              </wps:bodyPr>
+                            </wps:wsp>
+                            <wps:wsp>
+                              <wps:cNvPr id="264" name="Rectangle 264"/>
+                              <wps:cNvSpPr/>
+                              <wps:spPr>
+                                <a:xfrm>
+                                  <a:off x="963894" y="415197"/>
+                                  <a:ext cx="138430" cy="138430"/>
+                                </a:xfrm>
+                                <a:prstGeom prst="rect">
+                                  <a:avLst/>
+                                </a:prstGeom>
+                                <a:solidFill>
+                                  <a:schemeClr val="accent6"/>
+                                </a:solidFill>
+                                <a:ln>
+                                  <a:solidFill>
+                                    <a:schemeClr val="tx1"/>
+                                  </a:solidFill>
+                                </a:ln>
+                              </wps:spPr>
+                              <wps:style>
+                                <a:lnRef idx="2">
+                                  <a:schemeClr val="accent6"/>
+                                </a:lnRef>
+                                <a:fillRef idx="1">
+                                  <a:schemeClr val="lt1"/>
+                                </a:fillRef>
+                                <a:effectRef idx="0">
+                                  <a:schemeClr val="accent6"/>
+                                </a:effectRef>
+                                <a:fontRef idx="minor">
+                                  <a:schemeClr val="dk1"/>
+                                </a:fontRef>
+                              </wps:style>
+                              <wps:bodyPr rot="0" spcFirstLastPara="0" vert="horz" wrap="square" lIns="91440" tIns="45720" rIns="91440" bIns="45720" numCol="1" spcCol="0" rtlCol="0" fromWordArt="0" anchor="ctr" anchorCtr="0" forceAA="0" compatLnSpc="1">
+                                <a:prstTxWarp prst="textNoShape">
+                                  <a:avLst/>
+                                </a:prstTxWarp>
+                                <a:noAutofit/>
+                              </wps:bodyPr>
+                            </wps:wsp>
+                            <wps:wsp>
+                              <wps:cNvPr id="265" name="Rectangle 265"/>
+                              <wps:cNvSpPr/>
+                              <wps:spPr>
+                                <a:xfrm>
+                                  <a:off x="1101689" y="415197"/>
+                                  <a:ext cx="137795" cy="138430"/>
+                                </a:xfrm>
+                                <a:prstGeom prst="rect">
+                                  <a:avLst/>
+                                </a:prstGeom>
+                                <a:solidFill>
+                                  <a:schemeClr val="bg1"/>
+                                </a:solidFill>
+                                <a:ln>
+                                  <a:solidFill>
+                                    <a:schemeClr val="tx1"/>
+                                  </a:solidFill>
+                                </a:ln>
+                              </wps:spPr>
+                              <wps:style>
+                                <a:lnRef idx="2">
+                                  <a:schemeClr val="accent6"/>
+                                </a:lnRef>
+                                <a:fillRef idx="1">
+                                  <a:schemeClr val="lt1"/>
+                                </a:fillRef>
+                                <a:effectRef idx="0">
+                                  <a:schemeClr val="accent6"/>
+                                </a:effectRef>
+                                <a:fontRef idx="minor">
+                                  <a:schemeClr val="dk1"/>
+                                </a:fontRef>
+                              </wps:style>
+                              <wps:bodyPr rot="0" spcFirstLastPara="0" vert="horz" wrap="square" lIns="91440" tIns="45720" rIns="91440" bIns="45720" numCol="1" spcCol="0" rtlCol="0" fromWordArt="0" anchor="ctr" anchorCtr="0" forceAA="0" compatLnSpc="1">
+                                <a:prstTxWarp prst="textNoShape">
+                                  <a:avLst/>
+                                </a:prstTxWarp>
+                                <a:noAutofit/>
+                              </wps:bodyPr>
+                            </wps:wsp>
+                            <wps:wsp>
+                              <wps:cNvPr id="267" name="Rectangle 267"/>
+                              <wps:cNvSpPr/>
+                              <wps:spPr>
+                                <a:xfrm>
+                                  <a:off x="551144" y="553287"/>
+                                  <a:ext cx="138430" cy="138430"/>
+                                </a:xfrm>
+                                <a:prstGeom prst="rect">
+                                  <a:avLst/>
+                                </a:prstGeom>
+                                <a:solidFill>
+                                  <a:schemeClr val="accent6"/>
+                                </a:solidFill>
+                                <a:ln>
+                                  <a:solidFill>
+                                    <a:schemeClr val="tx1"/>
+                                  </a:solidFill>
+                                </a:ln>
+                              </wps:spPr>
+                              <wps:style>
+                                <a:lnRef idx="2">
+                                  <a:schemeClr val="accent6"/>
+                                </a:lnRef>
+                                <a:fillRef idx="1">
+                                  <a:schemeClr val="lt1"/>
+                                </a:fillRef>
+                                <a:effectRef idx="0">
+                                  <a:schemeClr val="accent6"/>
+                                </a:effectRef>
+                                <a:fontRef idx="minor">
+                                  <a:schemeClr val="dk1"/>
+                                </a:fontRef>
+                              </wps:style>
+                              <wps:bodyPr rot="0" spcFirstLastPara="0" vert="horz" wrap="square" lIns="91440" tIns="45720" rIns="91440" bIns="45720" numCol="1" spcCol="0" rtlCol="0" fromWordArt="0" anchor="ctr" anchorCtr="0" forceAA="0" compatLnSpc="1">
+                                <a:prstTxWarp prst="textNoShape">
+                                  <a:avLst/>
+                                </a:prstTxWarp>
+                                <a:noAutofit/>
+                              </wps:bodyPr>
+                            </wps:wsp>
+                            <wps:wsp>
+                              <wps:cNvPr id="269" name="Rectangle 269"/>
+                              <wps:cNvSpPr/>
+                              <wps:spPr>
+                                <a:xfrm>
+                                  <a:off x="688939" y="553287"/>
+                                  <a:ext cx="138430" cy="138430"/>
+                                </a:xfrm>
+                                <a:prstGeom prst="rect">
+                                  <a:avLst/>
+                                </a:prstGeom>
+                                <a:solidFill>
+                                  <a:schemeClr val="bg1"/>
+                                </a:solidFill>
+                                <a:ln>
+                                  <a:solidFill>
+                                    <a:schemeClr val="tx1"/>
+                                  </a:solidFill>
+                                </a:ln>
+                              </wps:spPr>
+                              <wps:style>
+                                <a:lnRef idx="2">
+                                  <a:schemeClr val="accent6"/>
+                                </a:lnRef>
+                                <a:fillRef idx="1">
+                                  <a:schemeClr val="lt1"/>
+                                </a:fillRef>
+                                <a:effectRef idx="0">
+                                  <a:schemeClr val="accent6"/>
+                                </a:effectRef>
+                                <a:fontRef idx="minor">
+                                  <a:schemeClr val="dk1"/>
+                                </a:fontRef>
+                              </wps:style>
+                              <wps:bodyPr rot="0" spcFirstLastPara="0" vert="horz" wrap="square" lIns="91440" tIns="45720" rIns="91440" bIns="45720" numCol="1" spcCol="0" rtlCol="0" fromWordArt="0" anchor="ctr" anchorCtr="0" forceAA="0" compatLnSpc="1">
+                                <a:prstTxWarp prst="textNoShape">
+                                  <a:avLst/>
+                                </a:prstTxWarp>
+                                <a:noAutofit/>
+                              </wps:bodyPr>
+                            </wps:wsp>
+                            <wps:wsp>
+                              <wps:cNvPr id="271" name="Rectangle 271"/>
+                              <wps:cNvSpPr/>
+                              <wps:spPr>
+                                <a:xfrm>
+                                  <a:off x="826734" y="553287"/>
+                                  <a:ext cx="137795" cy="138430"/>
+                                </a:xfrm>
+                                <a:prstGeom prst="rect">
+                                  <a:avLst/>
+                                </a:prstGeom>
+                                <a:solidFill>
+                                  <a:schemeClr val="accent6"/>
+                                </a:solidFill>
+                                <a:ln>
+                                  <a:solidFill>
+                                    <a:schemeClr val="tx1"/>
+                                  </a:solidFill>
+                                </a:ln>
+                              </wps:spPr>
+                              <wps:style>
+                                <a:lnRef idx="2">
+                                  <a:schemeClr val="accent6"/>
+                                </a:lnRef>
+                                <a:fillRef idx="1">
+                                  <a:schemeClr val="lt1"/>
+                                </a:fillRef>
+                                <a:effectRef idx="0">
+                                  <a:schemeClr val="accent6"/>
+                                </a:effectRef>
+                                <a:fontRef idx="minor">
+                                  <a:schemeClr val="dk1"/>
+                                </a:fontRef>
+                              </wps:style>
+                              <wps:bodyPr rot="0" spcFirstLastPara="0" vert="horz" wrap="square" lIns="91440" tIns="45720" rIns="91440" bIns="45720" numCol="1" spcCol="0" rtlCol="0" fromWordArt="0" anchor="ctr" anchorCtr="0" forceAA="0" compatLnSpc="1">
+                                <a:prstTxWarp prst="textNoShape">
+                                  <a:avLst/>
+                                </a:prstTxWarp>
+                                <a:noAutofit/>
+                              </wps:bodyPr>
+                            </wps:wsp>
+                            <wps:wsp>
+                              <wps:cNvPr id="274" name="Rectangle 274"/>
+                              <wps:cNvSpPr/>
+                              <wps:spPr>
+                                <a:xfrm>
+                                  <a:off x="963894" y="553287"/>
+                                  <a:ext cx="138430" cy="138430"/>
+                                </a:xfrm>
+                                <a:prstGeom prst="rect">
+                                  <a:avLst/>
+                                </a:prstGeom>
+                                <a:solidFill>
+                                  <a:schemeClr val="bg1"/>
+                                </a:solidFill>
+                                <a:ln>
+                                  <a:solidFill>
+                                    <a:schemeClr val="tx1"/>
+                                  </a:solidFill>
+                                </a:ln>
+                              </wps:spPr>
+                              <wps:style>
+                                <a:lnRef idx="2">
+                                  <a:schemeClr val="accent6"/>
+                                </a:lnRef>
+                                <a:fillRef idx="1">
+                                  <a:schemeClr val="lt1"/>
+                                </a:fillRef>
+                                <a:effectRef idx="0">
+                                  <a:schemeClr val="accent6"/>
+                                </a:effectRef>
+                                <a:fontRef idx="minor">
+                                  <a:schemeClr val="dk1"/>
+                                </a:fontRef>
+                              </wps:style>
+                              <wps:bodyPr rot="0" spcFirstLastPara="0" vert="horz" wrap="square" lIns="91440" tIns="45720" rIns="91440" bIns="45720" numCol="1" spcCol="0" rtlCol="0" fromWordArt="0" anchor="ctr" anchorCtr="0" forceAA="0" compatLnSpc="1">
+                                <a:prstTxWarp prst="textNoShape">
+                                  <a:avLst/>
+                                </a:prstTxWarp>
+                                <a:noAutofit/>
+                              </wps:bodyPr>
+                            </wps:wsp>
+                            <wps:wsp>
+                              <wps:cNvPr id="287" name="Rectangle 287"/>
+                              <wps:cNvSpPr/>
+                              <wps:spPr>
+                                <a:xfrm>
+                                  <a:off x="1101689" y="553287"/>
+                                  <a:ext cx="137795" cy="138430"/>
+                                </a:xfrm>
+                                <a:prstGeom prst="rect">
+                                  <a:avLst/>
+                                </a:prstGeom>
+                                <a:solidFill>
+                                  <a:schemeClr val="accent6"/>
+                                </a:solidFill>
+                                <a:ln>
+                                  <a:solidFill>
+                                    <a:schemeClr val="tx1"/>
+                                  </a:solidFill>
+                                </a:ln>
+                              </wps:spPr>
+                              <wps:style>
+                                <a:lnRef idx="2">
+                                  <a:schemeClr val="accent6"/>
+                                </a:lnRef>
+                                <a:fillRef idx="1">
+                                  <a:schemeClr val="lt1"/>
+                                </a:fillRef>
+                                <a:effectRef idx="0">
+                                  <a:schemeClr val="accent6"/>
+                                </a:effectRef>
+                                <a:fontRef idx="minor">
+                                  <a:schemeClr val="dk1"/>
+                                </a:fontRef>
+                              </wps:style>
+                              <wps:bodyPr rot="0" spcFirstLastPara="0" vert="horz" wrap="square" lIns="91440" tIns="45720" rIns="91440" bIns="45720" numCol="1" spcCol="0" rtlCol="0" fromWordArt="0" anchor="ctr" anchorCtr="0" forceAA="0" compatLnSpc="1">
+                                <a:prstTxWarp prst="textNoShape">
+                                  <a:avLst/>
+                                </a:prstTxWarp>
+                                <a:noAutofit/>
+                              </wps:bodyPr>
+                            </wps:wsp>
+                            <wpg:wgp>
+                              <wpg:cNvPr id="298" name="Groupe 298"/>
+                              <wpg:cNvGrpSpPr/>
+                              <wpg:grpSpPr>
+                                <a:xfrm>
+                                  <a:off x="849682" y="299137"/>
+                                  <a:ext cx="89583" cy="89961"/>
+                                  <a:chOff x="0" y="0"/>
+                                  <a:chExt cx="179070" cy="179705"/>
+                                </a:xfrm>
+                                <a:effectLst/>
+                              </wpg:grpSpPr>
+                              <wps:wsp>
+                                <wps:cNvPr id="299" name="Rectangle : coins arrondis 299"/>
+                                <wps:cNvSpPr/>
+                                <wps:spPr>
+                                  <a:xfrm>
+                                    <a:off x="0" y="0"/>
+                                    <a:ext cx="179070" cy="179705"/>
+                                  </a:xfrm>
+                                  <a:prstGeom prst="roundRect">
+                                    <a:avLst/>
+                                  </a:prstGeom>
+                                  <a:solidFill>
+                                    <a:srgbClr val="FFC000"/>
+                                  </a:solidFill>
+                                  <a:ln w="3175">
+                                    <a:solidFill>
+                                      <a:schemeClr val="tx1"/>
+                                    </a:solidFill>
+                                  </a:ln>
+                                  <a:effectLst/>
+                                </wps:spPr>
+                                <wps:style>
+                                  <a:lnRef idx="2">
+                                    <a:schemeClr val="accent1">
+                                      <a:shade val="50000"/>
+                                    </a:schemeClr>
+                                  </a:lnRef>
+                                  <a:fillRef idx="1">
+                                    <a:schemeClr val="accent1"/>
+                                  </a:fillRef>
+                                  <a:effectRef idx="0">
+                                    <a:schemeClr val="accent1"/>
+                                  </a:effectRef>
+                                  <a:fontRef idx="minor">
+                                    <a:schemeClr val="lt1"/>
+                                  </a:fontRef>
+                                </wps:style>
+                                <wps:bodyPr rot="0" spcFirstLastPara="0" vert="horz" wrap="square" lIns="91440" tIns="45720" rIns="91440" bIns="45720" numCol="1" spcCol="0" rtlCol="0" fromWordArt="0" anchor="ctr" anchorCtr="0" forceAA="0" compatLnSpc="1">
+                                  <a:prstTxWarp prst="textNoShape">
+                                    <a:avLst/>
+                                  </a:prstTxWarp>
+                                  <a:noAutofit/>
+                                </wps:bodyPr>
+                              </wps:wsp>
+                              <wpg:grpSp>
+                                <wpg:cNvPr id="300" name="Groupe 300"/>
+                                <wpg:cNvGrpSpPr/>
+                                <wpg:grpSpPr>
+                                  <a:xfrm>
+                                    <a:off x="111684" y="15608"/>
+                                    <a:ext cx="45265" cy="149979"/>
+                                    <a:chOff x="111684" y="15608"/>
+                                    <a:chExt cx="45265" cy="149979"/>
+                                  </a:xfrm>
+                                </wpg:grpSpPr>
+                                <wps:wsp>
+                                  <wps:cNvPr id="305" name="Ellipse 305"/>
+                                  <wps:cNvSpPr/>
+                                  <wps:spPr>
+                                    <a:xfrm>
+                                      <a:off x="111864" y="15608"/>
+                                      <a:ext cx="45085" cy="45085"/>
+                                    </a:xfrm>
+                                    <a:prstGeom prst="ellipse">
+                                      <a:avLst/>
+                                    </a:prstGeom>
+                                    <a:solidFill>
+                                      <a:schemeClr val="accent4">
+                                        <a:lumMod val="75000"/>
+                                      </a:schemeClr>
+                                    </a:solidFill>
+                                    <a:ln w="3175">
+                                      <a:solidFill>
+                                        <a:schemeClr val="tx1"/>
+                                      </a:solidFill>
+                                    </a:ln>
+                                  </wps:spPr>
+                                  <wps:style>
+                                    <a:lnRef idx="2">
+                                      <a:schemeClr val="accent6"/>
+                                    </a:lnRef>
+                                    <a:fillRef idx="1">
+                                      <a:schemeClr val="lt1"/>
+                                    </a:fillRef>
+                                    <a:effectRef idx="0">
+                                      <a:schemeClr val="accent6"/>
+                                    </a:effectRef>
+                                    <a:fontRef idx="minor">
+                                      <a:schemeClr val="dk1"/>
+                                    </a:fontRef>
+                                  </wps:style>
+                                  <wps:bodyPr rot="0" spcFirstLastPara="0" vert="horz" wrap="square" lIns="91440" tIns="45720" rIns="91440" bIns="45720" numCol="1" spcCol="0" rtlCol="0" fromWordArt="0" anchor="ctr" anchorCtr="0" forceAA="0" compatLnSpc="1">
+                                    <a:prstTxWarp prst="textNoShape">
+                                      <a:avLst/>
+                                    </a:prstTxWarp>
+                                    <a:noAutofit/>
+                                  </wps:bodyPr>
+                                </wps:wsp>
+                                <wps:wsp>
+                                  <wps:cNvPr id="306" name="Ellipse 306"/>
+                                  <wps:cNvSpPr/>
+                                  <wps:spPr>
+                                    <a:xfrm>
+                                      <a:off x="111774" y="67873"/>
+                                      <a:ext cx="45085" cy="45085"/>
+                                    </a:xfrm>
+                                    <a:prstGeom prst="ellipse">
+                                      <a:avLst/>
+                                    </a:prstGeom>
+                                    <a:solidFill>
+                                      <a:schemeClr val="accent4">
+                                        <a:lumMod val="75000"/>
+                                      </a:schemeClr>
+                                    </a:solidFill>
+                                    <a:ln w="3175">
+                                      <a:solidFill>
+                                        <a:schemeClr val="tx1"/>
+                                      </a:solidFill>
+                                    </a:ln>
+                                  </wps:spPr>
+                                  <wps:style>
+                                    <a:lnRef idx="2">
+                                      <a:schemeClr val="accent6"/>
+                                    </a:lnRef>
+                                    <a:fillRef idx="1">
+                                      <a:schemeClr val="lt1"/>
+                                    </a:fillRef>
+                                    <a:effectRef idx="0">
+                                      <a:schemeClr val="accent6"/>
+                                    </a:effectRef>
+                                    <a:fontRef idx="minor">
+                                      <a:schemeClr val="dk1"/>
+                                    </a:fontRef>
+                                  </wps:style>
+                                  <wps:bodyPr rot="0" spcFirstLastPara="0" vert="horz" wrap="square" lIns="91440" tIns="45720" rIns="91440" bIns="45720" numCol="1" spcCol="0" rtlCol="0" fromWordArt="0" anchor="ctr" anchorCtr="0" forceAA="0" compatLnSpc="1">
+                                    <a:prstTxWarp prst="textNoShape">
+                                      <a:avLst/>
+                                    </a:prstTxWarp>
+                                    <a:noAutofit/>
+                                  </wps:bodyPr>
+                                </wps:wsp>
+                                <wps:wsp>
+                                  <wps:cNvPr id="307" name="Ellipse 307"/>
+                                  <wps:cNvSpPr/>
+                                  <wps:spPr>
+                                    <a:xfrm>
+                                      <a:off x="111684" y="120502"/>
+                                      <a:ext cx="45085" cy="45085"/>
+                                    </a:xfrm>
+                                    <a:prstGeom prst="ellipse">
+                                      <a:avLst/>
+                                    </a:prstGeom>
+                                    <a:solidFill>
+                                      <a:schemeClr val="accent4">
+                                        <a:lumMod val="75000"/>
+                                      </a:schemeClr>
+                                    </a:solidFill>
+                                    <a:ln w="3175">
+                                      <a:solidFill>
+                                        <a:schemeClr val="tx1"/>
+                                      </a:solidFill>
+                                    </a:ln>
+                                  </wps:spPr>
+                                  <wps:style>
+                                    <a:lnRef idx="2">
+                                      <a:schemeClr val="accent6"/>
+                                    </a:lnRef>
+                                    <a:fillRef idx="1">
+                                      <a:schemeClr val="lt1"/>
+                                    </a:fillRef>
+                                    <a:effectRef idx="0">
+                                      <a:schemeClr val="accent6"/>
+                                    </a:effectRef>
+                                    <a:fontRef idx="minor">
+                                      <a:schemeClr val="dk1"/>
+                                    </a:fontRef>
+                                  </wps:style>
+                                  <wps:bodyPr rot="0" spcFirstLastPara="0" vert="horz" wrap="square" lIns="91440" tIns="45720" rIns="91440" bIns="45720" numCol="1" spcCol="0" rtlCol="0" fromWordArt="0" anchor="ctr" anchorCtr="0" forceAA="0" compatLnSpc="1">
+                                    <a:prstTxWarp prst="textNoShape">
+                                      <a:avLst/>
+                                    </a:prstTxWarp>
+                                    <a:noAutofit/>
+                                  </wps:bodyPr>
+                                </wps:wsp>
+                              </wpg:grpSp>
+                              <wpg:grpSp>
+                                <wpg:cNvPr id="301" name="Groupe 301"/>
+                                <wpg:cNvGrpSpPr/>
+                                <wpg:grpSpPr>
+                                  <a:xfrm>
+                                    <a:off x="26280" y="15702"/>
+                                    <a:ext cx="45639" cy="150520"/>
+                                    <a:chOff x="26280" y="15702"/>
+                                    <a:chExt cx="45639" cy="150520"/>
+                                  </a:xfrm>
+                                </wpg:grpSpPr>
+                                <wps:wsp>
+                                  <wps:cNvPr id="302" name="Ellipse 302"/>
+                                  <wps:cNvSpPr/>
+                                  <wps:spPr>
+                                    <a:xfrm>
+                                      <a:off x="26280" y="15702"/>
+                                      <a:ext cx="45483" cy="45644"/>
+                                    </a:xfrm>
+                                    <a:prstGeom prst="ellipse">
+                                      <a:avLst/>
+                                    </a:prstGeom>
+                                    <a:solidFill>
+                                      <a:schemeClr val="accent4">
+                                        <a:lumMod val="75000"/>
+                                      </a:schemeClr>
+                                    </a:solidFill>
+                                    <a:ln w="3175">
+                                      <a:solidFill>
+                                        <a:schemeClr val="tx1"/>
+                                      </a:solidFill>
+                                    </a:ln>
+                                  </wps:spPr>
+                                  <wps:style>
+                                    <a:lnRef idx="2">
+                                      <a:schemeClr val="accent6"/>
+                                    </a:lnRef>
+                                    <a:fillRef idx="1">
+                                      <a:schemeClr val="lt1"/>
+                                    </a:fillRef>
+                                    <a:effectRef idx="0">
+                                      <a:schemeClr val="accent6"/>
+                                    </a:effectRef>
+                                    <a:fontRef idx="minor">
+                                      <a:schemeClr val="dk1"/>
+                                    </a:fontRef>
+                                  </wps:style>
+                                  <wps:bodyPr rot="0" spcFirstLastPara="0" vert="horz" wrap="square" lIns="91440" tIns="45720" rIns="91440" bIns="45720" numCol="1" spcCol="0" rtlCol="0" fromWordArt="0" anchor="ctr" anchorCtr="0" forceAA="0" compatLnSpc="1">
+                                    <a:prstTxWarp prst="textNoShape">
+                                      <a:avLst/>
+                                    </a:prstTxWarp>
+                                    <a:noAutofit/>
+                                  </wps:bodyPr>
+                                </wps:wsp>
+                                <wps:wsp>
+                                  <wps:cNvPr id="303" name="Ellipse 303"/>
+                                  <wps:cNvSpPr/>
+                                  <wps:spPr>
+                                    <a:xfrm>
+                                      <a:off x="26834" y="121137"/>
+                                      <a:ext cx="45085" cy="45085"/>
+                                    </a:xfrm>
+                                    <a:prstGeom prst="ellipse">
+                                      <a:avLst/>
+                                    </a:prstGeom>
+                                    <a:solidFill>
+                                      <a:schemeClr val="accent4">
+                                        <a:lumMod val="75000"/>
+                                      </a:schemeClr>
+                                    </a:solidFill>
+                                    <a:ln w="3175">
+                                      <a:solidFill>
+                                        <a:schemeClr val="tx1"/>
+                                      </a:solidFill>
+                                    </a:ln>
+                                  </wps:spPr>
+                                  <wps:style>
+                                    <a:lnRef idx="2">
+                                      <a:schemeClr val="accent6"/>
+                                    </a:lnRef>
+                                    <a:fillRef idx="1">
+                                      <a:schemeClr val="lt1"/>
+                                    </a:fillRef>
+                                    <a:effectRef idx="0">
+                                      <a:schemeClr val="accent6"/>
+                                    </a:effectRef>
+                                    <a:fontRef idx="minor">
+                                      <a:schemeClr val="dk1"/>
+                                    </a:fontRef>
+                                  </wps:style>
+                                  <wps:bodyPr rot="0" spcFirstLastPara="0" vert="horz" wrap="square" lIns="91440" tIns="45720" rIns="91440" bIns="45720" numCol="1" spcCol="0" rtlCol="0" fromWordArt="0" anchor="ctr" anchorCtr="0" forceAA="0" compatLnSpc="1">
+                                    <a:prstTxWarp prst="textNoShape">
+                                      <a:avLst/>
+                                    </a:prstTxWarp>
+                                    <a:noAutofit/>
+                                  </wps:bodyPr>
+                                </wps:wsp>
+                                <wps:wsp>
+                                  <wps:cNvPr id="304" name="Ellipse 304"/>
+                                  <wps:cNvSpPr/>
+                                  <wps:spPr>
+                                    <a:xfrm>
+                                      <a:off x="26753" y="68483"/>
+                                      <a:ext cx="45085" cy="45085"/>
+                                    </a:xfrm>
+                                    <a:prstGeom prst="ellipse">
+                                      <a:avLst/>
+                                    </a:prstGeom>
+                                    <a:solidFill>
+                                      <a:schemeClr val="accent4">
+                                        <a:lumMod val="75000"/>
+                                      </a:schemeClr>
+                                    </a:solidFill>
+                                    <a:ln w="3175">
+                                      <a:solidFill>
+                                        <a:schemeClr val="tx1"/>
+                                      </a:solidFill>
+                                    </a:ln>
+                                  </wps:spPr>
+                                  <wps:style>
+                                    <a:lnRef idx="2">
+                                      <a:schemeClr val="accent6"/>
+                                    </a:lnRef>
+                                    <a:fillRef idx="1">
+                                      <a:schemeClr val="lt1"/>
+                                    </a:fillRef>
+                                    <a:effectRef idx="0">
+                                      <a:schemeClr val="accent6"/>
+                                    </a:effectRef>
+                                    <a:fontRef idx="minor">
+                                      <a:schemeClr val="dk1"/>
+                                    </a:fontRef>
+                                  </wps:style>
+                                  <wps:bodyPr rot="0" spcFirstLastPara="0" vert="horz" wrap="square" lIns="91440" tIns="45720" rIns="91440" bIns="45720" numCol="1" spcCol="0" rtlCol="0" fromWordArt="0" anchor="ctr" anchorCtr="0" forceAA="0" compatLnSpc="1">
+                                    <a:prstTxWarp prst="textNoShape">
+                                      <a:avLst/>
+                                    </a:prstTxWarp>
+                                    <a:noAutofit/>
+                                  </wps:bodyPr>
+                                </wps:wsp>
+                              </wpg:grpSp>
+                            </wpg:wgp>
+                            <wps:wsp>
+                              <wps:cNvPr id="308" name="Rectangle 308"/>
+                              <wps:cNvSpPr/>
+                              <wps:spPr>
+                                <a:xfrm>
+                                  <a:off x="688652" y="138337"/>
+                                  <a:ext cx="137795" cy="138430"/>
+                                </a:xfrm>
+                                <a:prstGeom prst="rect">
+                                  <a:avLst/>
+                                </a:prstGeom>
+                                <a:solidFill>
+                                  <a:schemeClr val="accent6"/>
+                                </a:solidFill>
+                                <a:ln>
+                                  <a:solidFill>
+                                    <a:schemeClr val="tx1"/>
+                                  </a:solidFill>
+                                </a:ln>
+                              </wps:spPr>
+                              <wps:style>
+                                <a:lnRef idx="2">
+                                  <a:schemeClr val="accent6"/>
+                                </a:lnRef>
+                                <a:fillRef idx="1">
+                                  <a:schemeClr val="lt1"/>
+                                </a:fillRef>
+                                <a:effectRef idx="0">
+                                  <a:schemeClr val="accent6"/>
+                                </a:effectRef>
+                                <a:fontRef idx="minor">
+                                  <a:schemeClr val="dk1"/>
+                                </a:fontRef>
+                              </wps:style>
+                              <wps:bodyPr rot="0" spcFirstLastPara="0" vert="horz" wrap="square" lIns="91440" tIns="45720" rIns="91440" bIns="45720" numCol="1" spcCol="0" rtlCol="0" fromWordArt="0" anchor="ctr" anchorCtr="0" forceAA="0" compatLnSpc="1">
+                                <a:prstTxWarp prst="textNoShape">
+                                  <a:avLst/>
+                                </a:prstTxWarp>
+                                <a:noAutofit/>
+                              </wps:bodyPr>
+                            </wps:wsp>
+                          </wpc:wpc>
+                        </a:graphicData>
+                      </a:graphic>
+                    </wp:inline>
+                  </w:drawing>
+                </mc:Choice>
+                <mc:Fallback>
+                  <w:pict>
+                    <v:group w14:anchorId="2448F001" id="Zone de dessin 174" o:spid="_x0000_s1026" editas="canvas" style="width:97.65pt;height:60.6pt;mso-position-horizontal-relative:char;mso-position-vertical-relative:line" coordsize="12395,7696" o:gfxdata="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">
+                      <v:shape id="_x0000_s1027" type="#_x0000_t75" style="position:absolute;width:12395;height:7696;visibility:visible;mso-wrap-style:square">
+                        <v:fill o:detectmouseclick="t"/>
+                        <v:path o:connecttype="none"/>
+                      </v:shape>
+                      <v:group id="Groupe 688" o:spid="_x0000_s1028" style="position:absolute;left:1;top:1386;width:3693;height:3706" coordorigin="9635,7165" coordsize="1790,1797" o:gfxdata="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">
+                        <v:roundrect id="Rectangle : coins arrondis 689" o:spid="_x0000_s1029" style="position:absolute;left:9635;top:7165;width:1791;height:1797;visibility:visible;mso-wrap-style:square;v-text-anchor:middle" arcsize="10923f" o:gfxdata="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" fillcolor="#ffc000" strokecolor="black [3213]" strokeweight="1pt">
+                          <v:stroke joinstyle="miter"/>
+                        </v:roundrect>
+                        <v:group id="Groupe 690" o:spid="_x0000_s1030" style="position:absolute;left:10752;top:7321;width:453;height:1500" coordorigin="10752,7321" coordsize="452,1499" o:gfxdata="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">
+                          <v:oval id="Ellipse 691" o:spid="_x0000_s1031" style="position:absolute;left:10754;top:7321;width:451;height:451;visibility:visible;mso-wrap-style:square;v-text-anchor:middle" o:gfxdata="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" fillcolor="#bf8f00 [2407]" strokecolor="black [3213]" strokeweight="1pt">
+                            <v:stroke joinstyle="miter"/>
+                          </v:oval>
+                          <v:oval id="Ellipse 310" o:spid="_x0000_s1032" style="position:absolute;left:10753;top:7843;width:451;height:451;visibility:visible;mso-wrap-style:square;v-text-anchor:middle" o:gfxdata="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" fillcolor="#bf8f00 [2407]" strokecolor="black [3213]" strokeweight="1pt">
+                            <v:stroke joinstyle="miter"/>
+                          </v:oval>
+                          <v:oval id="Ellipse 311" o:spid="_x0000_s1033" style="position:absolute;left:10752;top:8370;width:451;height:451;visibility:visible;mso-wrap-style:square;v-text-anchor:middle" o:gfxdata="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" fillcolor="#bf8f00 [2407]" strokecolor="black [3213]" strokeweight="1pt">
+                            <v:stroke joinstyle="miter"/>
+                          </v:oval>
+                        </v:group>
+                        <v:group id="Groupe 312" o:spid="_x0000_s1034" style="position:absolute;left:9898;top:7322;width:456;height:1505" coordorigin="9898,7322" coordsize="456,1505" o:gfxdata="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">
+                          <v:oval id="Ellipse 313" o:spid="_x0000_s1035" style="position:absolute;left:9898;top:7322;width:455;height:456;visibility:visible;mso-wrap-style:square;v-text-anchor:middle" o:gfxdata="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" fillcolor="#bf8f00 [2407]" strokecolor="black [3213]" strokeweight="1pt">
+                            <v:stroke joinstyle="miter"/>
+                          </v:oval>
+                          <v:oval id="Ellipse 314" o:spid="_x0000_s1036" style="position:absolute;left:9903;top:8376;width:451;height:451;visibility:visible;mso-wrap-style:square;v-text-anchor:middle" o:gfxdata="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" fillcolor="#bf8f00 [2407]" strokecolor="black [3213]" strokeweight="1pt">
+                            <v:stroke joinstyle="miter"/>
+                          </v:oval>
+                          <v:oval id="Ellipse 315" o:spid="_x0000_s1037" style="position:absolute;left:9903;top:7850;width:450;height:450;visibility:visible;mso-wrap-style:square;v-text-anchor:middle" o:gfxdata="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" fillcolor="#bf8f00 [2407]" strokecolor="black [3213]" strokeweight="1pt">
+                            <v:stroke joinstyle="miter"/>
+                          </v:oval>
+                        </v:group>
+                      </v:group>
+                      <v:rect id="Rectangle 232" o:spid="_x0000_s1038" style="position:absolute;left:5517;width:1384;height:1384;visibility:visible;mso-wrap-style:square;v-text-anchor:middle" o:gfxdata="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" fillcolor="#70ad47 [3209]" strokecolor="black [3213]" strokeweight="1pt"/>
+                      <v:rect id="Rectangle 233" o:spid="_x0000_s1039" style="position:absolute;left:6897;top:2;width:1384;height:1384;visibility:visible;mso-wrap-style:square;v-text-anchor:middle" o:gfxdata="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" fillcolor="white [3212]" strokecolor="black [3213]" strokeweight="1pt"/>
+                      <v:rect id="Rectangle 234" o:spid="_x0000_s1040" style="position:absolute;left:8275;top:2;width:1378;height:1384;visibility:visible;mso-wrap-style:square;v-text-anchor:middle" o:gfxdata="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" fillcolor="#70ad47 [3209]" strokecolor="black [3213]" strokeweight="1pt"/>
+                      <v:rect id="Rectangle 242" o:spid="_x0000_s1041" style="position:absolute;left:9648;top:2;width:1384;height:1384;visibility:visible;mso-wrap-style:square;v-text-anchor:middle" o:gfxdata="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" fillcolor="white [3212]" strokecolor="black [3213]" strokeweight="1pt"/>
+                      <v:rect id="Rectangle 243" o:spid="_x0000_s1042" style="position:absolute;left:11026;top:2;width:1377;height:1384;visibility:visible;mso-wrap-style:square;v-text-anchor:middle" o:gfxdata="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" fillcolor="#70ad47 [3209]" strokecolor="black [3213]" strokeweight="1pt"/>
+                      <v:rect id="Rectangle 249" o:spid="_x0000_s1043" style="position:absolute;left:5517;top:1386;width:1384;height:1385;visibility:visible;mso-wrap-style:square;v-text-anchor:middle" o:gfxdata="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" fillcolor="white [3212]" strokecolor="black [3213]" strokeweight="1pt"/>
+                      <v:rect id="Rectangle 251" o:spid="_x0000_s1044" style="position:absolute;left:8272;top:1386;width:1378;height:1385;visibility:visible;mso-wrap-style:square;v-text-anchor:middle" o:gfxdata="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" fillcolor="#70ad47 [3209]" strokecolor="black [3213]" strokeweight="1pt"/>
+                      <v:rect id="Rectangle 252" o:spid="_x0000_s1045" style="position:absolute;left:9644;top:1386;width:1384;height:1385;visibility:visible;mso-wrap-style:square;v-text-anchor:middle" o:gfxdata="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" fillcolor="#70ad47 [3209]" strokecolor="black [3213]" strokeweight="1pt"/>
+                      <v:rect id="Rectangle 253" o:spid="_x0000_s1046" style="position:absolute;left:11022;top:1386;width:1378;height:1385;visibility:visible;mso-wrap-style:square;v-text-anchor:middle" o:gfxdata="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" fillcolor="white [3212]" strokecolor="black [3213]" strokeweight="1pt"/>
+                      <v:rect id="Rectangle 255" o:spid="_x0000_s1047" style="position:absolute;left:5511;top:2767;width:1384;height:1384;visibility:visible;mso-wrap-style:square;v-text-anchor:middle" o:gfxdata="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" fillcolor="#70ad47 [3209]" strokecolor="black [3213]" strokeweight="1pt"/>
+                      <v:rect id="Rectangle 256" o:spid="_x0000_s1048" style="position:absolute;left:6889;top:2767;width:1384;height:1384;visibility:visible;mso-wrap-style:square;v-text-anchor:middle" o:gfxdata="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" fillcolor="#70ad47 [3209]" strokecolor="black [3213]" strokeweight="1pt"/>
+                      <v:rect id="Rectangle 257" o:spid="_x0000_s1049" style="position:absolute;left:8267;top:2767;width:1378;height:1384;visibility:visible;mso-wrap-style:square;v-text-anchor:middle" o:gfxdata="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" fillcolor="#ffc000" strokecolor="black [3213]" strokeweight="1pt"/>
+                      <v:rect id="Rectangle 258" o:spid="_x0000_s1050" style="position:absolute;left:9638;top:2767;width:1385;height:1384;visibility:visible;mso-wrap-style:square;v-text-anchor:middle" o:gfxdata="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" fillcolor="#70ad47 [3209]" strokecolor="black [3213]" strokeweight="1pt"/>
+                      <v:rect id="Rectangle 259" o:spid="_x0000_s1051" style="position:absolute;left:11016;top:2767;width:1378;height:1384;visibility:visible;mso-wrap-style:square;v-text-anchor:middle" o:gfxdata="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" fillcolor="#70ad47 [3209]" strokecolor="black [3213]" strokeweight="1pt"/>
+                      <v:rect id="Rectangle 261" o:spid="_x0000_s1052" style="position:absolute;left:5511;top:4151;width:1384;height:1385;visibility:visible;mso-wrap-style:square;v-text-anchor:middle" o:gfxdata="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" fillcolor="white [3212]" strokecolor="black [3213]" strokeweight="1pt"/>
+                      <v:rect id="Rectangle 262" o:spid="_x0000_s1053" style="position:absolute;left:6889;top:4151;width:1384;height:1385;visibility:visible;mso-wrap-style:square;v-text-anchor:middle" o:gfxdata="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" fillcolor="#70ad47 [3209]" strokecolor="black [3213]" strokeweight="1pt"/>
+                      <v:rect id="Rectangle 263" o:spid="_x0000_s1054" style="position:absolute;left:8267;top:4151;width:1378;height:1385;visibility:visible;mso-wrap-style:square;v-text-anchor:middle" o:gfxdata="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" fillcolor="#70ad47 [3209]" strokecolor="black [3213]" strokeweight="1pt"/>
+                      <v:rect id="Rectangle 264" o:spid="_x0000_s1055" style="position:absolute;left:9638;top:4151;width:1385;height:1385;visibility:visible;mso-wrap-style:square;v-text-anchor:middle" o:gfxdata="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" fillcolor="#70ad47 [3209]" strokecolor="black [3213]" strokeweight="1pt"/>
+                      <v:rect id="Rectangle 265" o:spid="_x0000_s1056" style="position:absolute;left:11016;top:4151;width:1378;height:1385;visibility:visible;mso-wrap-style:square;v-text-anchor:middle" o:gfxdata="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" fillcolor="white [3212]" strokecolor="black [3213]" strokeweight="1pt"/>
+                      <v:rect id="Rectangle 267" o:spid="_x0000_s1057" style="position:absolute;left:5511;top:5532;width:1384;height:1385;visibility:visible;mso-wrap-style:square;v-text-anchor:middle" o:gfxdata="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" fillcolor="#70ad47 [3209]" strokecolor="black [3213]" strokeweight="1pt"/>
+                      <v:rect id="Rectangle 269" o:spid="_x0000_s1058" style="position:absolute;left:6889;top:5532;width:1384;height:1385;visibility:visible;mso-wrap-style:square;v-text-anchor:middle" o:gfxdata="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" fillcolor="white [3212]" strokecolor="black [3213]" strokeweight="1pt"/>
+                      <v:rect id="Rectangle 271" o:spid="_x0000_s1059" style="position:absolute;left:8267;top:5532;width:1378;height:1385;visibility:visible;mso-wrap-style:square;v-text-anchor:middle" o:gfxdata="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" fillcolor="#70ad47 [3209]" strokecolor="black [3213]" strokeweight="1pt"/>
+                      <v:rect id="Rectangle 274" o:spid="_x0000_s1060" style="position:absolute;left:9638;top:5532;width:1385;height:1385;visibility:visible;mso-wrap-style:square;v-text-anchor:middle" o:gfxdata="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" fillcolor="white [3212]" strokecolor="black [3213]" strokeweight="1pt"/>
+                      <v:rect id="Rectangle 287" o:spid="_x0000_s1061" style="position:absolute;left:11016;top:5532;width:1378;height:1385;visibility:visible;mso-wrap-style:square;v-text-anchor:middle" o:gfxdata="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" fillcolor="#70ad47 [3209]" strokecolor="black [3213]" strokeweight="1pt"/>
+                      <v:group id="Groupe 298" o:spid="_x0000_s1062" style="position:absolute;left:8496;top:2991;width:896;height:899" coordsize="179070,179705" o:gfxdata="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">
+                        <v:roundrect id="Rectangle : coins arrondis 299" o:spid="_x0000_s1063" style="position:absolute;width:179070;height:179705;visibility:visible;mso-wrap-style:square;v-text-anchor:middle" arcsize="10923f" o:gfxdata="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" fillcolor="#ffc000" strokecolor="black [3213]" strokeweight=".25pt">
+                          <v:stroke joinstyle="miter"/>
+                        </v:roundrect>
+                        <v:group id="Groupe 300" o:spid="_x0000_s1064" style="position:absolute;left:111684;top:15608;width:45265;height:149979" coordorigin="111684,15608" coordsize="45265,149979" o:gfxdata="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">
+                          <v:oval id="Ellipse 305" o:spid="_x0000_s1065" style="position:absolute;left:111864;top:15608;width:45085;height:45085;visibility:visible;mso-wrap-style:square;v-text-anchor:middle" o:gfxdata="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" fillcolor="#bf8f00 [2407]" strokecolor="black [3213]" strokeweight=".25pt">
+                            <v:stroke joinstyle="miter"/>
+                          </v:oval>
+                          <v:oval id="Ellipse 306" o:spid="_x0000_s1066" style="position:absolute;left:111774;top:67873;width:45085;height:45085;visibility:visible;mso-wrap-style:square;v-text-anchor:middle" o:gfxdata="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" fillcolor="#bf8f00 [2407]" strokecolor="black [3213]" strokeweight=".25pt">
+                            <v:stroke joinstyle="miter"/>
+                          </v:oval>
+                          <v:oval id="Ellipse 307" o:spid="_x0000_s1067" style="position:absolute;left:111684;top:120502;width:45085;height:45085;visibility:visible;mso-wrap-style:square;v-text-anchor:middle" o:gfxdata="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" fillcolor="#bf8f00 [2407]" strokecolor="black [3213]" strokeweight=".25pt">
+                            <v:stroke joinstyle="miter"/>
+                          </v:oval>
+                        </v:group>
+                        <v:group id="Groupe 301" o:spid="_x0000_s1068" style="position:absolute;left:26280;top:15702;width:45639;height:150520" coordorigin="26280,15702" coordsize="45639,150520" o:gfxdata="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">
+                          <v:oval id="Ellipse 302" o:spid="_x0000_s1069" style="position:absolute;left:26280;top:15702;width:45483;height:45644;visibility:visible;mso-wrap-style:square;v-text-anchor:middle" o:gfxdata="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" fillcolor="#bf8f00 [2407]" strokecolor="black [3213]" strokeweight=".25pt">
+                            <v:stroke joinstyle="miter"/>
+                          </v:oval>
+                          <v:oval id="Ellipse 303" o:spid="_x0000_s1070" style="position:absolute;left:26834;top:121137;width:45085;height:45085;visibility:visible;mso-wrap-style:square;v-text-anchor:middle" o:gfxdata="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" fillcolor="#bf8f00 [2407]" strokecolor="black [3213]" strokeweight=".25pt">
+                            <v:stroke joinstyle="miter"/>
+                          </v:oval>
+                          <v:oval id="Ellipse 304" o:spid="_x0000_s1071" style="position:absolute;left:26753;top:68483;width:45085;height:45085;visibility:visible;mso-wrap-style:square;v-text-anchor:middle" o:gfxdata="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" fillcolor="#bf8f00 [2407]" strokecolor="black [3213]" strokeweight=".25pt">
+                            <v:stroke joinstyle="miter"/>
+                          </v:oval>
+                        </v:group>
+                      </v:group>
+                      <v:rect id="Rectangle 308" o:spid="_x0000_s1072" style="position:absolute;left:6886;top:1383;width:1378;height:1384;visibility:visible;mso-wrap-style:square;v-text-anchor:middle" o:gfxdata="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" fillcolor="#70ad47 [3209]" strokecolor="black [3213]" strokeweight="1pt"/>
+                      <w10:anchorlock/>
+                    </v:group>
+                  </w:pict>
+                </mc:Fallback>
+              </mc:AlternateContent>
+            </w:r>
+          </w:p>
+        </w:tc>
+      </w:tr>
+    </w:tbl>
+    <w:p/>
     <w:p>
       <w:pPr>
         <w:pStyle w:val="Paragraphedeliste"/>
@@ -11252,7 +15803,7 @@
               <w:sz w:val="20"/>
               <w:szCs w:val="20"/>
             </w:rPr>
-            <w:t>2021-1010-1714</w:t>
+            <w:t>2021-1014-1932</w:t>
           </w:r>
           <w:r>
             <w:rPr>

</xml_diff>

<commit_message>
Contre-propositions ; 6 grilles de 3x2 cases
</commit_message>
<xml_diff>
--- a/Praxis-les-regles.docx
+++ b/Praxis-les-regles.docx
@@ -14274,7 +14274,13 @@
         <w:t>contre-proposition</w:t>
       </w:r>
       <w:r>
-        <w:t> : piocher 3 tuiles ;</w:t>
+        <w:t xml:space="preserve"> : </w:t>
+      </w:r>
+      <w:r>
+        <w:t xml:space="preserve">en bonus, </w:t>
+      </w:r>
+      <w:r>
+        <w:t>piocher 3 tuiles ;</w:t>
       </w:r>
     </w:p>
     <w:p>
@@ -14325,7 +14331,10 @@
         <w:t xml:space="preserve">it </w:t>
       </w:r>
       <w:r>
-        <w:t>transférer vers un portail </w:t>
+        <w:t>transférer vers un portail</w:t>
+      </w:r>
+      <w:r>
+        <w:t xml:space="preserve"> </w:t>
       </w:r>
       <w:r>
         <w:t xml:space="preserve">ou une autre tuile de téléportation </w:t>
@@ -14367,10 +14376,443 @@
         <w:t>contre-proposition</w:t>
       </w:r>
       <w:r>
-        <w:t> : activer le portail en y posant un dé et collecter une tuile adjacente au portail par un bord ou un coin ; après activation, le portail reste en place (contrairement à une tuile d’effet) ;</w:t>
-      </w:r>
-      <w:r>
-        <w:t xml:space="preserve"> si le portail est occupé par une tuile d’effet, l’activation de la tuile précède l’activation du portail ; toutefois, le portail n’est activé que si le dé n’est pas sorti de la case (ou du terrain) par l’effet de la tuile ;</w:t>
+        <w:t xml:space="preserve"> : </w:t>
+      </w:r>
+    </w:p>
+    <w:p>
+      <w:pPr>
+        <w:pStyle w:val="Paragraphedeliste"/>
+        <w:numPr>
+          <w:ilvl w:val="1"/>
+          <w:numId w:val="18"/>
+        </w:numPr>
+      </w:pPr>
+      <w:r>
+        <w:t>A</w:t>
+      </w:r>
+      <w:r>
+        <w:t xml:space="preserve">ctiver le portail en y posant un dé et collecter </w:t>
+      </w:r>
+      <w:r>
+        <w:t>obligatoirement toutes les</w:t>
+      </w:r>
+      <w:r>
+        <w:t xml:space="preserve"> tuile</w:t>
+      </w:r>
+      <w:r>
+        <w:t>s</w:t>
+      </w:r>
+      <w:r>
+        <w:t xml:space="preserve"> adjacente</w:t>
+      </w:r>
+      <w:r>
+        <w:t>s</w:t>
+      </w:r>
+      <w:r>
+        <w:t xml:space="preserve"> au portail par un bord ou un coin</w:t>
+      </w:r>
+      <w:r>
+        <w:t>, ou aucune s’il n’y en a pas</w:t>
+      </w:r>
+      <w:r>
+        <w:t xml:space="preserve"> ; </w:t>
+      </w:r>
+      <w:r>
+        <w:t>voir aussi plus loin</w:t>
+      </w:r>
+      <w:r>
+        <w:t xml:space="preserve"> le replacement d’un portail après son activation</w:t>
+      </w:r>
+      <w:r>
+        <w:t>.</w:t>
+      </w:r>
+    </w:p>
+    <w:p>
+      <w:pPr>
+        <w:pStyle w:val="Paragraphedeliste"/>
+        <w:numPr>
+          <w:ilvl w:val="1"/>
+          <w:numId w:val="18"/>
+        </w:numPr>
+      </w:pPr>
+      <w:r>
+        <w:t>La notion de couleur de portail disparait dans cette variante.</w:t>
+      </w:r>
+    </w:p>
+    <w:p>
+      <w:pPr>
+        <w:pStyle w:val="Paragraphedeliste"/>
+        <w:numPr>
+          <w:ilvl w:val="1"/>
+          <w:numId w:val="18"/>
+        </w:numPr>
+      </w:pPr>
+      <w:r>
+        <w:t>La notion de couleur de tuile peut encore exister et rester pertinente pour les collections.</w:t>
+      </w:r>
+      <w:r>
+        <w:t xml:space="preserve"> Limiter les couleurs de tuiles à blanc et noir.</w:t>
+      </w:r>
+    </w:p>
+    <w:p>
+      <w:pPr>
+        <w:pStyle w:val="Paragraphedeliste"/>
+        <w:numPr>
+          <w:ilvl w:val="1"/>
+          <w:numId w:val="18"/>
+        </w:numPr>
+      </w:pPr>
+      <w:r>
+        <w:t>La récupération d’un dé, battu et sorti du terrain, est similaire au déplacement des portails. Le dé rentre avec sa face 1. La grille est tirée au hasard, de même que la case dans cette grille, qui doit être vide</w:t>
+      </w:r>
+    </w:p>
+    <w:p>
+      <w:pPr>
+        <w:pStyle w:val="Paragraphedeliste"/>
+        <w:numPr>
+          <w:ilvl w:val="0"/>
+          <w:numId w:val="19"/>
+        </w:numPr>
+      </w:pPr>
+      <w:r>
+        <w:t>Réduire la taille du terrain afin d’augmenter les interactions entre joueurs ;</w:t>
+      </w:r>
+      <w:r>
+        <w:rPr>
+          <w:highlight w:val="yellow"/>
+        </w:rPr>
+        <w:t xml:space="preserve"> </w:t>
+      </w:r>
+      <w:r>
+        <w:rPr>
+          <w:highlight w:val="yellow"/>
+        </w:rPr>
+        <w:t>accepté !</w:t>
+      </w:r>
+      <w:r>
+        <w:t> ; voir la réduction du nombre de portails.</w:t>
+      </w:r>
+    </w:p>
+    <w:p>
+      <w:pPr>
+        <w:pStyle w:val="Paragraphedeliste"/>
+        <w:numPr>
+          <w:ilvl w:val="0"/>
+          <w:numId w:val="19"/>
+        </w:numPr>
+      </w:pPr>
+      <w:r>
+        <w:t>Supprimer les couleurs</w:t>
+      </w:r>
+      <w:r>
+        <w:t xml:space="preserve"> </w:t>
+      </w:r>
+      <w:r>
+        <w:t>des portails et des tuiles d’effet ? ;</w:t>
+      </w:r>
+      <w:r>
+        <w:rPr>
+          <w:highlight w:val="yellow"/>
+        </w:rPr>
+        <w:t xml:space="preserve"> </w:t>
+      </w:r>
+      <w:r>
+        <w:rPr>
+          <w:highlight w:val="yellow"/>
+        </w:rPr>
+        <w:t>accepté !</w:t>
+      </w:r>
+      <w:r>
+        <w:t> ; voir la réduction du nombre de portails.</w:t>
+      </w:r>
+    </w:p>
+    <w:p>
+      <w:pPr>
+        <w:pStyle w:val="Paragraphedeliste"/>
+        <w:numPr>
+          <w:ilvl w:val="0"/>
+          <w:numId w:val="19"/>
+        </w:numPr>
+      </w:pPr>
+      <w:r>
+        <w:t>Réduire le nombre de portails ?</w:t>
+      </w:r>
+      <w:r>
+        <w:rPr>
+          <w:highlight w:val="yellow"/>
+        </w:rPr>
+        <w:t xml:space="preserve"> </w:t>
+      </w:r>
+      <w:r>
+        <w:rPr>
+          <w:highlight w:val="yellow"/>
+        </w:rPr>
+        <w:t>contre-proposition</w:t>
+      </w:r>
+      <w:r>
+        <w:t>, qui répond à plusieurs critiques ou suggestions :</w:t>
+      </w:r>
+    </w:p>
+    <w:p>
+      <w:pPr>
+        <w:pStyle w:val="Paragraphedeliste"/>
+        <w:numPr>
+          <w:ilvl w:val="1"/>
+          <w:numId w:val="13"/>
+        </w:numPr>
+      </w:pPr>
+      <w:r>
+        <w:lastRenderedPageBreak/>
+        <w:t>Le terrain est construit à partir de 6 grilles de 3x2 cases. Les grilles sont numérotées de 1 à 6. Les cases de chaque grille sont numérotées de 1 à 6.</w:t>
+      </w:r>
+    </w:p>
+    <w:p>
+      <w:pPr>
+        <w:pStyle w:val="Paragraphedeliste"/>
+        <w:numPr>
+          <w:ilvl w:val="1"/>
+          <w:numId w:val="13"/>
+        </w:numPr>
+      </w:pPr>
+      <w:r>
+        <w:t>Deux, trois ou quatre portails, sans couleur, sont à disposition. Le nombre de portails à placer pourra dépendre du nombre de joueurs.</w:t>
+      </w:r>
+    </w:p>
+    <w:p>
+      <w:pPr>
+        <w:pStyle w:val="Paragraphedeliste"/>
+        <w:numPr>
+          <w:ilvl w:val="1"/>
+          <w:numId w:val="13"/>
+        </w:numPr>
+      </w:pPr>
+      <w:r>
+        <w:t>Mise en place du terrain : les 6 grilles sont disposées sur la table, par exemple, de façon à former un terrain de 6x6 cases ; d’autres configurations pourront être proposées.</w:t>
+      </w:r>
+    </w:p>
+    <w:p>
+      <w:pPr>
+        <w:pStyle w:val="Paragraphedeliste"/>
+        <w:numPr>
+          <w:ilvl w:val="1"/>
+          <w:numId w:val="13"/>
+        </w:numPr>
+      </w:pPr>
+      <w:r>
+        <w:t xml:space="preserve">Chaque portail est placé aléatoirement, en tirant à l’aide du dé blanc, d’abord son numéro de grille, puis son numéro de case dans cette grille. </w:t>
+      </w:r>
+      <w:r>
+        <w:t>Si un tirage génère une grille déjà occupée, alors le tirage est répété.</w:t>
+      </w:r>
+    </w:p>
+    <w:p>
+      <w:pPr>
+        <w:pStyle w:val="Paragraphedeliste"/>
+        <w:numPr>
+          <w:ilvl w:val="1"/>
+          <w:numId w:val="13"/>
+        </w:numPr>
+      </w:pPr>
+      <w:r>
+        <w:t>Les joueurs placent leurs dés comme d’habitude.</w:t>
+      </w:r>
+    </w:p>
+    <w:p>
+      <w:pPr>
+        <w:pStyle w:val="Paragraphedeliste"/>
+        <w:numPr>
+          <w:ilvl w:val="1"/>
+          <w:numId w:val="13"/>
+        </w:numPr>
+      </w:pPr>
+      <w:r>
+        <w:t xml:space="preserve">Après qu’un portail a été activé pour collectionner </w:t>
+      </w:r>
+      <w:r>
+        <w:t xml:space="preserve">zéro, </w:t>
+      </w:r>
+      <w:r>
+        <w:t>une ou plusieurs tuiles d’effet, alors le joueur qui a activé le portail décide de la nouvelle grille, libre de portail, accueillant le portail, incluant la grille actuelle ; puis la case d’accueil du portail est tirée au hasard ; ce doit être une des cases inoccupées de cette nouvelle grille.</w:t>
+      </w:r>
+    </w:p>
+    <w:p>
+      <w:pPr>
+        <w:pStyle w:val="Paragraphedeliste"/>
+        <w:numPr>
+          <w:ilvl w:val="0"/>
+          <w:numId w:val="20"/>
+        </w:numPr>
+      </w:pPr>
+      <w:r>
+        <w:t>Encore plus u</w:t>
+      </w:r>
+      <w:r>
+        <w:t>niformiser les règles</w:t>
+      </w:r>
+      <w:r>
+        <w:t xml:space="preserve"> ; </w:t>
+      </w:r>
+      <w:r>
+        <w:rPr>
+          <w:highlight w:val="yellow"/>
+        </w:rPr>
+        <w:t>contre-proposition</w:t>
+      </w:r>
+      <w:r>
+        <w:t> :</w:t>
+      </w:r>
+    </w:p>
+    <w:p>
+      <w:pPr>
+        <w:pStyle w:val="Paragraphedeliste"/>
+        <w:numPr>
+          <w:ilvl w:val="1"/>
+          <w:numId w:val="13"/>
+        </w:numPr>
+      </w:pPr>
+      <w:r>
+        <w:t xml:space="preserve">Le portail se comporte comme une tuile d’effet, mais elle n’est pas posée par un joueur, </w:t>
+      </w:r>
+      <w:r>
+        <w:t>au départ</w:t>
+      </w:r>
+      <w:r>
+        <w:t>. Conséquences :</w:t>
+      </w:r>
+    </w:p>
+    <w:p>
+      <w:pPr>
+        <w:pStyle w:val="Paragraphedeliste"/>
+        <w:numPr>
+          <w:ilvl w:val="2"/>
+          <w:numId w:val="13"/>
+        </w:numPr>
+      </w:pPr>
+      <w:r>
+        <w:t>Il est interdit de poser une tuile d’effet sur un portail.</w:t>
+      </w:r>
+    </w:p>
+    <w:p>
+      <w:pPr>
+        <w:pStyle w:val="Paragraphedeliste"/>
+        <w:numPr>
+          <w:ilvl w:val="2"/>
+          <w:numId w:val="13"/>
+        </w:numPr>
+      </w:pPr>
+      <w:r>
+        <w:t>Il n’est donc pas possible de bloquer temporairement un portail en y plaçant un dé ou une tuile d’effet. Le blocage sera donc indirect.</w:t>
+      </w:r>
+    </w:p>
+    <w:p>
+      <w:pPr>
+        <w:pStyle w:val="Paragraphedeliste"/>
+        <w:numPr>
+          <w:ilvl w:val="1"/>
+          <w:numId w:val="13"/>
+        </w:numPr>
+      </w:pPr>
+      <w:r>
+        <w:t>La récupération aléatoire d’un dé précédemment battu</w:t>
+      </w:r>
+      <w:r>
+        <w:t xml:space="preserve"> doit se faire sur une case vide, donc sans portail.</w:t>
+      </w:r>
+    </w:p>
+    <w:p>
+      <w:pPr>
+        <w:pStyle w:val="Paragraphedeliste"/>
+        <w:numPr>
+          <w:ilvl w:val="1"/>
+          <w:numId w:val="13"/>
+        </w:numPr>
+      </w:pPr>
+      <w:r>
+        <w:t>La tuile « explosion » détruit toutes les cartes adjacentes.</w:t>
+      </w:r>
+    </w:p>
+    <w:p>
+      <w:pPr>
+        <w:pStyle w:val="Paragraphedeliste"/>
+        <w:numPr>
+          <w:ilvl w:val="1"/>
+          <w:numId w:val="13"/>
+        </w:numPr>
+      </w:pPr>
+      <w:r>
+        <w:t>Supprimer la règle d’échange complet de sa main avec la pioche.</w:t>
+      </w:r>
+    </w:p>
+    <w:p>
+      <w:pPr>
+        <w:pStyle w:val="Paragraphedeliste"/>
+        <w:numPr>
+          <w:ilvl w:val="0"/>
+          <w:numId w:val="21"/>
+        </w:numPr>
+      </w:pPr>
+      <w:r>
+        <w:t>Effets plus tranchants </w:t>
+      </w:r>
+      <w:r>
+        <w:rPr>
+          <w:highlight w:val="yellow"/>
+        </w:rPr>
+        <w:t>; contre-proposition</w:t>
+      </w:r>
+      <w:r>
+        <w:t> :</w:t>
+      </w:r>
+    </w:p>
+    <w:p>
+      <w:pPr>
+        <w:pStyle w:val="Paragraphedeliste"/>
+        <w:numPr>
+          <w:ilvl w:val="1"/>
+          <w:numId w:val="13"/>
+        </w:numPr>
+      </w:pPr>
+      <w:r>
+        <w:t>Etoile noire</w:t>
+      </w:r>
+      <w:r>
+        <w:t xml:space="preserve"> ou « dissuasion »</w:t>
+      </w:r>
+      <w:r>
+        <w:t> : tous les dés de la grille, y compris le dé activateur, sont sortis du terrain, mais pas les tuiles d’effet.</w:t>
+      </w:r>
+    </w:p>
+    <w:p>
+      <w:pPr>
+        <w:pStyle w:val="Paragraphedeliste"/>
+        <w:numPr>
+          <w:ilvl w:val="1"/>
+          <w:numId w:val="13"/>
+        </w:numPr>
+      </w:pPr>
+      <w:r>
+        <w:t>Renforcer l’effet de la tuile d’effet pioche : tirer 3 tuiles</w:t>
+      </w:r>
+      <w:r>
+        <w:t xml:space="preserve">, </w:t>
+      </w:r>
+      <w:r>
+        <w:t>en garder une</w:t>
+      </w:r>
+      <w:r>
+        <w:t>, et défausser les 2 autres.</w:t>
+      </w:r>
+    </w:p>
+    <w:p>
+      <w:pPr>
+        <w:pStyle w:val="Paragraphedeliste"/>
+        <w:numPr>
+          <w:ilvl w:val="1"/>
+          <w:numId w:val="13"/>
+        </w:numPr>
+      </w:pPr>
+      <w:r>
+        <w:t>Renommer « récupération » en « recrutement » : car la face du dé entrant est aléatoire !</w:t>
       </w:r>
     </w:p>
     <w:p>
@@ -14382,31 +14824,16 @@
         </w:numPr>
       </w:pPr>
       <w:r>
-        <w:t>Réduire la taille du terrain afin d’augmenter les interactions entre joueurs ;</w:t>
-      </w:r>
-    </w:p>
-    <w:p>
-      <w:pPr>
-        <w:pStyle w:val="Paragraphedeliste"/>
-        <w:numPr>
-          <w:ilvl w:val="0"/>
-          <w:numId w:val="13"/>
-        </w:numPr>
-      </w:pPr>
-      <w:r>
-        <w:t>Réduire le nombre de portails ?</w:t>
-      </w:r>
-    </w:p>
-    <w:p>
-      <w:pPr>
-        <w:pStyle w:val="Paragraphedeliste"/>
-        <w:numPr>
-          <w:ilvl w:val="0"/>
-          <w:numId w:val="13"/>
-        </w:numPr>
-      </w:pPr>
-      <w:r>
-        <w:t>Supprimer les couleurs des portails et des tuiles d’effet ?</w:t>
+        <w:t xml:space="preserve">Remarque : avec ses contre-propositions, le </w:t>
+      </w:r>
+      <w:r>
+        <w:rPr>
+          <w:highlight w:val="yellow"/>
+        </w:rPr>
+        <w:t>thème</w:t>
+      </w:r>
+      <w:r>
+        <w:t xml:space="preserve"> adapté semble être dans le domaine de la science-fiction, avec « l’espace comme ultime frontière à explorer aux risques de tous les périls ! »</w:t>
       </w:r>
     </w:p>
     <w:sectPr>
@@ -14562,7 +14989,7 @@
               <w:sz w:val="20"/>
               <w:szCs w:val="20"/>
             </w:rPr>
-            <w:t>2021-1014-2041</w:t>
+            <w:t>2021-1016-1205</w:t>
           </w:r>
           <w:r>
             <w:rPr>
@@ -15326,6 +15753,232 @@
     </w:lvl>
   </w:abstractNum>
   <w:abstractNum w:abstractNumId="6" w15:restartNumberingAfterBreak="0">
+    <w:nsid w:val="26E2599E"/>
+    <w:multiLevelType w:val="hybridMultilevel"/>
+    <w:tmpl w:val="B4105E72"/>
+    <w:lvl w:ilvl="0" w:tplc="040C000D">
+      <w:start w:val="1"/>
+      <w:numFmt w:val="bullet"/>
+      <w:lvlText w:val=""/>
+      <w:lvlJc w:val="left"/>
+      <w:pPr>
+        <w:ind w:left="1080" w:hanging="360"/>
+      </w:pPr>
+      <w:rPr>
+        <w:rFonts w:ascii="Wingdings" w:hAnsi="Wingdings" w:hint="default"/>
+      </w:rPr>
+    </w:lvl>
+    <w:lvl w:ilvl="1" w:tplc="040C0003" w:tentative="1">
+      <w:start w:val="1"/>
+      <w:numFmt w:val="bullet"/>
+      <w:lvlText w:val="o"/>
+      <w:lvlJc w:val="left"/>
+      <w:pPr>
+        <w:ind w:left="1800" w:hanging="360"/>
+      </w:pPr>
+      <w:rPr>
+        <w:rFonts w:ascii="Courier New" w:hAnsi="Courier New" w:cs="Courier New" w:hint="default"/>
+      </w:rPr>
+    </w:lvl>
+    <w:lvl w:ilvl="2" w:tplc="040C0005" w:tentative="1">
+      <w:start w:val="1"/>
+      <w:numFmt w:val="bullet"/>
+      <w:lvlText w:val=""/>
+      <w:lvlJc w:val="left"/>
+      <w:pPr>
+        <w:ind w:left="2520" w:hanging="360"/>
+      </w:pPr>
+      <w:rPr>
+        <w:rFonts w:ascii="Wingdings" w:hAnsi="Wingdings" w:hint="default"/>
+      </w:rPr>
+    </w:lvl>
+    <w:lvl w:ilvl="3" w:tplc="040C0001" w:tentative="1">
+      <w:start w:val="1"/>
+      <w:numFmt w:val="bullet"/>
+      <w:lvlText w:val=""/>
+      <w:lvlJc w:val="left"/>
+      <w:pPr>
+        <w:ind w:left="3240" w:hanging="360"/>
+      </w:pPr>
+      <w:rPr>
+        <w:rFonts w:ascii="Symbol" w:hAnsi="Symbol" w:hint="default"/>
+      </w:rPr>
+    </w:lvl>
+    <w:lvl w:ilvl="4" w:tplc="040C0003" w:tentative="1">
+      <w:start w:val="1"/>
+      <w:numFmt w:val="bullet"/>
+      <w:lvlText w:val="o"/>
+      <w:lvlJc w:val="left"/>
+      <w:pPr>
+        <w:ind w:left="3960" w:hanging="360"/>
+      </w:pPr>
+      <w:rPr>
+        <w:rFonts w:ascii="Courier New" w:hAnsi="Courier New" w:cs="Courier New" w:hint="default"/>
+      </w:rPr>
+    </w:lvl>
+    <w:lvl w:ilvl="5" w:tplc="040C0005" w:tentative="1">
+      <w:start w:val="1"/>
+      <w:numFmt w:val="bullet"/>
+      <w:lvlText w:val=""/>
+      <w:lvlJc w:val="left"/>
+      <w:pPr>
+        <w:ind w:left="4680" w:hanging="360"/>
+      </w:pPr>
+      <w:rPr>
+        <w:rFonts w:ascii="Wingdings" w:hAnsi="Wingdings" w:hint="default"/>
+      </w:rPr>
+    </w:lvl>
+    <w:lvl w:ilvl="6" w:tplc="040C0001" w:tentative="1">
+      <w:start w:val="1"/>
+      <w:numFmt w:val="bullet"/>
+      <w:lvlText w:val=""/>
+      <w:lvlJc w:val="left"/>
+      <w:pPr>
+        <w:ind w:left="5400" w:hanging="360"/>
+      </w:pPr>
+      <w:rPr>
+        <w:rFonts w:ascii="Symbol" w:hAnsi="Symbol" w:hint="default"/>
+      </w:rPr>
+    </w:lvl>
+    <w:lvl w:ilvl="7" w:tplc="040C0003" w:tentative="1">
+      <w:start w:val="1"/>
+      <w:numFmt w:val="bullet"/>
+      <w:lvlText w:val="o"/>
+      <w:lvlJc w:val="left"/>
+      <w:pPr>
+        <w:ind w:left="6120" w:hanging="360"/>
+      </w:pPr>
+      <w:rPr>
+        <w:rFonts w:ascii="Courier New" w:hAnsi="Courier New" w:cs="Courier New" w:hint="default"/>
+      </w:rPr>
+    </w:lvl>
+    <w:lvl w:ilvl="8" w:tplc="040C0005" w:tentative="1">
+      <w:start w:val="1"/>
+      <w:numFmt w:val="bullet"/>
+      <w:lvlText w:val=""/>
+      <w:lvlJc w:val="left"/>
+      <w:pPr>
+        <w:ind w:left="6840" w:hanging="360"/>
+      </w:pPr>
+      <w:rPr>
+        <w:rFonts w:ascii="Wingdings" w:hAnsi="Wingdings" w:hint="default"/>
+      </w:rPr>
+    </w:lvl>
+  </w:abstractNum>
+  <w:abstractNum w:abstractNumId="7" w15:restartNumberingAfterBreak="0">
+    <w:nsid w:val="2940444D"/>
+    <w:multiLevelType w:val="hybridMultilevel"/>
+    <w:tmpl w:val="265C12F8"/>
+    <w:lvl w:ilvl="0" w:tplc="040C000D">
+      <w:start w:val="1"/>
+      <w:numFmt w:val="bullet"/>
+      <w:lvlText w:val=""/>
+      <w:lvlJc w:val="left"/>
+      <w:pPr>
+        <w:ind w:left="720" w:hanging="360"/>
+      </w:pPr>
+      <w:rPr>
+        <w:rFonts w:ascii="Wingdings" w:hAnsi="Wingdings" w:hint="default"/>
+      </w:rPr>
+    </w:lvl>
+    <w:lvl w:ilvl="1" w:tplc="040C0003">
+      <w:start w:val="1"/>
+      <w:numFmt w:val="bullet"/>
+      <w:lvlText w:val="o"/>
+      <w:lvlJc w:val="left"/>
+      <w:pPr>
+        <w:ind w:left="1440" w:hanging="360"/>
+      </w:pPr>
+      <w:rPr>
+        <w:rFonts w:ascii="Courier New" w:hAnsi="Courier New" w:cs="Courier New" w:hint="default"/>
+      </w:rPr>
+    </w:lvl>
+    <w:lvl w:ilvl="2" w:tplc="040C0005">
+      <w:start w:val="1"/>
+      <w:numFmt w:val="bullet"/>
+      <w:lvlText w:val=""/>
+      <w:lvlJc w:val="left"/>
+      <w:pPr>
+        <w:ind w:left="2160" w:hanging="360"/>
+      </w:pPr>
+      <w:rPr>
+        <w:rFonts w:ascii="Wingdings" w:hAnsi="Wingdings" w:hint="default"/>
+      </w:rPr>
+    </w:lvl>
+    <w:lvl w:ilvl="3" w:tplc="040C0001" w:tentative="1">
+      <w:start w:val="1"/>
+      <w:numFmt w:val="bullet"/>
+      <w:lvlText w:val=""/>
+      <w:lvlJc w:val="left"/>
+      <w:pPr>
+        <w:ind w:left="2880" w:hanging="360"/>
+      </w:pPr>
+      <w:rPr>
+        <w:rFonts w:ascii="Symbol" w:hAnsi="Symbol" w:hint="default"/>
+      </w:rPr>
+    </w:lvl>
+    <w:lvl w:ilvl="4" w:tplc="040C0003" w:tentative="1">
+      <w:start w:val="1"/>
+      <w:numFmt w:val="bullet"/>
+      <w:lvlText w:val="o"/>
+      <w:lvlJc w:val="left"/>
+      <w:pPr>
+        <w:ind w:left="3600" w:hanging="360"/>
+      </w:pPr>
+      <w:rPr>
+        <w:rFonts w:ascii="Courier New" w:hAnsi="Courier New" w:cs="Courier New" w:hint="default"/>
+      </w:rPr>
+    </w:lvl>
+    <w:lvl w:ilvl="5" w:tplc="040C0005" w:tentative="1">
+      <w:start w:val="1"/>
+      <w:numFmt w:val="bullet"/>
+      <w:lvlText w:val=""/>
+      <w:lvlJc w:val="left"/>
+      <w:pPr>
+        <w:ind w:left="4320" w:hanging="360"/>
+      </w:pPr>
+      <w:rPr>
+        <w:rFonts w:ascii="Wingdings" w:hAnsi="Wingdings" w:hint="default"/>
+      </w:rPr>
+    </w:lvl>
+    <w:lvl w:ilvl="6" w:tplc="040C0001" w:tentative="1">
+      <w:start w:val="1"/>
+      <w:numFmt w:val="bullet"/>
+      <w:lvlText w:val=""/>
+      <w:lvlJc w:val="left"/>
+      <w:pPr>
+        <w:ind w:left="5040" w:hanging="360"/>
+      </w:pPr>
+      <w:rPr>
+        <w:rFonts w:ascii="Symbol" w:hAnsi="Symbol" w:hint="default"/>
+      </w:rPr>
+    </w:lvl>
+    <w:lvl w:ilvl="7" w:tplc="040C0003" w:tentative="1">
+      <w:start w:val="1"/>
+      <w:numFmt w:val="bullet"/>
+      <w:lvlText w:val="o"/>
+      <w:lvlJc w:val="left"/>
+      <w:pPr>
+        <w:ind w:left="5760" w:hanging="360"/>
+      </w:pPr>
+      <w:rPr>
+        <w:rFonts w:ascii="Courier New" w:hAnsi="Courier New" w:cs="Courier New" w:hint="default"/>
+      </w:rPr>
+    </w:lvl>
+    <w:lvl w:ilvl="8" w:tplc="040C0005" w:tentative="1">
+      <w:start w:val="1"/>
+      <w:numFmt w:val="bullet"/>
+      <w:lvlText w:val=""/>
+      <w:lvlJc w:val="left"/>
+      <w:pPr>
+        <w:ind w:left="6480" w:hanging="360"/>
+      </w:pPr>
+      <w:rPr>
+        <w:rFonts w:ascii="Wingdings" w:hAnsi="Wingdings" w:hint="default"/>
+      </w:rPr>
+    </w:lvl>
+  </w:abstractNum>
+  <w:abstractNum w:abstractNumId="8" w15:restartNumberingAfterBreak="0">
     <w:nsid w:val="2E3D0CC1"/>
     <w:multiLevelType w:val="hybridMultilevel"/>
     <w:tmpl w:val="13CCE136"/>
@@ -15437,7 +16090,7 @@
       </w:rPr>
     </w:lvl>
   </w:abstractNum>
-  <w:abstractNum w:abstractNumId="7" w15:restartNumberingAfterBreak="0">
+  <w:abstractNum w:abstractNumId="9" w15:restartNumberingAfterBreak="0">
     <w:nsid w:val="3D3A15ED"/>
     <w:multiLevelType w:val="hybridMultilevel"/>
     <w:tmpl w:val="9C002B70"/>
@@ -15550,7 +16203,7 @@
       </w:rPr>
     </w:lvl>
   </w:abstractNum>
-  <w:abstractNum w:abstractNumId="8" w15:restartNumberingAfterBreak="0">
+  <w:abstractNum w:abstractNumId="10" w15:restartNumberingAfterBreak="0">
     <w:nsid w:val="434A3695"/>
     <w:multiLevelType w:val="multilevel"/>
     <w:tmpl w:val="040C001F"/>
@@ -15636,7 +16289,7 @@
       </w:pPr>
     </w:lvl>
   </w:abstractNum>
-  <w:abstractNum w:abstractNumId="9" w15:restartNumberingAfterBreak="0">
+  <w:abstractNum w:abstractNumId="11" w15:restartNumberingAfterBreak="0">
     <w:nsid w:val="45836C0E"/>
     <w:multiLevelType w:val="multilevel"/>
     <w:tmpl w:val="22FA1B14"/>
@@ -15785,7 +16438,7 @@
       </w:rPr>
     </w:lvl>
   </w:abstractNum>
-  <w:abstractNum w:abstractNumId="10" w15:restartNumberingAfterBreak="0">
+  <w:abstractNum w:abstractNumId="12" w15:restartNumberingAfterBreak="0">
     <w:nsid w:val="510E4A3B"/>
     <w:multiLevelType w:val="multilevel"/>
     <w:tmpl w:val="040C001F"/>
@@ -15871,7 +16524,7 @@
       </w:pPr>
     </w:lvl>
   </w:abstractNum>
-  <w:abstractNum w:abstractNumId="11" w15:restartNumberingAfterBreak="0">
+  <w:abstractNum w:abstractNumId="13" w15:restartNumberingAfterBreak="0">
     <w:nsid w:val="56135321"/>
     <w:multiLevelType w:val="hybridMultilevel"/>
     <w:tmpl w:val="D04EB78E"/>
@@ -15898,7 +16551,7 @@
         <w:rFonts w:ascii="Courier New" w:hAnsi="Courier New" w:cs="Courier New" w:hint="default"/>
       </w:rPr>
     </w:lvl>
-    <w:lvl w:ilvl="2" w:tplc="040C0005" w:tentative="1">
+    <w:lvl w:ilvl="2" w:tplc="040C0005">
       <w:start w:val="1"/>
       <w:numFmt w:val="bullet"/>
       <w:lvlText w:val=""/>
@@ -15983,7 +16636,7 @@
       </w:rPr>
     </w:lvl>
   </w:abstractNum>
-  <w:abstractNum w:abstractNumId="12" w15:restartNumberingAfterBreak="0">
+  <w:abstractNum w:abstractNumId="14" w15:restartNumberingAfterBreak="0">
     <w:nsid w:val="59171EBE"/>
     <w:multiLevelType w:val="multilevel"/>
     <w:tmpl w:val="040C001F"/>
@@ -16069,7 +16722,7 @@
       </w:pPr>
     </w:lvl>
   </w:abstractNum>
-  <w:abstractNum w:abstractNumId="13" w15:restartNumberingAfterBreak="0">
+  <w:abstractNum w:abstractNumId="15" w15:restartNumberingAfterBreak="0">
     <w:nsid w:val="60741123"/>
     <w:multiLevelType w:val="hybridMultilevel"/>
     <w:tmpl w:val="63566852"/>
@@ -16182,7 +16835,7 @@
       </w:rPr>
     </w:lvl>
   </w:abstractNum>
-  <w:abstractNum w:abstractNumId="14" w15:restartNumberingAfterBreak="0">
+  <w:abstractNum w:abstractNumId="16" w15:restartNumberingAfterBreak="0">
     <w:nsid w:val="65066710"/>
     <w:multiLevelType w:val="multilevel"/>
     <w:tmpl w:val="040C001F"/>
@@ -16268,7 +16921,120 @@
       </w:pPr>
     </w:lvl>
   </w:abstractNum>
-  <w:abstractNum w:abstractNumId="15" w15:restartNumberingAfterBreak="0">
+  <w:abstractNum w:abstractNumId="17" w15:restartNumberingAfterBreak="0">
+    <w:nsid w:val="70344C2F"/>
+    <w:multiLevelType w:val="hybridMultilevel"/>
+    <w:tmpl w:val="E57C5C68"/>
+    <w:lvl w:ilvl="0" w:tplc="040C000D">
+      <w:start w:val="1"/>
+      <w:numFmt w:val="bullet"/>
+      <w:lvlText w:val=""/>
+      <w:lvlJc w:val="left"/>
+      <w:pPr>
+        <w:ind w:left="720" w:hanging="360"/>
+      </w:pPr>
+      <w:rPr>
+        <w:rFonts w:ascii="Wingdings" w:hAnsi="Wingdings" w:hint="default"/>
+      </w:rPr>
+    </w:lvl>
+    <w:lvl w:ilvl="1" w:tplc="040C0003">
+      <w:start w:val="1"/>
+      <w:numFmt w:val="bullet"/>
+      <w:lvlText w:val="o"/>
+      <w:lvlJc w:val="left"/>
+      <w:pPr>
+        <w:ind w:left="1440" w:hanging="360"/>
+      </w:pPr>
+      <w:rPr>
+        <w:rFonts w:ascii="Courier New" w:hAnsi="Courier New" w:cs="Courier New" w:hint="default"/>
+      </w:rPr>
+    </w:lvl>
+    <w:lvl w:ilvl="2" w:tplc="040C0005">
+      <w:start w:val="1"/>
+      <w:numFmt w:val="bullet"/>
+      <w:lvlText w:val=""/>
+      <w:lvlJc w:val="left"/>
+      <w:pPr>
+        <w:ind w:left="2160" w:hanging="360"/>
+      </w:pPr>
+      <w:rPr>
+        <w:rFonts w:ascii="Wingdings" w:hAnsi="Wingdings" w:hint="default"/>
+      </w:rPr>
+    </w:lvl>
+    <w:lvl w:ilvl="3" w:tplc="040C0001" w:tentative="1">
+      <w:start w:val="1"/>
+      <w:numFmt w:val="bullet"/>
+      <w:lvlText w:val=""/>
+      <w:lvlJc w:val="left"/>
+      <w:pPr>
+        <w:ind w:left="2880" w:hanging="360"/>
+      </w:pPr>
+      <w:rPr>
+        <w:rFonts w:ascii="Symbol" w:hAnsi="Symbol" w:hint="default"/>
+      </w:rPr>
+    </w:lvl>
+    <w:lvl w:ilvl="4" w:tplc="040C0003" w:tentative="1">
+      <w:start w:val="1"/>
+      <w:numFmt w:val="bullet"/>
+      <w:lvlText w:val="o"/>
+      <w:lvlJc w:val="left"/>
+      <w:pPr>
+        <w:ind w:left="3600" w:hanging="360"/>
+      </w:pPr>
+      <w:rPr>
+        <w:rFonts w:ascii="Courier New" w:hAnsi="Courier New" w:cs="Courier New" w:hint="default"/>
+      </w:rPr>
+    </w:lvl>
+    <w:lvl w:ilvl="5" w:tplc="040C0005" w:tentative="1">
+      <w:start w:val="1"/>
+      <w:numFmt w:val="bullet"/>
+      <w:lvlText w:val=""/>
+      <w:lvlJc w:val="left"/>
+      <w:pPr>
+        <w:ind w:left="4320" w:hanging="360"/>
+      </w:pPr>
+      <w:rPr>
+        <w:rFonts w:ascii="Wingdings" w:hAnsi="Wingdings" w:hint="default"/>
+      </w:rPr>
+    </w:lvl>
+    <w:lvl w:ilvl="6" w:tplc="040C0001" w:tentative="1">
+      <w:start w:val="1"/>
+      <w:numFmt w:val="bullet"/>
+      <w:lvlText w:val=""/>
+      <w:lvlJc w:val="left"/>
+      <w:pPr>
+        <w:ind w:left="5040" w:hanging="360"/>
+      </w:pPr>
+      <w:rPr>
+        <w:rFonts w:ascii="Symbol" w:hAnsi="Symbol" w:hint="default"/>
+      </w:rPr>
+    </w:lvl>
+    <w:lvl w:ilvl="7" w:tplc="040C0003" w:tentative="1">
+      <w:start w:val="1"/>
+      <w:numFmt w:val="bullet"/>
+      <w:lvlText w:val="o"/>
+      <w:lvlJc w:val="left"/>
+      <w:pPr>
+        <w:ind w:left="5760" w:hanging="360"/>
+      </w:pPr>
+      <w:rPr>
+        <w:rFonts w:ascii="Courier New" w:hAnsi="Courier New" w:cs="Courier New" w:hint="default"/>
+      </w:rPr>
+    </w:lvl>
+    <w:lvl w:ilvl="8" w:tplc="040C0005" w:tentative="1">
+      <w:start w:val="1"/>
+      <w:numFmt w:val="bullet"/>
+      <w:lvlText w:val=""/>
+      <w:lvlJc w:val="left"/>
+      <w:pPr>
+        <w:ind w:left="6480" w:hanging="360"/>
+      </w:pPr>
+      <w:rPr>
+        <w:rFonts w:ascii="Wingdings" w:hAnsi="Wingdings" w:hint="default"/>
+      </w:rPr>
+    </w:lvl>
+  </w:abstractNum>
+  <w:abstractNum w:abstractNumId="18" w15:restartNumberingAfterBreak="0">
     <w:nsid w:val="7769376D"/>
     <w:multiLevelType w:val="hybridMultilevel"/>
     <w:tmpl w:val="DD34D384"/>
@@ -16381,13 +17147,13 @@
     </w:lvl>
   </w:abstractNum>
   <w:num w:numId="1">
-    <w:abstractNumId w:val="9"/>
+    <w:abstractNumId w:val="11"/>
   </w:num>
   <w:num w:numId="2">
-    <w:abstractNumId w:val="9"/>
+    <w:abstractNumId w:val="11"/>
   </w:num>
   <w:num w:numId="3">
-    <w:abstractNumId w:val="9"/>
+    <w:abstractNumId w:val="11"/>
     <w:lvlOverride w:ilvl="0">
       <w:lvl w:ilvl="0">
         <w:numFmt w:val="decimal"/>
@@ -16414,19 +17180,19 @@
     </w:lvlOverride>
   </w:num>
   <w:num w:numId="4">
-    <w:abstractNumId w:val="6"/>
+    <w:abstractNumId w:val="8"/>
   </w:num>
   <w:num w:numId="5">
     <w:abstractNumId w:val="2"/>
   </w:num>
   <w:num w:numId="6">
-    <w:abstractNumId w:val="13"/>
+    <w:abstractNumId w:val="15"/>
   </w:num>
   <w:num w:numId="7">
     <w:abstractNumId w:val="3"/>
   </w:num>
   <w:num w:numId="8">
-    <w:abstractNumId w:val="8"/>
+    <w:abstractNumId w:val="10"/>
   </w:num>
   <w:num w:numId="9">
     <w:abstractNumId w:val="1"/>
@@ -16435,28 +17201,37 @@
     <w:abstractNumId w:val="0"/>
   </w:num>
   <w:num w:numId="11">
-    <w:abstractNumId w:val="15"/>
+    <w:abstractNumId w:val="18"/>
   </w:num>
   <w:num w:numId="12">
-    <w:abstractNumId w:val="14"/>
+    <w:abstractNumId w:val="16"/>
   </w:num>
   <w:num w:numId="13">
-    <w:abstractNumId w:val="11"/>
+    <w:abstractNumId w:val="13"/>
   </w:num>
   <w:num w:numId="14">
-    <w:abstractNumId w:val="10"/>
+    <w:abstractNumId w:val="12"/>
   </w:num>
   <w:num w:numId="15">
     <w:abstractNumId w:val="5"/>
   </w:num>
   <w:num w:numId="16">
-    <w:abstractNumId w:val="12"/>
+    <w:abstractNumId w:val="14"/>
   </w:num>
   <w:num w:numId="17">
     <w:abstractNumId w:val="4"/>
   </w:num>
   <w:num w:numId="18">
+    <w:abstractNumId w:val="9"/>
+  </w:num>
+  <w:num w:numId="19">
+    <w:abstractNumId w:val="17"/>
+  </w:num>
+  <w:num w:numId="20">
     <w:abstractNumId w:val="7"/>
+  </w:num>
+  <w:num w:numId="21">
+    <w:abstractNumId w:val="6"/>
   </w:num>
 </w:numbering>
 </file>

</xml_diff>

<commit_message>
Ajout d'une histoire pour thématiser le jeu
</commit_message>
<xml_diff>
--- a/Praxis-les-regles.docx
+++ b/Praxis-les-regles.docx
@@ -11,7 +11,48 @@
         </w:numPr>
       </w:pPr>
       <w:r>
-        <w:t>Introduction</w:t>
+        <w:t>Histoire</w:t>
+      </w:r>
+    </w:p>
+    <w:p>
+      <w:pPr>
+        <w:jc w:val="both"/>
+        <w:rPr>
+          <w:lang w:eastAsia="fr-FR"/>
+        </w:rPr>
+      </w:pPr>
+      <w:r>
+        <w:rPr>
+          <w:lang w:eastAsia="fr-FR"/>
+        </w:rPr>
+        <w:t>Espace, frontière de l’infini, vers laquelle voyagent vos vaisseaux. Vos missions : explorer de</w:t>
+      </w:r>
+      <w:r>
+        <w:rPr>
+          <w:lang w:eastAsia="fr-FR"/>
+        </w:rPr>
+        <w:t>s</w:t>
+      </w:r>
+      <w:r>
+        <w:rPr>
+          <w:lang w:eastAsia="fr-FR"/>
+        </w:rPr>
+        <w:t xml:space="preserve"> mondes étranges, collectionner de nouveaux artefacts, et au mépris du danger avancer vers l’inconnu …</w:t>
+      </w:r>
+    </w:p>
+    <w:p>
+      <w:pPr>
+        <w:pStyle w:val="Titre1"/>
+        <w:numPr>
+          <w:ilvl w:val="0"/>
+          <w:numId w:val="7"/>
+        </w:numPr>
+      </w:pPr>
+      <w:r>
+        <w:t>I</w:t>
+      </w:r>
+      <w:r>
+        <w:t>ntroduction</w:t>
       </w:r>
     </w:p>
     <w:p>
@@ -6470,6 +6511,7 @@
         <w:rPr>
           <w:lang w:eastAsia="fr-FR"/>
         </w:rPr>
+        <w:lastRenderedPageBreak/>
         <w:t xml:space="preserve">Les tuiles </w:t>
       </w:r>
       <w:r>
@@ -6540,7 +6582,6 @@
         <w:rPr>
           <w:lang w:eastAsia="fr-FR"/>
         </w:rPr>
-        <w:lastRenderedPageBreak/>
         <w:t xml:space="preserve">A son tour, chaque joueur </w:t>
       </w:r>
       <w:r>
@@ -10864,13 +10905,8 @@
         <w:t>1</w:t>
       </w:r>
       <w:r>
-        <w:t xml:space="preserve"> Lucas </w:t>
-      </w:r>
-      <w:proofErr w:type="spellStart"/>
-      <w:r>
-        <w:t>Borboleta</w:t>
-      </w:r>
-      <w:proofErr w:type="spellEnd"/>
+        <w:t xml:space="preserve"> Lucas Borboleta</w:t>
+      </w:r>
     </w:p>
     <w:p>
       <w:pPr>
@@ -10927,11 +10963,9 @@
         </w:rPr>
         <w:t xml:space="preserve">Lucas </w:t>
       </w:r>
-      <w:proofErr w:type="spellStart"/>
       <w:r>
         <w:t>Borboleta</w:t>
       </w:r>
-      <w:proofErr w:type="spellEnd"/>
       <w:r>
         <w:t xml:space="preserve"> </w:t>
       </w:r>
@@ -14671,13 +14705,7 @@
         </w:numPr>
       </w:pPr>
       <w:r>
-        <w:t xml:space="preserve">Le portail se comporte comme une tuile d’effet, mais elle n’est pas posée par un joueur, </w:t>
-      </w:r>
-      <w:r>
-        <w:t>au départ</w:t>
-      </w:r>
-      <w:r>
-        <w:t>. Conséquences :</w:t>
+        <w:t>Le portail se comporte comme une tuile d’effet, mais elle n’est pas posée par un joueur, au départ. Conséquences :</w:t>
       </w:r>
     </w:p>
     <w:p>
@@ -14989,7 +15017,7 @@
               <w:sz w:val="20"/>
               <w:szCs w:val="20"/>
             </w:rPr>
-            <w:t>2021-1016-1205</w:t>
+            <w:t>2021-1016-1206</w:t>
           </w:r>
           <w:r>
             <w:rPr>
@@ -15019,23 +15047,7 @@
               <w:sz w:val="20"/>
               <w:szCs w:val="20"/>
             </w:rPr>
-            <w:t xml:space="preserve">Copyright © 2021 Lucas </w:t>
-          </w:r>
-          <w:proofErr w:type="spellStart"/>
-          <w:r>
-            <w:rPr>
-              <w:sz w:val="20"/>
-              <w:szCs w:val="20"/>
-            </w:rPr>
-            <w:t>Borboleta</w:t>
-          </w:r>
-          <w:proofErr w:type="spellEnd"/>
-          <w:r>
-            <w:rPr>
-              <w:sz w:val="20"/>
-              <w:szCs w:val="20"/>
-            </w:rPr>
-            <w:t>, CC-BY-NC-SA</w:t>
+            <w:t>Copyright © 2021 Lucas Borboleta, CC-BY-NC-SA</w:t>
           </w:r>
         </w:p>
       </w:tc>

</xml_diff>

<commit_message>
Conception des grilles d'espace
</commit_message>
<xml_diff>
--- a/Praxis-les-regles.docx
+++ b/Praxis-les-regles.docx
@@ -25,43 +25,133 @@
         <w:rPr>
           <w:lang w:eastAsia="fr-FR"/>
         </w:rPr>
-        <w:t xml:space="preserve">Espace, frontière de l’infini, vers laquelle voyagent </w:t>
+        <w:t>Praxis</w:t>
       </w:r>
       <w:r>
         <w:rPr>
           <w:lang w:eastAsia="fr-FR"/>
         </w:rPr>
-        <w:t>votre</w:t>
+        <w:t xml:space="preserve">, </w:t>
       </w:r>
       <w:r>
         <w:rPr>
           <w:lang w:eastAsia="fr-FR"/>
         </w:rPr>
-        <w:t xml:space="preserve"> vaisseau. Vo</w:t>
+        <w:t>espace</w:t>
       </w:r>
       <w:r>
         <w:rPr>
           <w:lang w:eastAsia="fr-FR"/>
         </w:rPr>
+        <w:t xml:space="preserve"> </w:t>
+      </w:r>
+      <w:r>
+        <w:rPr>
+          <w:lang w:eastAsia="fr-FR"/>
+        </w:rPr>
+        <w:t>grouillant</w:t>
+      </w:r>
+      <w:r>
+        <w:rPr>
+          <w:lang w:eastAsia="fr-FR"/>
+        </w:rPr>
+        <w:t xml:space="preserve"> de mutations</w:t>
+      </w:r>
+      <w:r>
+        <w:rPr>
+          <w:lang w:eastAsia="fr-FR"/>
+        </w:rPr>
+        <w:t xml:space="preserve">, </w:t>
+      </w:r>
+      <w:r>
+        <w:rPr>
+          <w:lang w:eastAsia="fr-FR"/>
+        </w:rPr>
+        <w:t>dans</w:t>
+      </w:r>
+      <w:r>
+        <w:rPr>
+          <w:lang w:eastAsia="fr-FR"/>
+        </w:rPr>
+        <w:t xml:space="preserve"> l</w:t>
+      </w:r>
+      <w:r>
+        <w:rPr>
+          <w:lang w:eastAsia="fr-FR"/>
+        </w:rPr>
+        <w:t xml:space="preserve">equel </w:t>
+      </w:r>
+      <w:r>
+        <w:rPr>
+          <w:lang w:eastAsia="fr-FR"/>
+        </w:rPr>
+        <w:t xml:space="preserve">voyage </w:t>
+      </w:r>
+      <w:r>
+        <w:rPr>
+          <w:lang w:eastAsia="fr-FR"/>
+        </w:rPr>
+        <w:t>vos</w:t>
+      </w:r>
+      <w:r>
+        <w:rPr>
+          <w:lang w:eastAsia="fr-FR"/>
+        </w:rPr>
+        <w:t xml:space="preserve"> vaisseau</w:t>
+      </w:r>
+      <w:r>
+        <w:rPr>
+          <w:lang w:eastAsia="fr-FR"/>
+        </w:rPr>
+        <w:t>x</w:t>
+      </w:r>
+      <w:r>
+        <w:rPr>
+          <w:lang w:eastAsia="fr-FR"/>
+        </w:rPr>
+        <w:t>. Vo</w:t>
+      </w:r>
+      <w:r>
+        <w:rPr>
+          <w:lang w:eastAsia="fr-FR"/>
+        </w:rPr>
         <w:t xml:space="preserve">tre </w:t>
       </w:r>
       <w:r>
         <w:rPr>
           <w:lang w:eastAsia="fr-FR"/>
         </w:rPr>
-        <w:t>mission : explorer de</w:t>
+        <w:t xml:space="preserve">mission : </w:t>
       </w:r>
       <w:r>
         <w:rPr>
           <w:lang w:eastAsia="fr-FR"/>
         </w:rPr>
-        <w:t>s</w:t>
+        <w:t>survivre</w:t>
       </w:r>
       <w:r>
         <w:rPr>
           <w:lang w:eastAsia="fr-FR"/>
         </w:rPr>
-        <w:t xml:space="preserve"> mondes étranges, collectionner de</w:t>
+        <w:t xml:space="preserve"> en se </w:t>
+      </w:r>
+      <w:r>
+        <w:rPr>
+          <w:lang w:eastAsia="fr-FR"/>
+        </w:rPr>
+        <w:t>transform</w:t>
+      </w:r>
+      <w:r>
+        <w:rPr>
+          <w:lang w:eastAsia="fr-FR"/>
+        </w:rPr>
+        <w:t>ant</w:t>
+      </w:r>
+      <w:r>
+        <w:rPr>
+          <w:lang w:eastAsia="fr-FR"/>
+        </w:rPr>
+        <w:t>, collectionner de</w:t>
       </w:r>
       <w:r>
         <w:rPr>
@@ -156,97 +246,103 @@
         <w:rPr>
           <w:lang w:eastAsia="fr-FR"/>
         </w:rPr>
-        <w:t xml:space="preserve"> dé</w:t>
+        <w:t xml:space="preserve"> </w:t>
       </w:r>
       <w:r>
         <w:rPr>
           <w:lang w:eastAsia="fr-FR"/>
         </w:rPr>
-        <w:t xml:space="preserve"> à 6 faces </w:t>
+        <w:t xml:space="preserve">de ses </w:t>
       </w:r>
       <w:r>
         <w:rPr>
           <w:lang w:eastAsia="fr-FR"/>
         </w:rPr>
-        <w:t xml:space="preserve">sur </w:t>
+        <w:t>vaisseau</w:t>
       </w:r>
       <w:r>
         <w:rPr>
           <w:lang w:eastAsia="fr-FR"/>
         </w:rPr>
-        <w:t>le</w:t>
+        <w:t>x</w:t>
       </w:r>
       <w:r>
         <w:rPr>
           <w:lang w:eastAsia="fr-FR"/>
         </w:rPr>
-        <w:t xml:space="preserve"> terrain</w:t>
+        <w:t xml:space="preserve"> </w:t>
       </w:r>
       <w:r>
         <w:rPr>
           <w:lang w:eastAsia="fr-FR"/>
         </w:rPr>
-        <w:t xml:space="preserve"> et pose une tuile </w:t>
+        <w:t xml:space="preserve">(dés à 6 faces) </w:t>
       </w:r>
       <w:r>
         <w:rPr>
           <w:lang w:eastAsia="fr-FR"/>
         </w:rPr>
-        <w:t xml:space="preserve">à effet </w:t>
+        <w:t>vers</w:t>
       </w:r>
       <w:r>
         <w:rPr>
           <w:lang w:eastAsia="fr-FR"/>
         </w:rPr>
-        <w:t>de sa main.</w:t>
+        <w:t xml:space="preserve"> </w:t>
       </w:r>
       <w:r>
         <w:rPr>
           <w:lang w:eastAsia="fr-FR"/>
         </w:rPr>
+        <w:t>une case d’espace</w:t>
+      </w:r>
+      <w:r>
+        <w:rPr>
+          <w:lang w:eastAsia="fr-FR"/>
+        </w:rPr>
         <w:t xml:space="preserve"> </w:t>
       </w:r>
       <w:r>
         <w:rPr>
           <w:lang w:eastAsia="fr-FR"/>
         </w:rPr>
-        <w:t>Un</w:t>
+        <w:t>et</w:t>
       </w:r>
       <w:r>
         <w:rPr>
           <w:lang w:eastAsia="fr-FR"/>
         </w:rPr>
-        <w:t>e</w:t>
+        <w:t xml:space="preserve"> </w:t>
       </w:r>
       <w:r>
         <w:rPr>
           <w:lang w:eastAsia="fr-FR"/>
         </w:rPr>
-        <w:t xml:space="preserve"> t</w:t>
+        <w:t>à proximité</w:t>
       </w:r>
       <w:r>
         <w:rPr>
           <w:lang w:eastAsia="fr-FR"/>
         </w:rPr>
-        <w:t>uile</w:t>
+        <w:t xml:space="preserve"> </w:t>
       </w:r>
       <w:r>
         <w:rPr>
           <w:lang w:eastAsia="fr-FR"/>
         </w:rPr>
-        <w:t xml:space="preserve"> à effet est </w:t>
+        <w:t xml:space="preserve">y </w:t>
       </w:r>
       <w:r>
         <w:rPr>
           <w:lang w:eastAsia="fr-FR"/>
         </w:rPr>
-        <w:t>activée par la pose de dé</w:t>
+        <w:t>dé</w:t>
       </w:r>
       <w:r>
         <w:rPr>
           <w:lang w:eastAsia="fr-FR"/>
         </w:rPr>
-        <w:t>. Cet effet</w:t>
+        <w:t>pose</w:t>
       </w:r>
       <w:r>
         <w:rPr>
@@ -258,61 +354,73 @@
         <w:rPr>
           <w:lang w:eastAsia="fr-FR"/>
         </w:rPr>
-        <w:t xml:space="preserve">modifie </w:t>
+        <w:t>un</w:t>
       </w:r>
       <w:r>
         <w:rPr>
           <w:lang w:eastAsia="fr-FR"/>
         </w:rPr>
-        <w:t>ce</w:t>
+        <w:t xml:space="preserve"> artefact</w:t>
       </w:r>
       <w:r>
         <w:rPr>
           <w:lang w:eastAsia="fr-FR"/>
         </w:rPr>
+        <w:t xml:space="preserve"> (de sa main)</w:t>
+      </w:r>
+      <w:r>
+        <w:rPr>
+          <w:lang w:eastAsia="fr-FR"/>
+        </w:rPr>
+        <w:t>.</w:t>
+      </w:r>
+      <w:r>
+        <w:rPr>
+          <w:lang w:eastAsia="fr-FR"/>
+        </w:rPr>
         <w:t xml:space="preserve"> </w:t>
       </w:r>
       <w:r>
         <w:rPr>
           <w:lang w:eastAsia="fr-FR"/>
         </w:rPr>
-        <w:t xml:space="preserve">dé ou </w:t>
+        <w:t xml:space="preserve">Un artefact </w:t>
       </w:r>
       <w:r>
         <w:rPr>
           <w:lang w:eastAsia="fr-FR"/>
         </w:rPr>
-        <w:t>d’autres tuiles</w:t>
+        <w:t xml:space="preserve">reste inactif dans sa case d’espace jusqu’à </w:t>
       </w:r>
       <w:r>
         <w:rPr>
           <w:lang w:eastAsia="fr-FR"/>
         </w:rPr>
-        <w:t xml:space="preserve">, ou encore </w:t>
+        <w:t xml:space="preserve">l’arrivée d’un vaisseau </w:t>
       </w:r>
       <w:r>
         <w:rPr>
           <w:lang w:eastAsia="fr-FR"/>
         </w:rPr>
-        <w:t>fait</w:t>
+        <w:t>qui l’active</w:t>
       </w:r>
       <w:r>
         <w:rPr>
           <w:lang w:eastAsia="fr-FR"/>
         </w:rPr>
-        <w:t xml:space="preserve"> gagner des points dans </w:t>
+        <w:t>, avec pour effet de modifier le vaisseau</w:t>
       </w:r>
       <w:r>
         <w:rPr>
           <w:lang w:eastAsia="fr-FR"/>
         </w:rPr>
-        <w:t>des</w:t>
+        <w:t xml:space="preserve"> ou </w:t>
       </w:r>
       <w:r>
         <w:rPr>
           <w:lang w:eastAsia="fr-FR"/>
         </w:rPr>
-        <w:t xml:space="preserve"> collections.</w:t>
+        <w:t>les cases voisines, ou encore d’envoyer les artefacts proches dans la soute de votre vaisseau et ainsi marquer des points.</w:t>
       </w:r>
     </w:p>
     <w:p>
@@ -402,160 +510,6 @@
     </w:p>
     <w:p>
       <w:pPr>
-        <w:jc w:val="both"/>
-        <w:rPr>
-          <w:lang w:eastAsia="fr-FR"/>
-        </w:rPr>
-      </w:pPr>
-      <w:r>
-        <w:rPr>
-          <w:highlight w:val="yellow"/>
-          <w:lang w:eastAsia="fr-FR"/>
-        </w:rPr>
-        <w:t xml:space="preserve">Les règles </w:t>
-      </w:r>
-      <w:r>
-        <w:rPr>
-          <w:highlight w:val="yellow"/>
-          <w:lang w:eastAsia="fr-FR"/>
-        </w:rPr>
-        <w:t xml:space="preserve">et </w:t>
-      </w:r>
-      <w:r>
-        <w:rPr>
-          <w:highlight w:val="green"/>
-          <w:lang w:eastAsia="fr-FR"/>
-        </w:rPr>
-        <w:t xml:space="preserve">le thème </w:t>
-      </w:r>
-      <w:r>
-        <w:rPr>
-          <w:highlight w:val="yellow"/>
-          <w:lang w:eastAsia="fr-FR"/>
-        </w:rPr>
-        <w:t>sont en chantier !</w:t>
-      </w:r>
-      <w:r>
-        <w:rPr>
-          <w:highlight w:val="yellow"/>
-          <w:lang w:eastAsia="fr-FR"/>
-        </w:rPr>
-        <w:t xml:space="preserve"> Voir la date et l’heure en entête afin de suivre la maturation</w:t>
-      </w:r>
-      <w:r>
-        <w:rPr>
-          <w:highlight w:val="yellow"/>
-          <w:lang w:eastAsia="fr-FR"/>
-        </w:rPr>
-        <w:t>. Voir aussi la section</w:t>
-      </w:r>
-      <w:r>
-        <w:rPr>
-          <w:highlight w:val="yellow"/>
-          <w:lang w:eastAsia="fr-FR"/>
-        </w:rPr>
-        <w:t xml:space="preserve"> </w:t>
-      </w:r>
-      <w:r>
-        <w:rPr>
-          <w:highlight w:val="yellow"/>
-          <w:lang w:eastAsia="fr-FR"/>
-        </w:rPr>
-        <w:fldChar w:fldCharType="begin"/>
-      </w:r>
-      <w:r>
-        <w:rPr>
-          <w:highlight w:val="yellow"/>
-          <w:lang w:eastAsia="fr-FR"/>
-        </w:rPr>
-        <w:instrText xml:space="preserve"> REF _Ref85129273 \r \h </w:instrText>
-      </w:r>
-      <w:r>
-        <w:rPr>
-          <w:highlight w:val="yellow"/>
-          <w:lang w:eastAsia="fr-FR"/>
-        </w:rPr>
-      </w:r>
-      <w:r>
-        <w:rPr>
-          <w:highlight w:val="yellow"/>
-          <w:lang w:eastAsia="fr-FR"/>
-        </w:rPr>
-        <w:fldChar w:fldCharType="separate"/>
-      </w:r>
-      <w:r>
-        <w:rPr>
-          <w:highlight w:val="yellow"/>
-          <w:lang w:eastAsia="fr-FR"/>
-        </w:rPr>
-        <w:t>8</w:t>
-      </w:r>
-      <w:r>
-        <w:rPr>
-          <w:highlight w:val="yellow"/>
-          <w:lang w:eastAsia="fr-FR"/>
-        </w:rPr>
-        <w:fldChar w:fldCharType="end"/>
-      </w:r>
-      <w:r>
-        <w:rPr>
-          <w:highlight w:val="yellow"/>
-          <w:lang w:eastAsia="fr-FR"/>
-        </w:rPr>
-        <w:t xml:space="preserve"> </w:t>
-      </w:r>
-      <w:r>
-        <w:rPr>
-          <w:highlight w:val="yellow"/>
-          <w:lang w:eastAsia="fr-FR"/>
-        </w:rPr>
-        <w:t xml:space="preserve">du document </w:t>
-      </w:r>
-      <w:r>
-        <w:rPr>
-          <w:highlight w:val="yellow"/>
-          <w:lang w:eastAsia="fr-FR"/>
-        </w:rPr>
-        <w:t xml:space="preserve">pour les </w:t>
-      </w:r>
-      <w:r>
-        <w:rPr>
-          <w:highlight w:val="green"/>
-          <w:lang w:eastAsia="fr-FR"/>
-        </w:rPr>
-        <w:t>retours de test</w:t>
-      </w:r>
-      <w:r>
-        <w:rPr>
-          <w:highlight w:val="green"/>
-          <w:lang w:eastAsia="fr-FR"/>
-        </w:rPr>
-        <w:t>s</w:t>
-      </w:r>
-      <w:r>
-        <w:rPr>
-          <w:highlight w:val="green"/>
-          <w:lang w:eastAsia="fr-FR"/>
-        </w:rPr>
-        <w:t xml:space="preserve"> </w:t>
-      </w:r>
-      <w:r>
-        <w:rPr>
-          <w:highlight w:val="yellow"/>
-          <w:lang w:eastAsia="fr-FR"/>
-        </w:rPr>
-        <w:t>à considérer</w:t>
-      </w:r>
-      <w:r>
-        <w:rPr>
-          <w:highlight w:val="yellow"/>
-          <w:lang w:eastAsia="fr-FR"/>
-        </w:rPr>
-        <w:t>.</w:t>
-      </w:r>
-    </w:p>
-    <w:p>
-      <w:pPr>
         <w:pStyle w:val="Titre1"/>
         <w:numPr>
           <w:ilvl w:val="0"/>
@@ -602,7 +556,49 @@
         <w:rPr>
           <w:lang w:eastAsia="fr-FR"/>
         </w:rPr>
-        <w:t>Un plateau de 8x8 cases carrées ;</w:t>
+        <w:t xml:space="preserve">6 grilles </w:t>
+      </w:r>
+      <w:r>
+        <w:rPr>
+          <w:lang w:eastAsia="fr-FR"/>
+        </w:rPr>
+        <w:t xml:space="preserve">de </w:t>
+      </w:r>
+      <w:r>
+        <w:rPr>
+          <w:lang w:eastAsia="fr-FR"/>
+        </w:rPr>
+        <w:t>2</w:t>
+      </w:r>
+      <w:r>
+        <w:rPr>
+          <w:lang w:eastAsia="fr-FR"/>
+        </w:rPr>
+        <w:t>x</w:t>
+      </w:r>
+      <w:r>
+        <w:rPr>
+          <w:lang w:eastAsia="fr-FR"/>
+        </w:rPr>
+        <w:t>3</w:t>
+      </w:r>
+      <w:r>
+        <w:rPr>
+          <w:lang w:eastAsia="fr-FR"/>
+        </w:rPr>
+        <w:t xml:space="preserve"> cases </w:t>
+      </w:r>
+      <w:r>
+        <w:rPr>
+          <w:lang w:eastAsia="fr-FR"/>
+        </w:rPr>
+        <w:t>d’espace</w:t>
+      </w:r>
+      <w:r>
+        <w:rPr>
+          <w:lang w:eastAsia="fr-FR"/>
+        </w:rPr>
+        <w:t> ;</w:t>
       </w:r>
     </w:p>
     <w:p>
@@ -627,7 +623,13 @@
         <w:rPr>
           <w:lang w:eastAsia="fr-FR"/>
         </w:rPr>
-        <w:t xml:space="preserve"> tuiles</w:t>
+        <w:t xml:space="preserve"> </w:t>
+      </w:r>
+      <w:r>
+        <w:rPr>
+          <w:lang w:eastAsia="fr-FR"/>
+        </w:rPr>
+        <w:t>artefacts</w:t>
       </w:r>
       <w:r>
         <w:rPr>
@@ -658,19 +660,19 @@
         <w:rPr>
           <w:lang w:eastAsia="fr-FR"/>
         </w:rPr>
-        <w:t>des tuiles</w:t>
+        <w:t xml:space="preserve">des </w:t>
       </w:r>
       <w:r>
         <w:rPr>
           <w:lang w:eastAsia="fr-FR"/>
         </w:rPr>
-        <w:t xml:space="preserve"> à </w:t>
+        <w:t>artefacts</w:t>
       </w:r>
       <w:r>
         <w:rPr>
           <w:lang w:eastAsia="fr-FR"/>
         </w:rPr>
-        <w:t>effet ;</w:t>
+        <w:t> ;</w:t>
       </w:r>
     </w:p>
     <w:p>
@@ -689,7 +691,80 @@
         <w:rPr>
           <w:lang w:eastAsia="fr-FR"/>
         </w:rPr>
-        <w:t>des dés à 6 faces ordinaires ;</w:t>
+        <w:t>4 paires de</w:t>
+      </w:r>
+      <w:r>
+        <w:rPr>
+          <w:lang w:eastAsia="fr-FR"/>
+        </w:rPr>
+        <w:t xml:space="preserve"> dés</w:t>
+      </w:r>
+      <w:r>
+        <w:rPr>
+          <w:lang w:eastAsia="fr-FR"/>
+        </w:rPr>
+        <w:t xml:space="preserve"> </w:t>
+      </w:r>
+      <w:r>
+        <w:rPr>
+          <w:lang w:eastAsia="fr-FR"/>
+        </w:rPr>
+        <w:t xml:space="preserve">colorés </w:t>
+      </w:r>
+      <w:r>
+        <w:rPr>
+          <w:lang w:eastAsia="fr-FR"/>
+        </w:rPr>
+        <w:t>à 6 faces</w:t>
+      </w:r>
+      <w:r>
+        <w:rPr>
+          <w:lang w:eastAsia="fr-FR"/>
+        </w:rPr>
+        <w:t> </w:t>
+      </w:r>
+      <w:r>
+        <w:rPr>
+          <w:lang w:eastAsia="fr-FR"/>
+        </w:rPr>
+        <w:t>(bleu, rouge, vert, jaune) ;</w:t>
+      </w:r>
+    </w:p>
+    <w:p>
+      <w:pPr>
+        <w:pStyle w:val="Paragraphedeliste"/>
+        <w:numPr>
+          <w:ilvl w:val="0"/>
+          <w:numId w:val="13"/>
+        </w:numPr>
+        <w:jc w:val="both"/>
+        <w:rPr>
+          <w:lang w:eastAsia="fr-FR"/>
+        </w:rPr>
+      </w:pPr>
+      <w:r>
+        <w:rPr>
+          <w:lang w:eastAsia="fr-FR"/>
+        </w:rPr>
+        <w:t xml:space="preserve">1 paire de dés noirs à 6 faces + </w:t>
+      </w:r>
+      <w:r>
+        <w:rPr>
+          <w:lang w:eastAsia="fr-FR"/>
+        </w:rPr>
+        <w:t xml:space="preserve">1 paire de dés </w:t>
+      </w:r>
+      <w:r>
+        <w:rPr>
+          <w:lang w:eastAsia="fr-FR"/>
+        </w:rPr>
+        <w:t>blancs</w:t>
+      </w:r>
+      <w:r>
+        <w:rPr>
+          <w:lang w:eastAsia="fr-FR"/>
+        </w:rPr>
+        <w:t xml:space="preserve"> à 6 faces</w:t>
       </w:r>
     </w:p>
     <w:p>
@@ -10941,13 +11016,8 @@
         <w:t>1</w:t>
       </w:r>
       <w:r>
-        <w:t xml:space="preserve"> Lucas </w:t>
-      </w:r>
-      <w:proofErr w:type="spellStart"/>
-      <w:r>
-        <w:t>Borboleta</w:t>
-      </w:r>
-      <w:proofErr w:type="spellEnd"/>
+        <w:t xml:space="preserve"> Lucas Borboleta</w:t>
+      </w:r>
     </w:p>
     <w:p>
       <w:pPr>
@@ -11004,11 +11074,9 @@
         </w:rPr>
         <w:t xml:space="preserve">Lucas </w:t>
       </w:r>
-      <w:proofErr w:type="spellStart"/>
       <w:r>
         <w:t>Borboleta</w:t>
       </w:r>
-      <w:proofErr w:type="spellEnd"/>
       <w:r>
         <w:t xml:space="preserve"> </w:t>
       </w:r>
@@ -15013,7 +15081,21 @@
               <w:sz w:val="20"/>
               <w:szCs w:val="20"/>
             </w:rPr>
-            <w:t>Praxis, les règles</w:t>
+            <w:t>Praxis</w:t>
+          </w:r>
+          <w:r>
+            <w:rPr>
+              <w:sz w:val="20"/>
+              <w:szCs w:val="20"/>
+            </w:rPr>
+            <w:t xml:space="preserve"> 2</w:t>
+          </w:r>
+          <w:r>
+            <w:rPr>
+              <w:sz w:val="20"/>
+              <w:szCs w:val="20"/>
+            </w:rPr>
+            <w:t>, les règles</w:t>
           </w:r>
         </w:p>
       </w:tc>
@@ -15060,7 +15142,7 @@
               <w:sz w:val="20"/>
               <w:szCs w:val="20"/>
             </w:rPr>
-            <w:t>2021-1019-1944</w:t>
+            <w:t>2021-1023-1234</w:t>
           </w:r>
           <w:r>
             <w:rPr>
@@ -15090,23 +15172,7 @@
               <w:sz w:val="20"/>
               <w:szCs w:val="20"/>
             </w:rPr>
-            <w:t xml:space="preserve">Copyright © 2021 Lucas </w:t>
-          </w:r>
-          <w:proofErr w:type="spellStart"/>
-          <w:r>
-            <w:rPr>
-              <w:sz w:val="20"/>
-              <w:szCs w:val="20"/>
-            </w:rPr>
-            <w:t>Borboleta</w:t>
-          </w:r>
-          <w:proofErr w:type="spellEnd"/>
-          <w:r>
-            <w:rPr>
-              <w:sz w:val="20"/>
-              <w:szCs w:val="20"/>
-            </w:rPr>
-            <w:t>, CC-BY-NC-SA</w:t>
+            <w:t>Copyright © 2021 Lucas Borboleta, CC-BY-NC-SA</w:t>
           </w:r>
         </w:p>
       </w:tc>

</xml_diff>